<commit_message>
MLD + conception notes
</commit_message>
<xml_diff>
--- a/documentation/DossierProjet-Nithujan_Jegatheeswaran.docx
+++ b/documentation/DossierProjet-Nithujan_Jegatheeswaran.docx
@@ -80,14 +80,7 @@
                 <w:rFonts w:ascii="Impact" w:hAnsi="Impact"/>
                 <w:sz w:val="96"/>
               </w:rPr>
-              <w:t>Projet X</w:t>
-            </w:r>
-            <w:r>
-              <w:rPr>
-                <w:rFonts w:ascii="Impact" w:hAnsi="Impact"/>
-                <w:sz w:val="96"/>
-              </w:rPr>
-              <w:t>YZ</w:t>
+              <w:t>Projet Pré-TPI</w:t>
             </w:r>
           </w:p>
         </w:tc>
@@ -2486,7 +2479,69 @@
         <w:rPr>
           <w:szCs w:val="14"/>
         </w:rPr>
-        <w:t>d’une petite ou moyenne entreprise</w:t>
+        <w:t xml:space="preserve">d’une petite ou moyenne entreprise </w:t>
+      </w:r>
+      <w:r>
+        <w:rPr>
+          <w:szCs w:val="14"/>
+        </w:rPr>
+        <w:t xml:space="preserve">de gérer </w:t>
+      </w:r>
+      <w:r>
+        <w:rPr>
+          <w:szCs w:val="14"/>
+        </w:rPr>
+        <w:t>ses</w:t>
+      </w:r>
+      <w:r>
+        <w:rPr>
+          <w:szCs w:val="14"/>
+        </w:rPr>
+        <w:t xml:space="preserve"> employés. </w:t>
+      </w:r>
+      <w:r>
+        <w:rPr>
+          <w:szCs w:val="14"/>
+        </w:rPr>
+        <w:t>Cette application permettra égaleme</w:t>
+      </w:r>
+      <w:r>
+        <w:rPr>
+          <w:szCs w:val="14"/>
+        </w:rPr>
+        <w:t>nt à ces derniers d’accéder à certaines informations les concernant.</w:t>
+      </w:r>
+    </w:p>
+    <w:p>
+      <w:pPr>
+        <w:rPr>
+          <w:szCs w:val="14"/>
+        </w:rPr>
+      </w:pPr>
+    </w:p>
+    <w:p>
+      <w:pPr>
+        <w:rPr>
+          <w:szCs w:val="14"/>
+        </w:rPr>
+      </w:pPr>
+      <w:r>
+        <w:rPr>
+          <w:szCs w:val="14"/>
+        </w:rPr>
+        <w:t>Ce projet sera réalisé en Pytho</w:t>
+      </w:r>
+      <w:r>
+        <w:rPr>
+          <w:szCs w:val="14"/>
+        </w:rPr>
+        <w:t xml:space="preserve">n car ce langage est polyvalent et sa </w:t>
+      </w:r>
+      <w:r>
+        <w:rPr>
+          <w:szCs w:val="14"/>
+        </w:rPr>
+        <w:t>simplicité permet de réduire le temps d’apprentissage.</w:t>
       </w:r>
       <w:r>
         <w:rPr>
@@ -2498,74 +2553,6 @@
         <w:rPr>
           <w:szCs w:val="14"/>
         </w:rPr>
-        <w:t xml:space="preserve">de gérer </w:t>
-      </w:r>
-      <w:r>
-        <w:rPr>
-          <w:szCs w:val="14"/>
-        </w:rPr>
-        <w:t>ses</w:t>
-      </w:r>
-      <w:r>
-        <w:rPr>
-          <w:szCs w:val="14"/>
-        </w:rPr>
-        <w:t xml:space="preserve"> employés. </w:t>
-      </w:r>
-      <w:r>
-        <w:rPr>
-          <w:szCs w:val="14"/>
-        </w:rPr>
-        <w:t>Cette application permettra égaleme</w:t>
-      </w:r>
-      <w:r>
-        <w:rPr>
-          <w:szCs w:val="14"/>
-        </w:rPr>
-        <w:t>nt à ces derniers d’accéder à certaines informations les concernant.</w:t>
-      </w:r>
-    </w:p>
-    <w:p>
-      <w:pPr>
-        <w:rPr>
-          <w:szCs w:val="14"/>
-        </w:rPr>
-      </w:pPr>
-    </w:p>
-    <w:p>
-      <w:pPr>
-        <w:rPr>
-          <w:szCs w:val="14"/>
-        </w:rPr>
-      </w:pPr>
-      <w:r>
-        <w:rPr>
-          <w:szCs w:val="14"/>
-        </w:rPr>
-        <w:t>Ce projet sera réalisé en Pytho</w:t>
-      </w:r>
-      <w:r>
-        <w:rPr>
-          <w:szCs w:val="14"/>
-        </w:rPr>
-        <w:t xml:space="preserve">n car ce langage est polyvalent et sa </w:t>
-      </w:r>
-      <w:r>
-        <w:rPr>
-          <w:szCs w:val="14"/>
-        </w:rPr>
-        <w:t>simplicité permet de réduire le temps d’apprentissage.</w:t>
-      </w:r>
-      <w:r>
-        <w:rPr>
-          <w:szCs w:val="14"/>
-        </w:rPr>
-        <w:t xml:space="preserve"> </w:t>
-      </w:r>
-      <w:r>
-        <w:rPr>
-          <w:szCs w:val="14"/>
-        </w:rPr>
         <w:t>S</w:t>
       </w:r>
       <w:r>
@@ -2580,62 +2567,60 @@
         </w:rPr>
         <w:t xml:space="preserve"> en outre</w:t>
       </w:r>
-      <w:bookmarkStart w:id="2" w:name="_GoBack"/>
+      <w:r>
+        <w:rPr>
+          <w:szCs w:val="14"/>
+        </w:rPr>
+        <w:t xml:space="preserve"> de réaliser ce projet avec une interface web</w:t>
+      </w:r>
+      <w:r>
+        <w:rPr>
+          <w:szCs w:val="14"/>
+        </w:rPr>
+        <w:t xml:space="preserve"> qui communique</w:t>
+      </w:r>
+      <w:r>
+        <w:rPr>
+          <w:szCs w:val="14"/>
+        </w:rPr>
+        <w:t xml:space="preserve"> avec une base de don</w:t>
+      </w:r>
+      <w:r>
+        <w:rPr>
+          <w:szCs w:val="14"/>
+        </w:rPr>
+        <w:t>n</w:t>
+      </w:r>
+      <w:r>
+        <w:rPr>
+          <w:szCs w:val="14"/>
+        </w:rPr>
+        <w:t>ées</w:t>
+      </w:r>
+      <w:r>
+        <w:rPr>
+          <w:szCs w:val="14"/>
+        </w:rPr>
+        <w:t>.</w:t>
+      </w:r>
+    </w:p>
+    <w:p>
+      <w:pPr>
+        <w:pStyle w:val="Titre2"/>
+        <w:rPr>
+          <w:i w:val="0"/>
+          <w:iCs/>
+        </w:rPr>
+      </w:pPr>
+      <w:bookmarkStart w:id="2" w:name="_Toc499021834"/>
+      <w:r>
+        <w:rPr>
+          <w:i w:val="0"/>
+          <w:iCs/>
+        </w:rPr>
+        <w:t>Objectifs</w:t>
+      </w:r>
       <w:bookmarkEnd w:id="2"/>
-      <w:r>
-        <w:rPr>
-          <w:szCs w:val="14"/>
-        </w:rPr>
-        <w:t xml:space="preserve"> de réaliser ce projet avec une interface web</w:t>
-      </w:r>
-      <w:r>
-        <w:rPr>
-          <w:szCs w:val="14"/>
-        </w:rPr>
-        <w:t xml:space="preserve"> qui communique</w:t>
-      </w:r>
-      <w:r>
-        <w:rPr>
-          <w:szCs w:val="14"/>
-        </w:rPr>
-        <w:t xml:space="preserve"> avec une base de don</w:t>
-      </w:r>
-      <w:r>
-        <w:rPr>
-          <w:szCs w:val="14"/>
-        </w:rPr>
-        <w:t>n</w:t>
-      </w:r>
-      <w:r>
-        <w:rPr>
-          <w:szCs w:val="14"/>
-        </w:rPr>
-        <w:t>ées</w:t>
-      </w:r>
-      <w:r>
-        <w:rPr>
-          <w:szCs w:val="14"/>
-        </w:rPr>
-        <w:t>.</w:t>
-      </w:r>
-    </w:p>
-    <w:p>
-      <w:pPr>
-        <w:pStyle w:val="Titre2"/>
-        <w:rPr>
-          <w:i w:val="0"/>
-          <w:iCs/>
-        </w:rPr>
-      </w:pPr>
-      <w:bookmarkStart w:id="3" w:name="_Toc499021834"/>
-      <w:r>
-        <w:rPr>
-          <w:i w:val="0"/>
-          <w:iCs/>
-        </w:rPr>
-        <w:t>Objectifs</w:t>
-      </w:r>
-      <w:bookmarkEnd w:id="3"/>
     </w:p>
     <w:p>
       <w:pPr>
@@ -2831,13 +2816,7 @@
         <w:rPr>
           <w:szCs w:val="14"/>
         </w:rPr>
-        <w:t xml:space="preserve"> la base de données</w:t>
-      </w:r>
-      <w:r>
-        <w:rPr>
-          <w:szCs w:val="14"/>
-        </w:rPr>
-        <w:t>, l</w:t>
+        <w:t xml:space="preserve"> la base de données, l</w:t>
       </w:r>
       <w:r>
         <w:rPr>
@@ -3131,7 +3110,7 @@
         </w:rPr>
         <w:br w:type="page"/>
       </w:r>
-      <w:bookmarkStart w:id="4" w:name="_Toc499021835"/>
+      <w:bookmarkStart w:id="3" w:name="_Toc499021835"/>
       <w:r>
         <w:rPr>
           <w:i w:val="0"/>
@@ -3147,157 +3126,177 @@
         </w:rPr>
         <w:t xml:space="preserve"> initiale</w:t>
       </w:r>
+      <w:bookmarkEnd w:id="3"/>
+    </w:p>
+    <w:p>
+      <w:pPr>
+        <w:rPr>
+          <w:szCs w:val="14"/>
+        </w:rPr>
+      </w:pPr>
+    </w:p>
+    <w:p>
+      <w:pPr>
+        <w:rPr>
+          <w:i/>
+          <w:iCs/>
+          <w:szCs w:val="14"/>
+        </w:rPr>
+      </w:pPr>
+      <w:r>
+        <w:rPr>
+          <w:i/>
+          <w:iCs/>
+          <w:szCs w:val="14"/>
+        </w:rPr>
+        <w:t xml:space="preserve">Ce chapitre montre la planification </w:t>
+      </w:r>
+      <w:r>
+        <w:rPr>
+          <w:i/>
+          <w:iCs/>
+          <w:szCs w:val="14"/>
+        </w:rPr>
+        <w:t xml:space="preserve">du projet. Celui-ci peut être découpé en tâches qui seront planifiées. Il s'agit de la première planification du projet, celle-ci </w:t>
+      </w:r>
+      <w:r>
+        <w:rPr>
+          <w:i/>
+          <w:iCs/>
+          <w:szCs w:val="14"/>
+        </w:rPr>
+        <w:t>devra être</w:t>
+      </w:r>
+      <w:r>
+        <w:rPr>
+          <w:i/>
+          <w:iCs/>
+          <w:szCs w:val="14"/>
+        </w:rPr>
+        <w:t xml:space="preserve"> revue après l'analyse. Cette planification sera présentée sous l</w:t>
+      </w:r>
+      <w:r>
+        <w:rPr>
+          <w:i/>
+          <w:iCs/>
+          <w:szCs w:val="14"/>
+        </w:rPr>
+        <w:t>a forme d'un diagramme.</w:t>
+      </w:r>
+    </w:p>
+    <w:p>
+      <w:pPr>
+        <w:rPr>
+          <w:szCs w:val="14"/>
+        </w:rPr>
+      </w:pPr>
+    </w:p>
+    <w:p>
+      <w:pPr>
+        <w:rPr>
+          <w:i/>
+          <w:iCs/>
+          <w:szCs w:val="14"/>
+        </w:rPr>
+      </w:pPr>
+      <w:r>
+        <w:rPr>
+          <w:i/>
+          <w:iCs/>
+          <w:szCs w:val="14"/>
+        </w:rPr>
+        <w:t>Ces éléments peuvent être repris des</w:t>
+      </w:r>
+      <w:r>
+        <w:rPr>
+          <w:i/>
+          <w:iCs/>
+          <w:szCs w:val="14"/>
+        </w:rPr>
+        <w:t xml:space="preserve"> </w:t>
+      </w:r>
+      <w:r>
+        <w:rPr>
+          <w:i/>
+          <w:iCs/>
+          <w:szCs w:val="14"/>
+        </w:rPr>
+        <w:t>spécifications</w:t>
+      </w:r>
+      <w:r>
+        <w:rPr>
+          <w:i/>
+          <w:iCs/>
+          <w:szCs w:val="14"/>
+        </w:rPr>
+        <w:t xml:space="preserve"> </w:t>
+      </w:r>
+      <w:r>
+        <w:rPr>
+          <w:i/>
+          <w:iCs/>
+          <w:szCs w:val="14"/>
+        </w:rPr>
+        <w:t>de départ.</w:t>
+      </w:r>
+    </w:p>
+    <w:p>
+      <w:pPr>
+        <w:rPr>
+          <w:szCs w:val="14"/>
+        </w:rPr>
+      </w:pPr>
+      <w:r>
+        <w:rPr>
+          <w:szCs w:val="14"/>
+        </w:rPr>
+        <w:t xml:space="preserve"># Inclure la </w:t>
+      </w:r>
+      <w:proofErr w:type="spellStart"/>
+      <w:r>
+        <w:rPr>
+          <w:szCs w:val="14"/>
+        </w:rPr>
+        <w:t>planif</w:t>
+      </w:r>
+      <w:proofErr w:type="spellEnd"/>
+      <w:r>
+        <w:rPr>
+          <w:szCs w:val="14"/>
+        </w:rPr>
+        <w:t xml:space="preserve"> initiale au rendu</w:t>
+      </w:r>
+    </w:p>
+    <w:p>
+      <w:pPr>
+        <w:pStyle w:val="Titre1"/>
+      </w:pPr>
+      <w:bookmarkStart w:id="4" w:name="_Toc499021836"/>
+      <w:r>
+        <w:t>Analyse</w:t>
+      </w:r>
+      <w:r>
+        <w:t xml:space="preserve"> / Conception</w:t>
+      </w:r>
       <w:bookmarkEnd w:id="4"/>
     </w:p>
     <w:p>
       <w:pPr>
-        <w:rPr>
-          <w:szCs w:val="14"/>
-        </w:rPr>
-      </w:pPr>
-    </w:p>
-    <w:p>
-      <w:pPr>
-        <w:rPr>
-          <w:i/>
-          <w:iCs/>
-          <w:szCs w:val="14"/>
-        </w:rPr>
-      </w:pPr>
-      <w:r>
-        <w:rPr>
-          <w:i/>
-          <w:iCs/>
-          <w:szCs w:val="14"/>
-        </w:rPr>
-        <w:t xml:space="preserve">Ce chapitre montre la planification </w:t>
-      </w:r>
-      <w:r>
-        <w:rPr>
-          <w:i/>
-          <w:iCs/>
-          <w:szCs w:val="14"/>
-        </w:rPr>
-        <w:t xml:space="preserve">du projet. Celui-ci peut être découpé en tâches qui seront planifiées. Il s'agit de la première planification du projet, celle-ci </w:t>
-      </w:r>
-      <w:r>
-        <w:rPr>
-          <w:i/>
-          <w:iCs/>
-          <w:szCs w:val="14"/>
-        </w:rPr>
-        <w:t>devra être</w:t>
-      </w:r>
-      <w:r>
-        <w:rPr>
-          <w:i/>
-          <w:iCs/>
-          <w:szCs w:val="14"/>
-        </w:rPr>
-        <w:t xml:space="preserve"> revue après l'analyse. Cette planification sera présentée sous l</w:t>
-      </w:r>
-      <w:r>
-        <w:rPr>
-          <w:i/>
-          <w:iCs/>
-          <w:szCs w:val="14"/>
-        </w:rPr>
-        <w:t>a forme d'un diagramme.</w:t>
-      </w:r>
-    </w:p>
-    <w:p>
-      <w:pPr>
-        <w:rPr>
-          <w:szCs w:val="14"/>
-        </w:rPr>
-      </w:pPr>
-    </w:p>
-    <w:p>
-      <w:pPr>
-        <w:rPr>
-          <w:i/>
-          <w:iCs/>
-          <w:szCs w:val="14"/>
-        </w:rPr>
-      </w:pPr>
-      <w:r>
-        <w:rPr>
-          <w:i/>
-          <w:iCs/>
-          <w:szCs w:val="14"/>
-        </w:rPr>
-        <w:t>Ces éléments peuvent être repris des</w:t>
-      </w:r>
-      <w:r>
-        <w:rPr>
-          <w:i/>
-          <w:iCs/>
-          <w:szCs w:val="14"/>
-        </w:rPr>
-        <w:t xml:space="preserve"> </w:t>
-      </w:r>
-      <w:r>
-        <w:rPr>
-          <w:i/>
-          <w:iCs/>
-          <w:szCs w:val="14"/>
-        </w:rPr>
-        <w:t>spécifications</w:t>
-      </w:r>
-      <w:r>
-        <w:rPr>
-          <w:i/>
-          <w:iCs/>
-          <w:szCs w:val="14"/>
-        </w:rPr>
-        <w:t xml:space="preserve"> </w:t>
-      </w:r>
-      <w:r>
-        <w:rPr>
-          <w:i/>
-          <w:iCs/>
-          <w:szCs w:val="14"/>
-        </w:rPr>
-        <w:t>de départ.</w:t>
-      </w:r>
-    </w:p>
-    <w:p>
-      <w:pPr>
-        <w:rPr>
-          <w:szCs w:val="14"/>
-        </w:rPr>
-      </w:pPr>
-    </w:p>
-    <w:p>
-      <w:pPr>
-        <w:pStyle w:val="Titre1"/>
-      </w:pPr>
-      <w:bookmarkStart w:id="5" w:name="_Toc499021836"/>
-      <w:r>
-        <w:t>Analyse</w:t>
-      </w:r>
-      <w:r>
-        <w:t xml:space="preserve"> / Conception</w:t>
+        <w:pStyle w:val="Titre2"/>
+        <w:rPr>
+          <w:i w:val="0"/>
+          <w:iCs/>
+        </w:rPr>
+      </w:pPr>
+      <w:bookmarkStart w:id="5" w:name="_Toc499021837"/>
+      <w:r>
+        <w:rPr>
+          <w:i w:val="0"/>
+          <w:iCs/>
+        </w:rPr>
+        <w:t>Concept</w:t>
       </w:r>
       <w:bookmarkEnd w:id="5"/>
-    </w:p>
-    <w:p>
-      <w:pPr>
-        <w:pStyle w:val="Titre2"/>
-        <w:rPr>
-          <w:i w:val="0"/>
-          <w:iCs/>
-        </w:rPr>
-      </w:pPr>
-      <w:bookmarkStart w:id="6" w:name="_Toc499021837"/>
-      <w:r>
-        <w:rPr>
-          <w:i w:val="0"/>
-          <w:iCs/>
-        </w:rPr>
-        <w:t>Concept</w:t>
-      </w:r>
-      <w:bookmarkEnd w:id="6"/>
     </w:p>
     <w:p>
       <w:pPr>
@@ -3658,6 +3657,35 @@
           <w:lang w:eastAsia="fr-FR"/>
         </w:rPr>
       </w:pPr>
+      <w:r>
+        <w:rPr>
+          <w:rFonts w:ascii="Arial" w:hAnsi="Arial"/>
+          <w:sz w:val="24"/>
+          <w:szCs w:val="14"/>
+          <w:lang w:eastAsia="fr-FR"/>
+        </w:rPr>
+        <w:t xml:space="preserve"># Inclure les maquettes du site, mcd, </w:t>
+      </w:r>
+      <w:proofErr w:type="spellStart"/>
+      <w:r>
+        <w:rPr>
+          <w:rFonts w:ascii="Arial" w:hAnsi="Arial"/>
+          <w:sz w:val="24"/>
+          <w:szCs w:val="14"/>
+          <w:lang w:eastAsia="fr-FR"/>
+        </w:rPr>
+        <w:t>mld</w:t>
+      </w:r>
+      <w:proofErr w:type="spellEnd"/>
+      <w:r>
+        <w:rPr>
+          <w:rFonts w:ascii="Arial" w:hAnsi="Arial"/>
+          <w:sz w:val="24"/>
+          <w:szCs w:val="14"/>
+          <w:lang w:eastAsia="fr-FR"/>
+        </w:rPr>
+        <w:t>, diagramme de classes, …</w:t>
+      </w:r>
     </w:p>
     <w:p>
       <w:pPr>
@@ -3667,8 +3695,8 @@
           <w:iCs/>
         </w:rPr>
       </w:pPr>
-      <w:bookmarkStart w:id="7" w:name="_Toc71691012"/>
-      <w:bookmarkStart w:id="8" w:name="_Toc499021838"/>
+      <w:bookmarkStart w:id="6" w:name="_Toc71691012"/>
+      <w:bookmarkStart w:id="7" w:name="_Toc499021838"/>
       <w:r>
         <w:rPr>
           <w:i w:val="0"/>
@@ -3676,8 +3704,8 @@
         </w:rPr>
         <w:t>Stratégie de test</w:t>
       </w:r>
+      <w:bookmarkEnd w:id="6"/>
       <w:bookmarkEnd w:id="7"/>
-      <w:bookmarkEnd w:id="8"/>
     </w:p>
     <w:p/>
     <w:p>
@@ -4064,9 +4092,9 @@
           <w:iCs/>
         </w:rPr>
       </w:pPr>
-      <w:bookmarkStart w:id="9" w:name="_Toc25553310"/>
-      <w:bookmarkStart w:id="10" w:name="_Toc71691015"/>
-      <w:bookmarkStart w:id="11" w:name="_Toc499021839"/>
+      <w:bookmarkStart w:id="8" w:name="_Toc25553310"/>
+      <w:bookmarkStart w:id="9" w:name="_Toc71691015"/>
+      <w:bookmarkStart w:id="10" w:name="_Toc499021839"/>
       <w:r>
         <w:rPr>
           <w:rFonts w:cs="Arial"/>
@@ -4079,9 +4107,9 @@
         </w:rPr>
         <w:t>isques techniques</w:t>
       </w:r>
+      <w:bookmarkEnd w:id="8"/>
       <w:bookmarkEnd w:id="9"/>
       <w:bookmarkEnd w:id="10"/>
-      <w:bookmarkEnd w:id="11"/>
     </w:p>
     <w:p>
       <w:pPr>
@@ -4207,7 +4235,7 @@
           <w:iCs/>
         </w:rPr>
       </w:pPr>
-      <w:bookmarkStart w:id="12" w:name="_Toc499021840"/>
+      <w:bookmarkStart w:id="11" w:name="_Toc499021840"/>
       <w:r>
         <w:rPr>
           <w:i w:val="0"/>
@@ -4215,7 +4243,7 @@
         </w:rPr>
         <w:t>Planification</w:t>
       </w:r>
-      <w:bookmarkEnd w:id="12"/>
+      <w:bookmarkEnd w:id="11"/>
     </w:p>
     <w:p/>
     <w:p>
@@ -4445,9 +4473,9 @@
           <w:iCs/>
         </w:rPr>
       </w:pPr>
-      <w:bookmarkStart w:id="13" w:name="_Toc25553314"/>
-      <w:bookmarkStart w:id="14" w:name="_Toc71691019"/>
-      <w:bookmarkStart w:id="15" w:name="_Toc499021841"/>
+      <w:bookmarkStart w:id="12" w:name="_Toc25553314"/>
+      <w:bookmarkStart w:id="13" w:name="_Toc71691019"/>
+      <w:bookmarkStart w:id="14" w:name="_Toc499021841"/>
       <w:r>
         <w:rPr>
           <w:i w:val="0"/>
@@ -4455,9 +4483,9 @@
         </w:rPr>
         <w:t>Dossier de conception</w:t>
       </w:r>
+      <w:bookmarkEnd w:id="12"/>
       <w:bookmarkEnd w:id="13"/>
       <w:bookmarkEnd w:id="14"/>
-      <w:bookmarkEnd w:id="15"/>
     </w:p>
     <w:p>
       <w:pPr>
@@ -4846,32 +4874,153 @@
           <w:i/>
           <w:sz w:val="24"/>
         </w:rPr>
-        <w:t xml:space="preserve">Le </w:t>
-      </w:r>
-      <w:smartTag w:uri="urn:schemas-microsoft-com:office:smarttags" w:element="PersonName">
-        <w:r>
-          <w:rPr>
-            <w:rFonts w:ascii="Arial" w:hAnsi="Arial" w:cs="Arial"/>
-            <w:b/>
-            <w:bCs/>
-            <w:i/>
-            <w:sz w:val="24"/>
-          </w:rPr>
-          <w:t>dos</w:t>
-        </w:r>
-      </w:smartTag>
-      <w:r>
+        <w:t>Le dossier de conception devrait permettre de sous-traiter la réalisation du projet !</w:t>
+      </w:r>
+    </w:p>
+    <w:p>
+      <w:pPr>
+        <w:pStyle w:val="Retraitnormal1"/>
+        <w:numPr>
+          <w:ilvl w:val="0"/>
+          <w:numId w:val="0"/>
+        </w:numPr>
+        <w:ind w:left="360"/>
         <w:rPr>
           <w:rFonts w:ascii="Arial" w:hAnsi="Arial" w:cs="Arial"/>
-          <w:b/>
           <w:bCs/>
-          <w:i/>
-          <w:sz w:val="24"/>
-        </w:rPr>
-        <w:t>sier de conception devrait permettre de sous-traiter la réalisation du projet !</w:t>
-      </w:r>
-    </w:p>
-    <w:p/>
+          <w:sz w:val="24"/>
+        </w:rPr>
+      </w:pPr>
+    </w:p>
+    <w:p>
+      <w:pPr>
+        <w:pStyle w:val="Retraitnormal1"/>
+        <w:numPr>
+          <w:ilvl w:val="0"/>
+          <w:numId w:val="0"/>
+        </w:numPr>
+        <w:ind w:left="360"/>
+        <w:rPr>
+          <w:rFonts w:ascii="Arial" w:hAnsi="Arial" w:cs="Arial"/>
+          <w:bCs/>
+          <w:sz w:val="24"/>
+        </w:rPr>
+      </w:pPr>
+      <w:r>
+        <w:rPr>
+          <w:rFonts w:ascii="Arial" w:hAnsi="Arial" w:cs="Arial"/>
+          <w:bCs/>
+          <w:sz w:val="24"/>
+        </w:rPr>
+        <w:t xml:space="preserve"># </w:t>
+      </w:r>
+      <w:r>
+        <w:rPr>
+          <w:rFonts w:ascii="Arial" w:hAnsi="Arial" w:cs="Arial"/>
+          <w:bCs/>
+          <w:sz w:val="24"/>
+        </w:rPr>
+        <w:t xml:space="preserve">Outils : </w:t>
+      </w:r>
+      <w:proofErr w:type="spellStart"/>
+      <w:r>
+        <w:rPr>
+          <w:rFonts w:ascii="Arial" w:hAnsi="Arial" w:cs="Arial"/>
+          <w:bCs/>
+          <w:sz w:val="24"/>
+        </w:rPr>
+        <w:t>pyC</w:t>
+      </w:r>
+      <w:r>
+        <w:rPr>
+          <w:rFonts w:ascii="Arial" w:hAnsi="Arial" w:cs="Arial"/>
+          <w:bCs/>
+          <w:sz w:val="24"/>
+        </w:rPr>
+        <w:t>harm</w:t>
+      </w:r>
+      <w:proofErr w:type="spellEnd"/>
+      <w:r>
+        <w:rPr>
+          <w:rFonts w:ascii="Arial" w:hAnsi="Arial" w:cs="Arial"/>
+          <w:bCs/>
+          <w:sz w:val="24"/>
+        </w:rPr>
+        <w:t xml:space="preserve">, </w:t>
+      </w:r>
+      <w:proofErr w:type="spellStart"/>
+      <w:r>
+        <w:rPr>
+          <w:rFonts w:ascii="Arial" w:hAnsi="Arial" w:cs="Arial"/>
+          <w:bCs/>
+          <w:sz w:val="24"/>
+        </w:rPr>
+        <w:t>mysql</w:t>
+      </w:r>
+      <w:proofErr w:type="spellEnd"/>
+      <w:r>
+        <w:rPr>
+          <w:rFonts w:ascii="Arial" w:hAnsi="Arial" w:cs="Arial"/>
+          <w:bCs/>
+          <w:sz w:val="24"/>
+        </w:rPr>
+        <w:t xml:space="preserve"> </w:t>
+      </w:r>
+      <w:proofErr w:type="spellStart"/>
+      <w:r>
+        <w:rPr>
+          <w:rFonts w:ascii="Arial" w:hAnsi="Arial" w:cs="Arial"/>
+          <w:bCs/>
+          <w:sz w:val="24"/>
+        </w:rPr>
+        <w:t>workbench</w:t>
+      </w:r>
+      <w:proofErr w:type="spellEnd"/>
+      <w:r>
+        <w:rPr>
+          <w:rFonts w:ascii="Arial" w:hAnsi="Arial" w:cs="Arial"/>
+          <w:bCs/>
+          <w:sz w:val="24"/>
+        </w:rPr>
+        <w:t xml:space="preserve"> /</w:t>
+      </w:r>
+      <w:r>
+        <w:rPr>
+          <w:rFonts w:ascii="Arial" w:hAnsi="Arial" w:cs="Arial"/>
+          <w:bCs/>
+          <w:sz w:val="24"/>
+        </w:rPr>
+        <w:t xml:space="preserve"> </w:t>
+      </w:r>
+      <w:proofErr w:type="spellStart"/>
+      <w:r>
+        <w:rPr>
+          <w:rFonts w:ascii="Arial" w:hAnsi="Arial" w:cs="Arial"/>
+          <w:bCs/>
+          <w:sz w:val="24"/>
+        </w:rPr>
+        <w:t>heidisql</w:t>
+      </w:r>
+      <w:proofErr w:type="spellEnd"/>
+      <w:r>
+        <w:rPr>
+          <w:rFonts w:ascii="Arial" w:hAnsi="Arial" w:cs="Arial"/>
+          <w:bCs/>
+          <w:sz w:val="24"/>
+        </w:rPr>
+        <w:t xml:space="preserve">, </w:t>
+      </w:r>
+      <w:r>
+        <w:rPr>
+          <w:rFonts w:ascii="Arial" w:hAnsi="Arial" w:cs="Arial"/>
+          <w:bCs/>
+          <w:sz w:val="24"/>
+        </w:rPr>
+        <w:t>navigateur web</w:t>
+      </w:r>
+      <w:bookmarkStart w:id="15" w:name="_GoBack"/>
+      <w:bookmarkEnd w:id="15"/>
+    </w:p>
     <w:p>
       <w:pPr>
         <w:pStyle w:val="Titre1"/>
@@ -6235,7 +6384,7 @@
         <w:sz w:val="16"/>
         <w:szCs w:val="16"/>
       </w:rPr>
-      <w:t>4</w:t>
+      <w:t>7</w:t>
     </w:r>
     <w:r>
       <w:rPr>
@@ -9572,12 +9721,9 @@
 </file>
 
 <file path=customXml/item1.xml><?xml version="1.0" encoding="utf-8"?>
-<?mso-contentType ?>
-<FormTemplates xmlns="http://schemas.microsoft.com/sharepoint/v3/contenttype/forms">
-  <Display>DocumentLibraryForm</Display>
-  <Edit>DocumentLibraryForm</Edit>
-  <New>DocumentLibraryForm</New>
-</FormTemplates>
+<p:properties xmlns:p="http://schemas.microsoft.com/office/2006/metadata/properties" xmlns:xsi="http://www.w3.org/2001/XMLSchema-instance" xmlns:pc="http://schemas.microsoft.com/office/infopath/2007/PartnerControls">
+  <documentManagement/>
+</p:properties>
 </file>
 
 <file path=customXml/item2.xml><?xml version="1.0" encoding="utf-8"?>
@@ -9713,15 +9859,19 @@
 </file>
 
 <file path=customXml/item3.xml><?xml version="1.0" encoding="utf-8"?>
-<p:properties xmlns:p="http://schemas.microsoft.com/office/2006/metadata/properties" xmlns:xsi="http://www.w3.org/2001/XMLSchema-instance" xmlns:pc="http://schemas.microsoft.com/office/infopath/2007/PartnerControls">
-  <documentManagement/>
-</p:properties>
+<?mso-contentType ?>
+<FormTemplates xmlns="http://schemas.microsoft.com/sharepoint/v3/contenttype/forms">
+  <Display>DocumentLibraryForm</Display>
+  <Edit>DocumentLibraryForm</Edit>
+  <New>DocumentLibraryForm</New>
+</FormTemplates>
 </file>
 
 <file path=customXml/itemProps1.xml><?xml version="1.0" encoding="utf-8"?>
-<ds:datastoreItem xmlns:ds="http://schemas.openxmlformats.org/officeDocument/2006/customXml" ds:itemID="{C3C0D82A-5D77-4930-8043-FB93232D4EC3}">
+<ds:datastoreItem xmlns:ds="http://schemas.openxmlformats.org/officeDocument/2006/customXml" ds:itemID="{B1DFFEE4-49B1-4AF1-9FFD-BDCB1D4C88F0}">
   <ds:schemaRefs>
-    <ds:schemaRef ds:uri="http://schemas.microsoft.com/sharepoint/v3/contenttype/forms"/>
+    <ds:schemaRef ds:uri="http://schemas.microsoft.com/office/2006/metadata/properties"/>
+    <ds:schemaRef ds:uri="http://schemas.microsoft.com/office/infopath/2007/PartnerControls"/>
   </ds:schemaRefs>
 </ds:datastoreItem>
 </file>
@@ -9745,10 +9895,9 @@
 </file>
 
 <file path=customXml/itemProps3.xml><?xml version="1.0" encoding="utf-8"?>
-<ds:datastoreItem xmlns:ds="http://schemas.openxmlformats.org/officeDocument/2006/customXml" ds:itemID="{B1DFFEE4-49B1-4AF1-9FFD-BDCB1D4C88F0}">
+<ds:datastoreItem xmlns:ds="http://schemas.openxmlformats.org/officeDocument/2006/customXml" ds:itemID="{C3C0D82A-5D77-4930-8043-FB93232D4EC3}">
   <ds:schemaRefs>
-    <ds:schemaRef ds:uri="http://schemas.microsoft.com/office/2006/metadata/properties"/>
-    <ds:schemaRef ds:uri="http://schemas.microsoft.com/office/infopath/2007/PartnerControls"/>
+    <ds:schemaRef ds:uri="http://schemas.microsoft.com/sharepoint/v3/contenttype/forms"/>
   </ds:schemaRefs>
 </ds:datastoreItem>
 </file>
</xml_diff>

<commit_message>
documentation: planning, work diary
</commit_message>
<xml_diff>
--- a/documentation/DossierProjet-Nithujan_Jegatheeswaran.docx
+++ b/documentation/DossierProjet-Nithujan_Jegatheeswaran.docx
@@ -2945,7 +2945,7 @@
         <w:rPr>
           <w:szCs w:val="14"/>
         </w:rPr>
-        <w:t>Modifier un employé. Les champs modifiables seront à définir.</w:t>
+        <w:t>Modifier un employé</w:t>
       </w:r>
     </w:p>
     <w:p>
@@ -3140,13 +3140,15 @@
         <w:rPr>
           <w:i/>
           <w:iCs/>
-          <w:szCs w:val="14"/>
-        </w:rPr>
-      </w:pPr>
-      <w:r>
-        <w:rPr>
-          <w:i/>
-          <w:iCs/>
+          <w:color w:val="BFBFBF" w:themeColor="background1" w:themeShade="BF"/>
+          <w:szCs w:val="14"/>
+        </w:rPr>
+      </w:pPr>
+      <w:r>
+        <w:rPr>
+          <w:i/>
+          <w:iCs/>
+          <w:color w:val="BFBFBF" w:themeColor="background1" w:themeShade="BF"/>
           <w:szCs w:val="14"/>
         </w:rPr>
         <w:t xml:space="preserve">Ce chapitre montre la planification </w:t>
@@ -3155,6 +3157,7 @@
         <w:rPr>
           <w:i/>
           <w:iCs/>
+          <w:color w:val="BFBFBF" w:themeColor="background1" w:themeShade="BF"/>
           <w:szCs w:val="14"/>
         </w:rPr>
         <w:t xml:space="preserve">du projet. Celui-ci peut être découpé en tâches qui seront planifiées. Il s'agit de la première planification du projet, celle-ci </w:t>
@@ -3163,6 +3166,7 @@
         <w:rPr>
           <w:i/>
           <w:iCs/>
+          <w:color w:val="BFBFBF" w:themeColor="background1" w:themeShade="BF"/>
           <w:szCs w:val="14"/>
         </w:rPr>
         <w:t>devra être</w:t>
@@ -3171,6 +3175,7 @@
         <w:rPr>
           <w:i/>
           <w:iCs/>
+          <w:color w:val="BFBFBF" w:themeColor="background1" w:themeShade="BF"/>
           <w:szCs w:val="14"/>
         </w:rPr>
         <w:t xml:space="preserve"> revue après l'analyse. Cette planification sera présentée sous l</w:t>
@@ -3179,6 +3184,7 @@
         <w:rPr>
           <w:i/>
           <w:iCs/>
+          <w:color w:val="BFBFBF" w:themeColor="background1" w:themeShade="BF"/>
           <w:szCs w:val="14"/>
         </w:rPr>
         <w:t>a forme d'un diagramme.</w:t>
@@ -3187,22 +3193,25 @@
     <w:p>
       <w:pPr>
         <w:rPr>
-          <w:szCs w:val="14"/>
-        </w:rPr>
-      </w:pPr>
-    </w:p>
-    <w:p>
-      <w:pPr>
-        <w:rPr>
-          <w:i/>
-          <w:iCs/>
-          <w:szCs w:val="14"/>
-        </w:rPr>
-      </w:pPr>
-      <w:r>
-        <w:rPr>
-          <w:i/>
-          <w:iCs/>
+          <w:color w:val="BFBFBF" w:themeColor="background1" w:themeShade="BF"/>
+          <w:szCs w:val="14"/>
+        </w:rPr>
+      </w:pPr>
+    </w:p>
+    <w:p>
+      <w:pPr>
+        <w:rPr>
+          <w:i/>
+          <w:iCs/>
+          <w:color w:val="BFBFBF" w:themeColor="background1" w:themeShade="BF"/>
+          <w:szCs w:val="14"/>
+        </w:rPr>
+      </w:pPr>
+      <w:r>
+        <w:rPr>
+          <w:i/>
+          <w:iCs/>
+          <w:color w:val="BFBFBF" w:themeColor="background1" w:themeShade="BF"/>
           <w:szCs w:val="14"/>
         </w:rPr>
         <w:t>Ces éléments peuvent être repris des</w:t>
@@ -3211,33 +3220,10 @@
         <w:rPr>
           <w:i/>
           <w:iCs/>
-          <w:szCs w:val="14"/>
-        </w:rPr>
-        <w:t xml:space="preserve"> </w:t>
-      </w:r>
-      <w:r>
-        <w:rPr>
-          <w:i/>
-          <w:iCs/>
-          <w:szCs w:val="14"/>
-        </w:rPr>
-        <w:t>spécifications</w:t>
-      </w:r>
-      <w:r>
-        <w:rPr>
-          <w:i/>
-          <w:iCs/>
-          <w:szCs w:val="14"/>
-        </w:rPr>
-        <w:t xml:space="preserve"> </w:t>
-      </w:r>
-      <w:r>
-        <w:rPr>
-          <w:i/>
-          <w:iCs/>
-          <w:szCs w:val="14"/>
-        </w:rPr>
-        <w:t>de départ.</w:t>
+          <w:color w:val="BFBFBF" w:themeColor="background1" w:themeShade="BF"/>
+          <w:szCs w:val="14"/>
+        </w:rPr>
+        <w:t xml:space="preserve"> spécifications de départ.</w:t>
       </w:r>
     </w:p>
     <w:p>
@@ -3326,6 +3312,7 @@
           <w:rFonts w:ascii="Arial" w:hAnsi="Arial"/>
           <w:i/>
           <w:iCs/>
+          <w:color w:val="BFBFBF" w:themeColor="background1" w:themeShade="BF"/>
           <w:sz w:val="24"/>
           <w:szCs w:val="24"/>
           <w:lang w:eastAsia="fr-FR"/>
@@ -3336,6 +3323,7 @@
           <w:rFonts w:ascii="Arial" w:hAnsi="Arial"/>
           <w:i/>
           <w:iCs/>
+          <w:color w:val="BFBFBF" w:themeColor="background1" w:themeShade="BF"/>
           <w:sz w:val="24"/>
           <w:szCs w:val="24"/>
           <w:lang w:eastAsia="fr-FR"/>
@@ -3347,6 +3335,7 @@
           <w:rFonts w:ascii="Arial" w:hAnsi="Arial"/>
           <w:i/>
           <w:iCs/>
+          <w:color w:val="BFBFBF" w:themeColor="background1" w:themeShade="BF"/>
           <w:sz w:val="24"/>
           <w:szCs w:val="24"/>
           <w:lang w:eastAsia="fr-FR"/>
@@ -3358,6 +3347,7 @@
           <w:rFonts w:ascii="Arial" w:hAnsi="Arial"/>
           <w:i/>
           <w:iCs/>
+          <w:color w:val="BFBFBF" w:themeColor="background1" w:themeShade="BF"/>
           <w:sz w:val="24"/>
           <w:szCs w:val="24"/>
           <w:lang w:eastAsia="fr-FR"/>
@@ -3377,6 +3367,7 @@
           <w:rFonts w:ascii="Arial" w:hAnsi="Arial"/>
           <w:i/>
           <w:iCs/>
+          <w:color w:val="BFBFBF" w:themeColor="background1" w:themeShade="BF"/>
           <w:sz w:val="24"/>
           <w:szCs w:val="14"/>
           <w:lang w:eastAsia="fr-FR"/>
@@ -3395,6 +3386,7 @@
           <w:rFonts w:ascii="Arial" w:hAnsi="Arial"/>
           <w:i/>
           <w:iCs/>
+          <w:color w:val="BFBFBF" w:themeColor="background1" w:themeShade="BF"/>
           <w:sz w:val="24"/>
           <w:szCs w:val="14"/>
           <w:lang w:eastAsia="fr-FR"/>
@@ -3405,6 +3397,7 @@
           <w:rFonts w:ascii="Arial" w:hAnsi="Arial"/>
           <w:i/>
           <w:iCs/>
+          <w:color w:val="BFBFBF" w:themeColor="background1" w:themeShade="BF"/>
           <w:sz w:val="24"/>
           <w:szCs w:val="14"/>
           <w:lang w:eastAsia="fr-FR"/>
@@ -3423,6 +3416,7 @@
           <w:rFonts w:ascii="Arial" w:hAnsi="Arial"/>
           <w:i/>
           <w:iCs/>
+          <w:color w:val="BFBFBF" w:themeColor="background1" w:themeShade="BF"/>
           <w:sz w:val="24"/>
           <w:szCs w:val="14"/>
           <w:lang w:eastAsia="fr-FR"/>
@@ -3434,6 +3428,7 @@
           <w:rFonts w:ascii="Arial" w:hAnsi="Arial"/>
           <w:i/>
           <w:iCs/>
+          <w:color w:val="BFBFBF" w:themeColor="background1" w:themeShade="BF"/>
           <w:sz w:val="24"/>
           <w:szCs w:val="14"/>
           <w:lang w:eastAsia="fr-FR"/>
@@ -3445,6 +3440,7 @@
           <w:rFonts w:ascii="Arial" w:hAnsi="Arial"/>
           <w:i/>
           <w:iCs/>
+          <w:color w:val="BFBFBF" w:themeColor="background1" w:themeShade="BF"/>
           <w:sz w:val="24"/>
           <w:szCs w:val="14"/>
           <w:lang w:eastAsia="fr-FR"/>
@@ -3457,6 +3453,7 @@
           <w:rFonts w:ascii="Arial" w:hAnsi="Arial"/>
           <w:i/>
           <w:iCs/>
+          <w:color w:val="BFBFBF" w:themeColor="background1" w:themeShade="BF"/>
           <w:sz w:val="24"/>
           <w:szCs w:val="14"/>
           <w:lang w:eastAsia="fr-FR"/>
@@ -3469,6 +3466,7 @@
           <w:rFonts w:ascii="Arial" w:hAnsi="Arial"/>
           <w:i/>
           <w:iCs/>
+          <w:color w:val="BFBFBF" w:themeColor="background1" w:themeShade="BF"/>
           <w:sz w:val="24"/>
           <w:szCs w:val="14"/>
           <w:lang w:eastAsia="fr-FR"/>
@@ -3481,6 +3479,7 @@
           <w:rFonts w:ascii="Arial" w:hAnsi="Arial"/>
           <w:i/>
           <w:iCs/>
+          <w:color w:val="BFBFBF" w:themeColor="background1" w:themeShade="BF"/>
           <w:sz w:val="24"/>
           <w:szCs w:val="14"/>
           <w:lang w:eastAsia="fr-FR"/>
@@ -3499,6 +3498,7 @@
           <w:rFonts w:ascii="Arial" w:hAnsi="Arial"/>
           <w:i/>
           <w:iCs/>
+          <w:color w:val="BFBFBF" w:themeColor="background1" w:themeShade="BF"/>
           <w:sz w:val="24"/>
           <w:szCs w:val="14"/>
           <w:lang w:eastAsia="fr-FR"/>
@@ -3509,6 +3509,7 @@
           <w:rFonts w:ascii="Arial" w:hAnsi="Arial"/>
           <w:i/>
           <w:iCs/>
+          <w:color w:val="BFBFBF" w:themeColor="background1" w:themeShade="BF"/>
           <w:sz w:val="24"/>
           <w:szCs w:val="14"/>
           <w:lang w:eastAsia="fr-FR"/>
@@ -3520,6 +3521,7 @@
           <w:rFonts w:ascii="Arial" w:hAnsi="Arial"/>
           <w:i/>
           <w:iCs/>
+          <w:color w:val="BFBFBF" w:themeColor="background1" w:themeShade="BF"/>
           <w:sz w:val="24"/>
           <w:szCs w:val="14"/>
           <w:lang w:eastAsia="fr-FR"/>
@@ -3532,6 +3534,7 @@
           <w:rFonts w:ascii="Arial" w:hAnsi="Arial"/>
           <w:i/>
           <w:iCs/>
+          <w:color w:val="BFBFBF" w:themeColor="background1" w:themeShade="BF"/>
           <w:sz w:val="24"/>
           <w:szCs w:val="14"/>
           <w:lang w:eastAsia="fr-FR"/>
@@ -3544,6 +3547,7 @@
           <w:rFonts w:ascii="Arial" w:hAnsi="Arial"/>
           <w:i/>
           <w:iCs/>
+          <w:color w:val="BFBFBF" w:themeColor="background1" w:themeShade="BF"/>
           <w:sz w:val="24"/>
           <w:szCs w:val="14"/>
           <w:lang w:eastAsia="fr-FR"/>
@@ -3555,6 +3559,7 @@
           <w:rFonts w:ascii="Arial" w:hAnsi="Arial"/>
           <w:i/>
           <w:iCs/>
+          <w:color w:val="BFBFBF" w:themeColor="background1" w:themeShade="BF"/>
           <w:sz w:val="24"/>
           <w:szCs w:val="14"/>
           <w:lang w:eastAsia="fr-FR"/>
@@ -3573,6 +3578,7 @@
           <w:rFonts w:ascii="Arial" w:hAnsi="Arial"/>
           <w:i/>
           <w:iCs/>
+          <w:color w:val="BFBFBF" w:themeColor="background1" w:themeShade="BF"/>
           <w:sz w:val="24"/>
           <w:szCs w:val="14"/>
           <w:lang w:eastAsia="fr-FR"/>
@@ -3584,6 +3590,7 @@
           <w:rFonts w:ascii="Arial" w:hAnsi="Arial"/>
           <w:i/>
           <w:iCs/>
+          <w:color w:val="BFBFBF" w:themeColor="background1" w:themeShade="BF"/>
           <w:sz w:val="24"/>
           <w:szCs w:val="14"/>
           <w:lang w:eastAsia="fr-FR"/>
@@ -3595,6 +3602,7 @@
           <w:rFonts w:ascii="Arial" w:hAnsi="Arial"/>
           <w:i/>
           <w:iCs/>
+          <w:color w:val="BFBFBF" w:themeColor="background1" w:themeShade="BF"/>
           <w:sz w:val="24"/>
           <w:szCs w:val="14"/>
           <w:lang w:eastAsia="fr-FR"/>
@@ -3607,6 +3615,7 @@
           <w:rFonts w:ascii="Arial" w:hAnsi="Arial"/>
           <w:i/>
           <w:iCs/>
+          <w:color w:val="BFBFBF" w:themeColor="background1" w:themeShade="BF"/>
           <w:sz w:val="24"/>
           <w:szCs w:val="14"/>
           <w:lang w:eastAsia="fr-FR"/>
@@ -3625,6 +3634,7 @@
           <w:rFonts w:ascii="Arial" w:hAnsi="Arial"/>
           <w:i/>
           <w:iCs/>
+          <w:color w:val="BFBFBF" w:themeColor="background1" w:themeShade="BF"/>
           <w:sz w:val="24"/>
           <w:szCs w:val="14"/>
           <w:lang w:eastAsia="fr-FR"/>
@@ -3635,6 +3645,7 @@
           <w:rFonts w:ascii="Arial" w:hAnsi="Arial"/>
           <w:i/>
           <w:iCs/>
+          <w:color w:val="BFBFBF" w:themeColor="background1" w:themeShade="BF"/>
           <w:sz w:val="24"/>
           <w:szCs w:val="14"/>
           <w:lang w:eastAsia="fr-FR"/>
@@ -3715,13 +3726,15 @@
         <w:rPr>
           <w:i/>
           <w:iCs/>
-          <w:szCs w:val="14"/>
-        </w:rPr>
-      </w:pPr>
-      <w:r>
-        <w:rPr>
-          <w:i/>
-          <w:iCs/>
+          <w:color w:val="BFBFBF" w:themeColor="background1" w:themeShade="BF"/>
+          <w:szCs w:val="14"/>
+        </w:rPr>
+      </w:pPr>
+      <w:r>
+        <w:rPr>
+          <w:i/>
+          <w:iCs/>
+          <w:color w:val="BFBFBF" w:themeColor="background1" w:themeShade="BF"/>
           <w:szCs w:val="14"/>
         </w:rPr>
         <w:t xml:space="preserve">Décrire la stratégie globale de </w:t>
@@ -3731,6 +3744,7 @@
         <w:rPr>
           <w:i/>
           <w:iCs/>
+          <w:color w:val="BFBFBF" w:themeColor="background1" w:themeShade="BF"/>
           <w:szCs w:val="14"/>
         </w:rPr>
         <w:t>test:</w:t>
@@ -3740,6 +3754,7 @@
         <w:rPr>
           <w:i/>
           <w:iCs/>
+          <w:color w:val="BFBFBF" w:themeColor="background1" w:themeShade="BF"/>
           <w:szCs w:val="14"/>
         </w:rPr>
         <w:t xml:space="preserve"> </w:t>
@@ -3752,6 +3767,7 @@
         <w:rPr>
           <w:i/>
           <w:iCs/>
+          <w:color w:val="BFBFBF" w:themeColor="background1" w:themeShade="BF"/>
           <w:szCs w:val="14"/>
         </w:rPr>
       </w:pPr>
@@ -3770,6 +3786,7 @@
         <w:rPr>
           <w:i/>
           <w:iCs/>
+          <w:color w:val="BFBFBF" w:themeColor="background1" w:themeShade="BF"/>
           <w:szCs w:val="14"/>
         </w:rPr>
       </w:pPr>
@@ -3778,6 +3795,7 @@
         <w:rPr>
           <w:i/>
           <w:iCs/>
+          <w:color w:val="BFBFBF" w:themeColor="background1" w:themeShade="BF"/>
           <w:szCs w:val="14"/>
         </w:rPr>
         <w:t>t</w:t>
@@ -3786,6 +3804,7 @@
         <w:rPr>
           <w:i/>
           <w:iCs/>
+          <w:color w:val="BFBFBF" w:themeColor="background1" w:themeShade="BF"/>
           <w:szCs w:val="14"/>
         </w:rPr>
         <w:t>ypes</w:t>
@@ -3795,6 +3814,7 @@
         <w:rPr>
           <w:i/>
           <w:iCs/>
+          <w:color w:val="BFBFBF" w:themeColor="background1" w:themeShade="BF"/>
           <w:szCs w:val="14"/>
         </w:rPr>
         <w:t xml:space="preserve"> de des tests et ordre dans lequel ils seront effectués.</w:t>
@@ -3814,6 +3834,7 @@
         <w:rPr>
           <w:i/>
           <w:iCs/>
+          <w:color w:val="BFBFBF" w:themeColor="background1" w:themeShade="BF"/>
           <w:szCs w:val="14"/>
         </w:rPr>
       </w:pPr>
@@ -3822,6 +3843,7 @@
         <w:rPr>
           <w:i/>
           <w:iCs/>
+          <w:color w:val="BFBFBF" w:themeColor="background1" w:themeShade="BF"/>
           <w:szCs w:val="14"/>
         </w:rPr>
         <w:t>l</w:t>
@@ -3830,6 +3852,7 @@
         <w:rPr>
           <w:i/>
           <w:iCs/>
+          <w:color w:val="BFBFBF" w:themeColor="background1" w:themeShade="BF"/>
           <w:szCs w:val="14"/>
         </w:rPr>
         <w:t>es</w:t>
@@ -3839,6 +3862,7 @@
         <w:rPr>
           <w:i/>
           <w:iCs/>
+          <w:color w:val="BFBFBF" w:themeColor="background1" w:themeShade="BF"/>
           <w:szCs w:val="14"/>
         </w:rPr>
         <w:t xml:space="preserve"> moyens à mettre en œuvre</w:t>
@@ -3847,6 +3871,7 @@
         <w:rPr>
           <w:i/>
           <w:iCs/>
+          <w:color w:val="BFBFBF" w:themeColor="background1" w:themeShade="BF"/>
           <w:szCs w:val="14"/>
         </w:rPr>
         <w:t>.</w:t>
@@ -3866,6 +3891,7 @@
         <w:rPr>
           <w:i/>
           <w:iCs/>
+          <w:color w:val="BFBFBF" w:themeColor="background1" w:themeShade="BF"/>
           <w:szCs w:val="14"/>
         </w:rPr>
       </w:pPr>
@@ -3874,6 +3900,7 @@
         <w:rPr>
           <w:i/>
           <w:iCs/>
+          <w:color w:val="BFBFBF" w:themeColor="background1" w:themeShade="BF"/>
           <w:szCs w:val="14"/>
         </w:rPr>
         <w:t>c</w:t>
@@ -3882,6 +3909,7 @@
         <w:rPr>
           <w:i/>
           <w:iCs/>
+          <w:color w:val="BFBFBF" w:themeColor="background1" w:themeShade="BF"/>
           <w:szCs w:val="14"/>
         </w:rPr>
         <w:t>ouverture</w:t>
@@ -3891,6 +3919,7 @@
         <w:rPr>
           <w:i/>
           <w:iCs/>
+          <w:color w:val="BFBFBF" w:themeColor="background1" w:themeShade="BF"/>
           <w:szCs w:val="14"/>
         </w:rPr>
         <w:t xml:space="preserve"> des tests (tests exhaustifs ou non, si non, pourquoi ?)</w:t>
@@ -3899,6 +3928,7 @@
         <w:rPr>
           <w:i/>
           <w:iCs/>
+          <w:color w:val="BFBFBF" w:themeColor="background1" w:themeShade="BF"/>
           <w:szCs w:val="14"/>
         </w:rPr>
         <w:t>.</w:t>
@@ -3918,6 +3948,7 @@
         <w:rPr>
           <w:i/>
           <w:iCs/>
+          <w:color w:val="BFBFBF" w:themeColor="background1" w:themeShade="BF"/>
           <w:szCs w:val="14"/>
         </w:rPr>
       </w:pPr>
@@ -3926,6 +3957,7 @@
         <w:rPr>
           <w:i/>
           <w:iCs/>
+          <w:color w:val="BFBFBF" w:themeColor="background1" w:themeShade="BF"/>
           <w:szCs w:val="14"/>
         </w:rPr>
         <w:t>d</w:t>
@@ -3934,6 +3966,7 @@
         <w:rPr>
           <w:i/>
           <w:iCs/>
+          <w:color w:val="BFBFBF" w:themeColor="background1" w:themeShade="BF"/>
           <w:szCs w:val="14"/>
         </w:rPr>
         <w:t>onnées</w:t>
@@ -3943,6 +3976,7 @@
         <w:rPr>
           <w:i/>
           <w:iCs/>
+          <w:color w:val="BFBFBF" w:themeColor="background1" w:themeShade="BF"/>
           <w:szCs w:val="14"/>
         </w:rPr>
         <w:t xml:space="preserve"> de test à prévoir (données réelles ?)</w:t>
@@ -3951,6 +3985,7 @@
         <w:rPr>
           <w:i/>
           <w:iCs/>
+          <w:color w:val="BFBFBF" w:themeColor="background1" w:themeShade="BF"/>
           <w:szCs w:val="14"/>
         </w:rPr>
         <w:t>.</w:t>
@@ -3970,6 +4005,7 @@
         <w:rPr>
           <w:i/>
           <w:iCs/>
+          <w:color w:val="BFBFBF" w:themeColor="background1" w:themeShade="BF"/>
           <w:szCs w:val="14"/>
         </w:rPr>
       </w:pPr>
@@ -3978,6 +4014,7 @@
         <w:rPr>
           <w:i/>
           <w:iCs/>
+          <w:color w:val="BFBFBF" w:themeColor="background1" w:themeShade="BF"/>
           <w:szCs w:val="14"/>
         </w:rPr>
         <w:t>les</w:t>
@@ -3987,6 +4024,7 @@
         <w:rPr>
           <w:i/>
           <w:iCs/>
+          <w:color w:val="BFBFBF" w:themeColor="background1" w:themeShade="BF"/>
           <w:szCs w:val="14"/>
         </w:rPr>
         <w:t xml:space="preserve"> testeurs extérieurs éventuels.</w:t>
@@ -4027,7 +4065,7 @@
           <w:szCs w:val="14"/>
           <w:lang w:eastAsia="fr-FR"/>
         </w:rPr>
-        <w:t xml:space="preserve">Tous </w:t>
+        <w:t>L</w:t>
       </w:r>
       <w:r>
         <w:rPr>
@@ -4036,7 +4074,7 @@
           <w:szCs w:val="14"/>
           <w:lang w:eastAsia="fr-FR"/>
         </w:rPr>
-        <w:t>manuels</w:t>
+        <w:t>es tests</w:t>
       </w:r>
       <w:r>
         <w:rPr>
@@ -4045,6 +4083,69 @@
           <w:szCs w:val="14"/>
           <w:lang w:eastAsia="fr-FR"/>
         </w:rPr>
+        <w:t xml:space="preserve"> de l</w:t>
+      </w:r>
+      <w:r>
+        <w:rPr>
+          <w:rFonts w:ascii="Arial" w:hAnsi="Arial"/>
+          <w:sz w:val="24"/>
+          <w:szCs w:val="14"/>
+          <w:lang w:eastAsia="fr-FR"/>
+        </w:rPr>
+        <w:t>’</w:t>
+      </w:r>
+      <w:r>
+        <w:rPr>
+          <w:rFonts w:ascii="Arial" w:hAnsi="Arial"/>
+          <w:sz w:val="24"/>
+          <w:szCs w:val="14"/>
+          <w:lang w:eastAsia="fr-FR"/>
+        </w:rPr>
+        <w:t>application web</w:t>
+      </w:r>
+      <w:r>
+        <w:rPr>
+          <w:rFonts w:ascii="Arial" w:hAnsi="Arial"/>
+          <w:sz w:val="24"/>
+          <w:szCs w:val="14"/>
+          <w:lang w:eastAsia="fr-FR"/>
+        </w:rPr>
+        <w:t xml:space="preserve"> seront</w:t>
+      </w:r>
+      <w:r>
+        <w:rPr>
+          <w:rFonts w:ascii="Arial" w:hAnsi="Arial"/>
+          <w:sz w:val="24"/>
+          <w:szCs w:val="14"/>
+          <w:lang w:eastAsia="fr-FR"/>
+        </w:rPr>
+        <w:t xml:space="preserve"> t</w:t>
+      </w:r>
+      <w:r>
+        <w:rPr>
+          <w:rFonts w:ascii="Arial" w:hAnsi="Arial"/>
+          <w:sz w:val="24"/>
+          <w:szCs w:val="14"/>
+          <w:lang w:eastAsia="fr-FR"/>
+        </w:rPr>
+        <w:t>ous</w:t>
+      </w:r>
+      <w:r>
+        <w:rPr>
+          <w:rFonts w:ascii="Arial" w:hAnsi="Arial"/>
+          <w:sz w:val="24"/>
+          <w:szCs w:val="14"/>
+          <w:lang w:eastAsia="fr-FR"/>
+        </w:rPr>
+        <w:t xml:space="preserve"> seront</w:t>
+      </w:r>
+      <w:r>
+        <w:rPr>
+          <w:rFonts w:ascii="Arial" w:hAnsi="Arial"/>
+          <w:sz w:val="24"/>
+          <w:szCs w:val="14"/>
+          <w:lang w:eastAsia="fr-FR"/>
+        </w:rPr>
         <w:t xml:space="preserve"> </w:t>
       </w:r>
       <w:r>
@@ -4054,7 +4155,7 @@
           <w:szCs w:val="14"/>
           <w:lang w:eastAsia="fr-FR"/>
         </w:rPr>
-        <w:t>(</w:t>
+        <w:t>manuels.</w:t>
       </w:r>
       <w:r>
         <w:rPr>
@@ -4063,7 +4164,7 @@
           <w:szCs w:val="14"/>
           <w:lang w:eastAsia="fr-FR"/>
         </w:rPr>
-        <w:t>pour l’instant</w:t>
+        <w:t xml:space="preserve"> </w:t>
       </w:r>
       <w:r>
         <w:rPr>
@@ -4072,7 +4173,7 @@
           <w:szCs w:val="14"/>
           <w:lang w:eastAsia="fr-FR"/>
         </w:rPr>
-        <w:t>)</w:t>
+        <w:t xml:space="preserve">Ils </w:t>
       </w:r>
       <w:r>
         <w:rPr>
@@ -4081,35 +4182,62 @@
           <w:szCs w:val="14"/>
           <w:lang w:eastAsia="fr-FR"/>
         </w:rPr>
+        <w:t xml:space="preserve">seront effectués </w:t>
+      </w:r>
+      <w:r>
+        <w:rPr>
+          <w:rFonts w:ascii="Arial" w:hAnsi="Arial"/>
+          <w:sz w:val="24"/>
+          <w:szCs w:val="14"/>
+          <w:lang w:eastAsia="fr-FR"/>
+        </w:rPr>
+        <w:t>en parallèle à l’implémentation des fonctionnalités</w:t>
+      </w:r>
+      <w:r>
+        <w:rPr>
+          <w:rFonts w:ascii="Arial" w:hAnsi="Arial"/>
+          <w:sz w:val="24"/>
+          <w:szCs w:val="14"/>
+          <w:lang w:eastAsia="fr-FR"/>
+        </w:rPr>
+        <w:t xml:space="preserve">. </w:t>
+      </w:r>
+      <w:r>
+        <w:rPr>
+          <w:rFonts w:ascii="Arial" w:hAnsi="Arial"/>
+          <w:sz w:val="24"/>
+          <w:szCs w:val="14"/>
+          <w:lang w:eastAsia="fr-FR"/>
+        </w:rPr>
+        <w:t xml:space="preserve">L’ordre des tests suivra donc l’ordre d’implémentation comme suit : la page de connexion, la liste des employés, la page d’un/e employé/e et </w:t>
+      </w:r>
+      <w:r>
+        <w:rPr>
+          <w:rFonts w:ascii="Arial" w:hAnsi="Arial"/>
+          <w:sz w:val="24"/>
+          <w:szCs w:val="14"/>
+          <w:lang w:eastAsia="fr-FR"/>
+        </w:rPr>
+        <w:t xml:space="preserve">la génération de </w:t>
+      </w:r>
+      <w:r>
+        <w:rPr>
+          <w:rFonts w:ascii="Arial" w:hAnsi="Arial"/>
+          <w:sz w:val="24"/>
+          <w:szCs w:val="14"/>
+          <w:lang w:eastAsia="fr-FR"/>
+        </w:rPr>
+        <w:t>PDF</w:t>
+      </w:r>
+      <w:r>
+        <w:rPr>
+          <w:rFonts w:ascii="Arial" w:hAnsi="Arial"/>
+          <w:sz w:val="24"/>
+          <w:szCs w:val="14"/>
+          <w:lang w:eastAsia="fr-FR"/>
+        </w:rPr>
         <w:t>.</w:t>
       </w:r>
-    </w:p>
-    <w:p>
-      <w:pPr>
-        <w:pStyle w:val="Titre2"/>
-        <w:rPr>
-          <w:i w:val="0"/>
-          <w:iCs/>
-        </w:rPr>
-      </w:pPr>
-      <w:bookmarkStart w:id="8" w:name="_Toc25553310"/>
-      <w:bookmarkStart w:id="9" w:name="_Toc71691015"/>
-      <w:bookmarkStart w:id="10" w:name="_Toc499021839"/>
-      <w:r>
-        <w:rPr>
-          <w:rFonts w:cs="Arial"/>
-        </w:rPr>
-        <w:t>R</w:t>
-      </w:r>
-      <w:r>
-        <w:rPr>
-          <w:rFonts w:cs="Arial"/>
-        </w:rPr>
-        <w:t>isques techniques</w:t>
-      </w:r>
-      <w:bookmarkEnd w:id="8"/>
-      <w:bookmarkEnd w:id="9"/>
-      <w:bookmarkEnd w:id="10"/>
     </w:p>
     <w:p>
       <w:pPr>
@@ -4120,51 +4248,12 @@
         </w:numPr>
         <w:ind w:left="360"/>
         <w:rPr>
-          <w:rFonts w:ascii="Arial" w:hAnsi="Arial" w:cs="Arial"/>
-          <w:iCs/>
-          <w:sz w:val="24"/>
-        </w:rPr>
-      </w:pPr>
-    </w:p>
-    <w:p>
-      <w:pPr>
-        <w:pStyle w:val="Retraitnormal1"/>
-        <w:numPr>
-          <w:ilvl w:val="0"/>
-          <w:numId w:val="5"/>
-        </w:numPr>
-        <w:rPr>
-          <w:rFonts w:ascii="Arial" w:hAnsi="Arial" w:cs="Arial"/>
-          <w:i/>
-          <w:sz w:val="24"/>
-        </w:rPr>
-      </w:pPr>
-      <w:proofErr w:type="gramStart"/>
-      <w:r>
-        <w:rPr>
-          <w:rFonts w:ascii="Arial" w:hAnsi="Arial" w:cs="Arial"/>
-          <w:i/>
-          <w:sz w:val="24"/>
-        </w:rPr>
-        <w:t>risques</w:t>
-      </w:r>
-      <w:proofErr w:type="gramEnd"/>
-      <w:r>
-        <w:rPr>
-          <w:rFonts w:ascii="Arial" w:hAnsi="Arial" w:cs="Arial"/>
-          <w:i/>
-          <w:sz w:val="24"/>
-        </w:rPr>
-        <w:t xml:space="preserve"> techniques (complexité, manque de compétences, …)</w:t>
-      </w:r>
-      <w:r>
-        <w:rPr>
-          <w:rFonts w:ascii="Arial" w:hAnsi="Arial" w:cs="Arial"/>
-          <w:i/>
-          <w:sz w:val="24"/>
-        </w:rPr>
-        <w:t>.</w:t>
-      </w:r>
+          <w:rFonts w:ascii="Arial" w:hAnsi="Arial"/>
+          <w:sz w:val="24"/>
+          <w:szCs w:val="14"/>
+          <w:lang w:eastAsia="fr-FR"/>
+        </w:rPr>
+      </w:pPr>
     </w:p>
     <w:p>
       <w:pPr>
@@ -4175,11 +4264,48 @@
         </w:numPr>
         <w:ind w:left="360"/>
         <w:rPr>
-          <w:rFonts w:ascii="Arial" w:hAnsi="Arial" w:cs="Arial"/>
-          <w:i/>
-          <w:sz w:val="24"/>
-        </w:rPr>
-      </w:pPr>
+          <w:rFonts w:ascii="Arial" w:hAnsi="Arial"/>
+          <w:sz w:val="24"/>
+          <w:szCs w:val="14"/>
+          <w:lang w:eastAsia="fr-FR"/>
+        </w:rPr>
+      </w:pPr>
+      <w:r>
+        <w:rPr>
+          <w:rFonts w:ascii="Arial" w:hAnsi="Arial"/>
+          <w:sz w:val="24"/>
+          <w:szCs w:val="14"/>
+          <w:lang w:eastAsia="fr-FR"/>
+        </w:rPr>
+        <w:t>Pour rendre les tests des différentes pages web crédibles, la base de données liée au programme contiendra des données réalistes en nombre suffisant.</w:t>
+      </w:r>
+    </w:p>
+    <w:p>
+      <w:pPr>
+        <w:pStyle w:val="Titre2"/>
+        <w:rPr>
+          <w:i w:val="0"/>
+          <w:iCs/>
+        </w:rPr>
+      </w:pPr>
+      <w:bookmarkStart w:id="8" w:name="_Toc25553310"/>
+      <w:bookmarkStart w:id="9" w:name="_Toc71691015"/>
+      <w:bookmarkStart w:id="10" w:name="_Toc499021839"/>
+      <w:r>
+        <w:rPr>
+          <w:rFonts w:cs="Arial"/>
+        </w:rPr>
+        <w:t>R</w:t>
+      </w:r>
+      <w:r>
+        <w:rPr>
+          <w:rFonts w:cs="Arial"/>
+        </w:rPr>
+        <w:t>isques techniques</w:t>
+      </w:r>
+      <w:bookmarkEnd w:id="8"/>
+      <w:bookmarkEnd w:id="9"/>
+      <w:bookmarkEnd w:id="10"/>
     </w:p>
     <w:p>
       <w:pPr>
@@ -4191,22 +4317,50 @@
         <w:ind w:left="360"/>
         <w:rPr>
           <w:rFonts w:ascii="Arial" w:hAnsi="Arial" w:cs="Arial"/>
-          <w:i/>
-          <w:sz w:val="24"/>
-        </w:rPr>
-      </w:pPr>
-      <w:r>
+          <w:iCs/>
+          <w:sz w:val="24"/>
+        </w:rPr>
+      </w:pPr>
+    </w:p>
+    <w:p>
+      <w:pPr>
+        <w:pStyle w:val="Retraitnormal1"/>
+        <w:numPr>
+          <w:ilvl w:val="0"/>
+          <w:numId w:val="5"/>
+        </w:numPr>
         <w:rPr>
           <w:rFonts w:ascii="Arial" w:hAnsi="Arial" w:cs="Arial"/>
           <w:i/>
-          <w:sz w:val="24"/>
-        </w:rPr>
-        <w:t>Décrire aussi quelles solutions ont été appliquées pour réduire les risques (priorités, formation, actions, …)</w:t>
-      </w:r>
+          <w:color w:val="BFBFBF" w:themeColor="background1" w:themeShade="BF"/>
+          <w:sz w:val="24"/>
+        </w:rPr>
+      </w:pPr>
+      <w:proofErr w:type="gramStart"/>
       <w:r>
         <w:rPr>
           <w:rFonts w:ascii="Arial" w:hAnsi="Arial" w:cs="Arial"/>
           <w:i/>
+          <w:color w:val="BFBFBF" w:themeColor="background1" w:themeShade="BF"/>
+          <w:sz w:val="24"/>
+        </w:rPr>
+        <w:t>risques</w:t>
+      </w:r>
+      <w:proofErr w:type="gramEnd"/>
+      <w:r>
+        <w:rPr>
+          <w:rFonts w:ascii="Arial" w:hAnsi="Arial" w:cs="Arial"/>
+          <w:i/>
+          <w:color w:val="BFBFBF" w:themeColor="background1" w:themeShade="BF"/>
+          <w:sz w:val="24"/>
+        </w:rPr>
+        <w:t xml:space="preserve"> techniques (complexité, manque de compétences, …)</w:t>
+      </w:r>
+      <w:r>
+        <w:rPr>
+          <w:rFonts w:ascii="Arial" w:hAnsi="Arial" w:cs="Arial"/>
+          <w:i/>
+          <w:color w:val="BFBFBF" w:themeColor="background1" w:themeShade="BF"/>
           <w:sz w:val="24"/>
         </w:rPr>
         <w:t>.</w:t>
@@ -4222,10 +4376,227 @@
         <w:ind w:left="360"/>
         <w:rPr>
           <w:rFonts w:ascii="Arial" w:hAnsi="Arial" w:cs="Arial"/>
-          <w:iCs/>
-          <w:sz w:val="24"/>
-        </w:rPr>
-      </w:pPr>
+          <w:i/>
+          <w:color w:val="BFBFBF" w:themeColor="background1" w:themeShade="BF"/>
+          <w:sz w:val="24"/>
+        </w:rPr>
+      </w:pPr>
+    </w:p>
+    <w:p>
+      <w:pPr>
+        <w:pStyle w:val="Retraitnormal1"/>
+        <w:numPr>
+          <w:ilvl w:val="0"/>
+          <w:numId w:val="0"/>
+        </w:numPr>
+        <w:ind w:left="360"/>
+        <w:rPr>
+          <w:rFonts w:ascii="Arial" w:hAnsi="Arial" w:cs="Arial"/>
+          <w:i/>
+          <w:color w:val="BFBFBF" w:themeColor="background1" w:themeShade="BF"/>
+          <w:sz w:val="24"/>
+        </w:rPr>
+      </w:pPr>
+      <w:r>
+        <w:rPr>
+          <w:rFonts w:ascii="Arial" w:hAnsi="Arial" w:cs="Arial"/>
+          <w:i/>
+          <w:color w:val="BFBFBF" w:themeColor="background1" w:themeShade="BF"/>
+          <w:sz w:val="24"/>
+        </w:rPr>
+        <w:t>Décrire aussi quelles solutions ont été appliquées pour réduire les risques (priorités, formation, actions, …)</w:t>
+      </w:r>
+      <w:r>
+        <w:rPr>
+          <w:rFonts w:ascii="Arial" w:hAnsi="Arial" w:cs="Arial"/>
+          <w:i/>
+          <w:color w:val="BFBFBF" w:themeColor="background1" w:themeShade="BF"/>
+          <w:sz w:val="24"/>
+        </w:rPr>
+        <w:t>.</w:t>
+      </w:r>
+    </w:p>
+    <w:p>
+      <w:pPr>
+        <w:pStyle w:val="Retraitnormal1"/>
+        <w:numPr>
+          <w:ilvl w:val="0"/>
+          <w:numId w:val="0"/>
+        </w:numPr>
+        <w:ind w:left="360"/>
+        <w:rPr>
+          <w:rFonts w:ascii="Arial" w:hAnsi="Arial" w:cs="Arial"/>
+          <w:iCs/>
+          <w:sz w:val="24"/>
+        </w:rPr>
+      </w:pPr>
+      <w:r>
+        <w:rPr>
+          <w:rFonts w:ascii="Arial" w:hAnsi="Arial" w:cs="Arial"/>
+          <w:iCs/>
+          <w:sz w:val="24"/>
+        </w:rPr>
+        <w:lastRenderedPageBreak/>
+        <w:t># Décrire les risques (</w:t>
+      </w:r>
+      <w:r>
+        <w:rPr>
+          <w:rFonts w:ascii="Arial" w:hAnsi="Arial" w:cs="Arial"/>
+          <w:iCs/>
+          <w:sz w:val="24"/>
+        </w:rPr>
+        <w:t>apprentissage durant le projet</w:t>
+      </w:r>
+      <w:r>
+        <w:rPr>
+          <w:rFonts w:ascii="Arial" w:hAnsi="Arial" w:cs="Arial"/>
+          <w:iCs/>
+          <w:sz w:val="24"/>
+        </w:rPr>
+        <w:t xml:space="preserve">, </w:t>
+      </w:r>
+      <w:r>
+        <w:rPr>
+          <w:rFonts w:ascii="Arial" w:hAnsi="Arial" w:cs="Arial"/>
+          <w:iCs/>
+          <w:sz w:val="24"/>
+        </w:rPr>
+        <w:t>…</w:t>
+      </w:r>
+      <w:bookmarkStart w:id="11" w:name="_GoBack"/>
+      <w:bookmarkEnd w:id="11"/>
+      <w:r>
+        <w:rPr>
+          <w:rFonts w:ascii="Arial" w:hAnsi="Arial" w:cs="Arial"/>
+          <w:iCs/>
+          <w:sz w:val="24"/>
+        </w:rPr>
+        <w:t>)</w:t>
+      </w:r>
+    </w:p>
+    <w:p>
+      <w:pPr>
+        <w:pStyle w:val="Retraitnormal1"/>
+        <w:numPr>
+          <w:ilvl w:val="0"/>
+          <w:numId w:val="0"/>
+        </w:numPr>
+        <w:ind w:left="360"/>
+        <w:rPr>
+          <w:rFonts w:ascii="Arial" w:hAnsi="Arial" w:cs="Arial"/>
+          <w:iCs/>
+          <w:sz w:val="24"/>
+        </w:rPr>
+      </w:pPr>
+    </w:p>
+    <w:p>
+      <w:pPr>
+        <w:pStyle w:val="Retraitnormal1"/>
+        <w:numPr>
+          <w:ilvl w:val="0"/>
+          <w:numId w:val="0"/>
+        </w:numPr>
+        <w:ind w:left="360"/>
+        <w:rPr>
+          <w:rFonts w:ascii="Arial" w:hAnsi="Arial" w:cs="Arial"/>
+          <w:iCs/>
+          <w:sz w:val="24"/>
+        </w:rPr>
+      </w:pPr>
+      <w:r>
+        <w:rPr>
+          <w:rFonts w:ascii="Arial" w:hAnsi="Arial" w:cs="Arial"/>
+          <w:iCs/>
+          <w:sz w:val="24"/>
+        </w:rPr>
+        <w:t>Afin de permettre une bonne compréhension du langage Python</w:t>
+      </w:r>
+      <w:r>
+        <w:rPr>
+          <w:rFonts w:ascii="Arial" w:hAnsi="Arial" w:cs="Arial"/>
+          <w:iCs/>
+          <w:sz w:val="24"/>
+        </w:rPr>
+        <w:t xml:space="preserve">, les différents modules seront testés. Ces tests seront majoritairement effectués en dehors des heures de travail. </w:t>
+      </w:r>
+    </w:p>
+    <w:p>
+      <w:pPr>
+        <w:pStyle w:val="Retraitnormal1"/>
+        <w:numPr>
+          <w:ilvl w:val="0"/>
+          <w:numId w:val="0"/>
+        </w:numPr>
+        <w:ind w:left="360"/>
+        <w:rPr>
+          <w:rFonts w:ascii="Arial" w:hAnsi="Arial" w:cs="Arial"/>
+          <w:iCs/>
+          <w:sz w:val="24"/>
+        </w:rPr>
+      </w:pPr>
+    </w:p>
+    <w:p>
+      <w:pPr>
+        <w:pStyle w:val="Retraitnormal1"/>
+        <w:numPr>
+          <w:ilvl w:val="0"/>
+          <w:numId w:val="0"/>
+        </w:numPr>
+        <w:ind w:left="360"/>
+        <w:rPr>
+          <w:rFonts w:ascii="Arial" w:hAnsi="Arial" w:cs="Arial"/>
+          <w:iCs/>
+          <w:sz w:val="24"/>
+        </w:rPr>
+      </w:pPr>
+      <w:r>
+        <w:rPr>
+          <w:rFonts w:ascii="Arial" w:hAnsi="Arial" w:cs="Arial"/>
+          <w:iCs/>
+          <w:sz w:val="24"/>
+        </w:rPr>
+        <w:t>D</w:t>
+      </w:r>
+      <w:r>
+        <w:rPr>
+          <w:rFonts w:ascii="Arial" w:hAnsi="Arial" w:cs="Arial"/>
+          <w:iCs/>
+          <w:sz w:val="24"/>
+        </w:rPr>
+        <w:t>urant les premières semaines du projet</w:t>
+      </w:r>
+      <w:r>
+        <w:rPr>
+          <w:rFonts w:ascii="Arial" w:hAnsi="Arial" w:cs="Arial"/>
+          <w:iCs/>
+          <w:sz w:val="24"/>
+        </w:rPr>
+        <w:t>, l</w:t>
+      </w:r>
+      <w:r>
+        <w:rPr>
+          <w:rFonts w:ascii="Arial" w:hAnsi="Arial" w:cs="Arial"/>
+          <w:iCs/>
+          <w:sz w:val="24"/>
+        </w:rPr>
+        <w:t>a conception aura donc une grande priorit</w:t>
+      </w:r>
+      <w:r>
+        <w:rPr>
+          <w:rFonts w:ascii="Arial" w:hAnsi="Arial" w:cs="Arial"/>
+          <w:iCs/>
+          <w:sz w:val="24"/>
+        </w:rPr>
+        <w:t>é durant les heures de travail</w:t>
+      </w:r>
+      <w:r>
+        <w:rPr>
+          <w:rFonts w:ascii="Arial" w:hAnsi="Arial" w:cs="Arial"/>
+          <w:iCs/>
+          <w:sz w:val="24"/>
+        </w:rPr>
+        <w:t>.</w:t>
+      </w:r>
     </w:p>
     <w:p>
       <w:pPr>
@@ -4235,7 +4606,7 @@
           <w:iCs/>
         </w:rPr>
       </w:pPr>
-      <w:bookmarkStart w:id="11" w:name="_Toc499021840"/>
+      <w:bookmarkStart w:id="12" w:name="_Toc499021840"/>
       <w:r>
         <w:rPr>
           <w:i w:val="0"/>
@@ -4243,7 +4614,7 @@
         </w:rPr>
         <w:t>Planification</w:t>
       </w:r>
-      <w:bookmarkEnd w:id="11"/>
+      <w:bookmarkEnd w:id="12"/>
     </w:p>
     <w:p/>
     <w:p>
@@ -4258,6 +4629,7 @@
           <w:rFonts w:ascii="Arial" w:hAnsi="Arial"/>
           <w:i/>
           <w:iCs/>
+          <w:color w:val="BFBFBF" w:themeColor="background1" w:themeShade="BF"/>
           <w:sz w:val="24"/>
           <w:szCs w:val="14"/>
           <w:lang w:eastAsia="fr-FR"/>
@@ -4268,6 +4640,7 @@
           <w:rFonts w:ascii="Arial" w:hAnsi="Arial"/>
           <w:i/>
           <w:iCs/>
+          <w:color w:val="BFBFBF" w:themeColor="background1" w:themeShade="BF"/>
           <w:sz w:val="24"/>
           <w:szCs w:val="14"/>
           <w:lang w:eastAsia="fr-FR"/>
@@ -4287,6 +4660,7 @@
           <w:rFonts w:ascii="Arial" w:hAnsi="Arial"/>
           <w:i/>
           <w:iCs/>
+          <w:color w:val="BFBFBF" w:themeColor="background1" w:themeShade="BF"/>
           <w:sz w:val="24"/>
           <w:szCs w:val="14"/>
           <w:lang w:eastAsia="fr-FR"/>
@@ -4304,6 +4678,7 @@
           <w:rFonts w:ascii="Arial" w:hAnsi="Arial"/>
           <w:i/>
           <w:iCs/>
+          <w:color w:val="BFBFBF" w:themeColor="background1" w:themeShade="BF"/>
           <w:sz w:val="24"/>
           <w:szCs w:val="14"/>
           <w:lang w:eastAsia="fr-FR"/>
@@ -4315,11 +4690,11 @@
           <w:rFonts w:ascii="Arial" w:hAnsi="Arial"/>
           <w:i/>
           <w:iCs/>
+          <w:color w:val="BFBFBF" w:themeColor="background1" w:themeShade="BF"/>
           <w:sz w:val="24"/>
           <w:szCs w:val="14"/>
           <w:lang w:eastAsia="fr-FR"/>
         </w:rPr>
-        <w:lastRenderedPageBreak/>
         <w:t>planning</w:t>
       </w:r>
       <w:proofErr w:type="gramEnd"/>
@@ -4328,6 +4703,7 @@
           <w:rFonts w:ascii="Arial" w:hAnsi="Arial"/>
           <w:i/>
           <w:iCs/>
+          <w:color w:val="BFBFBF" w:themeColor="background1" w:themeShade="BF"/>
           <w:sz w:val="24"/>
           <w:szCs w:val="14"/>
           <w:lang w:eastAsia="fr-FR"/>
@@ -4346,6 +4722,7 @@
           <w:rFonts w:ascii="Arial" w:hAnsi="Arial"/>
           <w:i/>
           <w:iCs/>
+          <w:color w:val="BFBFBF" w:themeColor="background1" w:themeShade="BF"/>
           <w:sz w:val="24"/>
           <w:szCs w:val="14"/>
           <w:lang w:eastAsia="fr-FR"/>
@@ -4357,6 +4734,7 @@
           <w:rFonts w:ascii="Arial" w:hAnsi="Arial"/>
           <w:i/>
           <w:iCs/>
+          <w:color w:val="BFBFBF" w:themeColor="background1" w:themeShade="BF"/>
           <w:sz w:val="24"/>
           <w:szCs w:val="14"/>
           <w:lang w:eastAsia="fr-FR"/>
@@ -4369,6 +4747,7 @@
           <w:rFonts w:ascii="Arial" w:hAnsi="Arial"/>
           <w:i/>
           <w:iCs/>
+          <w:color w:val="BFBFBF" w:themeColor="background1" w:themeShade="BF"/>
           <w:sz w:val="24"/>
           <w:szCs w:val="14"/>
           <w:lang w:eastAsia="fr-FR"/>
@@ -4388,6 +4767,7 @@
           <w:rFonts w:ascii="Arial" w:hAnsi="Arial"/>
           <w:i/>
           <w:iCs/>
+          <w:color w:val="BFBFBF" w:themeColor="background1" w:themeShade="BF"/>
           <w:sz w:val="24"/>
           <w:szCs w:val="14"/>
           <w:lang w:eastAsia="fr-FR"/>
@@ -4406,6 +4786,7 @@
           <w:rFonts w:ascii="Arial" w:hAnsi="Arial"/>
           <w:i/>
           <w:iCs/>
+          <w:color w:val="BFBFBF" w:themeColor="background1" w:themeShade="BF"/>
           <w:sz w:val="24"/>
           <w:szCs w:val="14"/>
           <w:lang w:eastAsia="fr-FR"/>
@@ -4416,6 +4797,7 @@
           <w:rFonts w:ascii="Arial" w:hAnsi="Arial"/>
           <w:i/>
           <w:iCs/>
+          <w:color w:val="BFBFBF" w:themeColor="background1" w:themeShade="BF"/>
           <w:sz w:val="24"/>
           <w:szCs w:val="14"/>
           <w:lang w:eastAsia="fr-FR"/>
@@ -4429,6 +4811,7 @@
           <w:bCs/>
           <w:i/>
           <w:iCs/>
+          <w:color w:val="BFBFBF" w:themeColor="background1" w:themeShade="BF"/>
           <w:sz w:val="24"/>
           <w:szCs w:val="14"/>
           <w:lang w:eastAsia="fr-FR"/>
@@ -4440,6 +4823,7 @@
           <w:rFonts w:ascii="Arial" w:hAnsi="Arial"/>
           <w:i/>
           <w:iCs/>
+          <w:color w:val="BFBFBF" w:themeColor="background1" w:themeShade="BF"/>
           <w:sz w:val="24"/>
           <w:szCs w:val="14"/>
           <w:lang w:eastAsia="fr-FR"/>
@@ -4457,35 +4841,12 @@
         <w:ind w:left="360"/>
         <w:rPr>
           <w:rFonts w:ascii="Arial" w:hAnsi="Arial"/>
-          <w:i/>
           <w:iCs/>
           <w:sz w:val="24"/>
           <w:szCs w:val="14"/>
           <w:lang w:eastAsia="fr-FR"/>
         </w:rPr>
       </w:pPr>
-    </w:p>
-    <w:p>
-      <w:pPr>
-        <w:pStyle w:val="Titre2"/>
-        <w:rPr>
-          <w:i w:val="0"/>
-          <w:iCs/>
-        </w:rPr>
-      </w:pPr>
-      <w:bookmarkStart w:id="12" w:name="_Toc25553314"/>
-      <w:bookmarkStart w:id="13" w:name="_Toc71691019"/>
-      <w:bookmarkStart w:id="14" w:name="_Toc499021841"/>
-      <w:r>
-        <w:rPr>
-          <w:i w:val="0"/>
-          <w:iCs/>
-        </w:rPr>
-        <w:t>Dossier de conception</w:t>
-      </w:r>
-      <w:bookmarkEnd w:id="12"/>
-      <w:bookmarkEnd w:id="13"/>
-      <w:bookmarkEnd w:id="14"/>
     </w:p>
     <w:p>
       <w:pPr>
@@ -4496,10 +4857,35 @@
         </w:numPr>
         <w:ind w:left="360"/>
         <w:rPr>
-          <w:i/>
-          <w:sz w:val="24"/>
-        </w:rPr>
-      </w:pPr>
+          <w:rFonts w:ascii="Arial" w:hAnsi="Arial"/>
+          <w:iCs/>
+          <w:sz w:val="24"/>
+          <w:szCs w:val="14"/>
+          <w:lang w:eastAsia="fr-FR"/>
+        </w:rPr>
+      </w:pPr>
+    </w:p>
+    <w:p>
+      <w:pPr>
+        <w:pStyle w:val="Titre2"/>
+        <w:rPr>
+          <w:i w:val="0"/>
+          <w:iCs/>
+        </w:rPr>
+      </w:pPr>
+      <w:bookmarkStart w:id="13" w:name="_Toc25553314"/>
+      <w:bookmarkStart w:id="14" w:name="_Toc71691019"/>
+      <w:bookmarkStart w:id="15" w:name="_Toc499021841"/>
+      <w:r>
+        <w:rPr>
+          <w:i w:val="0"/>
+          <w:iCs/>
+        </w:rPr>
+        <w:t>Dossier de conception</w:t>
+      </w:r>
+      <w:bookmarkEnd w:id="13"/>
+      <w:bookmarkEnd w:id="14"/>
+      <w:bookmarkEnd w:id="15"/>
     </w:p>
     <w:p>
       <w:pPr>
@@ -4510,29 +4896,10 @@
         </w:numPr>
         <w:ind w:left="360"/>
         <w:rPr>
-          <w:rFonts w:ascii="Arial" w:hAnsi="Arial" w:cs="Arial"/>
-          <w:i/>
-          <w:sz w:val="24"/>
-        </w:rPr>
-      </w:pPr>
-      <w:r>
-        <w:rPr>
-          <w:rFonts w:ascii="Arial" w:hAnsi="Arial" w:cs="Arial"/>
-          <w:i/>
-          <w:sz w:val="24"/>
-        </w:rPr>
-        <w:t xml:space="preserve">Fournir tous les document de </w:t>
-      </w:r>
-      <w:proofErr w:type="gramStart"/>
-      <w:r>
-        <w:rPr>
-          <w:rFonts w:ascii="Arial" w:hAnsi="Arial" w:cs="Arial"/>
-          <w:i/>
-          <w:sz w:val="24"/>
-        </w:rPr>
-        <w:t>conception:</w:t>
-      </w:r>
-      <w:proofErr w:type="gramEnd"/>
+          <w:i/>
+          <w:sz w:val="24"/>
+        </w:rPr>
+      </w:pPr>
     </w:p>
     <w:p>
       <w:pPr>
@@ -4545,6 +4912,43 @@
         <w:rPr>
           <w:rFonts w:ascii="Arial" w:hAnsi="Arial" w:cs="Arial"/>
           <w:i/>
+          <w:color w:val="BFBFBF" w:themeColor="background1" w:themeShade="BF"/>
+          <w:sz w:val="24"/>
+        </w:rPr>
+      </w:pPr>
+      <w:r>
+        <w:rPr>
+          <w:rFonts w:ascii="Arial" w:hAnsi="Arial" w:cs="Arial"/>
+          <w:i/>
+          <w:color w:val="BFBFBF" w:themeColor="background1" w:themeShade="BF"/>
+          <w:sz w:val="24"/>
+        </w:rPr>
+        <w:t xml:space="preserve">Fournir tous les document de </w:t>
+      </w:r>
+      <w:proofErr w:type="gramStart"/>
+      <w:r>
+        <w:rPr>
+          <w:rFonts w:ascii="Arial" w:hAnsi="Arial" w:cs="Arial"/>
+          <w:i/>
+          <w:color w:val="BFBFBF" w:themeColor="background1" w:themeShade="BF"/>
+          <w:sz w:val="24"/>
+        </w:rPr>
+        <w:t>conception:</w:t>
+      </w:r>
+      <w:proofErr w:type="gramEnd"/>
+    </w:p>
+    <w:p>
+      <w:pPr>
+        <w:pStyle w:val="Retraitnormal1"/>
+        <w:numPr>
+          <w:ilvl w:val="0"/>
+          <w:numId w:val="0"/>
+        </w:numPr>
+        <w:ind w:left="360"/>
+        <w:rPr>
+          <w:rFonts w:ascii="Arial" w:hAnsi="Arial" w:cs="Arial"/>
+          <w:i/>
+          <w:color w:val="BFBFBF" w:themeColor="background1" w:themeShade="BF"/>
           <w:sz w:val="24"/>
         </w:rPr>
       </w:pPr>
@@ -4559,6 +4963,7 @@
         <w:rPr>
           <w:rFonts w:ascii="Arial" w:hAnsi="Arial" w:cs="Arial"/>
           <w:i/>
+          <w:color w:val="BFBFBF" w:themeColor="background1" w:themeShade="BF"/>
           <w:sz w:val="24"/>
         </w:rPr>
       </w:pPr>
@@ -4567,6 +4972,7 @@
         <w:rPr>
           <w:rFonts w:ascii="Arial" w:hAnsi="Arial" w:cs="Arial"/>
           <w:i/>
+          <w:color w:val="BFBFBF" w:themeColor="background1" w:themeShade="BF"/>
           <w:sz w:val="24"/>
         </w:rPr>
         <w:t>le</w:t>
@@ -4576,6 +4982,7 @@
         <w:rPr>
           <w:rFonts w:ascii="Arial" w:hAnsi="Arial" w:cs="Arial"/>
           <w:i/>
+          <w:color w:val="BFBFBF" w:themeColor="background1" w:themeShade="BF"/>
           <w:sz w:val="24"/>
         </w:rPr>
         <w:t xml:space="preserve"> choix du matériel HW</w:t>
@@ -4591,6 +4998,7 @@
         <w:rPr>
           <w:rFonts w:ascii="Arial" w:hAnsi="Arial" w:cs="Arial"/>
           <w:i/>
+          <w:color w:val="BFBFBF" w:themeColor="background1" w:themeShade="BF"/>
           <w:sz w:val="24"/>
         </w:rPr>
       </w:pPr>
@@ -4599,6 +5007,7 @@
         <w:rPr>
           <w:rFonts w:ascii="Arial" w:hAnsi="Arial" w:cs="Arial"/>
           <w:i/>
+          <w:color w:val="BFBFBF" w:themeColor="background1" w:themeShade="BF"/>
           <w:sz w:val="24"/>
         </w:rPr>
         <w:t>le</w:t>
@@ -4608,6 +5017,7 @@
         <w:rPr>
           <w:rFonts w:ascii="Arial" w:hAnsi="Arial" w:cs="Arial"/>
           <w:i/>
+          <w:color w:val="BFBFBF" w:themeColor="background1" w:themeShade="BF"/>
           <w:sz w:val="24"/>
         </w:rPr>
         <w:t xml:space="preserve"> choix des systèmes d'exploitation pour la réalisation </w:t>
@@ -4616,6 +5026,7 @@
         <w:rPr>
           <w:rFonts w:ascii="Arial" w:hAnsi="Arial" w:cs="Arial"/>
           <w:i/>
+          <w:color w:val="BFBFBF" w:themeColor="background1" w:themeShade="BF"/>
           <w:sz w:val="24"/>
           <w:u w:val="single"/>
         </w:rPr>
@@ -4625,6 +5036,7 @@
         <w:rPr>
           <w:rFonts w:ascii="Arial" w:hAnsi="Arial" w:cs="Arial"/>
           <w:i/>
+          <w:color w:val="BFBFBF" w:themeColor="background1" w:themeShade="BF"/>
           <w:sz w:val="24"/>
         </w:rPr>
         <w:t xml:space="preserve"> l'utilisation</w:t>
@@ -4640,6 +5052,7 @@
         <w:rPr>
           <w:rFonts w:ascii="Arial" w:hAnsi="Arial" w:cs="Arial"/>
           <w:i/>
+          <w:color w:val="BFBFBF" w:themeColor="background1" w:themeShade="BF"/>
           <w:sz w:val="24"/>
         </w:rPr>
       </w:pPr>
@@ -4648,6 +5061,7 @@
         <w:rPr>
           <w:rFonts w:ascii="Arial" w:hAnsi="Arial" w:cs="Arial"/>
           <w:i/>
+          <w:color w:val="BFBFBF" w:themeColor="background1" w:themeShade="BF"/>
           <w:sz w:val="24"/>
         </w:rPr>
         <w:t>le</w:t>
@@ -4657,6 +5071,7 @@
         <w:rPr>
           <w:rFonts w:ascii="Arial" w:hAnsi="Arial" w:cs="Arial"/>
           <w:i/>
+          <w:color w:val="BFBFBF" w:themeColor="background1" w:themeShade="BF"/>
           <w:sz w:val="24"/>
         </w:rPr>
         <w:t xml:space="preserve"> choix des outils logiciels pour la réalisation </w:t>
@@ -4665,6 +5080,7 @@
         <w:rPr>
           <w:rFonts w:ascii="Arial" w:hAnsi="Arial" w:cs="Arial"/>
           <w:i/>
+          <w:color w:val="BFBFBF" w:themeColor="background1" w:themeShade="BF"/>
           <w:sz w:val="24"/>
           <w:u w:val="single"/>
         </w:rPr>
@@ -4674,6 +5090,7 @@
         <w:rPr>
           <w:rFonts w:ascii="Arial" w:hAnsi="Arial" w:cs="Arial"/>
           <w:i/>
+          <w:color w:val="BFBFBF" w:themeColor="background1" w:themeShade="BF"/>
           <w:sz w:val="24"/>
         </w:rPr>
         <w:t xml:space="preserve"> l'utilisation</w:t>
@@ -4689,6 +5106,7 @@
         <w:rPr>
           <w:rFonts w:ascii="Arial" w:hAnsi="Arial" w:cs="Arial"/>
           <w:i/>
+          <w:color w:val="BFBFBF" w:themeColor="background1" w:themeShade="BF"/>
           <w:sz w:val="24"/>
         </w:rPr>
       </w:pPr>
@@ -4697,6 +5115,7 @@
         <w:rPr>
           <w:rFonts w:ascii="Arial" w:hAnsi="Arial" w:cs="Arial"/>
           <w:i/>
+          <w:color w:val="BFBFBF" w:themeColor="background1" w:themeShade="BF"/>
           <w:sz w:val="24"/>
         </w:rPr>
         <w:t>site</w:t>
@@ -4706,6 +5125,7 @@
         <w:rPr>
           <w:rFonts w:ascii="Arial" w:hAnsi="Arial" w:cs="Arial"/>
           <w:i/>
+          <w:color w:val="BFBFBF" w:themeColor="background1" w:themeShade="BF"/>
           <w:sz w:val="24"/>
         </w:rPr>
         <w:t xml:space="preserve"> web: </w:t>
@@ -4714,6 +5134,7 @@
         <w:rPr>
           <w:rFonts w:ascii="Arial" w:hAnsi="Arial" w:cs="Arial"/>
           <w:i/>
+          <w:color w:val="BFBFBF" w:themeColor="background1" w:themeShade="BF"/>
           <w:sz w:val="24"/>
         </w:rPr>
         <w:t>réaliser les maquettes avec un logiciel, décrire toutes les animations sur papier, définir les mots-clés, choisir une formule d'hébergement, définir la méthode de mise à jour, …</w:t>
@@ -4729,6 +5150,7 @@
         <w:rPr>
           <w:rFonts w:ascii="Arial" w:hAnsi="Arial" w:cs="Arial"/>
           <w:i/>
+          <w:color w:val="BFBFBF" w:themeColor="background1" w:themeShade="BF"/>
           <w:sz w:val="24"/>
         </w:rPr>
       </w:pPr>
@@ -4737,6 +5159,7 @@
         <w:rPr>
           <w:rFonts w:ascii="Arial" w:hAnsi="Arial" w:cs="Arial"/>
           <w:i/>
+          <w:color w:val="BFBFBF" w:themeColor="background1" w:themeShade="BF"/>
           <w:sz w:val="24"/>
         </w:rPr>
         <w:t>bases</w:t>
@@ -4746,6 +5169,7 @@
         <w:rPr>
           <w:rFonts w:ascii="Arial" w:hAnsi="Arial" w:cs="Arial"/>
           <w:i/>
+          <w:color w:val="BFBFBF" w:themeColor="background1" w:themeShade="BF"/>
           <w:sz w:val="24"/>
         </w:rPr>
         <w:t xml:space="preserve"> de données: décrire le modèle relationnel, le contenu détaillé des tables (caractéristiques de chaque champs) et les requêtes.</w:t>
@@ -4761,6 +5185,7 @@
         <w:rPr>
           <w:rFonts w:ascii="Arial" w:hAnsi="Arial" w:cs="Arial"/>
           <w:i/>
+          <w:color w:val="BFBFBF" w:themeColor="background1" w:themeShade="BF"/>
           <w:sz w:val="24"/>
         </w:rPr>
       </w:pPr>
@@ -4769,6 +5194,7 @@
         <w:rPr>
           <w:rFonts w:ascii="Arial" w:hAnsi="Arial" w:cs="Arial"/>
           <w:i/>
+          <w:color w:val="BFBFBF" w:themeColor="background1" w:themeShade="BF"/>
           <w:sz w:val="24"/>
         </w:rPr>
         <w:t>programmation</w:t>
@@ -4778,6 +5204,7 @@
         <w:rPr>
           <w:rFonts w:ascii="Arial" w:hAnsi="Arial" w:cs="Arial"/>
           <w:i/>
+          <w:color w:val="BFBFBF" w:themeColor="background1" w:themeShade="BF"/>
           <w:sz w:val="24"/>
         </w:rPr>
         <w:t xml:space="preserve"> et scripts: organigramme, architecture du programme, découpage modulaire, entrées-sorties des modules, </w:t>
@@ -4787,6 +5214,7 @@
         <w:rPr>
           <w:rFonts w:ascii="Arial" w:hAnsi="Arial" w:cs="Arial"/>
           <w:i/>
+          <w:color w:val="BFBFBF" w:themeColor="background1" w:themeShade="BF"/>
           <w:sz w:val="24"/>
         </w:rPr>
         <w:t>pseudo-code</w:t>
@@ -4796,6 +5224,7 @@
         <w:rPr>
           <w:rFonts w:ascii="Arial" w:hAnsi="Arial" w:cs="Arial"/>
           <w:i/>
+          <w:color w:val="BFBFBF" w:themeColor="background1" w:themeShade="BF"/>
           <w:sz w:val="24"/>
         </w:rPr>
         <w:t xml:space="preserve"> </w:t>
@@ -4804,6 +5233,7 @@
         <w:rPr>
           <w:rFonts w:ascii="Arial" w:hAnsi="Arial" w:cs="Arial"/>
           <w:i/>
+          <w:color w:val="BFBFBF" w:themeColor="background1" w:themeShade="BF"/>
           <w:sz w:val="24"/>
         </w:rPr>
         <w:t>/</w:t>
@@ -4812,6 +5242,7 @@
         <w:rPr>
           <w:rFonts w:ascii="Arial" w:hAnsi="Arial" w:cs="Arial"/>
           <w:i/>
+          <w:color w:val="BFBFBF" w:themeColor="background1" w:themeShade="BF"/>
           <w:sz w:val="24"/>
         </w:rPr>
         <w:t xml:space="preserve"> </w:t>
@@ -4821,6 +5252,7 @@
         <w:rPr>
           <w:rFonts w:ascii="Arial" w:hAnsi="Arial" w:cs="Arial"/>
           <w:i/>
+          <w:color w:val="BFBFBF" w:themeColor="background1" w:themeShade="BF"/>
           <w:sz w:val="24"/>
         </w:rPr>
         <w:t>structogramme</w:t>
@@ -4830,6 +5262,7 @@
         <w:rPr>
           <w:rFonts w:ascii="Arial" w:hAnsi="Arial" w:cs="Arial"/>
           <w:i/>
+          <w:color w:val="BFBFBF" w:themeColor="background1" w:themeShade="BF"/>
           <w:sz w:val="24"/>
         </w:rPr>
         <w:t>…</w:t>
@@ -4846,6 +5279,7 @@
         <w:rPr>
           <w:rFonts w:ascii="Arial" w:hAnsi="Arial" w:cs="Arial"/>
           <w:i/>
+          <w:color w:val="BFBFBF" w:themeColor="background1" w:themeShade="BF"/>
           <w:sz w:val="24"/>
         </w:rPr>
       </w:pPr>
@@ -4863,6 +5297,7 @@
           <w:b/>
           <w:bCs/>
           <w:i/>
+          <w:color w:val="BFBFBF" w:themeColor="background1" w:themeShade="BF"/>
           <w:sz w:val="24"/>
         </w:rPr>
       </w:pPr>
@@ -4872,6 +5307,7 @@
           <w:b/>
           <w:bCs/>
           <w:i/>
+          <w:color w:val="BFBFBF" w:themeColor="background1" w:themeShade="BF"/>
           <w:sz w:val="24"/>
         </w:rPr>
         <w:t>Le dossier de conception devrait permettre de sous-traiter la réalisation du projet !</w:t>
@@ -5018,8 +5454,6 @@
         </w:rPr>
         <w:t>navigateur web</w:t>
       </w:r>
-      <w:bookmarkStart w:id="15" w:name="_GoBack"/>
-      <w:bookmarkEnd w:id="15"/>
     </w:p>
     <w:p>
       <w:pPr>
@@ -5031,6 +5465,7 @@
       <w:bookmarkStart w:id="16" w:name="_Toc71703259"/>
       <w:bookmarkStart w:id="17" w:name="_Toc499021842"/>
       <w:r>
+        <w:lastRenderedPageBreak/>
         <w:t>R</w:t>
       </w:r>
       <w:bookmarkEnd w:id="16"/>
@@ -5307,7 +5742,6 @@
           <w:i/>
           <w:iCs/>
         </w:rPr>
-        <w:lastRenderedPageBreak/>
         <w:t xml:space="preserve">NOTE : </w:t>
       </w:r>
       <w:r>
@@ -6384,7 +6818,7 @@
         <w:sz w:val="16"/>
         <w:szCs w:val="16"/>
       </w:rPr>
-      <w:t>7</w:t>
+      <w:t>6</w:t>
     </w:r>
     <w:r>
       <w:rPr>
@@ -7360,6 +7794,118 @@
     </w:lvl>
   </w:abstractNum>
   <w:abstractNum w:abstractNumId="7" w15:restartNumberingAfterBreak="0">
+    <w:nsid w:val="4EE559EA"/>
+    <w:multiLevelType w:val="hybridMultilevel"/>
+    <w:tmpl w:val="75C6C158"/>
+    <w:lvl w:ilvl="0" w:tplc="B06A74C6">
+      <w:numFmt w:val="bullet"/>
+      <w:lvlText w:val="-"/>
+      <w:lvlJc w:val="left"/>
+      <w:pPr>
+        <w:ind w:left="720" w:hanging="360"/>
+      </w:pPr>
+      <w:rPr>
+        <w:rFonts w:ascii="Arial" w:eastAsia="Times New Roman" w:hAnsi="Arial" w:cs="Arial" w:hint="default"/>
+      </w:rPr>
+    </w:lvl>
+    <w:lvl w:ilvl="1" w:tplc="100C0003" w:tentative="1">
+      <w:start w:val="1"/>
+      <w:numFmt w:val="bullet"/>
+      <w:lvlText w:val="o"/>
+      <w:lvlJc w:val="left"/>
+      <w:pPr>
+        <w:ind w:left="1440" w:hanging="360"/>
+      </w:pPr>
+      <w:rPr>
+        <w:rFonts w:ascii="Courier New" w:hAnsi="Courier New" w:cs="Courier New" w:hint="default"/>
+      </w:rPr>
+    </w:lvl>
+    <w:lvl w:ilvl="2" w:tplc="100C0005" w:tentative="1">
+      <w:start w:val="1"/>
+      <w:numFmt w:val="bullet"/>
+      <w:lvlText w:val=""/>
+      <w:lvlJc w:val="left"/>
+      <w:pPr>
+        <w:ind w:left="2160" w:hanging="360"/>
+      </w:pPr>
+      <w:rPr>
+        <w:rFonts w:ascii="Wingdings" w:hAnsi="Wingdings" w:hint="default"/>
+      </w:rPr>
+    </w:lvl>
+    <w:lvl w:ilvl="3" w:tplc="100C0001" w:tentative="1">
+      <w:start w:val="1"/>
+      <w:numFmt w:val="bullet"/>
+      <w:lvlText w:val=""/>
+      <w:lvlJc w:val="left"/>
+      <w:pPr>
+        <w:ind w:left="2880" w:hanging="360"/>
+      </w:pPr>
+      <w:rPr>
+        <w:rFonts w:ascii="Symbol" w:hAnsi="Symbol" w:hint="default"/>
+      </w:rPr>
+    </w:lvl>
+    <w:lvl w:ilvl="4" w:tplc="100C0003" w:tentative="1">
+      <w:start w:val="1"/>
+      <w:numFmt w:val="bullet"/>
+      <w:lvlText w:val="o"/>
+      <w:lvlJc w:val="left"/>
+      <w:pPr>
+        <w:ind w:left="3600" w:hanging="360"/>
+      </w:pPr>
+      <w:rPr>
+        <w:rFonts w:ascii="Courier New" w:hAnsi="Courier New" w:cs="Courier New" w:hint="default"/>
+      </w:rPr>
+    </w:lvl>
+    <w:lvl w:ilvl="5" w:tplc="100C0005" w:tentative="1">
+      <w:start w:val="1"/>
+      <w:numFmt w:val="bullet"/>
+      <w:lvlText w:val=""/>
+      <w:lvlJc w:val="left"/>
+      <w:pPr>
+        <w:ind w:left="4320" w:hanging="360"/>
+      </w:pPr>
+      <w:rPr>
+        <w:rFonts w:ascii="Wingdings" w:hAnsi="Wingdings" w:hint="default"/>
+      </w:rPr>
+    </w:lvl>
+    <w:lvl w:ilvl="6" w:tplc="100C0001" w:tentative="1">
+      <w:start w:val="1"/>
+      <w:numFmt w:val="bullet"/>
+      <w:lvlText w:val=""/>
+      <w:lvlJc w:val="left"/>
+      <w:pPr>
+        <w:ind w:left="5040" w:hanging="360"/>
+      </w:pPr>
+      <w:rPr>
+        <w:rFonts w:ascii="Symbol" w:hAnsi="Symbol" w:hint="default"/>
+      </w:rPr>
+    </w:lvl>
+    <w:lvl w:ilvl="7" w:tplc="100C0003" w:tentative="1">
+      <w:start w:val="1"/>
+      <w:numFmt w:val="bullet"/>
+      <w:lvlText w:val="o"/>
+      <w:lvlJc w:val="left"/>
+      <w:pPr>
+        <w:ind w:left="5760" w:hanging="360"/>
+      </w:pPr>
+      <w:rPr>
+        <w:rFonts w:ascii="Courier New" w:hAnsi="Courier New" w:cs="Courier New" w:hint="default"/>
+      </w:rPr>
+    </w:lvl>
+    <w:lvl w:ilvl="8" w:tplc="100C0005" w:tentative="1">
+      <w:start w:val="1"/>
+      <w:numFmt w:val="bullet"/>
+      <w:lvlText w:val=""/>
+      <w:lvlJc w:val="left"/>
+      <w:pPr>
+        <w:ind w:left="6480" w:hanging="360"/>
+      </w:pPr>
+      <w:rPr>
+        <w:rFonts w:ascii="Wingdings" w:hAnsi="Wingdings" w:hint="default"/>
+      </w:rPr>
+    </w:lvl>
+  </w:abstractNum>
+  <w:abstractNum w:abstractNumId="8" w15:restartNumberingAfterBreak="0">
     <w:nsid w:val="5082572C"/>
     <w:multiLevelType w:val="hybridMultilevel"/>
     <w:tmpl w:val="ED4ACFA4"/>
@@ -7499,7 +8045,7 @@
       </w:rPr>
     </w:lvl>
   </w:abstractNum>
-  <w:abstractNum w:abstractNumId="8" w15:restartNumberingAfterBreak="0">
+  <w:abstractNum w:abstractNumId="9" w15:restartNumberingAfterBreak="0">
     <w:nsid w:val="52B247CA"/>
     <w:multiLevelType w:val="hybridMultilevel"/>
     <w:tmpl w:val="B7D4D45A"/>
@@ -7639,7 +8185,7 @@
       </w:rPr>
     </w:lvl>
   </w:abstractNum>
-  <w:abstractNum w:abstractNumId="9" w15:restartNumberingAfterBreak="0">
+  <w:abstractNum w:abstractNumId="10" w15:restartNumberingAfterBreak="0">
     <w:nsid w:val="594C1361"/>
     <w:multiLevelType w:val="hybridMultilevel"/>
     <w:tmpl w:val="5C243628"/>
@@ -7779,7 +8325,7 @@
       </w:rPr>
     </w:lvl>
   </w:abstractNum>
-  <w:abstractNum w:abstractNumId="10" w15:restartNumberingAfterBreak="0">
+  <w:abstractNum w:abstractNumId="11" w15:restartNumberingAfterBreak="0">
     <w:nsid w:val="71E06583"/>
     <w:multiLevelType w:val="hybridMultilevel"/>
     <w:tmpl w:val="26C81FCE"/>
@@ -7919,7 +8465,7 @@
       </w:rPr>
     </w:lvl>
   </w:abstractNum>
-  <w:abstractNum w:abstractNumId="11" w15:restartNumberingAfterBreak="0">
+  <w:abstractNum w:abstractNumId="12" w15:restartNumberingAfterBreak="0">
     <w:nsid w:val="75A3529B"/>
     <w:multiLevelType w:val="hybridMultilevel"/>
     <w:tmpl w:val="819EEA64"/>
@@ -8059,7 +8605,7 @@
       </w:rPr>
     </w:lvl>
   </w:abstractNum>
-  <w:abstractNum w:abstractNumId="12" w15:restartNumberingAfterBreak="0">
+  <w:abstractNum w:abstractNumId="13" w15:restartNumberingAfterBreak="0">
     <w:nsid w:val="77BA70A1"/>
     <w:multiLevelType w:val="hybridMultilevel"/>
     <w:tmpl w:val="36D290EA"/>
@@ -8171,7 +8717,7 @@
       </w:rPr>
     </w:lvl>
   </w:abstractNum>
-  <w:abstractNum w:abstractNumId="13" w15:restartNumberingAfterBreak="0">
+  <w:abstractNum w:abstractNumId="14" w15:restartNumberingAfterBreak="0">
     <w:nsid w:val="780D5F00"/>
     <w:multiLevelType w:val="hybridMultilevel"/>
     <w:tmpl w:val="3784436E"/>
@@ -8283,7 +8829,7 @@
       </w:rPr>
     </w:lvl>
   </w:abstractNum>
-  <w:abstractNum w:abstractNumId="14" w15:restartNumberingAfterBreak="0">
+  <w:abstractNum w:abstractNumId="15" w15:restartNumberingAfterBreak="0">
     <w:nsid w:val="7B193736"/>
     <w:multiLevelType w:val="multilevel"/>
     <w:tmpl w:val="7D6C00BC"/>
@@ -8405,7 +8951,7 @@
       </w:pPr>
     </w:lvl>
   </w:abstractNum>
-  <w:abstractNum w:abstractNumId="15" w15:restartNumberingAfterBreak="0">
+  <w:abstractNum w:abstractNumId="16" w15:restartNumberingAfterBreak="0">
     <w:nsid w:val="7DD245F2"/>
     <w:multiLevelType w:val="hybridMultilevel"/>
     <w:tmpl w:val="3100450C"/>
@@ -8546,7 +9092,7 @@
     </w:lvl>
   </w:abstractNum>
   <w:num w:numId="1">
-    <w:abstractNumId w:val="14"/>
+    <w:abstractNumId w:val="15"/>
   </w:num>
   <w:num w:numId="2">
     <w:abstractNumId w:val="0"/>
@@ -8555,19 +9101,19 @@
     <w:abstractNumId w:val="2"/>
   </w:num>
   <w:num w:numId="4">
-    <w:abstractNumId w:val="11"/>
+    <w:abstractNumId w:val="12"/>
   </w:num>
   <w:num w:numId="5">
-    <w:abstractNumId w:val="8"/>
+    <w:abstractNumId w:val="9"/>
   </w:num>
   <w:num w:numId="6">
     <w:abstractNumId w:val="4"/>
   </w:num>
   <w:num w:numId="7">
-    <w:abstractNumId w:val="9"/>
+    <w:abstractNumId w:val="10"/>
   </w:num>
   <w:num w:numId="8">
-    <w:abstractNumId w:val="15"/>
+    <w:abstractNumId w:val="16"/>
   </w:num>
   <w:num w:numId="9">
     <w:abstractNumId w:val="1"/>
@@ -8576,22 +9122,25 @@
     <w:abstractNumId w:val="5"/>
   </w:num>
   <w:num w:numId="11">
-    <w:abstractNumId w:val="7"/>
+    <w:abstractNumId w:val="8"/>
   </w:num>
   <w:num w:numId="12">
     <w:abstractNumId w:val="6"/>
   </w:num>
   <w:num w:numId="13">
-    <w:abstractNumId w:val="10"/>
+    <w:abstractNumId w:val="11"/>
   </w:num>
   <w:num w:numId="14">
-    <w:abstractNumId w:val="13"/>
+    <w:abstractNumId w:val="14"/>
   </w:num>
   <w:num w:numId="15">
-    <w:abstractNumId w:val="12"/>
+    <w:abstractNumId w:val="13"/>
   </w:num>
   <w:num w:numId="16">
     <w:abstractNumId w:val="3"/>
+  </w:num>
+  <w:num w:numId="17">
+    <w:abstractNumId w:val="7"/>
   </w:num>
   <w:numIdMacAtCleanup w:val="13"/>
 </w:numbering>
@@ -9721,9 +10270,12 @@
 </file>
 
 <file path=customXml/item1.xml><?xml version="1.0" encoding="utf-8"?>
-<p:properties xmlns:p="http://schemas.microsoft.com/office/2006/metadata/properties" xmlns:xsi="http://www.w3.org/2001/XMLSchema-instance" xmlns:pc="http://schemas.microsoft.com/office/infopath/2007/PartnerControls">
-  <documentManagement/>
-</p:properties>
+<?mso-contentType ?>
+<FormTemplates xmlns="http://schemas.microsoft.com/sharepoint/v3/contenttype/forms">
+  <Display>DocumentLibraryForm</Display>
+  <Edit>DocumentLibraryForm</Edit>
+  <New>DocumentLibraryForm</New>
+</FormTemplates>
 </file>
 
 <file path=customXml/item2.xml><?xml version="1.0" encoding="utf-8"?>
@@ -9859,19 +10411,15 @@
 </file>
 
 <file path=customXml/item3.xml><?xml version="1.0" encoding="utf-8"?>
-<?mso-contentType ?>
-<FormTemplates xmlns="http://schemas.microsoft.com/sharepoint/v3/contenttype/forms">
-  <Display>DocumentLibraryForm</Display>
-  <Edit>DocumentLibraryForm</Edit>
-  <New>DocumentLibraryForm</New>
-</FormTemplates>
+<p:properties xmlns:p="http://schemas.microsoft.com/office/2006/metadata/properties" xmlns:xsi="http://www.w3.org/2001/XMLSchema-instance" xmlns:pc="http://schemas.microsoft.com/office/infopath/2007/PartnerControls">
+  <documentManagement/>
+</p:properties>
 </file>
 
 <file path=customXml/itemProps1.xml><?xml version="1.0" encoding="utf-8"?>
-<ds:datastoreItem xmlns:ds="http://schemas.openxmlformats.org/officeDocument/2006/customXml" ds:itemID="{B1DFFEE4-49B1-4AF1-9FFD-BDCB1D4C88F0}">
+<ds:datastoreItem xmlns:ds="http://schemas.openxmlformats.org/officeDocument/2006/customXml" ds:itemID="{C3C0D82A-5D77-4930-8043-FB93232D4EC3}">
   <ds:schemaRefs>
-    <ds:schemaRef ds:uri="http://schemas.microsoft.com/office/2006/metadata/properties"/>
-    <ds:schemaRef ds:uri="http://schemas.microsoft.com/office/infopath/2007/PartnerControls"/>
+    <ds:schemaRef ds:uri="http://schemas.microsoft.com/sharepoint/v3/contenttype/forms"/>
   </ds:schemaRefs>
 </ds:datastoreItem>
 </file>
@@ -9895,9 +10443,10 @@
 </file>
 
 <file path=customXml/itemProps3.xml><?xml version="1.0" encoding="utf-8"?>
-<ds:datastoreItem xmlns:ds="http://schemas.openxmlformats.org/officeDocument/2006/customXml" ds:itemID="{C3C0D82A-5D77-4930-8043-FB93232D4EC3}">
+<ds:datastoreItem xmlns:ds="http://schemas.openxmlformats.org/officeDocument/2006/customXml" ds:itemID="{B1DFFEE4-49B1-4AF1-9FFD-BDCB1D4C88F0}">
   <ds:schemaRefs>
-    <ds:schemaRef ds:uri="http://schemas.microsoft.com/sharepoint/v3/contenttype/forms"/>
+    <ds:schemaRef ds:uri="http://schemas.microsoft.com/office/2006/metadata/properties"/>
+    <ds:schemaRef ds:uri="http://schemas.microsoft.com/office/infopath/2007/PartnerControls"/>
   </ds:schemaRefs>
 </ds:datastoreItem>
 </file>
</xml_diff>

<commit_message>
documentation: project file + work diary
</commit_message>
<xml_diff>
--- a/documentation/DossierProjet-Nithujan_Jegatheeswaran.docx
+++ b/documentation/DossierProjet-Nithujan_Jegatheeswaran.docx
@@ -3098,25 +3098,51 @@
     </w:p>
     <w:p>
       <w:pPr>
+        <w:pStyle w:val="Paragraphedeliste"/>
+        <w:numPr>
+          <w:ilvl w:val="0"/>
+          <w:numId w:val="14"/>
+        </w:numPr>
+        <w:rPr>
+          <w:szCs w:val="14"/>
+        </w:rPr>
+        <w:sectPr>
+          <w:headerReference w:type="default" r:id="rId11"/>
+          <w:footerReference w:type="default" r:id="rId12"/>
+          <w:pgSz w:w="11906" w:h="16838" w:code="9"/>
+          <w:pgMar w:top="1418" w:right="1418" w:bottom="1418" w:left="1418" w:header="720" w:footer="720" w:gutter="0"/>
+          <w:cols w:space="720"/>
+          <w:titlePg/>
+          <w:docGrid w:linePitch="326"/>
+        </w:sectPr>
+      </w:pPr>
+    </w:p>
+    <w:p>
+      <w:pPr>
+        <w:pStyle w:val="Paragraphedeliste"/>
+        <w:numPr>
+          <w:ilvl w:val="0"/>
+          <w:numId w:val="14"/>
+        </w:numPr>
+        <w:rPr>
+          <w:szCs w:val="14"/>
+        </w:rPr>
+      </w:pPr>
+    </w:p>
+    <w:p>
+      <w:pPr>
         <w:pStyle w:val="Titre2"/>
         <w:rPr>
           <w:i w:val="0"/>
           <w:iCs/>
         </w:rPr>
       </w:pPr>
-      <w:r>
-        <w:rPr>
-          <w:szCs w:val="14"/>
-        </w:rPr>
-        <w:br w:type="page"/>
-      </w:r>
       <w:bookmarkStart w:id="3" w:name="_Toc499021835"/>
       <w:r>
         <w:rPr>
           <w:i w:val="0"/>
           <w:iCs/>
         </w:rPr>
-        <w:lastRenderedPageBreak/>
         <w:t>Planification</w:t>
       </w:r>
       <w:r>
@@ -3232,26 +3258,129 @@
           <w:szCs w:val="14"/>
         </w:rPr>
       </w:pPr>
-      <w:r>
-        <w:rPr>
-          <w:szCs w:val="14"/>
-        </w:rPr>
-        <w:t xml:space="preserve"># Inclure la </w:t>
-      </w:r>
-      <w:proofErr w:type="spellStart"/>
-      <w:r>
-        <w:rPr>
-          <w:szCs w:val="14"/>
-        </w:rPr>
-        <w:t>planif</w:t>
-      </w:r>
-      <w:proofErr w:type="spellEnd"/>
-      <w:r>
-        <w:rPr>
-          <w:szCs w:val="14"/>
-        </w:rPr>
-        <w:t xml:space="preserve"> initiale au rendu</w:t>
-      </w:r>
+    </w:p>
+    <w:p>
+      <w:pPr>
+        <w:rPr>
+          <w:szCs w:val="14"/>
+        </w:rPr>
+      </w:pPr>
+      <w:r>
+        <w:rPr>
+          <w:szCs w:val="14"/>
+        </w:rPr>
+        <w:drawing>
+          <wp:anchor distT="0" distB="0" distL="114300" distR="114300" simplePos="0" relativeHeight="251658240" behindDoc="0" locked="0" layoutInCell="1" allowOverlap="1" wp14:anchorId="6C6A2F1D" wp14:editId="27CD2C0F">
+            <wp:simplePos x="0" y="0"/>
+            <wp:positionH relativeFrom="margin">
+              <wp:posOffset>-722630</wp:posOffset>
+            </wp:positionH>
+            <wp:positionV relativeFrom="paragraph">
+              <wp:posOffset>508000</wp:posOffset>
+            </wp:positionV>
+            <wp:extent cx="10321925" cy="2842260"/>
+            <wp:effectExtent l="0" t="0" r="3175" b="0"/>
+            <wp:wrapThrough wrapText="bothSides">
+              <wp:wrapPolygon edited="0">
+                <wp:start x="0" y="0"/>
+                <wp:lineTo x="0" y="21426"/>
+                <wp:lineTo x="21567" y="21426"/>
+                <wp:lineTo x="21567" y="0"/>
+                <wp:lineTo x="0" y="0"/>
+              </wp:wrapPolygon>
+            </wp:wrapThrough>
+            <wp:docPr id="3" name="Image 3"/>
+            <wp:cNvGraphicFramePr>
+              <a:graphicFrameLocks xmlns:a="http://schemas.openxmlformats.org/drawingml/2006/main" noChangeAspect="1"/>
+            </wp:cNvGraphicFramePr>
+            <a:graphic xmlns:a="http://schemas.openxmlformats.org/drawingml/2006/main">
+              <a:graphicData uri="http://schemas.openxmlformats.org/drawingml/2006/picture">
+                <pic:pic xmlns:pic="http://schemas.openxmlformats.org/drawingml/2006/picture">
+                  <pic:nvPicPr>
+                    <pic:cNvPr id="1" name=""/>
+                    <pic:cNvPicPr/>
+                  </pic:nvPicPr>
+                  <pic:blipFill rotWithShape="1">
+                    <a:blip r:embed="rId13">
+                      <a:extLst>
+                        <a:ext uri="{28A0092B-C50C-407E-A947-70E740481C1C}">
+                          <a14:useLocalDpi xmlns:a14="http://schemas.microsoft.com/office/drawing/2010/main" val="0"/>
+                        </a:ext>
+                      </a:extLst>
+                    </a:blip>
+                    <a:srcRect t="10137"/>
+                    <a:stretch/>
+                  </pic:blipFill>
+                  <pic:spPr bwMode="auto">
+                    <a:xfrm>
+                      <a:off x="0" y="0"/>
+                      <a:ext cx="10321925" cy="2842260"/>
+                    </a:xfrm>
+                    <a:prstGeom prst="rect">
+                      <a:avLst/>
+                    </a:prstGeom>
+                    <a:ln>
+                      <a:noFill/>
+                    </a:ln>
+                    <a:extLst>
+                      <a:ext uri="{53640926-AAD7-44D8-BBD7-CCE9431645EC}">
+                        <a14:shadowObscured xmlns:a14="http://schemas.microsoft.com/office/drawing/2010/main"/>
+                      </a:ext>
+                    </a:extLst>
+                  </pic:spPr>
+                </pic:pic>
+              </a:graphicData>
+            </a:graphic>
+            <wp14:sizeRelH relativeFrom="margin">
+              <wp14:pctWidth>0</wp14:pctWidth>
+            </wp14:sizeRelH>
+            <wp14:sizeRelV relativeFrom="margin">
+              <wp14:pctHeight>0</wp14:pctHeight>
+            </wp14:sizeRelV>
+          </wp:anchor>
+        </w:drawing>
+      </w:r>
+      <w:r>
+        <w:rPr>
+          <w:szCs w:val="14"/>
+        </w:rPr>
+        <w:t>Diagramme de Gantt :</w:t>
+      </w:r>
+    </w:p>
+    <w:p>
+      <w:pPr>
+        <w:rPr>
+          <w:szCs w:val="14"/>
+        </w:rPr>
+      </w:pPr>
+    </w:p>
+    <w:p>
+      <w:pPr>
+        <w:rPr>
+          <w:szCs w:val="14"/>
+        </w:rPr>
+      </w:pPr>
+    </w:p>
+    <w:p>
+      <w:pPr>
+        <w:rPr>
+          <w:szCs w:val="14"/>
+        </w:rPr>
+        <w:sectPr>
+          <w:pgSz w:w="16838" w:h="11906" w:orient="landscape" w:code="9"/>
+          <w:pgMar w:top="1418" w:right="1418" w:bottom="1418" w:left="1418" w:header="720" w:footer="720" w:gutter="0"/>
+          <w:cols w:space="720"/>
+          <w:titlePg/>
+          <w:docGrid w:linePitch="326"/>
+        </w:sectPr>
+      </w:pPr>
+    </w:p>
+    <w:p>
+      <w:pPr>
+        <w:rPr>
+          <w:szCs w:val="14"/>
+        </w:rPr>
+      </w:pPr>
     </w:p>
     <w:p>
       <w:pPr>
@@ -3700,6 +3829,225 @@
     </w:p>
     <w:p>
       <w:pPr>
+        <w:pStyle w:val="Titre3"/>
+      </w:pPr>
+      <w:r>
+        <w:t>Base de données</w:t>
+      </w:r>
+    </w:p>
+    <w:p/>
+    <w:p>
+      <w:pPr>
+        <w:ind w:firstLine="360"/>
+      </w:pPr>
+      <w:r>
+        <w:t>Le SGBDR choisi est MySQL</w:t>
+      </w:r>
+      <w:r>
+        <w:t> :</w:t>
+      </w:r>
+    </w:p>
+    <w:p>
+      <w:pPr>
+        <w:ind w:firstLine="360"/>
+      </w:pPr>
+    </w:p>
+    <w:p>
+      <w:pPr>
+        <w:pStyle w:val="Paragraphedeliste"/>
+        <w:numPr>
+          <w:ilvl w:val="0"/>
+          <w:numId w:val="14"/>
+        </w:numPr>
+      </w:pPr>
+      <w:r>
+        <w:drawing>
+          <wp:anchor distT="0" distB="0" distL="114300" distR="114300" simplePos="0" relativeHeight="251659264" behindDoc="0" locked="0" layoutInCell="1" allowOverlap="1" wp14:anchorId="02028A6D" wp14:editId="43A5BB9A">
+            <wp:simplePos x="0" y="0"/>
+            <wp:positionH relativeFrom="margin">
+              <wp:posOffset>401955</wp:posOffset>
+            </wp:positionH>
+            <wp:positionV relativeFrom="paragraph">
+              <wp:posOffset>191770</wp:posOffset>
+            </wp:positionV>
+            <wp:extent cx="5168265" cy="5193030"/>
+            <wp:effectExtent l="0" t="0" r="0" b="7620"/>
+            <wp:wrapTopAndBottom/>
+            <wp:docPr id="1" name="Image 1"/>
+            <wp:cNvGraphicFramePr>
+              <a:graphicFrameLocks xmlns:a="http://schemas.openxmlformats.org/drawingml/2006/main" noChangeAspect="1"/>
+            </wp:cNvGraphicFramePr>
+            <a:graphic xmlns:a="http://schemas.openxmlformats.org/drawingml/2006/main">
+              <a:graphicData uri="http://schemas.openxmlformats.org/drawingml/2006/picture">
+                <pic:pic xmlns:pic="http://schemas.openxmlformats.org/drawingml/2006/picture">
+                  <pic:nvPicPr>
+                    <pic:cNvPr id="1" name=""/>
+                    <pic:cNvPicPr/>
+                  </pic:nvPicPr>
+                  <pic:blipFill>
+                    <a:blip r:embed="rId14">
+                      <a:extLst>
+                        <a:ext uri="{28A0092B-C50C-407E-A947-70E740481C1C}">
+                          <a14:useLocalDpi xmlns:a14="http://schemas.microsoft.com/office/drawing/2010/main" val="0"/>
+                        </a:ext>
+                      </a:extLst>
+                    </a:blip>
+                    <a:stretch>
+                      <a:fillRect/>
+                    </a:stretch>
+                  </pic:blipFill>
+                  <pic:spPr>
+                    <a:xfrm>
+                      <a:off x="0" y="0"/>
+                      <a:ext cx="5168265" cy="5193030"/>
+                    </a:xfrm>
+                    <a:prstGeom prst="rect">
+                      <a:avLst/>
+                    </a:prstGeom>
+                  </pic:spPr>
+                </pic:pic>
+              </a:graphicData>
+            </a:graphic>
+            <wp14:sizeRelH relativeFrom="margin">
+              <wp14:pctWidth>0</wp14:pctWidth>
+            </wp14:sizeRelH>
+            <wp14:sizeRelV relativeFrom="margin">
+              <wp14:pctHeight>0</wp14:pctHeight>
+            </wp14:sizeRelV>
+          </wp:anchor>
+        </w:drawing>
+      </w:r>
+      <w:r>
+        <w:t>MCD :</w:t>
+      </w:r>
+    </w:p>
+    <w:p>
+      <w:pPr>
+        <w:pStyle w:val="Paragraphedeliste"/>
+      </w:pPr>
+    </w:p>
+    <w:p>
+      <w:pPr>
+        <w:pStyle w:val="Paragraphedeliste"/>
+        <w:numPr>
+          <w:ilvl w:val="0"/>
+          <w:numId w:val="14"/>
+        </w:numPr>
+      </w:pPr>
+      <w:r>
+        <w:lastRenderedPageBreak/>
+        <w:drawing>
+          <wp:anchor distT="0" distB="0" distL="114300" distR="114300" simplePos="0" relativeHeight="251660288" behindDoc="0" locked="0" layoutInCell="1" allowOverlap="1" wp14:anchorId="623D87F1" wp14:editId="74023C5F">
+            <wp:simplePos x="0" y="0"/>
+            <wp:positionH relativeFrom="margin">
+              <wp:align>right</wp:align>
+            </wp:positionH>
+            <wp:positionV relativeFrom="paragraph">
+              <wp:posOffset>220489</wp:posOffset>
+            </wp:positionV>
+            <wp:extent cx="5759450" cy="3942715"/>
+            <wp:effectExtent l="0" t="0" r="0" b="635"/>
+            <wp:wrapTopAndBottom/>
+            <wp:docPr id="4" name="Image 4"/>
+            <wp:cNvGraphicFramePr>
+              <a:graphicFrameLocks xmlns:a="http://schemas.openxmlformats.org/drawingml/2006/main" noChangeAspect="1"/>
+            </wp:cNvGraphicFramePr>
+            <a:graphic xmlns:a="http://schemas.openxmlformats.org/drawingml/2006/main">
+              <a:graphicData uri="http://schemas.openxmlformats.org/drawingml/2006/picture">
+                <pic:pic xmlns:pic="http://schemas.openxmlformats.org/drawingml/2006/picture">
+                  <pic:nvPicPr>
+                    <pic:cNvPr id="1" name=""/>
+                    <pic:cNvPicPr/>
+                  </pic:nvPicPr>
+                  <pic:blipFill>
+                    <a:blip r:embed="rId15">
+                      <a:extLst>
+                        <a:ext uri="{28A0092B-C50C-407E-A947-70E740481C1C}">
+                          <a14:useLocalDpi xmlns:a14="http://schemas.microsoft.com/office/drawing/2010/main" val="0"/>
+                        </a:ext>
+                      </a:extLst>
+                    </a:blip>
+                    <a:stretch>
+                      <a:fillRect/>
+                    </a:stretch>
+                  </pic:blipFill>
+                  <pic:spPr>
+                    <a:xfrm>
+                      <a:off x="0" y="0"/>
+                      <a:ext cx="5759450" cy="3942715"/>
+                    </a:xfrm>
+                    <a:prstGeom prst="rect">
+                      <a:avLst/>
+                    </a:prstGeom>
+                  </pic:spPr>
+                </pic:pic>
+              </a:graphicData>
+            </a:graphic>
+          </wp:anchor>
+        </w:drawing>
+      </w:r>
+      <w:r>
+        <w:t>MLD</w:t>
+      </w:r>
+    </w:p>
+    <w:p/>
+    <w:p>
+      <w:pPr>
+        <w:pStyle w:val="Titre3"/>
+      </w:pPr>
+      <w:r>
+        <w:t>Site web</w:t>
+      </w:r>
+    </w:p>
+    <w:p/>
+    <w:p>
+      <w:pPr>
+        <w:pStyle w:val="Paragraphedeliste"/>
+        <w:numPr>
+          <w:ilvl w:val="0"/>
+          <w:numId w:val="14"/>
+        </w:numPr>
+      </w:pPr>
+      <w:r>
+        <w:t>Page de connexion :</w:t>
+      </w:r>
+    </w:p>
+    <w:p>
+      <w:pPr>
+        <w:pStyle w:val="Paragraphedeliste"/>
+      </w:pPr>
+    </w:p>
+    <w:p>
+      <w:pPr>
+        <w:pStyle w:val="Paragraphedeliste"/>
+        <w:numPr>
+          <w:ilvl w:val="0"/>
+          <w:numId w:val="14"/>
+        </w:numPr>
+      </w:pPr>
+      <w:r>
+        <w:t>Page avec la liste des employés</w:t>
+      </w:r>
+    </w:p>
+    <w:p>
+      <w:pPr>
+        <w:pStyle w:val="Paragraphedeliste"/>
+      </w:pPr>
+    </w:p>
+    <w:p>
+      <w:pPr>
+        <w:pStyle w:val="Paragraphedeliste"/>
+        <w:numPr>
+          <w:ilvl w:val="0"/>
+          <w:numId w:val="14"/>
+        </w:numPr>
+      </w:pPr>
+      <w:r>
+        <w:t>Page d’un/e employé/e</w:t>
+      </w:r>
+    </w:p>
+    <w:p>
+      <w:pPr>
         <w:pStyle w:val="Titre2"/>
         <w:rPr>
           <w:i w:val="0"/>
@@ -4037,7 +4385,6 @@
           <w:tab w:val="clear" w:pos="4536"/>
           <w:tab w:val="clear" w:pos="9072"/>
         </w:tabs>
-        <w:ind w:left="717"/>
         <w:rPr>
           <w:szCs w:val="14"/>
         </w:rPr>
@@ -4065,7 +4412,7 @@
           <w:szCs w:val="14"/>
           <w:lang w:eastAsia="fr-FR"/>
         </w:rPr>
-        <w:t>L</w:t>
+        <w:t>Les tests de l’</w:t>
       </w:r>
       <w:r>
         <w:rPr>
@@ -4074,7 +4421,7 @@
           <w:szCs w:val="14"/>
           <w:lang w:eastAsia="fr-FR"/>
         </w:rPr>
-        <w:t>es tests</w:t>
+        <w:t>application web</w:t>
       </w:r>
       <w:r>
         <w:rPr>
@@ -4083,7 +4430,7 @@
           <w:szCs w:val="14"/>
           <w:lang w:eastAsia="fr-FR"/>
         </w:rPr>
-        <w:t xml:space="preserve"> de l</w:t>
+        <w:t xml:space="preserve"> seront</w:t>
       </w:r>
       <w:r>
         <w:rPr>
@@ -4092,7 +4439,7 @@
           <w:szCs w:val="14"/>
           <w:lang w:eastAsia="fr-FR"/>
         </w:rPr>
-        <w:t>’</w:t>
+        <w:t xml:space="preserve"> t</w:t>
       </w:r>
       <w:r>
         <w:rPr>
@@ -4101,7 +4448,7 @@
           <w:szCs w:val="14"/>
           <w:lang w:eastAsia="fr-FR"/>
         </w:rPr>
-        <w:t>application web</w:t>
+        <w:t>ous</w:t>
       </w:r>
       <w:r>
         <w:rPr>
@@ -4119,7 +4466,7 @@
           <w:szCs w:val="14"/>
           <w:lang w:eastAsia="fr-FR"/>
         </w:rPr>
-        <w:t xml:space="preserve"> t</w:t>
+        <w:t xml:space="preserve"> </w:t>
       </w:r>
       <w:r>
         <w:rPr>
@@ -4128,7 +4475,7 @@
           <w:szCs w:val="14"/>
           <w:lang w:eastAsia="fr-FR"/>
         </w:rPr>
-        <w:t>ous</w:t>
+        <w:t>manuels.</w:t>
       </w:r>
       <w:r>
         <w:rPr>
@@ -4137,7 +4484,7 @@
           <w:szCs w:val="14"/>
           <w:lang w:eastAsia="fr-FR"/>
         </w:rPr>
-        <w:t xml:space="preserve"> seront</w:t>
+        <w:t xml:space="preserve"> </w:t>
       </w:r>
       <w:r>
         <w:rPr>
@@ -4146,7 +4493,7 @@
           <w:szCs w:val="14"/>
           <w:lang w:eastAsia="fr-FR"/>
         </w:rPr>
-        <w:t xml:space="preserve"> </w:t>
+        <w:t xml:space="preserve">Ils </w:t>
       </w:r>
       <w:r>
         <w:rPr>
@@ -4155,7 +4502,7 @@
           <w:szCs w:val="14"/>
           <w:lang w:eastAsia="fr-FR"/>
         </w:rPr>
-        <w:t>manuels.</w:t>
+        <w:t xml:space="preserve">seront effectués </w:t>
       </w:r>
       <w:r>
         <w:rPr>
@@ -4164,7 +4511,7 @@
           <w:szCs w:val="14"/>
           <w:lang w:eastAsia="fr-FR"/>
         </w:rPr>
-        <w:t xml:space="preserve"> </w:t>
+        <w:t xml:space="preserve">en parallèle à l’implémentation des </w:t>
       </w:r>
       <w:r>
         <w:rPr>
@@ -4173,7 +4520,7 @@
           <w:szCs w:val="14"/>
           <w:lang w:eastAsia="fr-FR"/>
         </w:rPr>
-        <w:t xml:space="preserve">Ils </w:t>
+        <w:t xml:space="preserve">diverses </w:t>
       </w:r>
       <w:r>
         <w:rPr>
@@ -4182,52 +4529,7 @@
           <w:szCs w:val="14"/>
           <w:lang w:eastAsia="fr-FR"/>
         </w:rPr>
-        <w:t xml:space="preserve">seront effectués </w:t>
-      </w:r>
-      <w:r>
-        <w:rPr>
-          <w:rFonts w:ascii="Arial" w:hAnsi="Arial"/>
-          <w:sz w:val="24"/>
-          <w:szCs w:val="14"/>
-          <w:lang w:eastAsia="fr-FR"/>
-        </w:rPr>
-        <w:t>en parallèle à l’implémentation des fonctionnalités</w:t>
-      </w:r>
-      <w:r>
-        <w:rPr>
-          <w:rFonts w:ascii="Arial" w:hAnsi="Arial"/>
-          <w:sz w:val="24"/>
-          <w:szCs w:val="14"/>
-          <w:lang w:eastAsia="fr-FR"/>
-        </w:rPr>
-        <w:t xml:space="preserve">. </w:t>
-      </w:r>
-      <w:r>
-        <w:rPr>
-          <w:rFonts w:ascii="Arial" w:hAnsi="Arial"/>
-          <w:sz w:val="24"/>
-          <w:szCs w:val="14"/>
-          <w:lang w:eastAsia="fr-FR"/>
-        </w:rPr>
-        <w:t xml:space="preserve">L’ordre des tests suivra donc l’ordre d’implémentation comme suit : la page de connexion, la liste des employés, la page d’un/e employé/e et </w:t>
-      </w:r>
-      <w:r>
-        <w:rPr>
-          <w:rFonts w:ascii="Arial" w:hAnsi="Arial"/>
-          <w:sz w:val="24"/>
-          <w:szCs w:val="14"/>
-          <w:lang w:eastAsia="fr-FR"/>
-        </w:rPr>
-        <w:t xml:space="preserve">la génération de </w:t>
-      </w:r>
-      <w:r>
-        <w:rPr>
-          <w:rFonts w:ascii="Arial" w:hAnsi="Arial"/>
-          <w:sz w:val="24"/>
-          <w:szCs w:val="14"/>
-          <w:lang w:eastAsia="fr-FR"/>
-        </w:rPr>
-        <w:t>PDF</w:t>
+        <w:t>fonctionnalités</w:t>
       </w:r>
       <w:r>
         <w:rPr>
@@ -4282,33 +4584,6 @@
     </w:p>
     <w:p>
       <w:pPr>
-        <w:pStyle w:val="Titre2"/>
-        <w:rPr>
-          <w:i w:val="0"/>
-          <w:iCs/>
-        </w:rPr>
-      </w:pPr>
-      <w:bookmarkStart w:id="8" w:name="_Toc25553310"/>
-      <w:bookmarkStart w:id="9" w:name="_Toc71691015"/>
-      <w:bookmarkStart w:id="10" w:name="_Toc499021839"/>
-      <w:r>
-        <w:rPr>
-          <w:rFonts w:cs="Arial"/>
-        </w:rPr>
-        <w:t>R</w:t>
-      </w:r>
-      <w:r>
-        <w:rPr>
-          <w:rFonts w:cs="Arial"/>
-        </w:rPr>
-        <w:t>isques techniques</w:t>
-      </w:r>
-      <w:bookmarkEnd w:id="8"/>
-      <w:bookmarkEnd w:id="9"/>
-      <w:bookmarkEnd w:id="10"/>
-    </w:p>
-    <w:p>
-      <w:pPr>
         <w:pStyle w:val="Retraitnormal1"/>
         <w:numPr>
           <w:ilvl w:val="0"/>
@@ -4316,55 +4591,12 @@
         </w:numPr>
         <w:ind w:left="360"/>
         <w:rPr>
-          <w:rFonts w:ascii="Arial" w:hAnsi="Arial" w:cs="Arial"/>
-          <w:iCs/>
-          <w:sz w:val="24"/>
-        </w:rPr>
-      </w:pPr>
-    </w:p>
-    <w:p>
-      <w:pPr>
-        <w:pStyle w:val="Retraitnormal1"/>
-        <w:numPr>
-          <w:ilvl w:val="0"/>
-          <w:numId w:val="5"/>
-        </w:numPr>
-        <w:rPr>
-          <w:rFonts w:ascii="Arial" w:hAnsi="Arial" w:cs="Arial"/>
-          <w:i/>
-          <w:color w:val="BFBFBF" w:themeColor="background1" w:themeShade="BF"/>
-          <w:sz w:val="24"/>
-        </w:rPr>
-      </w:pPr>
-      <w:proofErr w:type="gramStart"/>
-      <w:r>
-        <w:rPr>
-          <w:rFonts w:ascii="Arial" w:hAnsi="Arial" w:cs="Arial"/>
-          <w:i/>
-          <w:color w:val="BFBFBF" w:themeColor="background1" w:themeShade="BF"/>
-          <w:sz w:val="24"/>
-        </w:rPr>
-        <w:t>risques</w:t>
-      </w:r>
-      <w:proofErr w:type="gramEnd"/>
-      <w:r>
-        <w:rPr>
-          <w:rFonts w:ascii="Arial" w:hAnsi="Arial" w:cs="Arial"/>
-          <w:i/>
-          <w:color w:val="BFBFBF" w:themeColor="background1" w:themeShade="BF"/>
-          <w:sz w:val="24"/>
-        </w:rPr>
-        <w:t xml:space="preserve"> techniques (complexité, manque de compétences, …)</w:t>
-      </w:r>
-      <w:r>
-        <w:rPr>
-          <w:rFonts w:ascii="Arial" w:hAnsi="Arial" w:cs="Arial"/>
-          <w:i/>
-          <w:color w:val="BFBFBF" w:themeColor="background1" w:themeShade="BF"/>
-          <w:sz w:val="24"/>
-        </w:rPr>
-        <w:t>.</w:t>
-      </w:r>
+          <w:rFonts w:ascii="Arial" w:hAnsi="Arial"/>
+          <w:sz w:val="24"/>
+          <w:szCs w:val="14"/>
+          <w:lang w:eastAsia="fr-FR"/>
+        </w:rPr>
+      </w:pPr>
     </w:p>
     <w:p>
       <w:pPr>
@@ -4375,12 +4607,22 @@
         </w:numPr>
         <w:ind w:left="360"/>
         <w:rPr>
-          <w:rFonts w:ascii="Arial" w:hAnsi="Arial" w:cs="Arial"/>
-          <w:i/>
-          <w:color w:val="BFBFBF" w:themeColor="background1" w:themeShade="BF"/>
-          <w:sz w:val="24"/>
-        </w:rPr>
-      </w:pPr>
+          <w:rFonts w:ascii="Arial" w:hAnsi="Arial"/>
+          <w:sz w:val="24"/>
+          <w:szCs w:val="14"/>
+          <w:lang w:eastAsia="fr-FR"/>
+        </w:rPr>
+      </w:pPr>
+      <w:r>
+        <w:rPr>
+          <w:rFonts w:ascii="Arial" w:hAnsi="Arial"/>
+          <w:sz w:val="24"/>
+          <w:szCs w:val="14"/>
+          <w:lang w:eastAsia="fr-FR"/>
+        </w:rPr>
+        <w:lastRenderedPageBreak/>
+        <w:t>User stories :</w:t>
+      </w:r>
     </w:p>
     <w:p>
       <w:pPr>
@@ -4391,30 +4633,12 @@
         </w:numPr>
         <w:ind w:left="360"/>
         <w:rPr>
-          <w:rFonts w:ascii="Arial" w:hAnsi="Arial" w:cs="Arial"/>
-          <w:i/>
-          <w:color w:val="BFBFBF" w:themeColor="background1" w:themeShade="BF"/>
-          <w:sz w:val="24"/>
-        </w:rPr>
-      </w:pPr>
-      <w:r>
-        <w:rPr>
-          <w:rFonts w:ascii="Arial" w:hAnsi="Arial" w:cs="Arial"/>
-          <w:i/>
-          <w:color w:val="BFBFBF" w:themeColor="background1" w:themeShade="BF"/>
-          <w:sz w:val="24"/>
-        </w:rPr>
-        <w:t>Décrire aussi quelles solutions ont été appliquées pour réduire les risques (priorités, formation, actions, …)</w:t>
-      </w:r>
-      <w:r>
-        <w:rPr>
-          <w:rFonts w:ascii="Arial" w:hAnsi="Arial" w:cs="Arial"/>
-          <w:i/>
-          <w:color w:val="BFBFBF" w:themeColor="background1" w:themeShade="BF"/>
-          <w:sz w:val="24"/>
-        </w:rPr>
-        <w:t>.</w:t>
-      </w:r>
+          <w:rFonts w:ascii="Arial" w:hAnsi="Arial"/>
+          <w:sz w:val="24"/>
+          <w:szCs w:val="14"/>
+          <w:lang w:eastAsia="fr-FR"/>
+        </w:rPr>
+      </w:pPr>
     </w:p>
     <w:p>
       <w:pPr>
@@ -4425,53 +4649,20 @@
         </w:numPr>
         <w:ind w:left="360"/>
         <w:rPr>
-          <w:rFonts w:ascii="Arial" w:hAnsi="Arial" w:cs="Arial"/>
-          <w:iCs/>
-          <w:sz w:val="24"/>
-        </w:rPr>
-      </w:pPr>
-      <w:r>
-        <w:rPr>
-          <w:rFonts w:ascii="Arial" w:hAnsi="Arial" w:cs="Arial"/>
-          <w:iCs/>
-          <w:sz w:val="24"/>
-        </w:rPr>
-        <w:lastRenderedPageBreak/>
-        <w:t># Décrire les risques (</w:t>
-      </w:r>
-      <w:r>
-        <w:rPr>
-          <w:rFonts w:ascii="Arial" w:hAnsi="Arial" w:cs="Arial"/>
-          <w:iCs/>
-          <w:sz w:val="24"/>
-        </w:rPr>
-        <w:t>apprentissage durant le projet</w:t>
-      </w:r>
-      <w:r>
-        <w:rPr>
-          <w:rFonts w:ascii="Arial" w:hAnsi="Arial" w:cs="Arial"/>
-          <w:iCs/>
-          <w:sz w:val="24"/>
-        </w:rPr>
-        <w:t xml:space="preserve">, </w:t>
-      </w:r>
-      <w:r>
-        <w:rPr>
-          <w:rFonts w:ascii="Arial" w:hAnsi="Arial" w:cs="Arial"/>
-          <w:iCs/>
-          <w:sz w:val="24"/>
-        </w:rPr>
-        <w:t>…</w:t>
-      </w:r>
-      <w:bookmarkStart w:id="11" w:name="_GoBack"/>
-      <w:bookmarkEnd w:id="11"/>
-      <w:r>
-        <w:rPr>
-          <w:rFonts w:ascii="Arial" w:hAnsi="Arial" w:cs="Arial"/>
-          <w:iCs/>
-          <w:sz w:val="24"/>
-        </w:rPr>
-        <w:t>)</w:t>
+          <w:rFonts w:ascii="Arial" w:hAnsi="Arial"/>
+          <w:sz w:val="24"/>
+          <w:szCs w:val="14"/>
+          <w:lang w:eastAsia="fr-FR"/>
+        </w:rPr>
+      </w:pPr>
+      <w:r>
+        <w:rPr>
+          <w:rFonts w:ascii="Arial" w:hAnsi="Arial"/>
+          <w:sz w:val="24"/>
+          <w:szCs w:val="14"/>
+          <w:lang w:eastAsia="fr-FR"/>
+        </w:rPr>
+        <w:t># brouillon</w:t>
       </w:r>
     </w:p>
     <w:p>
@@ -4483,9 +4674,10 @@
         </w:numPr>
         <w:ind w:left="360"/>
         <w:rPr>
-          <w:rFonts w:ascii="Arial" w:hAnsi="Arial" w:cs="Arial"/>
-          <w:iCs/>
-          <w:sz w:val="24"/>
+          <w:rFonts w:ascii="Arial" w:hAnsi="Arial"/>
+          <w:sz w:val="24"/>
+          <w:szCs w:val="14"/>
+          <w:lang w:eastAsia="fr-FR"/>
         </w:rPr>
       </w:pPr>
     </w:p>
@@ -4498,26 +4690,20 @@
         </w:numPr>
         <w:ind w:left="360"/>
         <w:rPr>
-          <w:rFonts w:ascii="Arial" w:hAnsi="Arial" w:cs="Arial"/>
-          <w:iCs/>
-          <w:sz w:val="24"/>
-        </w:rPr>
-      </w:pPr>
-      <w:r>
-        <w:rPr>
-          <w:rFonts w:ascii="Arial" w:hAnsi="Arial" w:cs="Arial"/>
-          <w:iCs/>
-          <w:sz w:val="24"/>
-        </w:rPr>
-        <w:t>Afin de permettre une bonne compréhension du langage Python</w:t>
-      </w:r>
-      <w:r>
-        <w:rPr>
-          <w:rFonts w:ascii="Arial" w:hAnsi="Arial" w:cs="Arial"/>
-          <w:iCs/>
-          <w:sz w:val="24"/>
-        </w:rPr>
-        <w:t xml:space="preserve">, les différents modules seront testés. Ces tests seront majoritairement effectués en dehors des heures de travail. </w:t>
+          <w:rFonts w:ascii="Arial" w:hAnsi="Arial"/>
+          <w:sz w:val="24"/>
+          <w:szCs w:val="14"/>
+          <w:lang w:eastAsia="fr-FR"/>
+        </w:rPr>
+      </w:pPr>
+      <w:r>
+        <w:rPr>
+          <w:rFonts w:ascii="Arial" w:hAnsi="Arial"/>
+          <w:sz w:val="24"/>
+          <w:szCs w:val="14"/>
+          <w:lang w:eastAsia="fr-FR"/>
+        </w:rPr>
+        <w:t>En tant qu’employé/e de l’entreprise, quand j’ai entré mes identifiants correctement, je dois être connecté à mon compte utilisateur du site.</w:t>
       </w:r>
     </w:p>
     <w:p>
@@ -4529,9 +4715,10 @@
         </w:numPr>
         <w:ind w:left="360"/>
         <w:rPr>
-          <w:rFonts w:ascii="Arial" w:hAnsi="Arial" w:cs="Arial"/>
-          <w:iCs/>
-          <w:sz w:val="24"/>
+          <w:rFonts w:ascii="Arial" w:hAnsi="Arial"/>
+          <w:sz w:val="24"/>
+          <w:szCs w:val="14"/>
+          <w:lang w:eastAsia="fr-FR"/>
         </w:rPr>
       </w:pPr>
     </w:p>
@@ -4544,34 +4731,609 @@
         </w:numPr>
         <w:ind w:left="360"/>
         <w:rPr>
+          <w:rFonts w:ascii="Arial" w:hAnsi="Arial"/>
+          <w:sz w:val="24"/>
+          <w:szCs w:val="14"/>
+          <w:lang w:eastAsia="fr-FR"/>
+        </w:rPr>
+      </w:pPr>
+      <w:r>
+        <w:rPr>
+          <w:rFonts w:ascii="Arial" w:hAnsi="Arial"/>
+          <w:sz w:val="24"/>
+          <w:szCs w:val="14"/>
+          <w:lang w:eastAsia="fr-FR"/>
+        </w:rPr>
+        <w:t>En tant qu’employé/e de l’entreprise, quand j’</w:t>
+      </w:r>
+      <w:r>
+        <w:rPr>
+          <w:rFonts w:ascii="Arial" w:hAnsi="Arial"/>
+          <w:sz w:val="24"/>
+          <w:szCs w:val="14"/>
+          <w:lang w:eastAsia="fr-FR"/>
+        </w:rPr>
+        <w:t>ai entré des</w:t>
+      </w:r>
+      <w:r>
+        <w:rPr>
+          <w:rFonts w:ascii="Arial" w:hAnsi="Arial"/>
+          <w:sz w:val="24"/>
+          <w:szCs w:val="14"/>
+          <w:lang w:eastAsia="fr-FR"/>
+        </w:rPr>
+        <w:t xml:space="preserve"> identifiants</w:t>
+      </w:r>
+      <w:r>
+        <w:rPr>
+          <w:rFonts w:ascii="Arial" w:hAnsi="Arial"/>
+          <w:sz w:val="24"/>
+          <w:szCs w:val="14"/>
+          <w:lang w:eastAsia="fr-FR"/>
+        </w:rPr>
+        <w:t xml:space="preserve"> erronés</w:t>
+      </w:r>
+      <w:r>
+        <w:rPr>
+          <w:rFonts w:ascii="Arial" w:hAnsi="Arial"/>
+          <w:sz w:val="24"/>
+          <w:szCs w:val="14"/>
+          <w:lang w:eastAsia="fr-FR"/>
+        </w:rPr>
+        <w:t>,</w:t>
+      </w:r>
+      <w:r>
+        <w:rPr>
+          <w:rFonts w:ascii="Arial" w:hAnsi="Arial"/>
+          <w:sz w:val="24"/>
+          <w:szCs w:val="14"/>
+          <w:lang w:eastAsia="fr-FR"/>
+        </w:rPr>
+        <w:t xml:space="preserve"> un message d’erreur m’informe qu’il y a une erreur dans ces derniers</w:t>
+      </w:r>
+    </w:p>
+    <w:p>
+      <w:pPr>
+        <w:pStyle w:val="Retraitnormal1"/>
+        <w:numPr>
+          <w:ilvl w:val="0"/>
+          <w:numId w:val="0"/>
+        </w:numPr>
+        <w:ind w:left="360"/>
+        <w:rPr>
+          <w:rFonts w:ascii="Arial" w:hAnsi="Arial"/>
+          <w:sz w:val="24"/>
+          <w:szCs w:val="14"/>
+          <w:lang w:eastAsia="fr-FR"/>
+        </w:rPr>
+      </w:pPr>
+    </w:p>
+    <w:p>
+      <w:pPr>
+        <w:pStyle w:val="Retraitnormal1"/>
+        <w:numPr>
+          <w:ilvl w:val="0"/>
+          <w:numId w:val="0"/>
+        </w:numPr>
+        <w:ind w:left="360"/>
+        <w:rPr>
+          <w:rFonts w:ascii="Arial" w:hAnsi="Arial"/>
+          <w:sz w:val="24"/>
+          <w:szCs w:val="14"/>
+          <w:lang w:eastAsia="fr-FR"/>
+        </w:rPr>
+      </w:pPr>
+      <w:r>
+        <w:rPr>
+          <w:rFonts w:ascii="Arial" w:hAnsi="Arial"/>
+          <w:sz w:val="24"/>
+          <w:szCs w:val="14"/>
+          <w:lang w:eastAsia="fr-FR"/>
+        </w:rPr>
+        <w:t>En tant qu’</w:t>
+      </w:r>
+      <w:r>
+        <w:rPr>
+          <w:rFonts w:ascii="Arial" w:hAnsi="Arial"/>
+          <w:sz w:val="24"/>
+          <w:szCs w:val="14"/>
+          <w:lang w:eastAsia="fr-FR"/>
+        </w:rPr>
+        <w:t>employé/e</w:t>
+      </w:r>
+      <w:r>
+        <w:rPr>
+          <w:rFonts w:ascii="Arial" w:hAnsi="Arial"/>
+          <w:sz w:val="24"/>
+          <w:szCs w:val="14"/>
+          <w:lang w:eastAsia="fr-FR"/>
+        </w:rPr>
+        <w:t xml:space="preserve"> qui ne fait pas parti du département RH</w:t>
+      </w:r>
+      <w:r>
+        <w:rPr>
+          <w:rFonts w:ascii="Arial" w:hAnsi="Arial"/>
+          <w:sz w:val="24"/>
+          <w:szCs w:val="14"/>
+          <w:lang w:eastAsia="fr-FR"/>
+        </w:rPr>
+        <w:t xml:space="preserve"> qui tente d’accéder au site, après avoir entré mes identifiants, je </w:t>
+      </w:r>
+      <w:r>
+        <w:rPr>
+          <w:rFonts w:ascii="Arial" w:hAnsi="Arial"/>
+          <w:sz w:val="24"/>
+          <w:szCs w:val="14"/>
+          <w:lang w:eastAsia="fr-FR"/>
+        </w:rPr>
+        <w:t>dois</w:t>
+      </w:r>
+      <w:r>
+        <w:rPr>
+          <w:rFonts w:ascii="Arial" w:hAnsi="Arial"/>
+          <w:sz w:val="24"/>
+          <w:szCs w:val="14"/>
+          <w:lang w:eastAsia="fr-FR"/>
+        </w:rPr>
+        <w:t xml:space="preserve"> voir la page avec l</w:t>
+      </w:r>
+      <w:r>
+        <w:rPr>
+          <w:rFonts w:ascii="Arial" w:hAnsi="Arial"/>
+          <w:sz w:val="24"/>
+          <w:szCs w:val="14"/>
+          <w:lang w:eastAsia="fr-FR"/>
+        </w:rPr>
+        <w:t>es informations</w:t>
+      </w:r>
+      <w:r>
+        <w:rPr>
+          <w:rFonts w:ascii="Arial" w:hAnsi="Arial"/>
+          <w:sz w:val="24"/>
+          <w:szCs w:val="14"/>
+          <w:lang w:eastAsia="fr-FR"/>
+        </w:rPr>
+        <w:t xml:space="preserve"> liée</w:t>
+      </w:r>
+      <w:r>
+        <w:rPr>
+          <w:rFonts w:ascii="Arial" w:hAnsi="Arial"/>
+          <w:sz w:val="24"/>
+          <w:szCs w:val="14"/>
+          <w:lang w:eastAsia="fr-FR"/>
+        </w:rPr>
+        <w:t>s</w:t>
+      </w:r>
+      <w:r>
+        <w:rPr>
+          <w:rFonts w:ascii="Arial" w:hAnsi="Arial"/>
+          <w:sz w:val="24"/>
+          <w:szCs w:val="14"/>
+          <w:lang w:eastAsia="fr-FR"/>
+        </w:rPr>
+        <w:t xml:space="preserve"> à mon emploi</w:t>
+      </w:r>
+      <w:r>
+        <w:rPr>
+          <w:rFonts w:ascii="Arial" w:hAnsi="Arial"/>
+          <w:sz w:val="24"/>
+          <w:szCs w:val="14"/>
+          <w:lang w:eastAsia="fr-FR"/>
+        </w:rPr>
+        <w:t>.</w:t>
+      </w:r>
+    </w:p>
+    <w:p>
+      <w:pPr>
+        <w:pStyle w:val="Retraitnormal1"/>
+        <w:numPr>
+          <w:ilvl w:val="0"/>
+          <w:numId w:val="0"/>
+        </w:numPr>
+        <w:ind w:left="360"/>
+        <w:rPr>
+          <w:rFonts w:ascii="Arial" w:hAnsi="Arial"/>
+          <w:sz w:val="24"/>
+          <w:szCs w:val="14"/>
+          <w:lang w:eastAsia="fr-FR"/>
+        </w:rPr>
+      </w:pPr>
+    </w:p>
+    <w:p>
+      <w:pPr>
+        <w:pStyle w:val="Retraitnormal1"/>
+        <w:numPr>
+          <w:ilvl w:val="0"/>
+          <w:numId w:val="0"/>
+        </w:numPr>
+        <w:ind w:left="360"/>
+        <w:rPr>
+          <w:rFonts w:ascii="Arial" w:hAnsi="Arial"/>
+          <w:sz w:val="24"/>
+          <w:szCs w:val="14"/>
+          <w:lang w:eastAsia="fr-FR"/>
+        </w:rPr>
+      </w:pPr>
+      <w:r>
+        <w:rPr>
+          <w:rFonts w:ascii="Arial" w:hAnsi="Arial"/>
+          <w:sz w:val="24"/>
+          <w:szCs w:val="14"/>
+          <w:lang w:eastAsia="fr-FR"/>
+        </w:rPr>
+        <w:t>En tant qu’employé</w:t>
+      </w:r>
+      <w:r>
+        <w:rPr>
+          <w:rFonts w:ascii="Arial" w:hAnsi="Arial"/>
+          <w:sz w:val="24"/>
+          <w:szCs w:val="14"/>
+          <w:lang w:eastAsia="fr-FR"/>
+        </w:rPr>
+        <w:t>/e</w:t>
+      </w:r>
+      <w:r>
+        <w:rPr>
+          <w:rFonts w:ascii="Arial" w:hAnsi="Arial"/>
+          <w:sz w:val="24"/>
+          <w:szCs w:val="14"/>
+          <w:lang w:eastAsia="fr-FR"/>
+        </w:rPr>
+        <w:t xml:space="preserve"> du département RH </w:t>
+      </w:r>
+      <w:r>
+        <w:rPr>
+          <w:rFonts w:ascii="Arial" w:hAnsi="Arial"/>
+          <w:sz w:val="24"/>
+          <w:szCs w:val="14"/>
+          <w:lang w:eastAsia="fr-FR"/>
+        </w:rPr>
+        <w:t>qui tente d’accéder au site</w:t>
+      </w:r>
+      <w:r>
+        <w:rPr>
+          <w:rFonts w:ascii="Arial" w:hAnsi="Arial"/>
+          <w:sz w:val="24"/>
+          <w:szCs w:val="14"/>
+          <w:lang w:eastAsia="fr-FR"/>
+        </w:rPr>
+        <w:t>, après avoir entré mes identifiants, je dois voir la liste des employés</w:t>
+      </w:r>
+    </w:p>
+    <w:p>
+      <w:pPr>
+        <w:pStyle w:val="Retraitnormal1"/>
+        <w:numPr>
+          <w:ilvl w:val="0"/>
+          <w:numId w:val="0"/>
+        </w:numPr>
+        <w:ind w:left="360"/>
+        <w:rPr>
+          <w:rFonts w:ascii="Arial" w:hAnsi="Arial"/>
+          <w:sz w:val="24"/>
+          <w:szCs w:val="14"/>
+          <w:lang w:eastAsia="fr-FR"/>
+        </w:rPr>
+      </w:pPr>
+    </w:p>
+    <w:p>
+      <w:pPr>
+        <w:pStyle w:val="Retraitnormal1"/>
+        <w:numPr>
+          <w:ilvl w:val="0"/>
+          <w:numId w:val="0"/>
+        </w:numPr>
+        <w:ind w:left="360"/>
+        <w:rPr>
+          <w:rFonts w:ascii="Arial" w:hAnsi="Arial"/>
+          <w:sz w:val="24"/>
+          <w:szCs w:val="14"/>
+          <w:lang w:eastAsia="fr-FR"/>
+        </w:rPr>
+      </w:pPr>
+      <w:r>
+        <w:rPr>
+          <w:rFonts w:ascii="Arial" w:hAnsi="Arial"/>
+          <w:sz w:val="24"/>
+          <w:szCs w:val="14"/>
+          <w:lang w:eastAsia="fr-FR"/>
+        </w:rPr>
+        <w:t>En tant qu’employé/e qui est sur sa page personnelle, à la fin d’une journée d</w:t>
+      </w:r>
+      <w:r>
+        <w:rPr>
+          <w:rFonts w:ascii="Arial" w:hAnsi="Arial"/>
+          <w:sz w:val="24"/>
+          <w:szCs w:val="14"/>
+          <w:lang w:eastAsia="fr-FR"/>
+        </w:rPr>
+        <w:t>e travail, je veux pouvoir entrer</w:t>
+      </w:r>
+      <w:bookmarkStart w:id="8" w:name="_GoBack"/>
+      <w:bookmarkEnd w:id="8"/>
+      <w:r>
+        <w:rPr>
+          <w:rFonts w:ascii="Arial" w:hAnsi="Arial"/>
+          <w:sz w:val="24"/>
+          <w:szCs w:val="14"/>
+          <w:lang w:eastAsia="fr-FR"/>
+        </w:rPr>
+        <w:t xml:space="preserve"> mes heures de travail</w:t>
+      </w:r>
+    </w:p>
+    <w:p>
+      <w:pPr>
+        <w:pStyle w:val="Titre2"/>
+        <w:rPr>
+          <w:i w:val="0"/>
+          <w:iCs/>
+        </w:rPr>
+      </w:pPr>
+      <w:bookmarkStart w:id="9" w:name="_Toc25553310"/>
+      <w:bookmarkStart w:id="10" w:name="_Toc71691015"/>
+      <w:bookmarkStart w:id="11" w:name="_Toc499021839"/>
+      <w:r>
+        <w:rPr>
+          <w:rFonts w:cs="Arial"/>
+        </w:rPr>
+        <w:t>R</w:t>
+      </w:r>
+      <w:r>
+        <w:rPr>
+          <w:rFonts w:cs="Arial"/>
+        </w:rPr>
+        <w:t>isques techniques</w:t>
+      </w:r>
+      <w:bookmarkEnd w:id="9"/>
+      <w:bookmarkEnd w:id="10"/>
+      <w:bookmarkEnd w:id="11"/>
+    </w:p>
+    <w:p>
+      <w:pPr>
+        <w:pStyle w:val="Retraitnormal1"/>
+        <w:numPr>
+          <w:ilvl w:val="0"/>
+          <w:numId w:val="0"/>
+        </w:numPr>
+        <w:ind w:left="360"/>
+        <w:rPr>
           <w:rFonts w:ascii="Arial" w:hAnsi="Arial" w:cs="Arial"/>
           <w:iCs/>
           <w:sz w:val="24"/>
         </w:rPr>
       </w:pPr>
-      <w:r>
+    </w:p>
+    <w:p>
+      <w:pPr>
+        <w:pStyle w:val="Retraitnormal1"/>
+        <w:numPr>
+          <w:ilvl w:val="0"/>
+          <w:numId w:val="5"/>
+        </w:numPr>
         <w:rPr>
           <w:rFonts w:ascii="Arial" w:hAnsi="Arial" w:cs="Arial"/>
-          <w:iCs/>
-          <w:sz w:val="24"/>
-        </w:rPr>
-        <w:t>D</w:t>
-      </w:r>
+          <w:i/>
+          <w:color w:val="BFBFBF" w:themeColor="background1" w:themeShade="BF"/>
+          <w:sz w:val="24"/>
+        </w:rPr>
+      </w:pPr>
+      <w:proofErr w:type="gramStart"/>
       <w:r>
         <w:rPr>
           <w:rFonts w:ascii="Arial" w:hAnsi="Arial" w:cs="Arial"/>
-          <w:iCs/>
-          <w:sz w:val="24"/>
-        </w:rPr>
-        <w:t>urant les premières semaines du projet</w:t>
-      </w:r>
+          <w:i/>
+          <w:color w:val="BFBFBF" w:themeColor="background1" w:themeShade="BF"/>
+          <w:sz w:val="24"/>
+        </w:rPr>
+        <w:t>risques</w:t>
+      </w:r>
+      <w:proofErr w:type="gramEnd"/>
       <w:r>
         <w:rPr>
           <w:rFonts w:ascii="Arial" w:hAnsi="Arial" w:cs="Arial"/>
-          <w:iCs/>
-          <w:sz w:val="24"/>
-        </w:rPr>
-        <w:t>, l</w:t>
+          <w:i/>
+          <w:color w:val="BFBFBF" w:themeColor="background1" w:themeShade="BF"/>
+          <w:sz w:val="24"/>
+        </w:rPr>
+        <w:t xml:space="preserve"> techniques (complexité, manque de compétences, …)</w:t>
+      </w:r>
+      <w:r>
+        <w:rPr>
+          <w:rFonts w:ascii="Arial" w:hAnsi="Arial" w:cs="Arial"/>
+          <w:i/>
+          <w:color w:val="BFBFBF" w:themeColor="background1" w:themeShade="BF"/>
+          <w:sz w:val="24"/>
+        </w:rPr>
+        <w:t>.</w:t>
+      </w:r>
+    </w:p>
+    <w:p>
+      <w:pPr>
+        <w:pStyle w:val="Retraitnormal1"/>
+        <w:numPr>
+          <w:ilvl w:val="0"/>
+          <w:numId w:val="0"/>
+        </w:numPr>
+        <w:ind w:left="360"/>
+        <w:rPr>
+          <w:rFonts w:ascii="Arial" w:hAnsi="Arial" w:cs="Arial"/>
+          <w:i/>
+          <w:color w:val="BFBFBF" w:themeColor="background1" w:themeShade="BF"/>
+          <w:sz w:val="24"/>
+        </w:rPr>
+      </w:pPr>
+    </w:p>
+    <w:p>
+      <w:pPr>
+        <w:pStyle w:val="Retraitnormal1"/>
+        <w:numPr>
+          <w:ilvl w:val="0"/>
+          <w:numId w:val="0"/>
+        </w:numPr>
+        <w:ind w:left="360"/>
+        <w:rPr>
+          <w:rFonts w:ascii="Arial" w:hAnsi="Arial" w:cs="Arial"/>
+          <w:i/>
+          <w:color w:val="BFBFBF" w:themeColor="background1" w:themeShade="BF"/>
+          <w:sz w:val="24"/>
+        </w:rPr>
+      </w:pPr>
+      <w:r>
+        <w:rPr>
+          <w:rFonts w:ascii="Arial" w:hAnsi="Arial" w:cs="Arial"/>
+          <w:i/>
+          <w:color w:val="BFBFBF" w:themeColor="background1" w:themeShade="BF"/>
+          <w:sz w:val="24"/>
+        </w:rPr>
+        <w:t>Décrire aussi quelles solutions ont été appliquées pour réduire les risques (priorités, formation, actions, …)</w:t>
+      </w:r>
+      <w:r>
+        <w:rPr>
+          <w:rFonts w:ascii="Arial" w:hAnsi="Arial" w:cs="Arial"/>
+          <w:i/>
+          <w:color w:val="BFBFBF" w:themeColor="background1" w:themeShade="BF"/>
+          <w:sz w:val="24"/>
+        </w:rPr>
+        <w:t>.</w:t>
+      </w:r>
+    </w:p>
+    <w:p>
+      <w:pPr>
+        <w:pStyle w:val="Retraitnormal1"/>
+        <w:numPr>
+          <w:ilvl w:val="0"/>
+          <w:numId w:val="0"/>
+        </w:numPr>
+        <w:ind w:left="360"/>
+        <w:rPr>
+          <w:rFonts w:ascii="Arial" w:hAnsi="Arial" w:cs="Arial"/>
+          <w:iCs/>
+          <w:sz w:val="24"/>
+        </w:rPr>
+      </w:pPr>
+      <w:r>
+        <w:rPr>
+          <w:rFonts w:ascii="Arial" w:hAnsi="Arial" w:cs="Arial"/>
+          <w:iCs/>
+          <w:sz w:val="24"/>
+        </w:rPr>
+        <w:t># Décrire les risques (</w:t>
+      </w:r>
+      <w:r>
+        <w:rPr>
+          <w:rFonts w:ascii="Arial" w:hAnsi="Arial" w:cs="Arial"/>
+          <w:iCs/>
+          <w:sz w:val="24"/>
+        </w:rPr>
+        <w:t>apprentissage durant le projet</w:t>
+      </w:r>
+      <w:r>
+        <w:rPr>
+          <w:rFonts w:ascii="Arial" w:hAnsi="Arial" w:cs="Arial"/>
+          <w:iCs/>
+          <w:sz w:val="24"/>
+        </w:rPr>
+        <w:t xml:space="preserve">, </w:t>
+      </w:r>
+      <w:r>
+        <w:rPr>
+          <w:rFonts w:ascii="Arial" w:hAnsi="Arial" w:cs="Arial"/>
+          <w:iCs/>
+          <w:sz w:val="24"/>
+        </w:rPr>
+        <w:t>…</w:t>
+      </w:r>
+      <w:r>
+        <w:rPr>
+          <w:rFonts w:ascii="Arial" w:hAnsi="Arial" w:cs="Arial"/>
+          <w:iCs/>
+          <w:sz w:val="24"/>
+        </w:rPr>
+        <w:t>)</w:t>
+      </w:r>
+    </w:p>
+    <w:p>
+      <w:pPr>
+        <w:pStyle w:val="Retraitnormal1"/>
+        <w:numPr>
+          <w:ilvl w:val="0"/>
+          <w:numId w:val="0"/>
+        </w:numPr>
+        <w:ind w:left="360"/>
+        <w:rPr>
+          <w:rFonts w:ascii="Arial" w:hAnsi="Arial" w:cs="Arial"/>
+          <w:iCs/>
+          <w:sz w:val="24"/>
+        </w:rPr>
+      </w:pPr>
+    </w:p>
+    <w:p>
+      <w:pPr>
+        <w:pStyle w:val="Retraitnormal1"/>
+        <w:numPr>
+          <w:ilvl w:val="0"/>
+          <w:numId w:val="0"/>
+        </w:numPr>
+        <w:ind w:left="360"/>
+        <w:rPr>
+          <w:rFonts w:ascii="Arial" w:hAnsi="Arial" w:cs="Arial"/>
+          <w:iCs/>
+          <w:sz w:val="24"/>
+        </w:rPr>
+      </w:pPr>
+      <w:r>
+        <w:rPr>
+          <w:rFonts w:ascii="Arial" w:hAnsi="Arial" w:cs="Arial"/>
+          <w:iCs/>
+          <w:sz w:val="24"/>
+        </w:rPr>
+        <w:t>Afin de permettre une bonne compréhension du langage Python</w:t>
+      </w:r>
+      <w:r>
+        <w:rPr>
+          <w:rFonts w:ascii="Arial" w:hAnsi="Arial" w:cs="Arial"/>
+          <w:iCs/>
+          <w:sz w:val="24"/>
+        </w:rPr>
+        <w:t xml:space="preserve">, les différents modules seront testés. Ces tests seront majoritairement effectués en dehors des heures de travail. </w:t>
+      </w:r>
+    </w:p>
+    <w:p>
+      <w:pPr>
+        <w:pStyle w:val="Retraitnormal1"/>
+        <w:numPr>
+          <w:ilvl w:val="0"/>
+          <w:numId w:val="0"/>
+        </w:numPr>
+        <w:ind w:left="360"/>
+        <w:rPr>
+          <w:rFonts w:ascii="Arial" w:hAnsi="Arial" w:cs="Arial"/>
+          <w:iCs/>
+          <w:sz w:val="24"/>
+        </w:rPr>
+      </w:pPr>
+    </w:p>
+    <w:p>
+      <w:pPr>
+        <w:pStyle w:val="Retraitnormal1"/>
+        <w:numPr>
+          <w:ilvl w:val="0"/>
+          <w:numId w:val="0"/>
+        </w:numPr>
+        <w:ind w:left="360"/>
+        <w:rPr>
+          <w:rFonts w:ascii="Arial" w:hAnsi="Arial" w:cs="Arial"/>
+          <w:iCs/>
+          <w:sz w:val="24"/>
+        </w:rPr>
+      </w:pPr>
+      <w:r>
+        <w:rPr>
+          <w:rFonts w:ascii="Arial" w:hAnsi="Arial" w:cs="Arial"/>
+          <w:iCs/>
+          <w:sz w:val="24"/>
+        </w:rPr>
+        <w:t>Durant les premières semaines du projet, l</w:t>
       </w:r>
       <w:r>
         <w:rPr>
@@ -5465,7 +6227,6 @@
       <w:bookmarkStart w:id="16" w:name="_Toc71703259"/>
       <w:bookmarkStart w:id="17" w:name="_Toc499021842"/>
       <w:r>
-        <w:lastRenderedPageBreak/>
         <w:t>R</w:t>
       </w:r>
       <w:bookmarkEnd w:id="16"/>
@@ -5854,6 +6615,7 @@
         <w:rPr>
           <w:i/>
         </w:rPr>
+        <w:lastRenderedPageBreak/>
         <w:t>les preuves de test (papier ou fichier)</w:t>
       </w:r>
     </w:p>
@@ -6730,8 +7492,6 @@
       </w:pPr>
     </w:p>
     <w:sectPr>
-      <w:headerReference w:type="default" r:id="rId10"/>
-      <w:footerReference w:type="default" r:id="rId11"/>
       <w:pgSz w:w="11906" w:h="16838" w:code="9"/>
       <w:pgMar w:top="1418" w:right="1418" w:bottom="1418" w:left="1418" w:header="720" w:footer="720" w:gutter="0"/>
       <w:cols w:space="720"/>
@@ -6818,7 +7578,7 @@
         <w:sz w:val="16"/>
         <w:szCs w:val="16"/>
       </w:rPr>
-      <w:t>6</w:t>
+      <w:t>8</w:t>
     </w:r>
     <w:r>
       <w:rPr>
@@ -8732,7 +9492,7 @@
         <w:rFonts w:ascii="Arial" w:eastAsia="Times New Roman" w:hAnsi="Arial" w:cs="Arial" w:hint="default"/>
       </w:rPr>
     </w:lvl>
-    <w:lvl w:ilvl="1" w:tplc="100C0003" w:tentative="1">
+    <w:lvl w:ilvl="1" w:tplc="100C0003">
       <w:start w:val="1"/>
       <w:numFmt w:val="bullet"/>
       <w:lvlText w:val="o"/>
@@ -10270,12 +11030,9 @@
 </file>
 
 <file path=customXml/item1.xml><?xml version="1.0" encoding="utf-8"?>
-<?mso-contentType ?>
-<FormTemplates xmlns="http://schemas.microsoft.com/sharepoint/v3/contenttype/forms">
-  <Display>DocumentLibraryForm</Display>
-  <Edit>DocumentLibraryForm</Edit>
-  <New>DocumentLibraryForm</New>
-</FormTemplates>
+<p:properties xmlns:p="http://schemas.microsoft.com/office/2006/metadata/properties" xmlns:xsi="http://www.w3.org/2001/XMLSchema-instance" xmlns:pc="http://schemas.microsoft.com/office/infopath/2007/PartnerControls">
+  <documentManagement/>
+</p:properties>
 </file>
 
 <file path=customXml/item2.xml><?xml version="1.0" encoding="utf-8"?>
@@ -10411,15 +11168,23 @@
 </file>
 
 <file path=customXml/item3.xml><?xml version="1.0" encoding="utf-8"?>
-<p:properties xmlns:p="http://schemas.microsoft.com/office/2006/metadata/properties" xmlns:xsi="http://www.w3.org/2001/XMLSchema-instance" xmlns:pc="http://schemas.microsoft.com/office/infopath/2007/PartnerControls">
-  <documentManagement/>
-</p:properties>
+<?mso-contentType ?>
+<FormTemplates xmlns="http://schemas.microsoft.com/sharepoint/v3/contenttype/forms">
+  <Display>DocumentLibraryForm</Display>
+  <Edit>DocumentLibraryForm</Edit>
+  <New>DocumentLibraryForm</New>
+</FormTemplates>
+</file>
+
+<file path=customXml/item4.xml><?xml version="1.0" encoding="utf-8"?>
+<b:Sources xmlns:b="http://schemas.openxmlformats.org/officeDocument/2006/bibliography" xmlns="http://schemas.openxmlformats.org/officeDocument/2006/bibliography" SelectedStyle="\APASixthEditionOfficeOnline.xsl" StyleName="APA" Version="6"/>
 </file>
 
 <file path=customXml/itemProps1.xml><?xml version="1.0" encoding="utf-8"?>
-<ds:datastoreItem xmlns:ds="http://schemas.openxmlformats.org/officeDocument/2006/customXml" ds:itemID="{C3C0D82A-5D77-4930-8043-FB93232D4EC3}">
+<ds:datastoreItem xmlns:ds="http://schemas.openxmlformats.org/officeDocument/2006/customXml" ds:itemID="{B1DFFEE4-49B1-4AF1-9FFD-BDCB1D4C88F0}">
   <ds:schemaRefs>
-    <ds:schemaRef ds:uri="http://schemas.microsoft.com/sharepoint/v3/contenttype/forms"/>
+    <ds:schemaRef ds:uri="http://schemas.microsoft.com/office/2006/metadata/properties"/>
+    <ds:schemaRef ds:uri="http://schemas.microsoft.com/office/infopath/2007/PartnerControls"/>
   </ds:schemaRefs>
 </ds:datastoreItem>
 </file>
@@ -10443,10 +11208,17 @@
 </file>
 
 <file path=customXml/itemProps3.xml><?xml version="1.0" encoding="utf-8"?>
-<ds:datastoreItem xmlns:ds="http://schemas.openxmlformats.org/officeDocument/2006/customXml" ds:itemID="{B1DFFEE4-49B1-4AF1-9FFD-BDCB1D4C88F0}">
+<ds:datastoreItem xmlns:ds="http://schemas.openxmlformats.org/officeDocument/2006/customXml" ds:itemID="{C3C0D82A-5D77-4930-8043-FB93232D4EC3}">
   <ds:schemaRefs>
-    <ds:schemaRef ds:uri="http://schemas.microsoft.com/office/2006/metadata/properties"/>
-    <ds:schemaRef ds:uri="http://schemas.microsoft.com/office/infopath/2007/PartnerControls"/>
+    <ds:schemaRef ds:uri="http://schemas.microsoft.com/sharepoint/v3/contenttype/forms"/>
+  </ds:schemaRefs>
+</ds:datastoreItem>
+</file>
+
+<file path=customXml/itemProps4.xml><?xml version="1.0" encoding="utf-8"?>
+<ds:datastoreItem xmlns:ds="http://schemas.openxmlformats.org/officeDocument/2006/customXml" ds:itemID="{4F5EC4A8-4646-43B6-B332-8C5C745D6E2A}">
+  <ds:schemaRefs>
+    <ds:schemaRef ds:uri="http://schemas.openxmlformats.org/officeDocument/2006/bibliography"/>
   </ds:schemaRefs>
 </ds:datastoreItem>
 </file>
</xml_diff>

<commit_message>
conception: use cases and scenarios
</commit_message>
<xml_diff>
--- a/documentation/DossierProjet-Nithujan_Jegatheeswaran.docx
+++ b/documentation/DossierProjet-Nithujan_Jegatheeswaran.docx
@@ -3267,7 +3267,9 @@
       </w:pPr>
       <w:r>
         <w:rPr>
-          <w:szCs w:val="14"/>
+          <w:noProof/>
+          <w:szCs w:val="14"/>
+          <w:lang w:val="fr-CH" w:eastAsia="fr-CH"/>
         </w:rPr>
         <w:drawing>
           <wp:anchor distT="0" distB="0" distL="114300" distR="114300" simplePos="0" relativeHeight="251658240" behindDoc="0" locked="0" layoutInCell="1" allowOverlap="1" wp14:anchorId="6C6A2F1D" wp14:editId="27CD2C0F">
@@ -3797,35 +3799,898 @@
           <w:lang w:eastAsia="fr-FR"/>
         </w:rPr>
       </w:pPr>
-      <w:r>
-        <w:rPr>
-          <w:rFonts w:ascii="Arial" w:hAnsi="Arial"/>
-          <w:sz w:val="24"/>
-          <w:szCs w:val="14"/>
-          <w:lang w:eastAsia="fr-FR"/>
-        </w:rPr>
-        <w:t xml:space="preserve"># Inclure les maquettes du site, mcd, </w:t>
-      </w:r>
-      <w:proofErr w:type="spellStart"/>
-      <w:r>
-        <w:rPr>
-          <w:rFonts w:ascii="Arial" w:hAnsi="Arial"/>
-          <w:sz w:val="24"/>
-          <w:szCs w:val="14"/>
-          <w:lang w:eastAsia="fr-FR"/>
-        </w:rPr>
-        <w:t>mld</w:t>
-      </w:r>
-      <w:proofErr w:type="spellEnd"/>
-      <w:r>
-        <w:rPr>
-          <w:rFonts w:ascii="Arial" w:hAnsi="Arial"/>
-          <w:sz w:val="24"/>
-          <w:szCs w:val="14"/>
-          <w:lang w:eastAsia="fr-FR"/>
-        </w:rPr>
-        <w:t>, diagramme de classes, …</w:t>
-      </w:r>
+    </w:p>
+    <w:p>
+      <w:pPr>
+        <w:pStyle w:val="Titre3"/>
+      </w:pPr>
+      <w:r>
+        <w:t>Use cases</w:t>
+      </w:r>
+      <w:r>
+        <w:t xml:space="preserve"> et scénarios</w:t>
+      </w:r>
+    </w:p>
+    <w:p>
+      <w:pPr>
+        <w:ind w:left="708"/>
+      </w:pPr>
+    </w:p>
+    <w:p>
+      <w:pPr>
+        <w:ind w:firstLine="708"/>
+      </w:pPr>
+      <w:r>
+        <w:t>Use cases :</w:t>
+      </w:r>
+    </w:p>
+    <w:p>
+      <w:pPr>
+        <w:ind w:left="708"/>
+      </w:pPr>
+    </w:p>
+    <w:p>
+      <w:pPr>
+        <w:pStyle w:val="Paragraphedeliste"/>
+        <w:numPr>
+          <w:ilvl w:val="0"/>
+          <w:numId w:val="18"/>
+        </w:numPr>
+      </w:pPr>
+      <w:r>
+        <w:t>L’application permet de se connecter avec un compte utilisateur</w:t>
+      </w:r>
+    </w:p>
+    <w:p>
+      <w:pPr>
+        <w:pStyle w:val="Paragraphedeliste"/>
+        <w:numPr>
+          <w:ilvl w:val="0"/>
+          <w:numId w:val="18"/>
+        </w:numPr>
+      </w:pPr>
+      <w:r>
+        <w:t xml:space="preserve">L’application permet d’accéder à nos informations </w:t>
+      </w:r>
+      <w:r>
+        <w:t xml:space="preserve">personnelles relatives à </w:t>
+      </w:r>
+      <w:r>
+        <w:t>l’</w:t>
+      </w:r>
+      <w:r>
+        <w:t>entreprise</w:t>
+      </w:r>
+    </w:p>
+    <w:p>
+      <w:pPr>
+        <w:pStyle w:val="Paragraphedeliste"/>
+        <w:numPr>
+          <w:ilvl w:val="0"/>
+          <w:numId w:val="18"/>
+        </w:numPr>
+      </w:pPr>
+      <w:r>
+        <w:t xml:space="preserve">L’application </w:t>
+      </w:r>
+      <w:r>
+        <w:t>permet</w:t>
+      </w:r>
+      <w:r>
+        <w:t xml:space="preserve"> au département </w:t>
+      </w:r>
+      <w:r>
+        <w:t>RH</w:t>
+      </w:r>
+      <w:r>
+        <w:t xml:space="preserve"> d</w:t>
+      </w:r>
+      <w:r>
+        <w:t>e gérer les employés</w:t>
+      </w:r>
+      <w:r>
+        <w:t xml:space="preserve"> </w:t>
+      </w:r>
+      <w:r>
+        <w:t>(</w:t>
+      </w:r>
+      <w:r>
+        <w:t xml:space="preserve">voir la </w:t>
+      </w:r>
+      <w:r>
+        <w:t xml:space="preserve">liste complète, </w:t>
+      </w:r>
+      <w:r>
+        <w:t xml:space="preserve">ajout, modification, </w:t>
+      </w:r>
+      <w:r>
+        <w:t>« </w:t>
+      </w:r>
+      <w:r>
+        <w:t>suppression</w:t>
+      </w:r>
+      <w:r>
+        <w:t> »</w:t>
+      </w:r>
+      <w:r>
+        <w:t>, vérification des heures de travail</w:t>
+      </w:r>
+      <w:r>
+        <w:t>)</w:t>
+      </w:r>
+    </w:p>
+    <w:p>
+      <w:pPr>
+        <w:pStyle w:val="Paragraphedeliste"/>
+        <w:numPr>
+          <w:ilvl w:val="0"/>
+          <w:numId w:val="18"/>
+        </w:numPr>
+      </w:pPr>
+      <w:r>
+        <w:t xml:space="preserve">L’application permet de </w:t>
+      </w:r>
+      <w:r>
+        <w:t>générer automatiquement des fiches de salaires à la fin d’un mois</w:t>
+      </w:r>
+    </w:p>
+    <w:p>
+      <w:pPr>
+        <w:pStyle w:val="Paragraphedeliste"/>
+        <w:numPr>
+          <w:ilvl w:val="0"/>
+          <w:numId w:val="18"/>
+        </w:numPr>
+      </w:pPr>
+      <w:r>
+        <w:t>L’</w:t>
+      </w:r>
+      <w:r>
+        <w:t>application</w:t>
+      </w:r>
+      <w:bookmarkStart w:id="6" w:name="_GoBack"/>
+      <w:bookmarkEnd w:id="6"/>
+      <w:r>
+        <w:t xml:space="preserve"> permet </w:t>
+      </w:r>
+      <w:r>
+        <w:t>d’entrer les heures de travail effectuées</w:t>
+      </w:r>
+      <w:r>
+        <w:t xml:space="preserve"> durant une journée</w:t>
+      </w:r>
+    </w:p>
+    <w:p/>
+    <w:p>
+      <w:pPr>
+        <w:ind w:left="708"/>
+      </w:pPr>
+    </w:p>
+    <w:p>
+      <w:pPr>
+        <w:ind w:left="708"/>
+      </w:pPr>
+      <w:r>
+        <w:t xml:space="preserve">Scénarios : </w:t>
+      </w:r>
+    </w:p>
+    <w:p>
+      <w:pPr>
+        <w:ind w:left="708"/>
+      </w:pPr>
+    </w:p>
+    <w:p>
+      <w:pPr>
+        <w:ind w:left="708"/>
+      </w:pPr>
+      <w:r>
+        <w:t xml:space="preserve"># brouillon </w:t>
+      </w:r>
+    </w:p>
+    <w:p>
+      <w:pPr>
+        <w:pStyle w:val="Retraitnormal1"/>
+        <w:numPr>
+          <w:ilvl w:val="0"/>
+          <w:numId w:val="0"/>
+        </w:numPr>
+        <w:ind w:left="708"/>
+        <w:rPr>
+          <w:rFonts w:ascii="Arial" w:hAnsi="Arial"/>
+          <w:sz w:val="24"/>
+          <w:szCs w:val="14"/>
+          <w:lang w:eastAsia="fr-FR"/>
+        </w:rPr>
+      </w:pPr>
+    </w:p>
+    <w:p>
+      <w:pPr>
+        <w:pStyle w:val="Retraitnormal1"/>
+        <w:numPr>
+          <w:ilvl w:val="0"/>
+          <w:numId w:val="0"/>
+        </w:numPr>
+        <w:ind w:left="708"/>
+        <w:rPr>
+          <w:rFonts w:ascii="Arial" w:hAnsi="Arial"/>
+          <w:sz w:val="24"/>
+          <w:szCs w:val="14"/>
+          <w:lang w:eastAsia="fr-FR"/>
+        </w:rPr>
+      </w:pPr>
+      <w:r>
+        <w:rPr>
+          <w:rFonts w:ascii="Arial" w:hAnsi="Arial"/>
+          <w:sz w:val="24"/>
+          <w:szCs w:val="14"/>
+          <w:lang w:eastAsia="fr-FR"/>
+        </w:rPr>
+        <w:t>En tant qu’employé/e de l’entreprise, quand j’ai entré mes identifiants correctement, je dois être connecté à mon compte utilisateur du site.</w:t>
+      </w:r>
+    </w:p>
+    <w:p>
+      <w:pPr>
+        <w:pStyle w:val="Retraitnormal1"/>
+        <w:numPr>
+          <w:ilvl w:val="0"/>
+          <w:numId w:val="0"/>
+        </w:numPr>
+        <w:ind w:left="708"/>
+        <w:rPr>
+          <w:rFonts w:ascii="Arial" w:hAnsi="Arial"/>
+          <w:sz w:val="24"/>
+          <w:szCs w:val="14"/>
+          <w:lang w:eastAsia="fr-FR"/>
+        </w:rPr>
+      </w:pPr>
+    </w:p>
+    <w:p>
+      <w:pPr>
+        <w:pStyle w:val="Retraitnormal1"/>
+        <w:numPr>
+          <w:ilvl w:val="0"/>
+          <w:numId w:val="0"/>
+        </w:numPr>
+        <w:ind w:left="708"/>
+        <w:rPr>
+          <w:rFonts w:ascii="Arial" w:hAnsi="Arial"/>
+          <w:sz w:val="24"/>
+          <w:szCs w:val="14"/>
+          <w:lang w:eastAsia="fr-FR"/>
+        </w:rPr>
+      </w:pPr>
+      <w:r>
+        <w:rPr>
+          <w:rFonts w:ascii="Arial" w:hAnsi="Arial"/>
+          <w:sz w:val="24"/>
+          <w:szCs w:val="14"/>
+          <w:lang w:eastAsia="fr-FR"/>
+        </w:rPr>
+        <w:t xml:space="preserve">En tant qu’employé/e de l’entreprise, quand j’ai entré des identifiants erronés, un message d’erreur m’informe qu’il y a </w:t>
+      </w:r>
+      <w:r>
+        <w:rPr>
+          <w:rFonts w:ascii="Arial" w:hAnsi="Arial"/>
+          <w:sz w:val="24"/>
+          <w:szCs w:val="14"/>
+          <w:lang w:eastAsia="fr-FR"/>
+        </w:rPr>
+        <w:t>une erreur.</w:t>
+      </w:r>
+    </w:p>
+    <w:p>
+      <w:pPr>
+        <w:pStyle w:val="Retraitnormal1"/>
+        <w:numPr>
+          <w:ilvl w:val="0"/>
+          <w:numId w:val="0"/>
+        </w:numPr>
+        <w:ind w:left="708"/>
+        <w:rPr>
+          <w:rFonts w:ascii="Arial" w:hAnsi="Arial"/>
+          <w:sz w:val="24"/>
+          <w:szCs w:val="14"/>
+          <w:lang w:eastAsia="fr-FR"/>
+        </w:rPr>
+      </w:pPr>
+    </w:p>
+    <w:p>
+      <w:pPr>
+        <w:pStyle w:val="Retraitnormal1"/>
+        <w:numPr>
+          <w:ilvl w:val="0"/>
+          <w:numId w:val="0"/>
+        </w:numPr>
+        <w:ind w:left="708"/>
+        <w:rPr>
+          <w:rFonts w:ascii="Arial" w:hAnsi="Arial"/>
+          <w:sz w:val="24"/>
+          <w:szCs w:val="14"/>
+          <w:lang w:eastAsia="fr-FR"/>
+        </w:rPr>
+      </w:pPr>
+      <w:r>
+        <w:rPr>
+          <w:rFonts w:ascii="Arial" w:hAnsi="Arial"/>
+          <w:sz w:val="24"/>
+          <w:szCs w:val="14"/>
+          <w:lang w:eastAsia="fr-FR"/>
+        </w:rPr>
+        <w:t xml:space="preserve">En tant qu’employé/e qui tente d’accéder au site, après </w:t>
+      </w:r>
+      <w:r>
+        <w:rPr>
+          <w:rFonts w:ascii="Arial" w:hAnsi="Arial"/>
+          <w:sz w:val="24"/>
+          <w:szCs w:val="14"/>
+          <w:lang w:eastAsia="fr-FR"/>
+        </w:rPr>
+        <w:t>que mes identifiants aient été validés</w:t>
+      </w:r>
+      <w:r>
+        <w:rPr>
+          <w:rFonts w:ascii="Arial" w:hAnsi="Arial"/>
+          <w:sz w:val="24"/>
+          <w:szCs w:val="14"/>
+          <w:lang w:eastAsia="fr-FR"/>
+        </w:rPr>
+        <w:t>, je dois</w:t>
+      </w:r>
+      <w:r>
+        <w:rPr>
+          <w:rFonts w:ascii="Arial" w:hAnsi="Arial"/>
+          <w:sz w:val="24"/>
+          <w:szCs w:val="14"/>
+          <w:lang w:eastAsia="fr-FR"/>
+        </w:rPr>
+        <w:t xml:space="preserve"> voir une</w:t>
+      </w:r>
+      <w:r>
+        <w:rPr>
+          <w:rFonts w:ascii="Arial" w:hAnsi="Arial"/>
+          <w:sz w:val="24"/>
+          <w:szCs w:val="14"/>
+          <w:lang w:eastAsia="fr-FR"/>
+        </w:rPr>
+        <w:t xml:space="preserve"> page</w:t>
+      </w:r>
+      <w:r>
+        <w:rPr>
+          <w:rFonts w:ascii="Arial" w:hAnsi="Arial"/>
+          <w:sz w:val="24"/>
+          <w:szCs w:val="14"/>
+          <w:lang w:eastAsia="fr-FR"/>
+        </w:rPr>
+        <w:t xml:space="preserve"> </w:t>
+      </w:r>
+      <w:r>
+        <w:rPr>
+          <w:rFonts w:ascii="Arial" w:hAnsi="Arial"/>
+          <w:sz w:val="24"/>
+          <w:szCs w:val="14"/>
+          <w:lang w:eastAsia="fr-FR"/>
+        </w:rPr>
+        <w:t>principal</w:t>
+      </w:r>
+      <w:r>
+        <w:rPr>
+          <w:rFonts w:ascii="Arial" w:hAnsi="Arial"/>
+          <w:sz w:val="24"/>
+          <w:szCs w:val="14"/>
+          <w:lang w:eastAsia="fr-FR"/>
+        </w:rPr>
+        <w:t>e</w:t>
+      </w:r>
+      <w:r>
+        <w:rPr>
+          <w:rFonts w:ascii="Arial" w:hAnsi="Arial"/>
+          <w:sz w:val="24"/>
+          <w:szCs w:val="14"/>
+          <w:lang w:eastAsia="fr-FR"/>
+        </w:rPr>
+        <w:t xml:space="preserve"> qui me </w:t>
+      </w:r>
+      <w:r>
+        <w:rPr>
+          <w:rFonts w:ascii="Arial" w:hAnsi="Arial"/>
+          <w:sz w:val="24"/>
+          <w:szCs w:val="14"/>
+          <w:lang w:eastAsia="fr-FR"/>
+        </w:rPr>
+        <w:t>proposant divers</w:t>
+      </w:r>
+      <w:r>
+        <w:rPr>
+          <w:rFonts w:ascii="Arial" w:hAnsi="Arial"/>
+          <w:sz w:val="24"/>
+          <w:szCs w:val="14"/>
+          <w:lang w:eastAsia="fr-FR"/>
+        </w:rPr>
+        <w:t>es</w:t>
+      </w:r>
+      <w:r>
+        <w:rPr>
+          <w:rFonts w:ascii="Arial" w:hAnsi="Arial"/>
+          <w:sz w:val="24"/>
+          <w:szCs w:val="14"/>
+          <w:lang w:eastAsia="fr-FR"/>
+        </w:rPr>
+        <w:t xml:space="preserve"> options : voir </w:t>
+      </w:r>
+      <w:r>
+        <w:rPr>
+          <w:rFonts w:ascii="Arial" w:hAnsi="Arial"/>
+          <w:sz w:val="24"/>
+          <w:szCs w:val="14"/>
+          <w:lang w:eastAsia="fr-FR"/>
+        </w:rPr>
+        <w:t>mes informations personnelles, entrer mes heures de travail pour le jour en cours</w:t>
+      </w:r>
+      <w:r>
+        <w:rPr>
+          <w:rFonts w:ascii="Arial" w:hAnsi="Arial"/>
+          <w:sz w:val="24"/>
+          <w:szCs w:val="14"/>
+          <w:lang w:eastAsia="fr-FR"/>
+        </w:rPr>
+        <w:t>,</w:t>
+      </w:r>
+      <w:r>
+        <w:rPr>
+          <w:rFonts w:ascii="Arial" w:hAnsi="Arial"/>
+          <w:sz w:val="24"/>
+          <w:szCs w:val="14"/>
+          <w:lang w:eastAsia="fr-FR"/>
+        </w:rPr>
+        <w:t xml:space="preserve"> afficher la</w:t>
+      </w:r>
+      <w:r>
+        <w:rPr>
+          <w:rFonts w:ascii="Arial" w:hAnsi="Arial"/>
+          <w:sz w:val="24"/>
+          <w:szCs w:val="14"/>
+          <w:lang w:eastAsia="fr-FR"/>
+        </w:rPr>
+        <w:t xml:space="preserve"> liste de mes fiches de salaire</w:t>
+      </w:r>
+      <w:r>
+        <w:rPr>
+          <w:rFonts w:ascii="Arial" w:hAnsi="Arial"/>
+          <w:sz w:val="24"/>
+          <w:szCs w:val="14"/>
+          <w:lang w:eastAsia="fr-FR"/>
+        </w:rPr>
+        <w:t>.</w:t>
+      </w:r>
+    </w:p>
+    <w:p>
+      <w:pPr>
+        <w:pStyle w:val="Retraitnormal1"/>
+        <w:numPr>
+          <w:ilvl w:val="0"/>
+          <w:numId w:val="0"/>
+        </w:numPr>
+        <w:ind w:left="708"/>
+        <w:rPr>
+          <w:rFonts w:ascii="Arial" w:hAnsi="Arial"/>
+          <w:sz w:val="24"/>
+          <w:szCs w:val="14"/>
+          <w:lang w:eastAsia="fr-FR"/>
+        </w:rPr>
+      </w:pPr>
+    </w:p>
+    <w:p>
+      <w:pPr>
+        <w:pStyle w:val="Retraitnormal1"/>
+        <w:numPr>
+          <w:ilvl w:val="0"/>
+          <w:numId w:val="0"/>
+        </w:numPr>
+        <w:ind w:left="708"/>
+        <w:rPr>
+          <w:rFonts w:ascii="Arial" w:hAnsi="Arial"/>
+          <w:sz w:val="24"/>
+          <w:szCs w:val="14"/>
+          <w:lang w:eastAsia="fr-FR"/>
+        </w:rPr>
+      </w:pPr>
+      <w:r>
+        <w:rPr>
+          <w:rFonts w:ascii="Arial" w:hAnsi="Arial"/>
+          <w:sz w:val="24"/>
+          <w:szCs w:val="14"/>
+          <w:lang w:eastAsia="fr-FR"/>
+        </w:rPr>
+        <w:t xml:space="preserve">En tant qu’employé/e RH qui </w:t>
+      </w:r>
+      <w:r>
+        <w:rPr>
+          <w:rFonts w:ascii="Arial" w:hAnsi="Arial"/>
+          <w:sz w:val="24"/>
+          <w:szCs w:val="14"/>
+          <w:lang w:eastAsia="fr-FR"/>
+        </w:rPr>
+        <w:t xml:space="preserve">tente d’accéder au site, après avoir validé mes identifiants, je dois voir la même page qu’un employé normale mais avec </w:t>
+      </w:r>
+      <w:r>
+        <w:rPr>
+          <w:rFonts w:ascii="Arial" w:hAnsi="Arial"/>
+          <w:sz w:val="24"/>
+          <w:szCs w:val="14"/>
+          <w:lang w:eastAsia="fr-FR"/>
+        </w:rPr>
+        <w:t>des</w:t>
+      </w:r>
+      <w:r>
+        <w:rPr>
+          <w:rFonts w:ascii="Arial" w:hAnsi="Arial"/>
+          <w:sz w:val="24"/>
+          <w:szCs w:val="14"/>
+          <w:lang w:eastAsia="fr-FR"/>
+        </w:rPr>
+        <w:t xml:space="preserve"> option</w:t>
+      </w:r>
+      <w:r>
+        <w:rPr>
+          <w:rFonts w:ascii="Arial" w:hAnsi="Arial"/>
+          <w:sz w:val="24"/>
+          <w:szCs w:val="14"/>
+          <w:lang w:eastAsia="fr-FR"/>
+        </w:rPr>
+        <w:t>s</w:t>
+      </w:r>
+      <w:r>
+        <w:rPr>
+          <w:rFonts w:ascii="Arial" w:hAnsi="Arial"/>
+          <w:sz w:val="24"/>
+          <w:szCs w:val="14"/>
+          <w:lang w:eastAsia="fr-FR"/>
+        </w:rPr>
+        <w:t xml:space="preserve"> en plus : afficher la liste des employés</w:t>
+      </w:r>
+      <w:r>
+        <w:rPr>
+          <w:rFonts w:ascii="Arial" w:hAnsi="Arial"/>
+          <w:sz w:val="24"/>
+          <w:szCs w:val="14"/>
+          <w:lang w:eastAsia="fr-FR"/>
+        </w:rPr>
+        <w:t>, ajouter un/e employé/e</w:t>
+      </w:r>
+    </w:p>
+    <w:p>
+      <w:pPr>
+        <w:pStyle w:val="Retraitnormal1"/>
+        <w:numPr>
+          <w:ilvl w:val="0"/>
+          <w:numId w:val="0"/>
+        </w:numPr>
+        <w:ind w:left="708"/>
+        <w:rPr>
+          <w:rFonts w:ascii="Arial" w:hAnsi="Arial"/>
+          <w:sz w:val="24"/>
+          <w:szCs w:val="14"/>
+          <w:lang w:eastAsia="fr-FR"/>
+        </w:rPr>
+      </w:pPr>
+    </w:p>
+    <w:p>
+      <w:pPr>
+        <w:pStyle w:val="Retraitnormal1"/>
+        <w:numPr>
+          <w:ilvl w:val="0"/>
+          <w:numId w:val="0"/>
+        </w:numPr>
+        <w:ind w:left="708"/>
+        <w:rPr>
+          <w:rFonts w:ascii="Arial" w:hAnsi="Arial"/>
+          <w:sz w:val="24"/>
+          <w:szCs w:val="14"/>
+          <w:lang w:eastAsia="fr-FR"/>
+        </w:rPr>
+      </w:pPr>
+      <w:r>
+        <w:rPr>
+          <w:rFonts w:ascii="Arial" w:hAnsi="Arial"/>
+          <w:sz w:val="24"/>
+          <w:szCs w:val="14"/>
+          <w:lang w:eastAsia="fr-FR"/>
+        </w:rPr>
+        <w:lastRenderedPageBreak/>
+        <w:t xml:space="preserve">En tant qu’employé/e RH qui est sur la page </w:t>
+      </w:r>
+      <w:r>
+        <w:rPr>
+          <w:rFonts w:ascii="Arial" w:hAnsi="Arial"/>
+          <w:sz w:val="24"/>
+          <w:szCs w:val="14"/>
+          <w:lang w:eastAsia="fr-FR"/>
+        </w:rPr>
+        <w:t>avec</w:t>
+      </w:r>
+      <w:r>
+        <w:rPr>
+          <w:rFonts w:ascii="Arial" w:hAnsi="Arial"/>
+          <w:sz w:val="24"/>
+          <w:szCs w:val="14"/>
+          <w:lang w:eastAsia="fr-FR"/>
+        </w:rPr>
+        <w:t xml:space="preserve"> la liste des employés, </w:t>
+      </w:r>
+      <w:r>
+        <w:rPr>
+          <w:rFonts w:ascii="Arial" w:hAnsi="Arial"/>
+          <w:sz w:val="24"/>
+          <w:szCs w:val="14"/>
+          <w:lang w:eastAsia="fr-FR"/>
+        </w:rPr>
+        <w:t>quand je clique sur l’option pour ajouter un/e employé/e, la page avec le formulaire pour ajouter un</w:t>
+      </w:r>
+      <w:r>
+        <w:rPr>
+          <w:rFonts w:ascii="Arial" w:hAnsi="Arial"/>
+          <w:sz w:val="24"/>
+          <w:szCs w:val="14"/>
+          <w:lang w:eastAsia="fr-FR"/>
+        </w:rPr>
+        <w:t>/e</w:t>
+      </w:r>
+      <w:r>
+        <w:rPr>
+          <w:rFonts w:ascii="Arial" w:hAnsi="Arial"/>
+          <w:sz w:val="24"/>
+          <w:szCs w:val="14"/>
+          <w:lang w:eastAsia="fr-FR"/>
+        </w:rPr>
+        <w:t xml:space="preserve"> employé</w:t>
+      </w:r>
+      <w:r>
+        <w:rPr>
+          <w:rFonts w:ascii="Arial" w:hAnsi="Arial"/>
+          <w:sz w:val="24"/>
+          <w:szCs w:val="14"/>
+          <w:lang w:eastAsia="fr-FR"/>
+        </w:rPr>
+        <w:t>/e</w:t>
+      </w:r>
+      <w:r>
+        <w:rPr>
+          <w:rFonts w:ascii="Arial" w:hAnsi="Arial"/>
+          <w:sz w:val="24"/>
+          <w:szCs w:val="14"/>
+          <w:lang w:eastAsia="fr-FR"/>
+        </w:rPr>
+        <w:t xml:space="preserve"> à la base de données s’affiche.</w:t>
+      </w:r>
+    </w:p>
+    <w:p>
+      <w:pPr>
+        <w:pStyle w:val="Retraitnormal1"/>
+        <w:numPr>
+          <w:ilvl w:val="0"/>
+          <w:numId w:val="0"/>
+        </w:numPr>
+        <w:ind w:left="708"/>
+        <w:rPr>
+          <w:rFonts w:ascii="Arial" w:hAnsi="Arial"/>
+          <w:sz w:val="24"/>
+          <w:szCs w:val="14"/>
+          <w:lang w:eastAsia="fr-FR"/>
+        </w:rPr>
+      </w:pPr>
+    </w:p>
+    <w:p>
+      <w:pPr>
+        <w:pStyle w:val="Retraitnormal1"/>
+        <w:numPr>
+          <w:ilvl w:val="0"/>
+          <w:numId w:val="0"/>
+        </w:numPr>
+        <w:ind w:left="708"/>
+        <w:rPr>
+          <w:rFonts w:ascii="Arial" w:hAnsi="Arial"/>
+          <w:sz w:val="24"/>
+          <w:szCs w:val="14"/>
+          <w:lang w:eastAsia="fr-FR"/>
+        </w:rPr>
+      </w:pPr>
+      <w:r>
+        <w:rPr>
+          <w:rFonts w:ascii="Arial" w:hAnsi="Arial"/>
+          <w:sz w:val="24"/>
+          <w:szCs w:val="14"/>
+          <w:lang w:eastAsia="fr-FR"/>
+        </w:rPr>
+        <w:t>En tant qu’employé/e RH qui est sur la page avec la liste des employés</w:t>
+      </w:r>
+      <w:r>
+        <w:rPr>
+          <w:rFonts w:ascii="Arial" w:hAnsi="Arial"/>
+          <w:sz w:val="24"/>
+          <w:szCs w:val="14"/>
+          <w:lang w:eastAsia="fr-FR"/>
+        </w:rPr>
+        <w:t>, quand je clique sur l’option pour modifier un/e employé/e existant/</w:t>
+      </w:r>
+      <w:r>
+        <w:rPr>
+          <w:rFonts w:ascii="Arial" w:hAnsi="Arial"/>
+          <w:sz w:val="24"/>
+          <w:szCs w:val="14"/>
+          <w:lang w:eastAsia="fr-FR"/>
+        </w:rPr>
+        <w:t>e, une</w:t>
+      </w:r>
+      <w:r>
+        <w:rPr>
+          <w:rFonts w:ascii="Arial" w:hAnsi="Arial"/>
+          <w:sz w:val="24"/>
+          <w:szCs w:val="14"/>
+          <w:lang w:eastAsia="fr-FR"/>
+        </w:rPr>
+        <w:t xml:space="preserve"> page </w:t>
+      </w:r>
+      <w:r>
+        <w:rPr>
+          <w:rFonts w:ascii="Arial" w:hAnsi="Arial"/>
+          <w:sz w:val="24"/>
+          <w:szCs w:val="14"/>
+          <w:lang w:eastAsia="fr-FR"/>
+        </w:rPr>
+        <w:t xml:space="preserve">contenant </w:t>
+      </w:r>
+      <w:r>
+        <w:rPr>
+          <w:rFonts w:ascii="Arial" w:hAnsi="Arial"/>
+          <w:sz w:val="24"/>
+          <w:szCs w:val="14"/>
+          <w:lang w:eastAsia="fr-FR"/>
+        </w:rPr>
+        <w:t>un formulaire déjà rempli</w:t>
+      </w:r>
+      <w:r>
+        <w:rPr>
+          <w:rFonts w:ascii="Arial" w:hAnsi="Arial"/>
+          <w:sz w:val="24"/>
+          <w:szCs w:val="14"/>
+          <w:lang w:eastAsia="fr-FR"/>
+        </w:rPr>
+        <w:t xml:space="preserve"> avec les informations de l’employé/e</w:t>
+      </w:r>
+      <w:r>
+        <w:rPr>
+          <w:rFonts w:ascii="Arial" w:hAnsi="Arial"/>
+          <w:sz w:val="24"/>
+          <w:szCs w:val="14"/>
+          <w:lang w:eastAsia="fr-FR"/>
+        </w:rPr>
+        <w:t xml:space="preserve"> s’affiche.</w:t>
+      </w:r>
+    </w:p>
+    <w:p>
+      <w:pPr>
+        <w:pStyle w:val="Retraitnormal1"/>
+        <w:numPr>
+          <w:ilvl w:val="0"/>
+          <w:numId w:val="0"/>
+        </w:numPr>
+        <w:ind w:left="708"/>
+        <w:rPr>
+          <w:rFonts w:ascii="Arial" w:hAnsi="Arial"/>
+          <w:sz w:val="24"/>
+          <w:szCs w:val="14"/>
+          <w:lang w:eastAsia="fr-FR"/>
+        </w:rPr>
+      </w:pPr>
+    </w:p>
+    <w:p>
+      <w:pPr>
+        <w:pStyle w:val="Retraitnormal1"/>
+        <w:numPr>
+          <w:ilvl w:val="0"/>
+          <w:numId w:val="0"/>
+        </w:numPr>
+        <w:ind w:left="708"/>
+        <w:rPr>
+          <w:rFonts w:ascii="Arial" w:hAnsi="Arial"/>
+          <w:sz w:val="24"/>
+          <w:szCs w:val="14"/>
+          <w:lang w:eastAsia="fr-FR"/>
+        </w:rPr>
+      </w:pPr>
+      <w:r>
+        <w:rPr>
+          <w:rFonts w:ascii="Arial" w:hAnsi="Arial"/>
+          <w:sz w:val="24"/>
+          <w:szCs w:val="14"/>
+          <w:lang w:eastAsia="fr-FR"/>
+        </w:rPr>
+        <w:t xml:space="preserve">En tant qu’employé/e qui </w:t>
+      </w:r>
+      <w:r>
+        <w:rPr>
+          <w:rFonts w:ascii="Arial" w:hAnsi="Arial"/>
+          <w:sz w:val="24"/>
+          <w:szCs w:val="14"/>
+          <w:lang w:eastAsia="fr-FR"/>
+        </w:rPr>
+        <w:t>connecté au site</w:t>
+      </w:r>
+      <w:r>
+        <w:rPr>
+          <w:rFonts w:ascii="Arial" w:hAnsi="Arial"/>
+          <w:sz w:val="24"/>
+          <w:szCs w:val="14"/>
+          <w:lang w:eastAsia="fr-FR"/>
+        </w:rPr>
+        <w:t xml:space="preserve">, à la fin d’une journée de travail, je </w:t>
+      </w:r>
+      <w:r>
+        <w:rPr>
+          <w:rFonts w:ascii="Arial" w:hAnsi="Arial"/>
+          <w:sz w:val="24"/>
+          <w:szCs w:val="14"/>
+          <w:lang w:eastAsia="fr-FR"/>
+        </w:rPr>
+        <w:t>dois</w:t>
+      </w:r>
+      <w:r>
+        <w:rPr>
+          <w:rFonts w:ascii="Arial" w:hAnsi="Arial"/>
+          <w:sz w:val="24"/>
+          <w:szCs w:val="14"/>
+          <w:lang w:eastAsia="fr-FR"/>
+        </w:rPr>
+        <w:t xml:space="preserve"> pouvoir entrer mes heures de travail</w:t>
+      </w:r>
+    </w:p>
+    <w:p>
+      <w:pPr>
+        <w:ind w:left="708"/>
+      </w:pPr>
+    </w:p>
+    <w:p>
+      <w:pPr>
+        <w:ind w:left="708"/>
+      </w:pPr>
+      <w:r>
+        <w:t>En tant qu’employé qui a travaillé moins d’heures que précise mon contrat, à la fin du mois, moi et mon supérieur hiérarchique recevons un email</w:t>
+      </w:r>
+      <w:r>
+        <w:t xml:space="preserve"> d’avertissement</w:t>
+      </w:r>
+      <w:r>
+        <w:t>.</w:t>
+      </w:r>
+    </w:p>
+    <w:p>
+      <w:pPr>
+        <w:rPr>
+          <w:szCs w:val="14"/>
+        </w:rPr>
+      </w:pPr>
+      <w:r>
+        <w:rPr>
+          <w:szCs w:val="14"/>
+        </w:rPr>
+        <w:br w:type="page"/>
+      </w:r>
+    </w:p>
+    <w:p>
+      <w:pPr>
+        <w:pStyle w:val="Retraitnormal1"/>
+        <w:numPr>
+          <w:ilvl w:val="0"/>
+          <w:numId w:val="0"/>
+        </w:numPr>
+        <w:ind w:left="720"/>
+        <w:rPr>
+          <w:rFonts w:ascii="Arial" w:hAnsi="Arial"/>
+          <w:sz w:val="24"/>
+          <w:szCs w:val="14"/>
+          <w:lang w:eastAsia="fr-FR"/>
+        </w:rPr>
+      </w:pPr>
     </w:p>
     <w:p>
       <w:pPr>
@@ -3861,6 +4726,10 @@
         </w:numPr>
       </w:pPr>
       <w:r>
+        <w:rPr>
+          <w:noProof/>
+          <w:lang w:val="fr-CH" w:eastAsia="fr-CH"/>
+        </w:rPr>
         <w:drawing>
           <wp:anchor distT="0" distB="0" distL="114300" distR="114300" simplePos="0" relativeHeight="251659264" behindDoc="0" locked="0" layoutInCell="1" allowOverlap="1" wp14:anchorId="02028A6D" wp14:editId="43A5BB9A">
             <wp:simplePos x="0" y="0"/>
@@ -3935,6 +4804,10 @@
         </w:numPr>
       </w:pPr>
       <w:r>
+        <w:rPr>
+          <w:noProof/>
+          <w:lang w:val="fr-CH" w:eastAsia="fr-CH"/>
+        </w:rPr>
         <w:lastRenderedPageBreak/>
         <w:drawing>
           <wp:anchor distT="0" distB="0" distL="114300" distR="114300" simplePos="0" relativeHeight="251660288" behindDoc="0" locked="0" layoutInCell="1" allowOverlap="1" wp14:anchorId="623D87F1" wp14:editId="74023C5F">
@@ -4054,8 +4927,8 @@
           <w:iCs/>
         </w:rPr>
       </w:pPr>
-      <w:bookmarkStart w:id="6" w:name="_Toc71691012"/>
-      <w:bookmarkStart w:id="7" w:name="_Toc499021838"/>
+      <w:bookmarkStart w:id="7" w:name="_Toc71691012"/>
+      <w:bookmarkStart w:id="8" w:name="_Toc499021838"/>
       <w:r>
         <w:rPr>
           <w:i w:val="0"/>
@@ -4063,8 +4936,8 @@
         </w:rPr>
         <w:t>Stratégie de test</w:t>
       </w:r>
-      <w:bookmarkEnd w:id="6"/>
       <w:bookmarkEnd w:id="7"/>
+      <w:bookmarkEnd w:id="8"/>
     </w:p>
     <w:p/>
     <w:p>
@@ -4613,16 +5486,6 @@
           <w:lang w:eastAsia="fr-FR"/>
         </w:rPr>
       </w:pPr>
-      <w:r>
-        <w:rPr>
-          <w:rFonts w:ascii="Arial" w:hAnsi="Arial"/>
-          <w:sz w:val="24"/>
-          <w:szCs w:val="14"/>
-          <w:lang w:eastAsia="fr-FR"/>
-        </w:rPr>
-        <w:lastRenderedPageBreak/>
-        <w:t>User stories :</w:t>
-      </w:r>
     </w:p>
     <w:p>
       <w:pPr>
@@ -4642,6 +5505,33 @@
     </w:p>
     <w:p>
       <w:pPr>
+        <w:pStyle w:val="Titre2"/>
+        <w:rPr>
+          <w:i w:val="0"/>
+          <w:iCs/>
+        </w:rPr>
+      </w:pPr>
+      <w:bookmarkStart w:id="9" w:name="_Toc25553310"/>
+      <w:bookmarkStart w:id="10" w:name="_Toc71691015"/>
+      <w:bookmarkStart w:id="11" w:name="_Toc499021839"/>
+      <w:r>
+        <w:rPr>
+          <w:rFonts w:cs="Arial"/>
+        </w:rPr>
+        <w:t>R</w:t>
+      </w:r>
+      <w:r>
+        <w:rPr>
+          <w:rFonts w:cs="Arial"/>
+        </w:rPr>
+        <w:t>isques techniques</w:t>
+      </w:r>
+      <w:bookmarkEnd w:id="9"/>
+      <w:bookmarkEnd w:id="10"/>
+      <w:bookmarkEnd w:id="11"/>
+    </w:p>
+    <w:p>
+      <w:pPr>
         <w:pStyle w:val="Retraitnormal1"/>
         <w:numPr>
           <w:ilvl w:val="0"/>
@@ -4649,20 +5539,54 @@
         </w:numPr>
         <w:ind w:left="360"/>
         <w:rPr>
-          <w:rFonts w:ascii="Arial" w:hAnsi="Arial"/>
-          <w:sz w:val="24"/>
-          <w:szCs w:val="14"/>
-          <w:lang w:eastAsia="fr-FR"/>
-        </w:rPr>
-      </w:pPr>
-      <w:r>
-        <w:rPr>
-          <w:rFonts w:ascii="Arial" w:hAnsi="Arial"/>
-          <w:sz w:val="24"/>
-          <w:szCs w:val="14"/>
-          <w:lang w:eastAsia="fr-FR"/>
-        </w:rPr>
-        <w:t># brouillon</w:t>
+          <w:rFonts w:ascii="Arial" w:hAnsi="Arial" w:cs="Arial"/>
+          <w:iCs/>
+          <w:sz w:val="24"/>
+        </w:rPr>
+      </w:pPr>
+    </w:p>
+    <w:p>
+      <w:pPr>
+        <w:pStyle w:val="Retraitnormal1"/>
+        <w:numPr>
+          <w:ilvl w:val="0"/>
+          <w:numId w:val="5"/>
+        </w:numPr>
+        <w:rPr>
+          <w:rFonts w:ascii="Arial" w:hAnsi="Arial" w:cs="Arial"/>
+          <w:i/>
+          <w:color w:val="BFBFBF" w:themeColor="background1" w:themeShade="BF"/>
+          <w:sz w:val="24"/>
+        </w:rPr>
+      </w:pPr>
+      <w:proofErr w:type="gramStart"/>
+      <w:r>
+        <w:rPr>
+          <w:rFonts w:ascii="Arial" w:hAnsi="Arial" w:cs="Arial"/>
+          <w:i/>
+          <w:color w:val="BFBFBF" w:themeColor="background1" w:themeShade="BF"/>
+          <w:sz w:val="24"/>
+        </w:rPr>
+        <w:t>risques</w:t>
+      </w:r>
+      <w:proofErr w:type="gramEnd"/>
+      <w:r>
+        <w:rPr>
+          <w:rFonts w:ascii="Arial" w:hAnsi="Arial" w:cs="Arial"/>
+          <w:i/>
+          <w:color w:val="BFBFBF" w:themeColor="background1" w:themeShade="BF"/>
+          <w:sz w:val="24"/>
+        </w:rPr>
+        <w:t xml:space="preserve"> techniques (complexité, manque de compétences, …)</w:t>
+      </w:r>
+      <w:r>
+        <w:rPr>
+          <w:rFonts w:ascii="Arial" w:hAnsi="Arial" w:cs="Arial"/>
+          <w:i/>
+          <w:color w:val="BFBFBF" w:themeColor="background1" w:themeShade="BF"/>
+          <w:sz w:val="24"/>
+        </w:rPr>
+        <w:t>.</w:t>
       </w:r>
     </w:p>
     <w:p>
@@ -4674,10 +5598,10 @@
         </w:numPr>
         <w:ind w:left="360"/>
         <w:rPr>
-          <w:rFonts w:ascii="Arial" w:hAnsi="Arial"/>
-          <w:sz w:val="24"/>
-          <w:szCs w:val="14"/>
-          <w:lang w:eastAsia="fr-FR"/>
+          <w:rFonts w:ascii="Arial" w:hAnsi="Arial" w:cs="Arial"/>
+          <w:i/>
+          <w:color w:val="BFBFBF" w:themeColor="background1" w:themeShade="BF"/>
+          <w:sz w:val="24"/>
         </w:rPr>
       </w:pPr>
     </w:p>
@@ -4690,20 +5614,29 @@
         </w:numPr>
         <w:ind w:left="360"/>
         <w:rPr>
-          <w:rFonts w:ascii="Arial" w:hAnsi="Arial"/>
-          <w:sz w:val="24"/>
-          <w:szCs w:val="14"/>
-          <w:lang w:eastAsia="fr-FR"/>
-        </w:rPr>
-      </w:pPr>
-      <w:r>
-        <w:rPr>
-          <w:rFonts w:ascii="Arial" w:hAnsi="Arial"/>
-          <w:sz w:val="24"/>
-          <w:szCs w:val="14"/>
-          <w:lang w:eastAsia="fr-FR"/>
-        </w:rPr>
-        <w:t>En tant qu’employé/e de l’entreprise, quand j’ai entré mes identifiants correctement, je dois être connecté à mon compte utilisateur du site.</w:t>
+          <w:rFonts w:ascii="Arial" w:hAnsi="Arial" w:cs="Arial"/>
+          <w:i/>
+          <w:color w:val="BFBFBF" w:themeColor="background1" w:themeShade="BF"/>
+          <w:sz w:val="24"/>
+        </w:rPr>
+      </w:pPr>
+      <w:r>
+        <w:rPr>
+          <w:rFonts w:ascii="Arial" w:hAnsi="Arial" w:cs="Arial"/>
+          <w:i/>
+          <w:color w:val="BFBFBF" w:themeColor="background1" w:themeShade="BF"/>
+          <w:sz w:val="24"/>
+        </w:rPr>
+        <w:t>Décrire aussi quelles solutions ont été appliquées pour réduire les risques (priorités, formation, actions, …)</w:t>
+      </w:r>
+      <w:r>
+        <w:rPr>
+          <w:rFonts w:ascii="Arial" w:hAnsi="Arial" w:cs="Arial"/>
+          <w:i/>
+          <w:color w:val="BFBFBF" w:themeColor="background1" w:themeShade="BF"/>
+          <w:sz w:val="24"/>
+        </w:rPr>
+        <w:t>.</w:t>
       </w:r>
     </w:p>
     <w:p>
@@ -4715,12 +5648,51 @@
         </w:numPr>
         <w:ind w:left="360"/>
         <w:rPr>
-          <w:rFonts w:ascii="Arial" w:hAnsi="Arial"/>
-          <w:sz w:val="24"/>
-          <w:szCs w:val="14"/>
-          <w:lang w:eastAsia="fr-FR"/>
-        </w:rPr>
-      </w:pPr>
+          <w:rFonts w:ascii="Arial" w:hAnsi="Arial" w:cs="Arial"/>
+          <w:iCs/>
+          <w:sz w:val="24"/>
+        </w:rPr>
+      </w:pPr>
+      <w:r>
+        <w:rPr>
+          <w:rFonts w:ascii="Arial" w:hAnsi="Arial" w:cs="Arial"/>
+          <w:iCs/>
+          <w:sz w:val="24"/>
+        </w:rPr>
+        <w:t># Décrire les risques (</w:t>
+      </w:r>
+      <w:r>
+        <w:rPr>
+          <w:rFonts w:ascii="Arial" w:hAnsi="Arial" w:cs="Arial"/>
+          <w:iCs/>
+          <w:sz w:val="24"/>
+        </w:rPr>
+        <w:t>apprentissage durant le projet</w:t>
+      </w:r>
+      <w:r>
+        <w:rPr>
+          <w:rFonts w:ascii="Arial" w:hAnsi="Arial" w:cs="Arial"/>
+          <w:iCs/>
+          <w:sz w:val="24"/>
+        </w:rPr>
+        <w:t xml:space="preserve">, </w:t>
+      </w:r>
+      <w:r>
+        <w:rPr>
+          <w:rFonts w:ascii="Arial" w:hAnsi="Arial" w:cs="Arial"/>
+          <w:iCs/>
+          <w:sz w:val="24"/>
+        </w:rPr>
+        <w:t>…</w:t>
+      </w:r>
+      <w:r>
+        <w:rPr>
+          <w:rFonts w:ascii="Arial" w:hAnsi="Arial" w:cs="Arial"/>
+          <w:iCs/>
+          <w:sz w:val="24"/>
+        </w:rPr>
+        <w:t>)</w:t>
+      </w:r>
     </w:p>
     <w:p>
       <w:pPr>
@@ -4731,66 +5703,11 @@
         </w:numPr>
         <w:ind w:left="360"/>
         <w:rPr>
-          <w:rFonts w:ascii="Arial" w:hAnsi="Arial"/>
-          <w:sz w:val="24"/>
-          <w:szCs w:val="14"/>
-          <w:lang w:eastAsia="fr-FR"/>
-        </w:rPr>
-      </w:pPr>
-      <w:r>
-        <w:rPr>
-          <w:rFonts w:ascii="Arial" w:hAnsi="Arial"/>
-          <w:sz w:val="24"/>
-          <w:szCs w:val="14"/>
-          <w:lang w:eastAsia="fr-FR"/>
-        </w:rPr>
-        <w:t>En tant qu’employé/e de l’entreprise, quand j’</w:t>
-      </w:r>
-      <w:r>
-        <w:rPr>
-          <w:rFonts w:ascii="Arial" w:hAnsi="Arial"/>
-          <w:sz w:val="24"/>
-          <w:szCs w:val="14"/>
-          <w:lang w:eastAsia="fr-FR"/>
-        </w:rPr>
-        <w:t>ai entré des</w:t>
-      </w:r>
-      <w:r>
-        <w:rPr>
-          <w:rFonts w:ascii="Arial" w:hAnsi="Arial"/>
-          <w:sz w:val="24"/>
-          <w:szCs w:val="14"/>
-          <w:lang w:eastAsia="fr-FR"/>
-        </w:rPr>
-        <w:t xml:space="preserve"> identifiants</w:t>
-      </w:r>
-      <w:r>
-        <w:rPr>
-          <w:rFonts w:ascii="Arial" w:hAnsi="Arial"/>
-          <w:sz w:val="24"/>
-          <w:szCs w:val="14"/>
-          <w:lang w:eastAsia="fr-FR"/>
-        </w:rPr>
-        <w:t xml:space="preserve"> erronés</w:t>
-      </w:r>
-      <w:r>
-        <w:rPr>
-          <w:rFonts w:ascii="Arial" w:hAnsi="Arial"/>
-          <w:sz w:val="24"/>
-          <w:szCs w:val="14"/>
-          <w:lang w:eastAsia="fr-FR"/>
-        </w:rPr>
-        <w:t>,</w:t>
-      </w:r>
-      <w:r>
-        <w:rPr>
-          <w:rFonts w:ascii="Arial" w:hAnsi="Arial"/>
-          <w:sz w:val="24"/>
-          <w:szCs w:val="14"/>
-          <w:lang w:eastAsia="fr-FR"/>
-        </w:rPr>
-        <w:t xml:space="preserve"> un message d’erreur m’informe qu’il y a une erreur dans ces derniers</w:t>
-      </w:r>
+          <w:rFonts w:ascii="Arial" w:hAnsi="Arial" w:cs="Arial"/>
+          <w:iCs/>
+          <w:sz w:val="24"/>
+        </w:rPr>
+      </w:pPr>
     </w:p>
     <w:p>
       <w:pPr>
@@ -4801,12 +5718,91 @@
         </w:numPr>
         <w:ind w:left="360"/>
         <w:rPr>
-          <w:rFonts w:ascii="Arial" w:hAnsi="Arial"/>
-          <w:sz w:val="24"/>
-          <w:szCs w:val="14"/>
-          <w:lang w:eastAsia="fr-FR"/>
-        </w:rPr>
-      </w:pPr>
+          <w:rFonts w:ascii="Arial" w:hAnsi="Arial" w:cs="Arial"/>
+          <w:iCs/>
+          <w:sz w:val="24"/>
+        </w:rPr>
+      </w:pPr>
+      <w:r>
+        <w:rPr>
+          <w:rFonts w:ascii="Arial" w:hAnsi="Arial" w:cs="Arial"/>
+          <w:iCs/>
+          <w:sz w:val="24"/>
+        </w:rPr>
+        <w:t xml:space="preserve">Connaissances </w:t>
+      </w:r>
+      <w:r>
+        <w:rPr>
+          <w:rFonts w:ascii="Arial" w:hAnsi="Arial" w:cs="Arial"/>
+          <w:iCs/>
+          <w:sz w:val="24"/>
+        </w:rPr>
+        <w:t xml:space="preserve">plus ou moins </w:t>
+      </w:r>
+      <w:r>
+        <w:rPr>
+          <w:rFonts w:ascii="Arial" w:hAnsi="Arial" w:cs="Arial"/>
+          <w:iCs/>
+          <w:sz w:val="24"/>
+        </w:rPr>
+        <w:t>basique</w:t>
+      </w:r>
+      <w:r>
+        <w:rPr>
+          <w:rFonts w:ascii="Arial" w:hAnsi="Arial" w:cs="Arial"/>
+          <w:iCs/>
+          <w:sz w:val="24"/>
+        </w:rPr>
+        <w:t>s</w:t>
+      </w:r>
+      <w:r>
+        <w:rPr>
+          <w:rFonts w:ascii="Arial" w:hAnsi="Arial" w:cs="Arial"/>
+          <w:iCs/>
+          <w:sz w:val="24"/>
+        </w:rPr>
+        <w:t xml:space="preserve"> </w:t>
+      </w:r>
+      <w:r>
+        <w:rPr>
+          <w:rFonts w:ascii="Arial" w:hAnsi="Arial" w:cs="Arial"/>
+          <w:iCs/>
+          <w:sz w:val="24"/>
+        </w:rPr>
+        <w:t>de</w:t>
+      </w:r>
+      <w:r>
+        <w:rPr>
+          <w:rFonts w:ascii="Arial" w:hAnsi="Arial" w:cs="Arial"/>
+          <w:iCs/>
+          <w:sz w:val="24"/>
+        </w:rPr>
+        <w:t xml:space="preserve"> Python</w:t>
+      </w:r>
+      <w:r>
+        <w:rPr>
+          <w:rFonts w:ascii="Arial" w:hAnsi="Arial" w:cs="Arial"/>
+          <w:iCs/>
+          <w:sz w:val="24"/>
+        </w:rPr>
+        <w:t xml:space="preserve"> et des</w:t>
+      </w:r>
+      <w:r>
+        <w:rPr>
+          <w:rFonts w:ascii="Arial" w:hAnsi="Arial" w:cs="Arial"/>
+          <w:iCs/>
+          <w:sz w:val="24"/>
+        </w:rPr>
+        <w:t xml:space="preserve"> différents modules existants</w:t>
+      </w:r>
+      <w:r>
+        <w:rPr>
+          <w:rFonts w:ascii="Arial" w:hAnsi="Arial" w:cs="Arial"/>
+          <w:iCs/>
+          <w:sz w:val="24"/>
+        </w:rPr>
+        <w:t>.</w:t>
+      </w:r>
     </w:p>
     <w:p>
       <w:pPr>
@@ -4817,111 +5813,11 @@
         </w:numPr>
         <w:ind w:left="360"/>
         <w:rPr>
-          <w:rFonts w:ascii="Arial" w:hAnsi="Arial"/>
-          <w:sz w:val="24"/>
-          <w:szCs w:val="14"/>
-          <w:lang w:eastAsia="fr-FR"/>
-        </w:rPr>
-      </w:pPr>
-      <w:r>
-        <w:rPr>
-          <w:rFonts w:ascii="Arial" w:hAnsi="Arial"/>
-          <w:sz w:val="24"/>
-          <w:szCs w:val="14"/>
-          <w:lang w:eastAsia="fr-FR"/>
-        </w:rPr>
-        <w:t>En tant qu’</w:t>
-      </w:r>
-      <w:r>
-        <w:rPr>
-          <w:rFonts w:ascii="Arial" w:hAnsi="Arial"/>
-          <w:sz w:val="24"/>
-          <w:szCs w:val="14"/>
-          <w:lang w:eastAsia="fr-FR"/>
-        </w:rPr>
-        <w:t>employé/e</w:t>
-      </w:r>
-      <w:r>
-        <w:rPr>
-          <w:rFonts w:ascii="Arial" w:hAnsi="Arial"/>
-          <w:sz w:val="24"/>
-          <w:szCs w:val="14"/>
-          <w:lang w:eastAsia="fr-FR"/>
-        </w:rPr>
-        <w:t xml:space="preserve"> qui ne fait pas parti du département RH</w:t>
-      </w:r>
-      <w:r>
-        <w:rPr>
-          <w:rFonts w:ascii="Arial" w:hAnsi="Arial"/>
-          <w:sz w:val="24"/>
-          <w:szCs w:val="14"/>
-          <w:lang w:eastAsia="fr-FR"/>
-        </w:rPr>
-        <w:t xml:space="preserve"> qui tente d’accéder au site, après avoir entré mes identifiants, je </w:t>
-      </w:r>
-      <w:r>
-        <w:rPr>
-          <w:rFonts w:ascii="Arial" w:hAnsi="Arial"/>
-          <w:sz w:val="24"/>
-          <w:szCs w:val="14"/>
-          <w:lang w:eastAsia="fr-FR"/>
-        </w:rPr>
-        <w:t>dois</w:t>
-      </w:r>
-      <w:r>
-        <w:rPr>
-          <w:rFonts w:ascii="Arial" w:hAnsi="Arial"/>
-          <w:sz w:val="24"/>
-          <w:szCs w:val="14"/>
-          <w:lang w:eastAsia="fr-FR"/>
-        </w:rPr>
-        <w:t xml:space="preserve"> voir la page avec l</w:t>
-      </w:r>
-      <w:r>
-        <w:rPr>
-          <w:rFonts w:ascii="Arial" w:hAnsi="Arial"/>
-          <w:sz w:val="24"/>
-          <w:szCs w:val="14"/>
-          <w:lang w:eastAsia="fr-FR"/>
-        </w:rPr>
-        <w:t>es informations</w:t>
-      </w:r>
-      <w:r>
-        <w:rPr>
-          <w:rFonts w:ascii="Arial" w:hAnsi="Arial"/>
-          <w:sz w:val="24"/>
-          <w:szCs w:val="14"/>
-          <w:lang w:eastAsia="fr-FR"/>
-        </w:rPr>
-        <w:t xml:space="preserve"> liée</w:t>
-      </w:r>
-      <w:r>
-        <w:rPr>
-          <w:rFonts w:ascii="Arial" w:hAnsi="Arial"/>
-          <w:sz w:val="24"/>
-          <w:szCs w:val="14"/>
-          <w:lang w:eastAsia="fr-FR"/>
-        </w:rPr>
-        <w:t>s</w:t>
-      </w:r>
-      <w:r>
-        <w:rPr>
-          <w:rFonts w:ascii="Arial" w:hAnsi="Arial"/>
-          <w:sz w:val="24"/>
-          <w:szCs w:val="14"/>
-          <w:lang w:eastAsia="fr-FR"/>
-        </w:rPr>
-        <w:t xml:space="preserve"> à mon emploi</w:t>
-      </w:r>
-      <w:r>
-        <w:rPr>
-          <w:rFonts w:ascii="Arial" w:hAnsi="Arial"/>
-          <w:sz w:val="24"/>
-          <w:szCs w:val="14"/>
-          <w:lang w:eastAsia="fr-FR"/>
-        </w:rPr>
-        <w:t>.</w:t>
-      </w:r>
+          <w:rFonts w:ascii="Arial" w:hAnsi="Arial" w:cs="Arial"/>
+          <w:iCs/>
+          <w:sz w:val="24"/>
+        </w:rPr>
+      </w:pPr>
     </w:p>
     <w:p>
       <w:pPr>
@@ -4932,7 +5828,198 @@
         </w:numPr>
         <w:ind w:left="360"/>
         <w:rPr>
-          <w:rFonts w:ascii="Arial" w:hAnsi="Arial"/>
+          <w:rFonts w:ascii="Arial" w:hAnsi="Arial" w:cs="Arial"/>
+          <w:iCs/>
+          <w:sz w:val="24"/>
+        </w:rPr>
+      </w:pPr>
+      <w:r>
+        <w:rPr>
+          <w:rFonts w:ascii="Arial" w:hAnsi="Arial" w:cs="Arial"/>
+          <w:iCs/>
+          <w:sz w:val="24"/>
+        </w:rPr>
+        <w:t>Afin de permettre une bonne compréhension du langage Python</w:t>
+      </w:r>
+      <w:r>
+        <w:rPr>
+          <w:rFonts w:ascii="Arial" w:hAnsi="Arial" w:cs="Arial"/>
+          <w:iCs/>
+          <w:sz w:val="24"/>
+        </w:rPr>
+        <w:t xml:space="preserve">, les différents modules seront testés. Ces tests seront majoritairement effectués en dehors des heures de travail. </w:t>
+      </w:r>
+    </w:p>
+    <w:p>
+      <w:pPr>
+        <w:pStyle w:val="Titre2"/>
+        <w:rPr>
+          <w:i w:val="0"/>
+          <w:iCs/>
+        </w:rPr>
+      </w:pPr>
+      <w:bookmarkStart w:id="12" w:name="_Toc499021840"/>
+      <w:r>
+        <w:rPr>
+          <w:i w:val="0"/>
+          <w:iCs/>
+        </w:rPr>
+        <w:t>Planification</w:t>
+      </w:r>
+      <w:bookmarkEnd w:id="12"/>
+    </w:p>
+    <w:p/>
+    <w:p>
+      <w:pPr>
+        <w:pStyle w:val="Retraitnormal1"/>
+        <w:numPr>
+          <w:ilvl w:val="0"/>
+          <w:numId w:val="0"/>
+        </w:numPr>
+        <w:ind w:left="349"/>
+        <w:rPr>
+          <w:rFonts w:ascii="Arial" w:hAnsi="Arial"/>
+          <w:i/>
+          <w:iCs/>
+          <w:color w:val="BFBFBF" w:themeColor="background1" w:themeShade="BF"/>
+          <w:sz w:val="24"/>
+          <w:szCs w:val="14"/>
+          <w:lang w:eastAsia="fr-FR"/>
+        </w:rPr>
+      </w:pPr>
+      <w:r>
+        <w:rPr>
+          <w:rFonts w:ascii="Arial" w:hAnsi="Arial"/>
+          <w:i/>
+          <w:iCs/>
+          <w:color w:val="BFBFBF" w:themeColor="background1" w:themeShade="BF"/>
+          <w:sz w:val="24"/>
+          <w:szCs w:val="14"/>
+          <w:lang w:eastAsia="fr-FR"/>
+        </w:rPr>
+        <w:t>Révision de la planification initiale du projet :</w:t>
+      </w:r>
+    </w:p>
+    <w:p>
+      <w:pPr>
+        <w:pStyle w:val="Retraitnormal1"/>
+        <w:numPr>
+          <w:ilvl w:val="0"/>
+          <w:numId w:val="0"/>
+        </w:numPr>
+        <w:ind w:left="349"/>
+        <w:rPr>
+          <w:rFonts w:ascii="Arial" w:hAnsi="Arial"/>
+          <w:i/>
+          <w:iCs/>
+          <w:color w:val="BFBFBF" w:themeColor="background1" w:themeShade="BF"/>
+          <w:sz w:val="24"/>
+          <w:szCs w:val="14"/>
+          <w:lang w:eastAsia="fr-FR"/>
+        </w:rPr>
+      </w:pPr>
+    </w:p>
+    <w:p>
+      <w:pPr>
+        <w:pStyle w:val="Retraitnormal1"/>
+        <w:numPr>
+          <w:ilvl w:val="0"/>
+          <w:numId w:val="7"/>
+        </w:numPr>
+        <w:rPr>
+          <w:rFonts w:ascii="Arial" w:hAnsi="Arial"/>
+          <w:i/>
+          <w:iCs/>
+          <w:color w:val="BFBFBF" w:themeColor="background1" w:themeShade="BF"/>
+          <w:sz w:val="24"/>
+          <w:szCs w:val="14"/>
+          <w:lang w:eastAsia="fr-FR"/>
+        </w:rPr>
+      </w:pPr>
+      <w:proofErr w:type="gramStart"/>
+      <w:r>
+        <w:rPr>
+          <w:rFonts w:ascii="Arial" w:hAnsi="Arial"/>
+          <w:i/>
+          <w:iCs/>
+          <w:color w:val="BFBFBF" w:themeColor="background1" w:themeShade="BF"/>
+          <w:sz w:val="24"/>
+          <w:szCs w:val="14"/>
+          <w:lang w:eastAsia="fr-FR"/>
+        </w:rPr>
+        <w:t>planning</w:t>
+      </w:r>
+      <w:proofErr w:type="gramEnd"/>
+      <w:r>
+        <w:rPr>
+          <w:rFonts w:ascii="Arial" w:hAnsi="Arial"/>
+          <w:i/>
+          <w:iCs/>
+          <w:color w:val="BFBFBF" w:themeColor="background1" w:themeShade="BF"/>
+          <w:sz w:val="24"/>
+          <w:szCs w:val="14"/>
+          <w:lang w:eastAsia="fr-FR"/>
+        </w:rPr>
+        <w:t xml:space="preserve"> indiquant les dates de début et de fin du projet ainsi que le découpage connu des diverses phases. </w:t>
+      </w:r>
+    </w:p>
+    <w:p>
+      <w:pPr>
+        <w:pStyle w:val="Retraitnormal1"/>
+        <w:numPr>
+          <w:ilvl w:val="0"/>
+          <w:numId w:val="7"/>
+        </w:numPr>
+        <w:rPr>
+          <w:rFonts w:ascii="Arial" w:hAnsi="Arial"/>
+          <w:i/>
+          <w:iCs/>
+          <w:color w:val="BFBFBF" w:themeColor="background1" w:themeShade="BF"/>
+          <w:sz w:val="24"/>
+          <w:szCs w:val="14"/>
+          <w:lang w:eastAsia="fr-FR"/>
+        </w:rPr>
+      </w:pPr>
+      <w:proofErr w:type="gramStart"/>
+      <w:r>
+        <w:rPr>
+          <w:rFonts w:ascii="Arial" w:hAnsi="Arial"/>
+          <w:i/>
+          <w:iCs/>
+          <w:color w:val="BFBFBF" w:themeColor="background1" w:themeShade="BF"/>
+          <w:sz w:val="24"/>
+          <w:szCs w:val="14"/>
+          <w:lang w:eastAsia="fr-FR"/>
+        </w:rPr>
+        <w:t>partage</w:t>
+      </w:r>
+      <w:proofErr w:type="gramEnd"/>
+      <w:r>
+        <w:rPr>
+          <w:rFonts w:ascii="Arial" w:hAnsi="Arial"/>
+          <w:i/>
+          <w:iCs/>
+          <w:color w:val="BFBFBF" w:themeColor="background1" w:themeShade="BF"/>
+          <w:sz w:val="24"/>
+          <w:szCs w:val="14"/>
+          <w:lang w:eastAsia="fr-FR"/>
+        </w:rPr>
+        <w:t xml:space="preserve"> des tâches en cas de travail à plusieurs.</w:t>
+      </w:r>
+    </w:p>
+    <w:p>
+      <w:pPr>
+        <w:pStyle w:val="Retraitnormal1"/>
+        <w:numPr>
+          <w:ilvl w:val="0"/>
+          <w:numId w:val="0"/>
+        </w:numPr>
+        <w:ind w:left="720"/>
+        <w:rPr>
+          <w:rFonts w:ascii="Arial" w:hAnsi="Arial"/>
+          <w:i/>
+          <w:iCs/>
+          <w:color w:val="BFBFBF" w:themeColor="background1" w:themeShade="BF"/>
           <w:sz w:val="24"/>
           <w:szCs w:val="14"/>
           <w:lang w:eastAsia="fr-FR"/>
@@ -4949,55 +6036,51 @@
         <w:ind w:left="360"/>
         <w:rPr>
           <w:rFonts w:ascii="Arial" w:hAnsi="Arial"/>
-          <w:sz w:val="24"/>
-          <w:szCs w:val="14"/>
-          <w:lang w:eastAsia="fr-FR"/>
-        </w:rPr>
-      </w:pPr>
-      <w:r>
-        <w:rPr>
-          <w:rFonts w:ascii="Arial" w:hAnsi="Arial"/>
-          <w:sz w:val="24"/>
-          <w:szCs w:val="14"/>
-          <w:lang w:eastAsia="fr-FR"/>
-        </w:rPr>
-        <w:t>En tant qu’employé</w:t>
-      </w:r>
-      <w:r>
-        <w:rPr>
-          <w:rFonts w:ascii="Arial" w:hAnsi="Arial"/>
-          <w:sz w:val="24"/>
-          <w:szCs w:val="14"/>
-          <w:lang w:eastAsia="fr-FR"/>
-        </w:rPr>
-        <w:t>/e</w:t>
-      </w:r>
-      <w:r>
-        <w:rPr>
-          <w:rFonts w:ascii="Arial" w:hAnsi="Arial"/>
-          <w:sz w:val="24"/>
-          <w:szCs w:val="14"/>
-          <w:lang w:eastAsia="fr-FR"/>
-        </w:rPr>
-        <w:t xml:space="preserve"> du département RH </w:t>
-      </w:r>
-      <w:r>
-        <w:rPr>
-          <w:rFonts w:ascii="Arial" w:hAnsi="Arial"/>
-          <w:sz w:val="24"/>
-          <w:szCs w:val="14"/>
-          <w:lang w:eastAsia="fr-FR"/>
-        </w:rPr>
-        <w:t>qui tente d’accéder au site</w:t>
-      </w:r>
-      <w:r>
-        <w:rPr>
-          <w:rFonts w:ascii="Arial" w:hAnsi="Arial"/>
-          <w:sz w:val="24"/>
-          <w:szCs w:val="14"/>
-          <w:lang w:eastAsia="fr-FR"/>
-        </w:rPr>
-        <w:t>, après avoir entré mes identifiants, je dois voir la liste des employés</w:t>
+          <w:i/>
+          <w:iCs/>
+          <w:color w:val="BFBFBF" w:themeColor="background1" w:themeShade="BF"/>
+          <w:sz w:val="24"/>
+          <w:szCs w:val="14"/>
+          <w:lang w:eastAsia="fr-FR"/>
+        </w:rPr>
+      </w:pPr>
+      <w:r>
+        <w:rPr>
+          <w:rFonts w:ascii="Arial" w:hAnsi="Arial"/>
+          <w:i/>
+          <w:iCs/>
+          <w:color w:val="BFBFBF" w:themeColor="background1" w:themeShade="BF"/>
+          <w:sz w:val="24"/>
+          <w:szCs w:val="14"/>
+          <w:lang w:eastAsia="fr-FR"/>
+        </w:rPr>
+        <w:t xml:space="preserve">Il s’agit en principe de la planification </w:t>
+      </w:r>
+      <w:r>
+        <w:rPr>
+          <w:rFonts w:ascii="Arial" w:hAnsi="Arial"/>
+          <w:b/>
+          <w:bCs/>
+          <w:i/>
+          <w:iCs/>
+          <w:color w:val="BFBFBF" w:themeColor="background1" w:themeShade="BF"/>
+          <w:sz w:val="24"/>
+          <w:szCs w:val="14"/>
+          <w:lang w:eastAsia="fr-FR"/>
+        </w:rPr>
+        <w:t>définitive du projet</w:t>
+      </w:r>
+      <w:r>
+        <w:rPr>
+          <w:rFonts w:ascii="Arial" w:hAnsi="Arial"/>
+          <w:i/>
+          <w:iCs/>
+          <w:color w:val="BFBFBF" w:themeColor="background1" w:themeShade="BF"/>
+          <w:sz w:val="24"/>
+          <w:szCs w:val="14"/>
+          <w:lang w:eastAsia="fr-FR"/>
+        </w:rPr>
+        <w:t>. Elle peut être ensuite affinée (découpage des tâches). Si les délais doivent être ensuite modifiés, le responsable de projet doit être avisé, et les raisons doivent être expliquées dans l’historique.</w:t>
       </w:r>
     </w:p>
     <w:p>
@@ -5010,6 +6093,7 @@
         <w:ind w:left="360"/>
         <w:rPr>
           <w:rFonts w:ascii="Arial" w:hAnsi="Arial"/>
+          <w:iCs/>
           <w:sz w:val="24"/>
           <w:szCs w:val="14"/>
           <w:lang w:eastAsia="fr-FR"/>
@@ -5026,40 +6110,12 @@
         <w:ind w:left="360"/>
         <w:rPr>
           <w:rFonts w:ascii="Arial" w:hAnsi="Arial"/>
-          <w:sz w:val="24"/>
-          <w:szCs w:val="14"/>
-          <w:lang w:eastAsia="fr-FR"/>
-        </w:rPr>
-      </w:pPr>
-      <w:r>
-        <w:rPr>
-          <w:rFonts w:ascii="Arial" w:hAnsi="Arial"/>
-          <w:sz w:val="24"/>
-          <w:szCs w:val="14"/>
-          <w:lang w:eastAsia="fr-FR"/>
-        </w:rPr>
-        <w:t>En tant qu’employé/e qui est sur sa page personnelle, à la fin d’une journée d</w:t>
-      </w:r>
-      <w:r>
-        <w:rPr>
-          <w:rFonts w:ascii="Arial" w:hAnsi="Arial"/>
-          <w:sz w:val="24"/>
-          <w:szCs w:val="14"/>
-          <w:lang w:eastAsia="fr-FR"/>
-        </w:rPr>
-        <w:t>e travail, je veux pouvoir entrer</w:t>
-      </w:r>
-      <w:bookmarkStart w:id="8" w:name="_GoBack"/>
-      <w:bookmarkEnd w:id="8"/>
-      <w:r>
-        <w:rPr>
-          <w:rFonts w:ascii="Arial" w:hAnsi="Arial"/>
-          <w:sz w:val="24"/>
-          <w:szCs w:val="14"/>
-          <w:lang w:eastAsia="fr-FR"/>
-        </w:rPr>
-        <w:t xml:space="preserve"> mes heures de travail</w:t>
-      </w:r>
+          <w:iCs/>
+          <w:sz w:val="24"/>
+          <w:szCs w:val="14"/>
+          <w:lang w:eastAsia="fr-FR"/>
+        </w:rPr>
+      </w:pPr>
     </w:p>
     <w:p>
       <w:pPr>
@@ -5069,24 +6125,19 @@
           <w:iCs/>
         </w:rPr>
       </w:pPr>
-      <w:bookmarkStart w:id="9" w:name="_Toc25553310"/>
-      <w:bookmarkStart w:id="10" w:name="_Toc71691015"/>
-      <w:bookmarkStart w:id="11" w:name="_Toc499021839"/>
-      <w:r>
-        <w:rPr>
-          <w:rFonts w:cs="Arial"/>
-        </w:rPr>
-        <w:t>R</w:t>
-      </w:r>
-      <w:r>
-        <w:rPr>
-          <w:rFonts w:cs="Arial"/>
-        </w:rPr>
-        <w:t>isques techniques</w:t>
-      </w:r>
-      <w:bookmarkEnd w:id="9"/>
-      <w:bookmarkEnd w:id="10"/>
-      <w:bookmarkEnd w:id="11"/>
+      <w:bookmarkStart w:id="13" w:name="_Toc25553314"/>
+      <w:bookmarkStart w:id="14" w:name="_Toc71691019"/>
+      <w:bookmarkStart w:id="15" w:name="_Toc499021841"/>
+      <w:r>
+        <w:rPr>
+          <w:i w:val="0"/>
+          <w:iCs/>
+        </w:rPr>
+        <w:t>Dossier de conception</w:t>
+      </w:r>
+      <w:bookmarkEnd w:id="13"/>
+      <w:bookmarkEnd w:id="14"/>
+      <w:bookmarkEnd w:id="15"/>
     </w:p>
     <w:p>
       <w:pPr>
@@ -5097,55 +6148,10 @@
         </w:numPr>
         <w:ind w:left="360"/>
         <w:rPr>
-          <w:rFonts w:ascii="Arial" w:hAnsi="Arial" w:cs="Arial"/>
-          <w:iCs/>
-          <w:sz w:val="24"/>
-        </w:rPr>
-      </w:pPr>
-    </w:p>
-    <w:p>
-      <w:pPr>
-        <w:pStyle w:val="Retraitnormal1"/>
-        <w:numPr>
-          <w:ilvl w:val="0"/>
-          <w:numId w:val="5"/>
-        </w:numPr>
-        <w:rPr>
-          <w:rFonts w:ascii="Arial" w:hAnsi="Arial" w:cs="Arial"/>
-          <w:i/>
-          <w:color w:val="BFBFBF" w:themeColor="background1" w:themeShade="BF"/>
-          <w:sz w:val="24"/>
-        </w:rPr>
-      </w:pPr>
-      <w:proofErr w:type="gramStart"/>
-      <w:r>
-        <w:rPr>
-          <w:rFonts w:ascii="Arial" w:hAnsi="Arial" w:cs="Arial"/>
-          <w:i/>
-          <w:color w:val="BFBFBF" w:themeColor="background1" w:themeShade="BF"/>
-          <w:sz w:val="24"/>
-        </w:rPr>
-        <w:t>risques</w:t>
-      </w:r>
-      <w:proofErr w:type="gramEnd"/>
-      <w:r>
-        <w:rPr>
-          <w:rFonts w:ascii="Arial" w:hAnsi="Arial" w:cs="Arial"/>
-          <w:i/>
-          <w:color w:val="BFBFBF" w:themeColor="background1" w:themeShade="BF"/>
-          <w:sz w:val="24"/>
-        </w:rPr>
-        <w:t xml:space="preserve"> techniques (complexité, manque de compétences, …)</w:t>
-      </w:r>
-      <w:r>
-        <w:rPr>
-          <w:rFonts w:ascii="Arial" w:hAnsi="Arial" w:cs="Arial"/>
-          <w:i/>
-          <w:color w:val="BFBFBF" w:themeColor="background1" w:themeShade="BF"/>
-          <w:sz w:val="24"/>
-        </w:rPr>
-        <w:t>.</w:t>
-      </w:r>
+          <w:i/>
+          <w:sz w:val="24"/>
+        </w:rPr>
+      </w:pPr>
     </w:p>
     <w:p>
       <w:pPr>
@@ -5162,6 +6168,26 @@
           <w:sz w:val="24"/>
         </w:rPr>
       </w:pPr>
+      <w:r>
+        <w:rPr>
+          <w:rFonts w:ascii="Arial" w:hAnsi="Arial" w:cs="Arial"/>
+          <w:i/>
+          <w:color w:val="BFBFBF" w:themeColor="background1" w:themeShade="BF"/>
+          <w:sz w:val="24"/>
+        </w:rPr>
+        <w:t xml:space="preserve">Fournir tous les document de </w:t>
+      </w:r>
+      <w:proofErr w:type="gramStart"/>
+      <w:r>
+        <w:rPr>
+          <w:rFonts w:ascii="Arial" w:hAnsi="Arial" w:cs="Arial"/>
+          <w:i/>
+          <w:color w:val="BFBFBF" w:themeColor="background1" w:themeShade="BF"/>
+          <w:sz w:val="24"/>
+        </w:rPr>
+        <w:t>conception:</w:t>
+      </w:r>
+      <w:proofErr w:type="gramEnd"/>
     </w:p>
     <w:p>
       <w:pPr>
@@ -5178,15 +6204,22 @@
           <w:sz w:val="24"/>
         </w:rPr>
       </w:pPr>
-      <w:r>
+    </w:p>
+    <w:p>
+      <w:pPr>
+        <w:pStyle w:val="Retraitnormal1"/>
+        <w:numPr>
+          <w:ilvl w:val="0"/>
+          <w:numId w:val="9"/>
+        </w:numPr>
         <w:rPr>
           <w:rFonts w:ascii="Arial" w:hAnsi="Arial" w:cs="Arial"/>
           <w:i/>
           <w:color w:val="BFBFBF" w:themeColor="background1" w:themeShade="BF"/>
           <w:sz w:val="24"/>
         </w:rPr>
-        <w:t>Décrire aussi quelles solutions ont été appliquées pour réduire les risques (priorités, formation, actions, …)</w:t>
-      </w:r>
+      </w:pPr>
+      <w:proofErr w:type="gramStart"/>
       <w:r>
         <w:rPr>
           <w:rFonts w:ascii="Arial" w:hAnsi="Arial" w:cs="Arial"/>
@@ -5194,8 +6227,314 @@
           <w:color w:val="BFBFBF" w:themeColor="background1" w:themeShade="BF"/>
           <w:sz w:val="24"/>
         </w:rPr>
-        <w:t>.</w:t>
-      </w:r>
+        <w:t>le</w:t>
+      </w:r>
+      <w:proofErr w:type="gramEnd"/>
+      <w:r>
+        <w:rPr>
+          <w:rFonts w:ascii="Arial" w:hAnsi="Arial" w:cs="Arial"/>
+          <w:i/>
+          <w:color w:val="BFBFBF" w:themeColor="background1" w:themeShade="BF"/>
+          <w:sz w:val="24"/>
+        </w:rPr>
+        <w:t xml:space="preserve"> choix du matériel HW</w:t>
+      </w:r>
+    </w:p>
+    <w:p>
+      <w:pPr>
+        <w:pStyle w:val="Retraitnormal1"/>
+        <w:numPr>
+          <w:ilvl w:val="0"/>
+          <w:numId w:val="9"/>
+        </w:numPr>
+        <w:rPr>
+          <w:rFonts w:ascii="Arial" w:hAnsi="Arial" w:cs="Arial"/>
+          <w:i/>
+          <w:color w:val="BFBFBF" w:themeColor="background1" w:themeShade="BF"/>
+          <w:sz w:val="24"/>
+        </w:rPr>
+      </w:pPr>
+      <w:proofErr w:type="gramStart"/>
+      <w:r>
+        <w:rPr>
+          <w:rFonts w:ascii="Arial" w:hAnsi="Arial" w:cs="Arial"/>
+          <w:i/>
+          <w:color w:val="BFBFBF" w:themeColor="background1" w:themeShade="BF"/>
+          <w:sz w:val="24"/>
+        </w:rPr>
+        <w:t>le</w:t>
+      </w:r>
+      <w:proofErr w:type="gramEnd"/>
+      <w:r>
+        <w:rPr>
+          <w:rFonts w:ascii="Arial" w:hAnsi="Arial" w:cs="Arial"/>
+          <w:i/>
+          <w:color w:val="BFBFBF" w:themeColor="background1" w:themeShade="BF"/>
+          <w:sz w:val="24"/>
+        </w:rPr>
+        <w:t xml:space="preserve"> choix des systèmes d'exploitation pour la réalisation </w:t>
+      </w:r>
+      <w:r>
+        <w:rPr>
+          <w:rFonts w:ascii="Arial" w:hAnsi="Arial" w:cs="Arial"/>
+          <w:i/>
+          <w:color w:val="BFBFBF" w:themeColor="background1" w:themeShade="BF"/>
+          <w:sz w:val="24"/>
+          <w:u w:val="single"/>
+        </w:rPr>
+        <w:t>et</w:t>
+      </w:r>
+      <w:r>
+        <w:rPr>
+          <w:rFonts w:ascii="Arial" w:hAnsi="Arial" w:cs="Arial"/>
+          <w:i/>
+          <w:color w:val="BFBFBF" w:themeColor="background1" w:themeShade="BF"/>
+          <w:sz w:val="24"/>
+        </w:rPr>
+        <w:t xml:space="preserve"> l'utilisation</w:t>
+      </w:r>
+    </w:p>
+    <w:p>
+      <w:pPr>
+        <w:pStyle w:val="Retraitnormal1"/>
+        <w:numPr>
+          <w:ilvl w:val="0"/>
+          <w:numId w:val="9"/>
+        </w:numPr>
+        <w:rPr>
+          <w:rFonts w:ascii="Arial" w:hAnsi="Arial" w:cs="Arial"/>
+          <w:i/>
+          <w:color w:val="BFBFBF" w:themeColor="background1" w:themeShade="BF"/>
+          <w:sz w:val="24"/>
+        </w:rPr>
+      </w:pPr>
+      <w:proofErr w:type="gramStart"/>
+      <w:r>
+        <w:rPr>
+          <w:rFonts w:ascii="Arial" w:hAnsi="Arial" w:cs="Arial"/>
+          <w:i/>
+          <w:color w:val="BFBFBF" w:themeColor="background1" w:themeShade="BF"/>
+          <w:sz w:val="24"/>
+        </w:rPr>
+        <w:t>le</w:t>
+      </w:r>
+      <w:proofErr w:type="gramEnd"/>
+      <w:r>
+        <w:rPr>
+          <w:rFonts w:ascii="Arial" w:hAnsi="Arial" w:cs="Arial"/>
+          <w:i/>
+          <w:color w:val="BFBFBF" w:themeColor="background1" w:themeShade="BF"/>
+          <w:sz w:val="24"/>
+        </w:rPr>
+        <w:t xml:space="preserve"> choix des outils logiciels pour la réalisation </w:t>
+      </w:r>
+      <w:r>
+        <w:rPr>
+          <w:rFonts w:ascii="Arial" w:hAnsi="Arial" w:cs="Arial"/>
+          <w:i/>
+          <w:color w:val="BFBFBF" w:themeColor="background1" w:themeShade="BF"/>
+          <w:sz w:val="24"/>
+          <w:u w:val="single"/>
+        </w:rPr>
+        <w:t>et</w:t>
+      </w:r>
+      <w:r>
+        <w:rPr>
+          <w:rFonts w:ascii="Arial" w:hAnsi="Arial" w:cs="Arial"/>
+          <w:i/>
+          <w:color w:val="BFBFBF" w:themeColor="background1" w:themeShade="BF"/>
+          <w:sz w:val="24"/>
+        </w:rPr>
+        <w:t xml:space="preserve"> l'utilisation</w:t>
+      </w:r>
+    </w:p>
+    <w:p>
+      <w:pPr>
+        <w:pStyle w:val="Retraitnormal1"/>
+        <w:numPr>
+          <w:ilvl w:val="0"/>
+          <w:numId w:val="9"/>
+        </w:numPr>
+        <w:rPr>
+          <w:rFonts w:ascii="Arial" w:hAnsi="Arial" w:cs="Arial"/>
+          <w:i/>
+          <w:color w:val="BFBFBF" w:themeColor="background1" w:themeShade="BF"/>
+          <w:sz w:val="24"/>
+        </w:rPr>
+      </w:pPr>
+      <w:proofErr w:type="gramStart"/>
+      <w:r>
+        <w:rPr>
+          <w:rFonts w:ascii="Arial" w:hAnsi="Arial" w:cs="Arial"/>
+          <w:i/>
+          <w:color w:val="BFBFBF" w:themeColor="background1" w:themeShade="BF"/>
+          <w:sz w:val="24"/>
+        </w:rPr>
+        <w:t>site</w:t>
+      </w:r>
+      <w:proofErr w:type="gramEnd"/>
+      <w:r>
+        <w:rPr>
+          <w:rFonts w:ascii="Arial" w:hAnsi="Arial" w:cs="Arial"/>
+          <w:i/>
+          <w:color w:val="BFBFBF" w:themeColor="background1" w:themeShade="BF"/>
+          <w:sz w:val="24"/>
+        </w:rPr>
+        <w:t xml:space="preserve"> web: </w:t>
+      </w:r>
+      <w:r>
+        <w:rPr>
+          <w:rFonts w:ascii="Arial" w:hAnsi="Arial" w:cs="Arial"/>
+          <w:i/>
+          <w:color w:val="BFBFBF" w:themeColor="background1" w:themeShade="BF"/>
+          <w:sz w:val="24"/>
+        </w:rPr>
+        <w:t>réaliser les maquettes avec un logiciel, décrire toutes les animations sur papier, définir les mots-clés, choisir une formule d'hébergement, définir la méthode de mise à jour, …</w:t>
+      </w:r>
+    </w:p>
+    <w:p>
+      <w:pPr>
+        <w:pStyle w:val="Retraitnormal1"/>
+        <w:numPr>
+          <w:ilvl w:val="0"/>
+          <w:numId w:val="4"/>
+        </w:numPr>
+        <w:rPr>
+          <w:rFonts w:ascii="Arial" w:hAnsi="Arial" w:cs="Arial"/>
+          <w:i/>
+          <w:color w:val="BFBFBF" w:themeColor="background1" w:themeShade="BF"/>
+          <w:sz w:val="24"/>
+        </w:rPr>
+      </w:pPr>
+      <w:proofErr w:type="gramStart"/>
+      <w:r>
+        <w:rPr>
+          <w:rFonts w:ascii="Arial" w:hAnsi="Arial" w:cs="Arial"/>
+          <w:i/>
+          <w:color w:val="BFBFBF" w:themeColor="background1" w:themeShade="BF"/>
+          <w:sz w:val="24"/>
+        </w:rPr>
+        <w:t>bases</w:t>
+      </w:r>
+      <w:proofErr w:type="gramEnd"/>
+      <w:r>
+        <w:rPr>
+          <w:rFonts w:ascii="Arial" w:hAnsi="Arial" w:cs="Arial"/>
+          <w:i/>
+          <w:color w:val="BFBFBF" w:themeColor="background1" w:themeShade="BF"/>
+          <w:sz w:val="24"/>
+        </w:rPr>
+        <w:t xml:space="preserve"> de données: décrire le modèle relationnel, le contenu détaillé des tables (caractéristiques de chaque champs) et les requêtes.</w:t>
+      </w:r>
+    </w:p>
+    <w:p>
+      <w:pPr>
+        <w:pStyle w:val="Retraitnormal1"/>
+        <w:numPr>
+          <w:ilvl w:val="0"/>
+          <w:numId w:val="4"/>
+        </w:numPr>
+        <w:rPr>
+          <w:rFonts w:ascii="Arial" w:hAnsi="Arial" w:cs="Arial"/>
+          <w:i/>
+          <w:color w:val="BFBFBF" w:themeColor="background1" w:themeShade="BF"/>
+          <w:sz w:val="24"/>
+        </w:rPr>
+      </w:pPr>
+      <w:proofErr w:type="gramStart"/>
+      <w:r>
+        <w:rPr>
+          <w:rFonts w:ascii="Arial" w:hAnsi="Arial" w:cs="Arial"/>
+          <w:i/>
+          <w:color w:val="BFBFBF" w:themeColor="background1" w:themeShade="BF"/>
+          <w:sz w:val="24"/>
+        </w:rPr>
+        <w:t>programmation</w:t>
+      </w:r>
+      <w:proofErr w:type="gramEnd"/>
+      <w:r>
+        <w:rPr>
+          <w:rFonts w:ascii="Arial" w:hAnsi="Arial" w:cs="Arial"/>
+          <w:i/>
+          <w:color w:val="BFBFBF" w:themeColor="background1" w:themeShade="BF"/>
+          <w:sz w:val="24"/>
+        </w:rPr>
+        <w:t xml:space="preserve"> et scripts: organigramme, architecture du programme, découpage modulaire, entrées-sorties des modules, </w:t>
+      </w:r>
+      <w:proofErr w:type="spellStart"/>
+      <w:r>
+        <w:rPr>
+          <w:rFonts w:ascii="Arial" w:hAnsi="Arial" w:cs="Arial"/>
+          <w:i/>
+          <w:color w:val="BFBFBF" w:themeColor="background1" w:themeShade="BF"/>
+          <w:sz w:val="24"/>
+        </w:rPr>
+        <w:t>pseudo-code</w:t>
+      </w:r>
+      <w:proofErr w:type="spellEnd"/>
+      <w:r>
+        <w:rPr>
+          <w:rFonts w:ascii="Arial" w:hAnsi="Arial" w:cs="Arial"/>
+          <w:i/>
+          <w:color w:val="BFBFBF" w:themeColor="background1" w:themeShade="BF"/>
+          <w:sz w:val="24"/>
+        </w:rPr>
+        <w:t xml:space="preserve"> </w:t>
+      </w:r>
+      <w:r>
+        <w:rPr>
+          <w:rFonts w:ascii="Arial" w:hAnsi="Arial" w:cs="Arial"/>
+          <w:i/>
+          <w:color w:val="BFBFBF" w:themeColor="background1" w:themeShade="BF"/>
+          <w:sz w:val="24"/>
+        </w:rPr>
+        <w:t>/</w:t>
+      </w:r>
+      <w:r>
+        <w:rPr>
+          <w:rFonts w:ascii="Arial" w:hAnsi="Arial" w:cs="Arial"/>
+          <w:i/>
+          <w:color w:val="BFBFBF" w:themeColor="background1" w:themeShade="BF"/>
+          <w:sz w:val="24"/>
+        </w:rPr>
+        <w:t xml:space="preserve"> </w:t>
+      </w:r>
+      <w:proofErr w:type="spellStart"/>
+      <w:r>
+        <w:rPr>
+          <w:rFonts w:ascii="Arial" w:hAnsi="Arial" w:cs="Arial"/>
+          <w:i/>
+          <w:color w:val="BFBFBF" w:themeColor="background1" w:themeShade="BF"/>
+          <w:sz w:val="24"/>
+        </w:rPr>
+        <w:t>structogramme</w:t>
+      </w:r>
+      <w:proofErr w:type="spellEnd"/>
+      <w:r>
+        <w:rPr>
+          <w:rFonts w:ascii="Arial" w:hAnsi="Arial" w:cs="Arial"/>
+          <w:i/>
+          <w:color w:val="BFBFBF" w:themeColor="background1" w:themeShade="BF"/>
+          <w:sz w:val="24"/>
+        </w:rPr>
+        <w:t>…</w:t>
+      </w:r>
+    </w:p>
+    <w:p>
+      <w:pPr>
+        <w:pStyle w:val="Retraitnormal1"/>
+        <w:numPr>
+          <w:ilvl w:val="0"/>
+          <w:numId w:val="0"/>
+        </w:numPr>
+        <w:ind w:left="720"/>
+        <w:rPr>
+          <w:rFonts w:ascii="Arial" w:hAnsi="Arial" w:cs="Arial"/>
+          <w:i/>
+          <w:color w:val="BFBFBF" w:themeColor="background1" w:themeShade="BF"/>
+          <w:sz w:val="24"/>
+        </w:rPr>
+      </w:pPr>
     </w:p>
     <w:p>
       <w:pPr>
@@ -5207,49 +6546,23 @@
         <w:ind w:left="360"/>
         <w:rPr>
           <w:rFonts w:ascii="Arial" w:hAnsi="Arial" w:cs="Arial"/>
-          <w:iCs/>
+          <w:b/>
+          <w:bCs/>
+          <w:i/>
+          <w:color w:val="BFBFBF" w:themeColor="background1" w:themeShade="BF"/>
           <w:sz w:val="24"/>
         </w:rPr>
       </w:pPr>
       <w:r>
         <w:rPr>
           <w:rFonts w:ascii="Arial" w:hAnsi="Arial" w:cs="Arial"/>
-          <w:iCs/>
-          <w:sz w:val="24"/>
-        </w:rPr>
-        <w:t># Décrire les risques (</w:t>
-      </w:r>
-      <w:r>
-        <w:rPr>
-          <w:rFonts w:ascii="Arial" w:hAnsi="Arial" w:cs="Arial"/>
-          <w:iCs/>
-          <w:sz w:val="24"/>
-        </w:rPr>
-        <w:t>apprentissage durant le projet</w:t>
-      </w:r>
-      <w:r>
-        <w:rPr>
-          <w:rFonts w:ascii="Arial" w:hAnsi="Arial" w:cs="Arial"/>
-          <w:iCs/>
-          <w:sz w:val="24"/>
-        </w:rPr>
-        <w:t xml:space="preserve">, </w:t>
-      </w:r>
-      <w:r>
-        <w:rPr>
-          <w:rFonts w:ascii="Arial" w:hAnsi="Arial" w:cs="Arial"/>
-          <w:iCs/>
-          <w:sz w:val="24"/>
-        </w:rPr>
-        <w:t>…</w:t>
-      </w:r>
-      <w:r>
-        <w:rPr>
-          <w:rFonts w:ascii="Arial" w:hAnsi="Arial" w:cs="Arial"/>
-          <w:iCs/>
-          <w:sz w:val="24"/>
-        </w:rPr>
-        <w:t>)</w:t>
+          <w:b/>
+          <w:bCs/>
+          <w:i/>
+          <w:color w:val="BFBFBF" w:themeColor="background1" w:themeShade="BF"/>
+          <w:sz w:val="24"/>
+        </w:rPr>
+        <w:t>Le dossier de conception devrait permettre de sous-traiter la réalisation du projet !</w:t>
       </w:r>
     </w:p>
     <w:p>
@@ -5262,7 +6575,7 @@
         <w:ind w:left="360"/>
         <w:rPr>
           <w:rFonts w:ascii="Arial" w:hAnsi="Arial" w:cs="Arial"/>
-          <w:iCs/>
+          <w:bCs/>
           <w:sz w:val="24"/>
         </w:rPr>
       </w:pPr>
@@ -5277,829 +6590,6 @@
         <w:ind w:left="360"/>
         <w:rPr>
           <w:rFonts w:ascii="Arial" w:hAnsi="Arial" w:cs="Arial"/>
-          <w:iCs/>
-          <w:sz w:val="24"/>
-        </w:rPr>
-      </w:pPr>
-      <w:r>
-        <w:rPr>
-          <w:rFonts w:ascii="Arial" w:hAnsi="Arial" w:cs="Arial"/>
-          <w:iCs/>
-          <w:sz w:val="24"/>
-        </w:rPr>
-        <w:t>Afin de permettre une bonne compréhension du langage Python</w:t>
-      </w:r>
-      <w:r>
-        <w:rPr>
-          <w:rFonts w:ascii="Arial" w:hAnsi="Arial" w:cs="Arial"/>
-          <w:iCs/>
-          <w:sz w:val="24"/>
-        </w:rPr>
-        <w:t xml:space="preserve">, les différents modules seront testés. Ces tests seront majoritairement effectués en dehors des heures de travail. </w:t>
-      </w:r>
-    </w:p>
-    <w:p>
-      <w:pPr>
-        <w:pStyle w:val="Retraitnormal1"/>
-        <w:numPr>
-          <w:ilvl w:val="0"/>
-          <w:numId w:val="0"/>
-        </w:numPr>
-        <w:ind w:left="360"/>
-        <w:rPr>
-          <w:rFonts w:ascii="Arial" w:hAnsi="Arial" w:cs="Arial"/>
-          <w:iCs/>
-          <w:sz w:val="24"/>
-        </w:rPr>
-      </w:pPr>
-    </w:p>
-    <w:p>
-      <w:pPr>
-        <w:pStyle w:val="Retraitnormal1"/>
-        <w:numPr>
-          <w:ilvl w:val="0"/>
-          <w:numId w:val="0"/>
-        </w:numPr>
-        <w:ind w:left="360"/>
-        <w:rPr>
-          <w:rFonts w:ascii="Arial" w:hAnsi="Arial" w:cs="Arial"/>
-          <w:iCs/>
-          <w:sz w:val="24"/>
-        </w:rPr>
-      </w:pPr>
-      <w:r>
-        <w:rPr>
-          <w:rFonts w:ascii="Arial" w:hAnsi="Arial" w:cs="Arial"/>
-          <w:iCs/>
-          <w:sz w:val="24"/>
-        </w:rPr>
-        <w:t>Durant les premières semaines du projet, l</w:t>
-      </w:r>
-      <w:r>
-        <w:rPr>
-          <w:rFonts w:ascii="Arial" w:hAnsi="Arial" w:cs="Arial"/>
-          <w:iCs/>
-          <w:sz w:val="24"/>
-        </w:rPr>
-        <w:t>a conception aura donc une grande priorit</w:t>
-      </w:r>
-      <w:r>
-        <w:rPr>
-          <w:rFonts w:ascii="Arial" w:hAnsi="Arial" w:cs="Arial"/>
-          <w:iCs/>
-          <w:sz w:val="24"/>
-        </w:rPr>
-        <w:t>é durant les heures de travail</w:t>
-      </w:r>
-      <w:r>
-        <w:rPr>
-          <w:rFonts w:ascii="Arial" w:hAnsi="Arial" w:cs="Arial"/>
-          <w:iCs/>
-          <w:sz w:val="24"/>
-        </w:rPr>
-        <w:t>.</w:t>
-      </w:r>
-    </w:p>
-    <w:p>
-      <w:pPr>
-        <w:pStyle w:val="Titre2"/>
-        <w:rPr>
-          <w:i w:val="0"/>
-          <w:iCs/>
-        </w:rPr>
-      </w:pPr>
-      <w:bookmarkStart w:id="12" w:name="_Toc499021840"/>
-      <w:r>
-        <w:rPr>
-          <w:i w:val="0"/>
-          <w:iCs/>
-        </w:rPr>
-        <w:t>Planification</w:t>
-      </w:r>
-      <w:bookmarkEnd w:id="12"/>
-    </w:p>
-    <w:p/>
-    <w:p>
-      <w:pPr>
-        <w:pStyle w:val="Retraitnormal1"/>
-        <w:numPr>
-          <w:ilvl w:val="0"/>
-          <w:numId w:val="0"/>
-        </w:numPr>
-        <w:ind w:left="349"/>
-        <w:rPr>
-          <w:rFonts w:ascii="Arial" w:hAnsi="Arial"/>
-          <w:i/>
-          <w:iCs/>
-          <w:color w:val="BFBFBF" w:themeColor="background1" w:themeShade="BF"/>
-          <w:sz w:val="24"/>
-          <w:szCs w:val="14"/>
-          <w:lang w:eastAsia="fr-FR"/>
-        </w:rPr>
-      </w:pPr>
-      <w:r>
-        <w:rPr>
-          <w:rFonts w:ascii="Arial" w:hAnsi="Arial"/>
-          <w:i/>
-          <w:iCs/>
-          <w:color w:val="BFBFBF" w:themeColor="background1" w:themeShade="BF"/>
-          <w:sz w:val="24"/>
-          <w:szCs w:val="14"/>
-          <w:lang w:eastAsia="fr-FR"/>
-        </w:rPr>
-        <w:t>Révision de la planification initiale du projet :</w:t>
-      </w:r>
-    </w:p>
-    <w:p>
-      <w:pPr>
-        <w:pStyle w:val="Retraitnormal1"/>
-        <w:numPr>
-          <w:ilvl w:val="0"/>
-          <w:numId w:val="0"/>
-        </w:numPr>
-        <w:ind w:left="349"/>
-        <w:rPr>
-          <w:rFonts w:ascii="Arial" w:hAnsi="Arial"/>
-          <w:i/>
-          <w:iCs/>
-          <w:color w:val="BFBFBF" w:themeColor="background1" w:themeShade="BF"/>
-          <w:sz w:val="24"/>
-          <w:szCs w:val="14"/>
-          <w:lang w:eastAsia="fr-FR"/>
-        </w:rPr>
-      </w:pPr>
-    </w:p>
-    <w:p>
-      <w:pPr>
-        <w:pStyle w:val="Retraitnormal1"/>
-        <w:numPr>
-          <w:ilvl w:val="0"/>
-          <w:numId w:val="7"/>
-        </w:numPr>
-        <w:rPr>
-          <w:rFonts w:ascii="Arial" w:hAnsi="Arial"/>
-          <w:i/>
-          <w:iCs/>
-          <w:color w:val="BFBFBF" w:themeColor="background1" w:themeShade="BF"/>
-          <w:sz w:val="24"/>
-          <w:szCs w:val="14"/>
-          <w:lang w:eastAsia="fr-FR"/>
-        </w:rPr>
-      </w:pPr>
-      <w:proofErr w:type="gramStart"/>
-      <w:r>
-        <w:rPr>
-          <w:rFonts w:ascii="Arial" w:hAnsi="Arial"/>
-          <w:i/>
-          <w:iCs/>
-          <w:color w:val="BFBFBF" w:themeColor="background1" w:themeShade="BF"/>
-          <w:sz w:val="24"/>
-          <w:szCs w:val="14"/>
-          <w:lang w:eastAsia="fr-FR"/>
-        </w:rPr>
-        <w:t>planning</w:t>
-      </w:r>
-      <w:proofErr w:type="gramEnd"/>
-      <w:r>
-        <w:rPr>
-          <w:rFonts w:ascii="Arial" w:hAnsi="Arial"/>
-          <w:i/>
-          <w:iCs/>
-          <w:color w:val="BFBFBF" w:themeColor="background1" w:themeShade="BF"/>
-          <w:sz w:val="24"/>
-          <w:szCs w:val="14"/>
-          <w:lang w:eastAsia="fr-FR"/>
-        </w:rPr>
-        <w:t xml:space="preserve"> indiquant les dates de début et de fin du projet ainsi que le découpage connu des diverses phases. </w:t>
-      </w:r>
-    </w:p>
-    <w:p>
-      <w:pPr>
-        <w:pStyle w:val="Retraitnormal1"/>
-        <w:numPr>
-          <w:ilvl w:val="0"/>
-          <w:numId w:val="7"/>
-        </w:numPr>
-        <w:rPr>
-          <w:rFonts w:ascii="Arial" w:hAnsi="Arial"/>
-          <w:i/>
-          <w:iCs/>
-          <w:color w:val="BFBFBF" w:themeColor="background1" w:themeShade="BF"/>
-          <w:sz w:val="24"/>
-          <w:szCs w:val="14"/>
-          <w:lang w:eastAsia="fr-FR"/>
-        </w:rPr>
-      </w:pPr>
-      <w:proofErr w:type="gramStart"/>
-      <w:r>
-        <w:rPr>
-          <w:rFonts w:ascii="Arial" w:hAnsi="Arial"/>
-          <w:i/>
-          <w:iCs/>
-          <w:color w:val="BFBFBF" w:themeColor="background1" w:themeShade="BF"/>
-          <w:sz w:val="24"/>
-          <w:szCs w:val="14"/>
-          <w:lang w:eastAsia="fr-FR"/>
-        </w:rPr>
-        <w:t>partage</w:t>
-      </w:r>
-      <w:proofErr w:type="gramEnd"/>
-      <w:r>
-        <w:rPr>
-          <w:rFonts w:ascii="Arial" w:hAnsi="Arial"/>
-          <w:i/>
-          <w:iCs/>
-          <w:color w:val="BFBFBF" w:themeColor="background1" w:themeShade="BF"/>
-          <w:sz w:val="24"/>
-          <w:szCs w:val="14"/>
-          <w:lang w:eastAsia="fr-FR"/>
-        </w:rPr>
-        <w:t xml:space="preserve"> des tâches en cas de travail à plusieurs.</w:t>
-      </w:r>
-    </w:p>
-    <w:p>
-      <w:pPr>
-        <w:pStyle w:val="Retraitnormal1"/>
-        <w:numPr>
-          <w:ilvl w:val="0"/>
-          <w:numId w:val="0"/>
-        </w:numPr>
-        <w:ind w:left="720"/>
-        <w:rPr>
-          <w:rFonts w:ascii="Arial" w:hAnsi="Arial"/>
-          <w:i/>
-          <w:iCs/>
-          <w:color w:val="BFBFBF" w:themeColor="background1" w:themeShade="BF"/>
-          <w:sz w:val="24"/>
-          <w:szCs w:val="14"/>
-          <w:lang w:eastAsia="fr-FR"/>
-        </w:rPr>
-      </w:pPr>
-    </w:p>
-    <w:p>
-      <w:pPr>
-        <w:pStyle w:val="Retraitnormal1"/>
-        <w:numPr>
-          <w:ilvl w:val="0"/>
-          <w:numId w:val="0"/>
-        </w:numPr>
-        <w:ind w:left="360"/>
-        <w:rPr>
-          <w:rFonts w:ascii="Arial" w:hAnsi="Arial"/>
-          <w:i/>
-          <w:iCs/>
-          <w:color w:val="BFBFBF" w:themeColor="background1" w:themeShade="BF"/>
-          <w:sz w:val="24"/>
-          <w:szCs w:val="14"/>
-          <w:lang w:eastAsia="fr-FR"/>
-        </w:rPr>
-      </w:pPr>
-      <w:r>
-        <w:rPr>
-          <w:rFonts w:ascii="Arial" w:hAnsi="Arial"/>
-          <w:i/>
-          <w:iCs/>
-          <w:color w:val="BFBFBF" w:themeColor="background1" w:themeShade="BF"/>
-          <w:sz w:val="24"/>
-          <w:szCs w:val="14"/>
-          <w:lang w:eastAsia="fr-FR"/>
-        </w:rPr>
-        <w:t xml:space="preserve">Il s’agit en principe de la planification </w:t>
-      </w:r>
-      <w:r>
-        <w:rPr>
-          <w:rFonts w:ascii="Arial" w:hAnsi="Arial"/>
-          <w:b/>
-          <w:bCs/>
-          <w:i/>
-          <w:iCs/>
-          <w:color w:val="BFBFBF" w:themeColor="background1" w:themeShade="BF"/>
-          <w:sz w:val="24"/>
-          <w:szCs w:val="14"/>
-          <w:lang w:eastAsia="fr-FR"/>
-        </w:rPr>
-        <w:t>définitive du projet</w:t>
-      </w:r>
-      <w:r>
-        <w:rPr>
-          <w:rFonts w:ascii="Arial" w:hAnsi="Arial"/>
-          <w:i/>
-          <w:iCs/>
-          <w:color w:val="BFBFBF" w:themeColor="background1" w:themeShade="BF"/>
-          <w:sz w:val="24"/>
-          <w:szCs w:val="14"/>
-          <w:lang w:eastAsia="fr-FR"/>
-        </w:rPr>
-        <w:t>. Elle peut être ensuite affinée (découpage des tâches). Si les délais doivent être ensuite modifiés, le responsable de projet doit être avisé, et les raisons doivent être expliquées dans l’historique.</w:t>
-      </w:r>
-    </w:p>
-    <w:p>
-      <w:pPr>
-        <w:pStyle w:val="Retraitnormal1"/>
-        <w:numPr>
-          <w:ilvl w:val="0"/>
-          <w:numId w:val="0"/>
-        </w:numPr>
-        <w:ind w:left="360"/>
-        <w:rPr>
-          <w:rFonts w:ascii="Arial" w:hAnsi="Arial"/>
-          <w:iCs/>
-          <w:sz w:val="24"/>
-          <w:szCs w:val="14"/>
-          <w:lang w:eastAsia="fr-FR"/>
-        </w:rPr>
-      </w:pPr>
-    </w:p>
-    <w:p>
-      <w:pPr>
-        <w:pStyle w:val="Retraitnormal1"/>
-        <w:numPr>
-          <w:ilvl w:val="0"/>
-          <w:numId w:val="0"/>
-        </w:numPr>
-        <w:ind w:left="360"/>
-        <w:rPr>
-          <w:rFonts w:ascii="Arial" w:hAnsi="Arial"/>
-          <w:iCs/>
-          <w:sz w:val="24"/>
-          <w:szCs w:val="14"/>
-          <w:lang w:eastAsia="fr-FR"/>
-        </w:rPr>
-      </w:pPr>
-    </w:p>
-    <w:p>
-      <w:pPr>
-        <w:pStyle w:val="Titre2"/>
-        <w:rPr>
-          <w:i w:val="0"/>
-          <w:iCs/>
-        </w:rPr>
-      </w:pPr>
-      <w:bookmarkStart w:id="13" w:name="_Toc25553314"/>
-      <w:bookmarkStart w:id="14" w:name="_Toc71691019"/>
-      <w:bookmarkStart w:id="15" w:name="_Toc499021841"/>
-      <w:r>
-        <w:rPr>
-          <w:i w:val="0"/>
-          <w:iCs/>
-        </w:rPr>
-        <w:t>Dossier de conception</w:t>
-      </w:r>
-      <w:bookmarkEnd w:id="13"/>
-      <w:bookmarkEnd w:id="14"/>
-      <w:bookmarkEnd w:id="15"/>
-    </w:p>
-    <w:p>
-      <w:pPr>
-        <w:pStyle w:val="Retraitnormal1"/>
-        <w:numPr>
-          <w:ilvl w:val="0"/>
-          <w:numId w:val="0"/>
-        </w:numPr>
-        <w:ind w:left="360"/>
-        <w:rPr>
-          <w:i/>
-          <w:sz w:val="24"/>
-        </w:rPr>
-      </w:pPr>
-    </w:p>
-    <w:p>
-      <w:pPr>
-        <w:pStyle w:val="Retraitnormal1"/>
-        <w:numPr>
-          <w:ilvl w:val="0"/>
-          <w:numId w:val="0"/>
-        </w:numPr>
-        <w:ind w:left="360"/>
-        <w:rPr>
-          <w:rFonts w:ascii="Arial" w:hAnsi="Arial" w:cs="Arial"/>
-          <w:i/>
-          <w:color w:val="BFBFBF" w:themeColor="background1" w:themeShade="BF"/>
-          <w:sz w:val="24"/>
-        </w:rPr>
-      </w:pPr>
-      <w:r>
-        <w:rPr>
-          <w:rFonts w:ascii="Arial" w:hAnsi="Arial" w:cs="Arial"/>
-          <w:i/>
-          <w:color w:val="BFBFBF" w:themeColor="background1" w:themeShade="BF"/>
-          <w:sz w:val="24"/>
-        </w:rPr>
-        <w:t xml:space="preserve">Fournir tous les document de </w:t>
-      </w:r>
-      <w:proofErr w:type="gramStart"/>
-      <w:r>
-        <w:rPr>
-          <w:rFonts w:ascii="Arial" w:hAnsi="Arial" w:cs="Arial"/>
-          <w:i/>
-          <w:color w:val="BFBFBF" w:themeColor="background1" w:themeShade="BF"/>
-          <w:sz w:val="24"/>
-        </w:rPr>
-        <w:t>conception:</w:t>
-      </w:r>
-      <w:proofErr w:type="gramEnd"/>
-    </w:p>
-    <w:p>
-      <w:pPr>
-        <w:pStyle w:val="Retraitnormal1"/>
-        <w:numPr>
-          <w:ilvl w:val="0"/>
-          <w:numId w:val="0"/>
-        </w:numPr>
-        <w:ind w:left="360"/>
-        <w:rPr>
-          <w:rFonts w:ascii="Arial" w:hAnsi="Arial" w:cs="Arial"/>
-          <w:i/>
-          <w:color w:val="BFBFBF" w:themeColor="background1" w:themeShade="BF"/>
-          <w:sz w:val="24"/>
-        </w:rPr>
-      </w:pPr>
-    </w:p>
-    <w:p>
-      <w:pPr>
-        <w:pStyle w:val="Retraitnormal1"/>
-        <w:numPr>
-          <w:ilvl w:val="0"/>
-          <w:numId w:val="9"/>
-        </w:numPr>
-        <w:rPr>
-          <w:rFonts w:ascii="Arial" w:hAnsi="Arial" w:cs="Arial"/>
-          <w:i/>
-          <w:color w:val="BFBFBF" w:themeColor="background1" w:themeShade="BF"/>
-          <w:sz w:val="24"/>
-        </w:rPr>
-      </w:pPr>
-      <w:proofErr w:type="gramStart"/>
-      <w:r>
-        <w:rPr>
-          <w:rFonts w:ascii="Arial" w:hAnsi="Arial" w:cs="Arial"/>
-          <w:i/>
-          <w:color w:val="BFBFBF" w:themeColor="background1" w:themeShade="BF"/>
-          <w:sz w:val="24"/>
-        </w:rPr>
-        <w:t>le</w:t>
-      </w:r>
-      <w:proofErr w:type="gramEnd"/>
-      <w:r>
-        <w:rPr>
-          <w:rFonts w:ascii="Arial" w:hAnsi="Arial" w:cs="Arial"/>
-          <w:i/>
-          <w:color w:val="BFBFBF" w:themeColor="background1" w:themeShade="BF"/>
-          <w:sz w:val="24"/>
-        </w:rPr>
-        <w:t xml:space="preserve"> choix du matériel HW</w:t>
-      </w:r>
-    </w:p>
-    <w:p>
-      <w:pPr>
-        <w:pStyle w:val="Retraitnormal1"/>
-        <w:numPr>
-          <w:ilvl w:val="0"/>
-          <w:numId w:val="9"/>
-        </w:numPr>
-        <w:rPr>
-          <w:rFonts w:ascii="Arial" w:hAnsi="Arial" w:cs="Arial"/>
-          <w:i/>
-          <w:color w:val="BFBFBF" w:themeColor="background1" w:themeShade="BF"/>
-          <w:sz w:val="24"/>
-        </w:rPr>
-      </w:pPr>
-      <w:proofErr w:type="gramStart"/>
-      <w:r>
-        <w:rPr>
-          <w:rFonts w:ascii="Arial" w:hAnsi="Arial" w:cs="Arial"/>
-          <w:i/>
-          <w:color w:val="BFBFBF" w:themeColor="background1" w:themeShade="BF"/>
-          <w:sz w:val="24"/>
-        </w:rPr>
-        <w:t>le</w:t>
-      </w:r>
-      <w:proofErr w:type="gramEnd"/>
-      <w:r>
-        <w:rPr>
-          <w:rFonts w:ascii="Arial" w:hAnsi="Arial" w:cs="Arial"/>
-          <w:i/>
-          <w:color w:val="BFBFBF" w:themeColor="background1" w:themeShade="BF"/>
-          <w:sz w:val="24"/>
-        </w:rPr>
-        <w:t xml:space="preserve"> choix des systèmes d'exploitation pour la réalisation </w:t>
-      </w:r>
-      <w:r>
-        <w:rPr>
-          <w:rFonts w:ascii="Arial" w:hAnsi="Arial" w:cs="Arial"/>
-          <w:i/>
-          <w:color w:val="BFBFBF" w:themeColor="background1" w:themeShade="BF"/>
-          <w:sz w:val="24"/>
-          <w:u w:val="single"/>
-        </w:rPr>
-        <w:t>et</w:t>
-      </w:r>
-      <w:r>
-        <w:rPr>
-          <w:rFonts w:ascii="Arial" w:hAnsi="Arial" w:cs="Arial"/>
-          <w:i/>
-          <w:color w:val="BFBFBF" w:themeColor="background1" w:themeShade="BF"/>
-          <w:sz w:val="24"/>
-        </w:rPr>
-        <w:t xml:space="preserve"> l'utilisation</w:t>
-      </w:r>
-    </w:p>
-    <w:p>
-      <w:pPr>
-        <w:pStyle w:val="Retraitnormal1"/>
-        <w:numPr>
-          <w:ilvl w:val="0"/>
-          <w:numId w:val="9"/>
-        </w:numPr>
-        <w:rPr>
-          <w:rFonts w:ascii="Arial" w:hAnsi="Arial" w:cs="Arial"/>
-          <w:i/>
-          <w:color w:val="BFBFBF" w:themeColor="background1" w:themeShade="BF"/>
-          <w:sz w:val="24"/>
-        </w:rPr>
-      </w:pPr>
-      <w:proofErr w:type="gramStart"/>
-      <w:r>
-        <w:rPr>
-          <w:rFonts w:ascii="Arial" w:hAnsi="Arial" w:cs="Arial"/>
-          <w:i/>
-          <w:color w:val="BFBFBF" w:themeColor="background1" w:themeShade="BF"/>
-          <w:sz w:val="24"/>
-        </w:rPr>
-        <w:t>le</w:t>
-      </w:r>
-      <w:proofErr w:type="gramEnd"/>
-      <w:r>
-        <w:rPr>
-          <w:rFonts w:ascii="Arial" w:hAnsi="Arial" w:cs="Arial"/>
-          <w:i/>
-          <w:color w:val="BFBFBF" w:themeColor="background1" w:themeShade="BF"/>
-          <w:sz w:val="24"/>
-        </w:rPr>
-        <w:t xml:space="preserve"> choix des outils logiciels pour la réalisation </w:t>
-      </w:r>
-      <w:r>
-        <w:rPr>
-          <w:rFonts w:ascii="Arial" w:hAnsi="Arial" w:cs="Arial"/>
-          <w:i/>
-          <w:color w:val="BFBFBF" w:themeColor="background1" w:themeShade="BF"/>
-          <w:sz w:val="24"/>
-          <w:u w:val="single"/>
-        </w:rPr>
-        <w:t>et</w:t>
-      </w:r>
-      <w:r>
-        <w:rPr>
-          <w:rFonts w:ascii="Arial" w:hAnsi="Arial" w:cs="Arial"/>
-          <w:i/>
-          <w:color w:val="BFBFBF" w:themeColor="background1" w:themeShade="BF"/>
-          <w:sz w:val="24"/>
-        </w:rPr>
-        <w:t xml:space="preserve"> l'utilisation</w:t>
-      </w:r>
-    </w:p>
-    <w:p>
-      <w:pPr>
-        <w:pStyle w:val="Retraitnormal1"/>
-        <w:numPr>
-          <w:ilvl w:val="0"/>
-          <w:numId w:val="9"/>
-        </w:numPr>
-        <w:rPr>
-          <w:rFonts w:ascii="Arial" w:hAnsi="Arial" w:cs="Arial"/>
-          <w:i/>
-          <w:color w:val="BFBFBF" w:themeColor="background1" w:themeShade="BF"/>
-          <w:sz w:val="24"/>
-        </w:rPr>
-      </w:pPr>
-      <w:proofErr w:type="gramStart"/>
-      <w:r>
-        <w:rPr>
-          <w:rFonts w:ascii="Arial" w:hAnsi="Arial" w:cs="Arial"/>
-          <w:i/>
-          <w:color w:val="BFBFBF" w:themeColor="background1" w:themeShade="BF"/>
-          <w:sz w:val="24"/>
-        </w:rPr>
-        <w:t>site</w:t>
-      </w:r>
-      <w:proofErr w:type="gramEnd"/>
-      <w:r>
-        <w:rPr>
-          <w:rFonts w:ascii="Arial" w:hAnsi="Arial" w:cs="Arial"/>
-          <w:i/>
-          <w:color w:val="BFBFBF" w:themeColor="background1" w:themeShade="BF"/>
-          <w:sz w:val="24"/>
-        </w:rPr>
-        <w:t xml:space="preserve"> web: </w:t>
-      </w:r>
-      <w:r>
-        <w:rPr>
-          <w:rFonts w:ascii="Arial" w:hAnsi="Arial" w:cs="Arial"/>
-          <w:i/>
-          <w:color w:val="BFBFBF" w:themeColor="background1" w:themeShade="BF"/>
-          <w:sz w:val="24"/>
-        </w:rPr>
-        <w:t>réaliser les maquettes avec un logiciel, décrire toutes les animations sur papier, définir les mots-clés, choisir une formule d'hébergement, définir la méthode de mise à jour, …</w:t>
-      </w:r>
-    </w:p>
-    <w:p>
-      <w:pPr>
-        <w:pStyle w:val="Retraitnormal1"/>
-        <w:numPr>
-          <w:ilvl w:val="0"/>
-          <w:numId w:val="4"/>
-        </w:numPr>
-        <w:rPr>
-          <w:rFonts w:ascii="Arial" w:hAnsi="Arial" w:cs="Arial"/>
-          <w:i/>
-          <w:color w:val="BFBFBF" w:themeColor="background1" w:themeShade="BF"/>
-          <w:sz w:val="24"/>
-        </w:rPr>
-      </w:pPr>
-      <w:proofErr w:type="gramStart"/>
-      <w:r>
-        <w:rPr>
-          <w:rFonts w:ascii="Arial" w:hAnsi="Arial" w:cs="Arial"/>
-          <w:i/>
-          <w:color w:val="BFBFBF" w:themeColor="background1" w:themeShade="BF"/>
-          <w:sz w:val="24"/>
-        </w:rPr>
-        <w:t>bases</w:t>
-      </w:r>
-      <w:proofErr w:type="gramEnd"/>
-      <w:r>
-        <w:rPr>
-          <w:rFonts w:ascii="Arial" w:hAnsi="Arial" w:cs="Arial"/>
-          <w:i/>
-          <w:color w:val="BFBFBF" w:themeColor="background1" w:themeShade="BF"/>
-          <w:sz w:val="24"/>
-        </w:rPr>
-        <w:t xml:space="preserve"> de données: décrire le modèle relationnel, le contenu détaillé des tables (caractéristiques de chaque champs) et les requêtes.</w:t>
-      </w:r>
-    </w:p>
-    <w:p>
-      <w:pPr>
-        <w:pStyle w:val="Retraitnormal1"/>
-        <w:numPr>
-          <w:ilvl w:val="0"/>
-          <w:numId w:val="4"/>
-        </w:numPr>
-        <w:rPr>
-          <w:rFonts w:ascii="Arial" w:hAnsi="Arial" w:cs="Arial"/>
-          <w:i/>
-          <w:color w:val="BFBFBF" w:themeColor="background1" w:themeShade="BF"/>
-          <w:sz w:val="24"/>
-        </w:rPr>
-      </w:pPr>
-      <w:proofErr w:type="gramStart"/>
-      <w:r>
-        <w:rPr>
-          <w:rFonts w:ascii="Arial" w:hAnsi="Arial" w:cs="Arial"/>
-          <w:i/>
-          <w:color w:val="BFBFBF" w:themeColor="background1" w:themeShade="BF"/>
-          <w:sz w:val="24"/>
-        </w:rPr>
-        <w:t>programmation</w:t>
-      </w:r>
-      <w:proofErr w:type="gramEnd"/>
-      <w:r>
-        <w:rPr>
-          <w:rFonts w:ascii="Arial" w:hAnsi="Arial" w:cs="Arial"/>
-          <w:i/>
-          <w:color w:val="BFBFBF" w:themeColor="background1" w:themeShade="BF"/>
-          <w:sz w:val="24"/>
-        </w:rPr>
-        <w:t xml:space="preserve"> et scripts: organigramme, architecture du programme, découpage modulaire, entrées-sorties des modules, </w:t>
-      </w:r>
-      <w:proofErr w:type="spellStart"/>
-      <w:r>
-        <w:rPr>
-          <w:rFonts w:ascii="Arial" w:hAnsi="Arial" w:cs="Arial"/>
-          <w:i/>
-          <w:color w:val="BFBFBF" w:themeColor="background1" w:themeShade="BF"/>
-          <w:sz w:val="24"/>
-        </w:rPr>
-        <w:t>pseudo-code</w:t>
-      </w:r>
-      <w:proofErr w:type="spellEnd"/>
-      <w:r>
-        <w:rPr>
-          <w:rFonts w:ascii="Arial" w:hAnsi="Arial" w:cs="Arial"/>
-          <w:i/>
-          <w:color w:val="BFBFBF" w:themeColor="background1" w:themeShade="BF"/>
-          <w:sz w:val="24"/>
-        </w:rPr>
-        <w:t xml:space="preserve"> </w:t>
-      </w:r>
-      <w:r>
-        <w:rPr>
-          <w:rFonts w:ascii="Arial" w:hAnsi="Arial" w:cs="Arial"/>
-          <w:i/>
-          <w:color w:val="BFBFBF" w:themeColor="background1" w:themeShade="BF"/>
-          <w:sz w:val="24"/>
-        </w:rPr>
-        <w:t>/</w:t>
-      </w:r>
-      <w:r>
-        <w:rPr>
-          <w:rFonts w:ascii="Arial" w:hAnsi="Arial" w:cs="Arial"/>
-          <w:i/>
-          <w:color w:val="BFBFBF" w:themeColor="background1" w:themeShade="BF"/>
-          <w:sz w:val="24"/>
-        </w:rPr>
-        <w:t xml:space="preserve"> </w:t>
-      </w:r>
-      <w:proofErr w:type="spellStart"/>
-      <w:r>
-        <w:rPr>
-          <w:rFonts w:ascii="Arial" w:hAnsi="Arial" w:cs="Arial"/>
-          <w:i/>
-          <w:color w:val="BFBFBF" w:themeColor="background1" w:themeShade="BF"/>
-          <w:sz w:val="24"/>
-        </w:rPr>
-        <w:t>structogramme</w:t>
-      </w:r>
-      <w:proofErr w:type="spellEnd"/>
-      <w:r>
-        <w:rPr>
-          <w:rFonts w:ascii="Arial" w:hAnsi="Arial" w:cs="Arial"/>
-          <w:i/>
-          <w:color w:val="BFBFBF" w:themeColor="background1" w:themeShade="BF"/>
-          <w:sz w:val="24"/>
-        </w:rPr>
-        <w:t>…</w:t>
-      </w:r>
-    </w:p>
-    <w:p>
-      <w:pPr>
-        <w:pStyle w:val="Retraitnormal1"/>
-        <w:numPr>
-          <w:ilvl w:val="0"/>
-          <w:numId w:val="0"/>
-        </w:numPr>
-        <w:ind w:left="720"/>
-        <w:rPr>
-          <w:rFonts w:ascii="Arial" w:hAnsi="Arial" w:cs="Arial"/>
-          <w:i/>
-          <w:color w:val="BFBFBF" w:themeColor="background1" w:themeShade="BF"/>
-          <w:sz w:val="24"/>
-        </w:rPr>
-      </w:pPr>
-    </w:p>
-    <w:p>
-      <w:pPr>
-        <w:pStyle w:val="Retraitnormal1"/>
-        <w:numPr>
-          <w:ilvl w:val="0"/>
-          <w:numId w:val="0"/>
-        </w:numPr>
-        <w:ind w:left="360"/>
-        <w:rPr>
-          <w:rFonts w:ascii="Arial" w:hAnsi="Arial" w:cs="Arial"/>
-          <w:b/>
-          <w:bCs/>
-          <w:i/>
-          <w:color w:val="BFBFBF" w:themeColor="background1" w:themeShade="BF"/>
-          <w:sz w:val="24"/>
-        </w:rPr>
-      </w:pPr>
-      <w:r>
-        <w:rPr>
-          <w:rFonts w:ascii="Arial" w:hAnsi="Arial" w:cs="Arial"/>
-          <w:b/>
-          <w:bCs/>
-          <w:i/>
-          <w:color w:val="BFBFBF" w:themeColor="background1" w:themeShade="BF"/>
-          <w:sz w:val="24"/>
-        </w:rPr>
-        <w:t>Le dossier de conception devrait permettre de sous-traiter la réalisation du projet !</w:t>
-      </w:r>
-    </w:p>
-    <w:p>
-      <w:pPr>
-        <w:pStyle w:val="Retraitnormal1"/>
-        <w:numPr>
-          <w:ilvl w:val="0"/>
-          <w:numId w:val="0"/>
-        </w:numPr>
-        <w:ind w:left="360"/>
-        <w:rPr>
-          <w:rFonts w:ascii="Arial" w:hAnsi="Arial" w:cs="Arial"/>
-          <w:bCs/>
-          <w:sz w:val="24"/>
-        </w:rPr>
-      </w:pPr>
-    </w:p>
-    <w:p>
-      <w:pPr>
-        <w:pStyle w:val="Retraitnormal1"/>
-        <w:numPr>
-          <w:ilvl w:val="0"/>
-          <w:numId w:val="0"/>
-        </w:numPr>
-        <w:ind w:left="360"/>
-        <w:rPr>
-          <w:rFonts w:ascii="Arial" w:hAnsi="Arial" w:cs="Arial"/>
           <w:bCs/>
           <w:sz w:val="24"/>
         </w:rPr>
@@ -6615,7 +7105,6 @@
         <w:rPr>
           <w:i/>
         </w:rPr>
-        <w:lastRenderedPageBreak/>
         <w:t>les preuves de test (papier ou fichier)</w:t>
       </w:r>
     </w:p>
@@ -6850,6 +7339,7 @@
           <w:rFonts w:cs="Arial"/>
           <w:i/>
         </w:rPr>
+        <w:lastRenderedPageBreak/>
         <w:t>le rapport de projet</w:t>
       </w:r>
     </w:p>
@@ -7578,7 +8068,7 @@
         <w:sz w:val="16"/>
         <w:szCs w:val="16"/>
       </w:rPr>
-      <w:t>8</w:t>
+      <w:t>7</w:t>
     </w:r>
     <w:r>
       <w:rPr>
@@ -9086,6 +9576,92 @@
     </w:lvl>
   </w:abstractNum>
   <w:abstractNum w:abstractNumId="11" w15:restartNumberingAfterBreak="0">
+    <w:nsid w:val="6ED94D7F"/>
+    <w:multiLevelType w:val="hybridMultilevel"/>
+    <w:tmpl w:val="ABFC836A"/>
+    <w:lvl w:ilvl="0" w:tplc="100C000F">
+      <w:start w:val="1"/>
+      <w:numFmt w:val="decimal"/>
+      <w:lvlText w:val="%1."/>
+      <w:lvlJc w:val="left"/>
+      <w:pPr>
+        <w:ind w:left="1428" w:hanging="360"/>
+      </w:pPr>
+    </w:lvl>
+    <w:lvl w:ilvl="1" w:tplc="100C0019" w:tentative="1">
+      <w:start w:val="1"/>
+      <w:numFmt w:val="lowerLetter"/>
+      <w:lvlText w:val="%2."/>
+      <w:lvlJc w:val="left"/>
+      <w:pPr>
+        <w:ind w:left="2148" w:hanging="360"/>
+      </w:pPr>
+    </w:lvl>
+    <w:lvl w:ilvl="2" w:tplc="100C001B" w:tentative="1">
+      <w:start w:val="1"/>
+      <w:numFmt w:val="lowerRoman"/>
+      <w:lvlText w:val="%3."/>
+      <w:lvlJc w:val="right"/>
+      <w:pPr>
+        <w:ind w:left="2868" w:hanging="180"/>
+      </w:pPr>
+    </w:lvl>
+    <w:lvl w:ilvl="3" w:tplc="100C000F" w:tentative="1">
+      <w:start w:val="1"/>
+      <w:numFmt w:val="decimal"/>
+      <w:lvlText w:val="%4."/>
+      <w:lvlJc w:val="left"/>
+      <w:pPr>
+        <w:ind w:left="3588" w:hanging="360"/>
+      </w:pPr>
+    </w:lvl>
+    <w:lvl w:ilvl="4" w:tplc="100C0019" w:tentative="1">
+      <w:start w:val="1"/>
+      <w:numFmt w:val="lowerLetter"/>
+      <w:lvlText w:val="%5."/>
+      <w:lvlJc w:val="left"/>
+      <w:pPr>
+        <w:ind w:left="4308" w:hanging="360"/>
+      </w:pPr>
+    </w:lvl>
+    <w:lvl w:ilvl="5" w:tplc="100C001B" w:tentative="1">
+      <w:start w:val="1"/>
+      <w:numFmt w:val="lowerRoman"/>
+      <w:lvlText w:val="%6."/>
+      <w:lvlJc w:val="right"/>
+      <w:pPr>
+        <w:ind w:left="5028" w:hanging="180"/>
+      </w:pPr>
+    </w:lvl>
+    <w:lvl w:ilvl="6" w:tplc="100C000F" w:tentative="1">
+      <w:start w:val="1"/>
+      <w:numFmt w:val="decimal"/>
+      <w:lvlText w:val="%7."/>
+      <w:lvlJc w:val="left"/>
+      <w:pPr>
+        <w:ind w:left="5748" w:hanging="360"/>
+      </w:pPr>
+    </w:lvl>
+    <w:lvl w:ilvl="7" w:tplc="100C0019" w:tentative="1">
+      <w:start w:val="1"/>
+      <w:numFmt w:val="lowerLetter"/>
+      <w:lvlText w:val="%8."/>
+      <w:lvlJc w:val="left"/>
+      <w:pPr>
+        <w:ind w:left="6468" w:hanging="360"/>
+      </w:pPr>
+    </w:lvl>
+    <w:lvl w:ilvl="8" w:tplc="100C001B" w:tentative="1">
+      <w:start w:val="1"/>
+      <w:numFmt w:val="lowerRoman"/>
+      <w:lvlText w:val="%9."/>
+      <w:lvlJc w:val="right"/>
+      <w:pPr>
+        <w:ind w:left="7188" w:hanging="180"/>
+      </w:pPr>
+    </w:lvl>
+  </w:abstractNum>
+  <w:abstractNum w:abstractNumId="12" w15:restartNumberingAfterBreak="0">
     <w:nsid w:val="71E06583"/>
     <w:multiLevelType w:val="hybridMultilevel"/>
     <w:tmpl w:val="26C81FCE"/>
@@ -9225,7 +9801,7 @@
       </w:rPr>
     </w:lvl>
   </w:abstractNum>
-  <w:abstractNum w:abstractNumId="12" w15:restartNumberingAfterBreak="0">
+  <w:abstractNum w:abstractNumId="13" w15:restartNumberingAfterBreak="0">
     <w:nsid w:val="75A3529B"/>
     <w:multiLevelType w:val="hybridMultilevel"/>
     <w:tmpl w:val="819EEA64"/>
@@ -9365,7 +9941,7 @@
       </w:rPr>
     </w:lvl>
   </w:abstractNum>
-  <w:abstractNum w:abstractNumId="13" w15:restartNumberingAfterBreak="0">
+  <w:abstractNum w:abstractNumId="14" w15:restartNumberingAfterBreak="0">
     <w:nsid w:val="77BA70A1"/>
     <w:multiLevelType w:val="hybridMultilevel"/>
     <w:tmpl w:val="36D290EA"/>
@@ -9477,7 +10053,7 @@
       </w:rPr>
     </w:lvl>
   </w:abstractNum>
-  <w:abstractNum w:abstractNumId="14" w15:restartNumberingAfterBreak="0">
+  <w:abstractNum w:abstractNumId="15" w15:restartNumberingAfterBreak="0">
     <w:nsid w:val="780D5F00"/>
     <w:multiLevelType w:val="hybridMultilevel"/>
     <w:tmpl w:val="3784436E"/>
@@ -9589,7 +10165,7 @@
       </w:rPr>
     </w:lvl>
   </w:abstractNum>
-  <w:abstractNum w:abstractNumId="15" w15:restartNumberingAfterBreak="0">
+  <w:abstractNum w:abstractNumId="16" w15:restartNumberingAfterBreak="0">
     <w:nsid w:val="7B193736"/>
     <w:multiLevelType w:val="multilevel"/>
     <w:tmpl w:val="7D6C00BC"/>
@@ -9711,7 +10287,7 @@
       </w:pPr>
     </w:lvl>
   </w:abstractNum>
-  <w:abstractNum w:abstractNumId="16" w15:restartNumberingAfterBreak="0">
+  <w:abstractNum w:abstractNumId="17" w15:restartNumberingAfterBreak="0">
     <w:nsid w:val="7DD245F2"/>
     <w:multiLevelType w:val="hybridMultilevel"/>
     <w:tmpl w:val="3100450C"/>
@@ -9852,7 +10428,7 @@
     </w:lvl>
   </w:abstractNum>
   <w:num w:numId="1">
-    <w:abstractNumId w:val="15"/>
+    <w:abstractNumId w:val="16"/>
   </w:num>
   <w:num w:numId="2">
     <w:abstractNumId w:val="0"/>
@@ -9861,7 +10437,7 @@
     <w:abstractNumId w:val="2"/>
   </w:num>
   <w:num w:numId="4">
-    <w:abstractNumId w:val="12"/>
+    <w:abstractNumId w:val="13"/>
   </w:num>
   <w:num w:numId="5">
     <w:abstractNumId w:val="9"/>
@@ -9873,7 +10449,7 @@
     <w:abstractNumId w:val="10"/>
   </w:num>
   <w:num w:numId="8">
-    <w:abstractNumId w:val="16"/>
+    <w:abstractNumId w:val="17"/>
   </w:num>
   <w:num w:numId="9">
     <w:abstractNumId w:val="1"/>
@@ -9888,19 +10464,22 @@
     <w:abstractNumId w:val="6"/>
   </w:num>
   <w:num w:numId="13">
-    <w:abstractNumId w:val="11"/>
+    <w:abstractNumId w:val="12"/>
   </w:num>
   <w:num w:numId="14">
-    <w:abstractNumId w:val="14"/>
+    <w:abstractNumId w:val="15"/>
   </w:num>
   <w:num w:numId="15">
-    <w:abstractNumId w:val="13"/>
+    <w:abstractNumId w:val="14"/>
   </w:num>
   <w:num w:numId="16">
     <w:abstractNumId w:val="3"/>
   </w:num>
   <w:num w:numId="17">
     <w:abstractNumId w:val="7"/>
+  </w:num>
+  <w:num w:numId="18">
+    <w:abstractNumId w:val="11"/>
   </w:num>
   <w:numIdMacAtCleanup w:val="13"/>
 </w:numbering>
@@ -11030,9 +11609,12 @@
 </file>
 
 <file path=customXml/item1.xml><?xml version="1.0" encoding="utf-8"?>
-<p:properties xmlns:p="http://schemas.microsoft.com/office/2006/metadata/properties" xmlns:xsi="http://www.w3.org/2001/XMLSchema-instance" xmlns:pc="http://schemas.microsoft.com/office/infopath/2007/PartnerControls">
-  <documentManagement/>
-</p:properties>
+<?mso-contentType ?>
+<FormTemplates xmlns="http://schemas.microsoft.com/sharepoint/v3/contenttype/forms">
+  <Display>DocumentLibraryForm</Display>
+  <Edit>DocumentLibraryForm</Edit>
+  <New>DocumentLibraryForm</New>
+</FormTemplates>
 </file>
 
 <file path=customXml/item2.xml><?xml version="1.0" encoding="utf-8"?>
@@ -11168,12 +11750,9 @@
 </file>
 
 <file path=customXml/item3.xml><?xml version="1.0" encoding="utf-8"?>
-<?mso-contentType ?>
-<FormTemplates xmlns="http://schemas.microsoft.com/sharepoint/v3/contenttype/forms">
-  <Display>DocumentLibraryForm</Display>
-  <Edit>DocumentLibraryForm</Edit>
-  <New>DocumentLibraryForm</New>
-</FormTemplates>
+<p:properties xmlns:p="http://schemas.microsoft.com/office/2006/metadata/properties" xmlns:xsi="http://www.w3.org/2001/XMLSchema-instance" xmlns:pc="http://schemas.microsoft.com/office/infopath/2007/PartnerControls">
+  <documentManagement/>
+</p:properties>
 </file>
 
 <file path=customXml/item4.xml><?xml version="1.0" encoding="utf-8"?>
@@ -11181,10 +11760,9 @@
 </file>
 
 <file path=customXml/itemProps1.xml><?xml version="1.0" encoding="utf-8"?>
-<ds:datastoreItem xmlns:ds="http://schemas.openxmlformats.org/officeDocument/2006/customXml" ds:itemID="{B1DFFEE4-49B1-4AF1-9FFD-BDCB1D4C88F0}">
+<ds:datastoreItem xmlns:ds="http://schemas.openxmlformats.org/officeDocument/2006/customXml" ds:itemID="{C3C0D82A-5D77-4930-8043-FB93232D4EC3}">
   <ds:schemaRefs>
-    <ds:schemaRef ds:uri="http://schemas.microsoft.com/office/2006/metadata/properties"/>
-    <ds:schemaRef ds:uri="http://schemas.microsoft.com/office/infopath/2007/PartnerControls"/>
+    <ds:schemaRef ds:uri="http://schemas.microsoft.com/sharepoint/v3/contenttype/forms"/>
   </ds:schemaRefs>
 </ds:datastoreItem>
 </file>
@@ -11208,15 +11786,16 @@
 </file>
 
 <file path=customXml/itemProps3.xml><?xml version="1.0" encoding="utf-8"?>
-<ds:datastoreItem xmlns:ds="http://schemas.openxmlformats.org/officeDocument/2006/customXml" ds:itemID="{C3C0D82A-5D77-4930-8043-FB93232D4EC3}">
+<ds:datastoreItem xmlns:ds="http://schemas.openxmlformats.org/officeDocument/2006/customXml" ds:itemID="{B1DFFEE4-49B1-4AF1-9FFD-BDCB1D4C88F0}">
   <ds:schemaRefs>
-    <ds:schemaRef ds:uri="http://schemas.microsoft.com/sharepoint/v3/contenttype/forms"/>
+    <ds:schemaRef ds:uri="http://schemas.microsoft.com/office/2006/metadata/properties"/>
+    <ds:schemaRef ds:uri="http://schemas.microsoft.com/office/infopath/2007/PartnerControls"/>
   </ds:schemaRefs>
 </ds:datastoreItem>
 </file>
 
 <file path=customXml/itemProps4.xml><?xml version="1.0" encoding="utf-8"?>
-<ds:datastoreItem xmlns:ds="http://schemas.openxmlformats.org/officeDocument/2006/customXml" ds:itemID="{4F5EC4A8-4646-43B6-B332-8C5C745D6E2A}">
+<ds:datastoreItem xmlns:ds="http://schemas.openxmlformats.org/officeDocument/2006/customXml" ds:itemID="{6E849B83-0242-4D9A-8C9F-6333ECFDE4D6}">
   <ds:schemaRefs>
     <ds:schemaRef ds:uri="http://schemas.openxmlformats.org/officeDocument/2006/bibliography"/>
   </ds:schemaRefs>

</xml_diff>

<commit_message>
views functions and some docs added
</commit_message>
<xml_diff>
--- a/documentation/DossierProjet-Nithujan_Jegatheeswaran.docx
+++ b/documentation/DossierProjet-Nithujan_Jegatheeswaran.docx
@@ -1,6 +1,6 @@
 
 <file path=word/document.xml><?xml version="1.0" encoding="utf-8"?>
-<w:document xmlns:wpc="http://schemas.microsoft.com/office/word/2010/wordprocessingCanvas" xmlns:cx="http://schemas.microsoft.com/office/drawing/2014/chartex" xmlns:cx1="http://schemas.microsoft.com/office/drawing/2015/9/8/chartex" xmlns:mc="http://schemas.openxmlformats.org/markup-compatibility/2006" xmlns:o="urn:schemas-microsoft-com:office:office" xmlns:r="http://schemas.openxmlformats.org/officeDocument/2006/relationships" xmlns:m="http://schemas.openxmlformats.org/officeDocument/2006/math" xmlns:v="urn:schemas-microsoft-com:vml" xmlns:wp14="http://schemas.microsoft.com/office/word/2010/wordprocessingDrawing" xmlns:wp="http://schemas.openxmlformats.org/drawingml/2006/wordprocessingDrawing" xmlns:w10="urn:schemas-microsoft-com:office:word" xmlns:w="http://schemas.openxmlformats.org/wordprocessingml/2006/main" xmlns:w14="http://schemas.microsoft.com/office/word/2010/wordml" xmlns:w15="http://schemas.microsoft.com/office/word/2012/wordml" xmlns:w16se="http://schemas.microsoft.com/office/word/2015/wordml/symex" xmlns:wpg="http://schemas.microsoft.com/office/word/2010/wordprocessingGroup" xmlns:wpi="http://schemas.microsoft.com/office/word/2010/wordprocessingInk" xmlns:wne="http://schemas.microsoft.com/office/word/2006/wordml" xmlns:wps="http://schemas.microsoft.com/office/word/2010/wordprocessingShape" mc:Ignorable="w14 w15 w16se wp14">
+<w:document xmlns:wpc="http://schemas.microsoft.com/office/word/2010/wordprocessingCanvas" xmlns:cx="http://schemas.microsoft.com/office/drawing/2014/chartex" xmlns:cx1="http://schemas.microsoft.com/office/drawing/2015/9/8/chartex" xmlns:cx2="http://schemas.microsoft.com/office/drawing/2015/10/21/chartex" xmlns:cx3="http://schemas.microsoft.com/office/drawing/2016/5/9/chartex" xmlns:cx4="http://schemas.microsoft.com/office/drawing/2016/5/10/chartex" xmlns:cx5="http://schemas.microsoft.com/office/drawing/2016/5/11/chartex" xmlns:cx6="http://schemas.microsoft.com/office/drawing/2016/5/12/chartex" xmlns:cx7="http://schemas.microsoft.com/office/drawing/2016/5/13/chartex" xmlns:cx8="http://schemas.microsoft.com/office/drawing/2016/5/14/chartex" xmlns:mc="http://schemas.openxmlformats.org/markup-compatibility/2006" xmlns:aink="http://schemas.microsoft.com/office/drawing/2016/ink" xmlns:am3d="http://schemas.microsoft.com/office/drawing/2017/model3d" xmlns:o="urn:schemas-microsoft-com:office:office" xmlns:r="http://schemas.openxmlformats.org/officeDocument/2006/relationships" xmlns:m="http://schemas.openxmlformats.org/officeDocument/2006/math" xmlns:v="urn:schemas-microsoft-com:vml" xmlns:wp14="http://schemas.microsoft.com/office/word/2010/wordprocessingDrawing" xmlns:wp="http://schemas.openxmlformats.org/drawingml/2006/wordprocessingDrawing" xmlns:w10="urn:schemas-microsoft-com:office:word" xmlns:w="http://schemas.openxmlformats.org/wordprocessingml/2006/main" xmlns:w14="http://schemas.microsoft.com/office/word/2010/wordml" xmlns:w15="http://schemas.microsoft.com/office/word/2012/wordml" xmlns:w16cex="http://schemas.microsoft.com/office/word/2018/wordml/cex" xmlns:w16cid="http://schemas.microsoft.com/office/word/2016/wordml/cid" xmlns:w16="http://schemas.microsoft.com/office/word/2018/wordml" xmlns:w16sdtdh="http://schemas.microsoft.com/office/word/2020/wordml/sdtdatahash" xmlns:w16se="http://schemas.microsoft.com/office/word/2015/wordml/symex" xmlns:wpg="http://schemas.microsoft.com/office/word/2010/wordprocessingGroup" xmlns:wpi="http://schemas.microsoft.com/office/word/2010/wordprocessingInk" xmlns:wne="http://schemas.microsoft.com/office/word/2006/wordml" xmlns:wps="http://schemas.microsoft.com/office/word/2010/wordprocessingShape" mc:Ignorable="w14 w15 w16se w16cid w16 w16cex w16sdtdh wp14">
   <w:body>
     <w:p>
       <w:pPr>
@@ -222,7 +222,7 @@
                                 <w:sz w:val="28"/>
                                 <w:szCs w:val="28"/>
                               </w:rPr>
-                              <w:t>02.03.22</w:t>
+                              <w:t>20.03.22</w:t>
                             </w:r>
                             <w:r>
                               <w:rPr>
@@ -255,7 +255,7 @@
                 <v:stroke joinstyle="miter"/>
                 <v:path gradientshapeok="t" o:connecttype="rect"/>
               </v:shapetype>
-              <v:shape id="Zone de texte 2" o:spid="_x0000_s1026" type="#_x0000_t202" style="position:absolute;margin-left:0;margin-top:.75pt;width:231.75pt;height:110.6pt;z-index:251661312;visibility:visible;mso-wrap-style:square;mso-width-percent:0;mso-height-percent:200;mso-wrap-distance-left:9pt;mso-wrap-distance-top:3.6pt;mso-wrap-distance-right:9pt;mso-wrap-distance-bottom:3.6pt;mso-position-horizontal:center;mso-position-horizontal-relative:margin;mso-position-vertical:absolute;mso-position-vertical-relative:text;mso-width-percent:0;mso-height-percent:200;mso-width-relative:margin;mso-height-relative:margin;v-text-anchor:top" o:gfxdata="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" strokecolor="white [3212]">
+              <v:shape id="Zone de texte 2" o:spid="_x0000_s1026" type="#_x0000_t202" style="position:absolute;margin-left:0;margin-top:.75pt;width:231.75pt;height:110.6pt;z-index:251661312;visibility:visible;mso-wrap-style:square;mso-width-percent:0;mso-height-percent:200;mso-wrap-distance-left:9pt;mso-wrap-distance-top:3.6pt;mso-wrap-distance-right:9pt;mso-wrap-distance-bottom:3.6pt;mso-position-horizontal:center;mso-position-horizontal-relative:margin;mso-position-vertical:absolute;mso-position-vertical-relative:text;mso-width-percent:0;mso-height-percent:200;mso-width-relative:margin;mso-height-relative:margin;v-text-anchor:top" o:gfxdata="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" strokecolor="white [3212]">
                 <v:textbox style="mso-fit-shape-to-text:t">
                   <w:txbxContent>
                     <w:p>
@@ -322,7 +322,7 @@
                           <w:sz w:val="28"/>
                           <w:szCs w:val="28"/>
                         </w:rPr>
-                        <w:t>02.03.22</w:t>
+                        <w:t>20.03.22</w:t>
                       </w:r>
                       <w:r>
                         <w:rPr>
@@ -2743,15 +2743,17 @@
           <w:sz w:val="20"/>
           <w:u w:val="single"/>
         </w:rPr>
-        <w:t>NOTE L’INTENTION DES UTILISATEURS DE CE CANEVAS</w:t>
-      </w:r>
+        <w:t xml:space="preserve">NOTE L’INTENTION DES UTILISATEURS DE CE </w:t>
+      </w:r>
+      <w:proofErr w:type="gramStart"/>
       <w:r>
         <w:rPr>
           <w:bCs/>
           <w:i/>
           <w:sz w:val="20"/>
-        </w:rPr>
-        <w:t>:</w:t>
+          <w:u w:val="single"/>
+        </w:rPr>
+        <w:t>CANEVAS</w:t>
       </w:r>
       <w:r>
         <w:rPr>
@@ -2759,25 +2761,52 @@
           <w:i/>
           <w:sz w:val="20"/>
         </w:rPr>
-        <w:br/>
-        <w:t>Toutes les parties en italiques sont là pour aider à comprendre ce qu’il faut mettre dans cette partie du document. Elles n’ont donc aucune raison d’être dans le document final.</w:t>
-      </w:r>
-    </w:p>
-    <w:p>
-      <w:pPr>
+        <w:t>:</w:t>
+      </w:r>
+      <w:proofErr w:type="gramEnd"/>
+      <w:r>
         <w:rPr>
           <w:bCs/>
           <w:i/>
           <w:sz w:val="20"/>
         </w:rPr>
-      </w:pPr>
-      <w:r>
+        <w:br/>
+        <w:t>Toutes les parties en italiques sont là pour aider à comprendre ce qu’il faut mettre dans cette partie du document. Elles n’ont donc aucune raison d’être dans le document final.</w:t>
+      </w:r>
+    </w:p>
+    <w:p>
+      <w:pPr>
         <w:rPr>
           <w:bCs/>
           <w:i/>
           <w:sz w:val="20"/>
         </w:rPr>
-        <w:t xml:space="preserve">De plus, en fonction du type de projet,  il est tout à fait possible que certains chapitres ou paragraphes n’aient aucun sens. Dans ce cas il est recommandé de les retirer du document pour éviter de l’alourdir inutilement.  </w:t>
+      </w:pPr>
+      <w:r>
+        <w:rPr>
+          <w:bCs/>
+          <w:i/>
+          <w:sz w:val="20"/>
+        </w:rPr>
+        <w:t xml:space="preserve">De plus, en fonction du type de </w:t>
+      </w:r>
+      <w:proofErr w:type="gramStart"/>
+      <w:r>
+        <w:rPr>
+          <w:bCs/>
+          <w:i/>
+          <w:sz w:val="20"/>
+        </w:rPr>
+        <w:t>projet,  il</w:t>
+      </w:r>
+      <w:proofErr w:type="gramEnd"/>
+      <w:r>
+        <w:rPr>
+          <w:bCs/>
+          <w:i/>
+          <w:sz w:val="20"/>
+        </w:rPr>
+        <w:t xml:space="preserve"> est tout à fait possible que certains chapitres ou paragraphes n’aient aucun sens. Dans ce cas il est recommandé de les retirer du document pour éviter de l’alourdir inutilement.  </w:t>
       </w:r>
     </w:p>
     <w:p>
@@ -3289,7 +3318,21 @@
         <w:rPr>
           <w:szCs w:val="14"/>
         </w:rPr>
-        <w:t>que son contrat ne le précise, un email d’avertissement lui est envoyé ainsi qu’à</w:t>
+        <w:t xml:space="preserve">que son contrat ne le précise, un </w:t>
+      </w:r>
+      <w:proofErr w:type="gramStart"/>
+      <w:r>
+        <w:rPr>
+          <w:szCs w:val="14"/>
+        </w:rPr>
+        <w:t>email</w:t>
+      </w:r>
+      <w:proofErr w:type="gramEnd"/>
+      <w:r>
+        <w:rPr>
+          <w:szCs w:val="14"/>
+        </w:rPr>
+        <w:t xml:space="preserve"> d’avertissement lui est envoyé ainsi qu’à</w:t>
       </w:r>
       <w:r>
         <w:rPr>
@@ -3333,7 +3376,21 @@
         <w:rPr>
           <w:szCs w:val="14"/>
         </w:rPr>
-        <w:t>ne faisant pas parite du département des</w:t>
+        <w:t xml:space="preserve">ne faisant pas </w:t>
+      </w:r>
+      <w:proofErr w:type="spellStart"/>
+      <w:r>
+        <w:rPr>
+          <w:szCs w:val="14"/>
+        </w:rPr>
+        <w:t>parite</w:t>
+      </w:r>
+      <w:proofErr w:type="spellEnd"/>
+      <w:r>
+        <w:rPr>
+          <w:szCs w:val="14"/>
+        </w:rPr>
+        <w:t xml:space="preserve"> du département des</w:t>
       </w:r>
       <w:r>
         <w:rPr>
@@ -5392,7 +5449,15 @@
           </w:tcPr>
           <w:p>
             <w:r>
-              <w:t>Un des champs obligatoire n’est pas rempli</w:t>
+              <w:t xml:space="preserve">Un </w:t>
+            </w:r>
+            <w:proofErr w:type="gramStart"/>
+            <w:r>
+              <w:t>des champs obligatoire</w:t>
+            </w:r>
+            <w:proofErr w:type="gramEnd"/>
+            <w:r>
+              <w:t xml:space="preserve"> n’est pas rempli</w:t>
             </w:r>
           </w:p>
         </w:tc>
@@ -7491,7 +7556,15 @@
           </w:tcPr>
           <w:p>
             <w:r>
-              <w:t>Les données sont mise à jour dans la base de données</w:t>
+              <w:t xml:space="preserve">Les données sont </w:t>
+            </w:r>
+            <w:proofErr w:type="gramStart"/>
+            <w:r>
+              <w:t>mise</w:t>
+            </w:r>
+            <w:proofErr w:type="gramEnd"/>
+            <w:r>
+              <w:t xml:space="preserve"> à jour dans la base de données</w:t>
             </w:r>
           </w:p>
         </w:tc>
@@ -7547,7 +7620,17 @@
               <w:t>Un message d’</w:t>
             </w:r>
             <w:r>
-              <w:t>erreur demandant de ne pas laissé les champs obligatoires vides s’affiche</w:t>
+              <w:t xml:space="preserve">erreur demandant de ne pas </w:t>
+            </w:r>
+            <w:proofErr w:type="spellStart"/>
+            <w:proofErr w:type="gramStart"/>
+            <w:r>
+              <w:t>laissé</w:t>
+            </w:r>
+            <w:proofErr w:type="spellEnd"/>
+            <w:proofErr w:type="gramEnd"/>
+            <w:r>
+              <w:t xml:space="preserve"> les champs obligatoires vides s’affiche</w:t>
             </w:r>
           </w:p>
         </w:tc>
@@ -8163,8 +8246,6 @@
       <w:r>
         <w:t>.</w:t>
       </w:r>
-      <w:bookmarkStart w:id="17" w:name="_GoBack"/>
-      <w:bookmarkEnd w:id="17"/>
     </w:p>
     <w:p>
       <w:pPr>
@@ -8207,8 +8288,8 @@
             <v:path o:extrusionok="f" gradientshapeok="t" o:connecttype="rect"/>
             <o:lock v:ext="edit" aspectratio="t"/>
           </v:shapetype>
-          <v:shape id="_x0000_i1025" type="#_x0000_t75" style="width:520.5pt;height:458.25pt">
-            <v:imagedata r:id="rId16" o:title="MCD_Employés"/>
+          <v:shape id="_x0000_i1025" type="#_x0000_t75" style="width:520.25pt;height:458.45pt">
+            <v:imagedata r:id="rId18" o:title="MCD_Employés"/>
           </v:shape>
         </w:pict>
       </w:r>
@@ -8235,8 +8316,8 @@
     <w:p>
       <w:r>
         <w:pict w14:anchorId="2C88C946">
-          <v:shape id="_x0000_i1029" type="#_x0000_t75" style="width:502.5pt;height:485.25pt">
-            <v:imagedata r:id="rId17" o:title="MLD_Employees"/>
+          <v:shape id="_x0000_i1026" type="#_x0000_t75" style="width:502.5pt;height:485.45pt">
+            <v:imagedata r:id="rId19" o:title="MLD_Employees"/>
           </v:shape>
         </w:pict>
       </w:r>
@@ -8251,11 +8332,11 @@
       <w:pPr>
         <w:pStyle w:val="Titre3"/>
       </w:pPr>
-      <w:bookmarkStart w:id="18" w:name="_Toc97036385"/>
+      <w:bookmarkStart w:id="17" w:name="_Toc97036385"/>
       <w:r>
         <w:t>Maquettes des pages web</w:t>
       </w:r>
-      <w:bookmarkEnd w:id="18"/>
+      <w:bookmarkEnd w:id="17"/>
     </w:p>
     <w:p/>
     <w:p>
@@ -8295,7 +8376,7 @@
                     </pic:cNvPicPr>
                   </pic:nvPicPr>
                   <pic:blipFill>
-                    <a:blip r:embed="rId18" cstate="print">
+                    <a:blip r:embed="rId20" cstate="print">
                       <a:extLst>
                         <a:ext uri="{28A0092B-C50C-407E-A947-70E740481C1C}">
                           <a14:useLocalDpi xmlns:a14="http://schemas.microsoft.com/office/drawing/2010/main" val="0"/>
@@ -8395,7 +8476,7 @@
                     </pic:cNvPicPr>
                   </pic:nvPicPr>
                   <pic:blipFill>
-                    <a:blip r:embed="rId19" cstate="print">
+                    <a:blip r:embed="rId21" cstate="print">
                       <a:extLst>
                         <a:ext uri="{28A0092B-C50C-407E-A947-70E740481C1C}">
                           <a14:useLocalDpi xmlns:a14="http://schemas.microsoft.com/office/drawing/2010/main" val="0"/>
@@ -8443,7 +8524,7 @@
           <w:numId w:val="21"/>
         </w:numPr>
       </w:pPr>
-      <w:commentRangeStart w:id="19"/>
+      <w:commentRangeStart w:id="18"/>
       <w:r>
         <w:lastRenderedPageBreak/>
         <w:t>Page pour ajouter une tâche terminée :</w:t>
@@ -8481,7 +8562,7 @@
                     </pic:cNvPicPr>
                   </pic:nvPicPr>
                   <pic:blipFill>
-                    <a:blip r:embed="rId20" cstate="print">
+                    <a:blip r:embed="rId22" cstate="print">
                       <a:extLst>
                         <a:ext uri="{28A0092B-C50C-407E-A947-70E740481C1C}">
                           <a14:useLocalDpi xmlns:a14="http://schemas.microsoft.com/office/drawing/2010/main" val="0"/>
@@ -8518,12 +8599,12 @@
           </wp:anchor>
         </w:drawing>
       </w:r>
-      <w:commentRangeEnd w:id="19"/>
+      <w:commentRangeEnd w:id="18"/>
       <w:r>
         <w:rPr>
           <w:rStyle w:val="Marquedecommentaire"/>
         </w:rPr>
-        <w:commentReference w:id="19"/>
+        <w:commentReference w:id="18"/>
       </w:r>
     </w:p>
     <w:p/>
@@ -8567,7 +8648,7 @@
                     </pic:cNvPicPr>
                   </pic:nvPicPr>
                   <pic:blipFill>
-                    <a:blip r:embed="rId21" cstate="print">
+                    <a:blip r:embed="rId23" cstate="print">
                       <a:extLst>
                         <a:ext uri="{28A0092B-C50C-407E-A947-70E740481C1C}">
                           <a14:useLocalDpi xmlns:a14="http://schemas.microsoft.com/office/drawing/2010/main" val="0"/>
@@ -8686,7 +8767,7 @@
                     </pic:cNvPicPr>
                   </pic:nvPicPr>
                   <pic:blipFill>
-                    <a:blip r:embed="rId22" cstate="print">
+                    <a:blip r:embed="rId24" cstate="print">
                       <a:extLst>
                         <a:ext uri="{28A0092B-C50C-407E-A947-70E740481C1C}">
                           <a14:useLocalDpi xmlns:a14="http://schemas.microsoft.com/office/drawing/2010/main" val="0"/>
@@ -8769,7 +8850,7 @@
                     </pic:cNvPicPr>
                   </pic:nvPicPr>
                   <pic:blipFill>
-                    <a:blip r:embed="rId23" cstate="print">
+                    <a:blip r:embed="rId25" cstate="print">
                       <a:extLst>
                         <a:ext uri="{28A0092B-C50C-407E-A947-70E740481C1C}">
                           <a14:useLocalDpi xmlns:a14="http://schemas.microsoft.com/office/drawing/2010/main" val="0"/>
@@ -8846,7 +8927,7 @@
                     </pic:cNvPicPr>
                   </pic:nvPicPr>
                   <pic:blipFill>
-                    <a:blip r:embed="rId24" cstate="print">
+                    <a:blip r:embed="rId26" cstate="print">
                       <a:extLst>
                         <a:ext uri="{28A0092B-C50C-407E-A947-70E740481C1C}">
                           <a14:useLocalDpi xmlns:a14="http://schemas.microsoft.com/office/drawing/2010/main" val="0"/>
@@ -8932,7 +9013,7 @@
                     </pic:cNvPicPr>
                   </pic:nvPicPr>
                   <pic:blipFill>
-                    <a:blip r:embed="rId25" cstate="print">
+                    <a:blip r:embed="rId27" cstate="print">
                       <a:extLst>
                         <a:ext uri="{28A0092B-C50C-407E-A947-70E740481C1C}">
                           <a14:useLocalDpi xmlns:a14="http://schemas.microsoft.com/office/drawing/2010/main" val="0"/>
@@ -8979,9 +9060,9 @@
           <w:iCs/>
         </w:rPr>
       </w:pPr>
-      <w:bookmarkStart w:id="20" w:name="_Toc71691012"/>
-      <w:bookmarkStart w:id="21" w:name="_Toc499021838"/>
-      <w:bookmarkStart w:id="22" w:name="_Toc97036386"/>
+      <w:bookmarkStart w:id="19" w:name="_Toc71691012"/>
+      <w:bookmarkStart w:id="20" w:name="_Toc499021838"/>
+      <w:bookmarkStart w:id="21" w:name="_Toc97036386"/>
       <w:r>
         <w:rPr>
           <w:i w:val="0"/>
@@ -8990,9 +9071,9 @@
         <w:lastRenderedPageBreak/>
         <w:t>Stratégie de test</w:t>
       </w:r>
+      <w:bookmarkEnd w:id="19"/>
       <w:bookmarkEnd w:id="20"/>
       <w:bookmarkEnd w:id="21"/>
-      <w:bookmarkEnd w:id="22"/>
     </w:p>
     <w:p>
       <w:pPr>
@@ -9439,10 +9520,10 @@
           <w:iCs/>
         </w:rPr>
       </w:pPr>
-      <w:bookmarkStart w:id="23" w:name="_Toc25553310"/>
-      <w:bookmarkStart w:id="24" w:name="_Toc71691015"/>
-      <w:bookmarkStart w:id="25" w:name="_Toc499021839"/>
-      <w:bookmarkStart w:id="26" w:name="_Toc97036387"/>
+      <w:bookmarkStart w:id="22" w:name="_Toc25553310"/>
+      <w:bookmarkStart w:id="23" w:name="_Toc71691015"/>
+      <w:bookmarkStart w:id="24" w:name="_Toc499021839"/>
+      <w:bookmarkStart w:id="25" w:name="_Toc97036387"/>
       <w:r>
         <w:rPr>
           <w:rFonts w:cs="Arial"/>
@@ -9455,10 +9536,10 @@
         </w:rPr>
         <w:t>isques techniques</w:t>
       </w:r>
+      <w:bookmarkEnd w:id="22"/>
       <w:bookmarkEnd w:id="23"/>
       <w:bookmarkEnd w:id="24"/>
       <w:bookmarkEnd w:id="25"/>
-      <w:bookmarkEnd w:id="26"/>
     </w:p>
     <w:p>
       <w:pPr>
@@ -9655,8 +9736,8 @@
           <w:iCs/>
         </w:rPr>
       </w:pPr>
-      <w:bookmarkStart w:id="27" w:name="_Toc499021840"/>
-      <w:bookmarkStart w:id="28" w:name="_Toc97036388"/>
+      <w:bookmarkStart w:id="26" w:name="_Toc499021840"/>
+      <w:bookmarkStart w:id="27" w:name="_Toc97036388"/>
       <w:r>
         <w:rPr>
           <w:i w:val="0"/>
@@ -9664,8 +9745,8 @@
         </w:rPr>
         <w:t>Planification</w:t>
       </w:r>
+      <w:bookmarkEnd w:id="26"/>
       <w:bookmarkEnd w:id="27"/>
-      <w:bookmarkEnd w:id="28"/>
     </w:p>
     <w:p/>
     <w:p>
@@ -9735,6 +9816,7 @@
           <w:lang w:eastAsia="fr-FR"/>
         </w:rPr>
       </w:pPr>
+      <w:proofErr w:type="gramStart"/>
       <w:r>
         <w:rPr>
           <w:rFonts w:ascii="Arial" w:hAnsi="Arial"/>
@@ -9745,7 +9827,20 @@
           <w:szCs w:val="14"/>
           <w:lang w:eastAsia="fr-FR"/>
         </w:rPr>
-        <w:t xml:space="preserve">planning indiquant les dates de début et de fin du projet ainsi que le découpage connu des diverses phases. </w:t>
+        <w:t>planning</w:t>
+      </w:r>
+      <w:proofErr w:type="gramEnd"/>
+      <w:r>
+        <w:rPr>
+          <w:rFonts w:ascii="Arial" w:hAnsi="Arial"/>
+          <w:i/>
+          <w:iCs/>
+          <w:color w:val="BFBFBF" w:themeColor="background1" w:themeShade="BF"/>
+          <w:sz w:val="24"/>
+          <w:szCs w:val="14"/>
+          <w:lang w:eastAsia="fr-FR"/>
+        </w:rPr>
+        <w:t xml:space="preserve"> indiquant les dates de début et de fin du projet ainsi que le découpage connu des diverses phases. </w:t>
       </w:r>
     </w:p>
     <w:p>
@@ -9765,6 +9860,7 @@
           <w:lang w:eastAsia="fr-FR"/>
         </w:rPr>
       </w:pPr>
+      <w:proofErr w:type="gramStart"/>
       <w:r>
         <w:rPr>
           <w:rFonts w:ascii="Arial" w:hAnsi="Arial"/>
@@ -9775,7 +9871,20 @@
           <w:szCs w:val="14"/>
           <w:lang w:eastAsia="fr-FR"/>
         </w:rPr>
-        <w:t>partage des tâches en cas de travail à plusieurs.</w:t>
+        <w:t>partage</w:t>
+      </w:r>
+      <w:proofErr w:type="gramEnd"/>
+      <w:r>
+        <w:rPr>
+          <w:rFonts w:ascii="Arial" w:hAnsi="Arial"/>
+          <w:i/>
+          <w:iCs/>
+          <w:color w:val="BFBFBF" w:themeColor="background1" w:themeShade="BF"/>
+          <w:sz w:val="24"/>
+          <w:szCs w:val="14"/>
+          <w:lang w:eastAsia="fr-FR"/>
+        </w:rPr>
+        <w:t xml:space="preserve"> des tâches en cas de travail à plusieurs.</w:t>
       </w:r>
     </w:p>
     <w:p>
@@ -9896,10 +10005,10 @@
           <w:iCs/>
         </w:rPr>
       </w:pPr>
-      <w:bookmarkStart w:id="29" w:name="_Toc25553314"/>
-      <w:bookmarkStart w:id="30" w:name="_Toc71691019"/>
-      <w:bookmarkStart w:id="31" w:name="_Toc499021841"/>
-      <w:bookmarkStart w:id="32" w:name="_Toc97036389"/>
+      <w:bookmarkStart w:id="28" w:name="_Toc25553314"/>
+      <w:bookmarkStart w:id="29" w:name="_Toc71691019"/>
+      <w:bookmarkStart w:id="30" w:name="_Toc499021841"/>
+      <w:bookmarkStart w:id="31" w:name="_Toc97036389"/>
       <w:r>
         <w:rPr>
           <w:i w:val="0"/>
@@ -9907,10 +10016,10 @@
         </w:rPr>
         <w:t>Dossier de conception</w:t>
       </w:r>
+      <w:bookmarkEnd w:id="28"/>
       <w:bookmarkEnd w:id="29"/>
       <w:bookmarkEnd w:id="30"/>
       <w:bookmarkEnd w:id="31"/>
-      <w:bookmarkEnd w:id="32"/>
     </w:p>
     <w:p>
       <w:pPr>
@@ -9948,8 +10057,19 @@
           <w:color w:val="BFBFBF" w:themeColor="background1" w:themeShade="BF"/>
           <w:sz w:val="24"/>
         </w:rPr>
-        <w:t>Fournir tous les document de conception:</w:t>
-      </w:r>
+        <w:t xml:space="preserve">Fournir tous les document de </w:t>
+      </w:r>
+      <w:proofErr w:type="gramStart"/>
+      <w:r>
+        <w:rPr>
+          <w:rFonts w:ascii="Arial" w:hAnsi="Arial" w:cs="Arial"/>
+          <w:i/>
+          <w:color w:val="BFBFBF" w:themeColor="background1" w:themeShade="BF"/>
+          <w:sz w:val="24"/>
+        </w:rPr>
+        <w:t>conception:</w:t>
+      </w:r>
+      <w:proofErr w:type="gramEnd"/>
     </w:p>
     <w:p>
       <w:pPr>
@@ -9981,6 +10101,7 @@
           <w:sz w:val="24"/>
         </w:rPr>
       </w:pPr>
+      <w:proofErr w:type="gramStart"/>
       <w:r>
         <w:rPr>
           <w:rFonts w:ascii="Arial" w:hAnsi="Arial" w:cs="Arial"/>
@@ -9988,7 +10109,17 @@
           <w:color w:val="BFBFBF" w:themeColor="background1" w:themeShade="BF"/>
           <w:sz w:val="24"/>
         </w:rPr>
-        <w:t>le choix du matériel HW</w:t>
+        <w:t>le</w:t>
+      </w:r>
+      <w:proofErr w:type="gramEnd"/>
+      <w:r>
+        <w:rPr>
+          <w:rFonts w:ascii="Arial" w:hAnsi="Arial" w:cs="Arial"/>
+          <w:i/>
+          <w:color w:val="BFBFBF" w:themeColor="background1" w:themeShade="BF"/>
+          <w:sz w:val="24"/>
+        </w:rPr>
+        <w:t xml:space="preserve"> choix du matériel HW</w:t>
       </w:r>
     </w:p>
     <w:p>
@@ -10005,6 +10136,7 @@
           <w:sz w:val="24"/>
         </w:rPr>
       </w:pPr>
+      <w:proofErr w:type="gramStart"/>
       <w:r>
         <w:rPr>
           <w:rFonts w:ascii="Arial" w:hAnsi="Arial" w:cs="Arial"/>
@@ -10012,7 +10144,17 @@
           <w:color w:val="BFBFBF" w:themeColor="background1" w:themeShade="BF"/>
           <w:sz w:val="24"/>
         </w:rPr>
-        <w:t xml:space="preserve">le choix des systèmes d'exploitation pour la réalisation </w:t>
+        <w:t>le</w:t>
+      </w:r>
+      <w:proofErr w:type="gramEnd"/>
+      <w:r>
+        <w:rPr>
+          <w:rFonts w:ascii="Arial" w:hAnsi="Arial" w:cs="Arial"/>
+          <w:i/>
+          <w:color w:val="BFBFBF" w:themeColor="background1" w:themeShade="BF"/>
+          <w:sz w:val="24"/>
+        </w:rPr>
+        <w:t xml:space="preserve"> choix des systèmes d'exploitation pour la réalisation </w:t>
       </w:r>
       <w:r>
         <w:rPr>
@@ -10048,6 +10190,7 @@
           <w:sz w:val="24"/>
         </w:rPr>
       </w:pPr>
+      <w:proofErr w:type="gramStart"/>
       <w:r>
         <w:rPr>
           <w:rFonts w:ascii="Arial" w:hAnsi="Arial" w:cs="Arial"/>
@@ -10056,7 +10199,17 @@
           <w:sz w:val="24"/>
         </w:rPr>
         <w:lastRenderedPageBreak/>
-        <w:t xml:space="preserve">le choix des outils logiciels pour la réalisation </w:t>
+        <w:t>le</w:t>
+      </w:r>
+      <w:proofErr w:type="gramEnd"/>
+      <w:r>
+        <w:rPr>
+          <w:rFonts w:ascii="Arial" w:hAnsi="Arial" w:cs="Arial"/>
+          <w:i/>
+          <w:color w:val="BFBFBF" w:themeColor="background1" w:themeShade="BF"/>
+          <w:sz w:val="24"/>
+        </w:rPr>
+        <w:t xml:space="preserve"> choix des outils logiciels pour la réalisation </w:t>
       </w:r>
       <w:r>
         <w:rPr>
@@ -10092,6 +10245,7 @@
           <w:sz w:val="24"/>
         </w:rPr>
       </w:pPr>
+      <w:proofErr w:type="gramStart"/>
       <w:r>
         <w:rPr>
           <w:rFonts w:ascii="Arial" w:hAnsi="Arial" w:cs="Arial"/>
@@ -10099,7 +10253,17 @@
           <w:color w:val="BFBFBF" w:themeColor="background1" w:themeShade="BF"/>
           <w:sz w:val="24"/>
         </w:rPr>
-        <w:t xml:space="preserve">site web: </w:t>
+        <w:t>site</w:t>
+      </w:r>
+      <w:proofErr w:type="gramEnd"/>
+      <w:r>
+        <w:rPr>
+          <w:rFonts w:ascii="Arial" w:hAnsi="Arial" w:cs="Arial"/>
+          <w:i/>
+          <w:color w:val="BFBFBF" w:themeColor="background1" w:themeShade="BF"/>
+          <w:sz w:val="24"/>
+        </w:rPr>
+        <w:t xml:space="preserve"> web: </w:t>
       </w:r>
       <w:r>
         <w:rPr>
@@ -10125,6 +10289,7 @@
           <w:sz w:val="24"/>
         </w:rPr>
       </w:pPr>
+      <w:proofErr w:type="gramStart"/>
       <w:r>
         <w:rPr>
           <w:rFonts w:ascii="Arial" w:hAnsi="Arial" w:cs="Arial"/>
@@ -10132,7 +10297,17 @@
           <w:color w:val="BFBFBF" w:themeColor="background1" w:themeShade="BF"/>
           <w:sz w:val="24"/>
         </w:rPr>
-        <w:t>bases de données: décrire le modèle relationnel, le contenu détaillé des tables (caractéristiques de chaque champs) et les requêtes.</w:t>
+        <w:t>bases</w:t>
+      </w:r>
+      <w:proofErr w:type="gramEnd"/>
+      <w:r>
+        <w:rPr>
+          <w:rFonts w:ascii="Arial" w:hAnsi="Arial" w:cs="Arial"/>
+          <w:i/>
+          <w:color w:val="BFBFBF" w:themeColor="background1" w:themeShade="BF"/>
+          <w:sz w:val="24"/>
+        </w:rPr>
+        <w:t xml:space="preserve"> de données: décrire le modèle relationnel, le contenu détaillé des tables (caractéristiques de chaque champs) et les requêtes.</w:t>
       </w:r>
     </w:p>
     <w:p>
@@ -10149,6 +10324,7 @@
           <w:sz w:val="24"/>
         </w:rPr>
       </w:pPr>
+      <w:proofErr w:type="gramStart"/>
       <w:r>
         <w:rPr>
           <w:rFonts w:ascii="Arial" w:hAnsi="Arial" w:cs="Arial"/>
@@ -10156,8 +10332,9 @@
           <w:color w:val="BFBFBF" w:themeColor="background1" w:themeShade="BF"/>
           <w:sz w:val="24"/>
         </w:rPr>
-        <w:t>programmation et scripts: organigramme, architecture du programme, découpage modulaire, entrées-sorties des modules, pseudo-code</w:t>
-      </w:r>
+        <w:t>programmation</w:t>
+      </w:r>
+      <w:proofErr w:type="gramEnd"/>
       <w:r>
         <w:rPr>
           <w:rFonts w:ascii="Arial" w:hAnsi="Arial" w:cs="Arial"/>
@@ -10165,7 +10342,7 @@
           <w:color w:val="BFBFBF" w:themeColor="background1" w:themeShade="BF"/>
           <w:sz w:val="24"/>
         </w:rPr>
-        <w:t xml:space="preserve"> </w:t>
+        <w:t xml:space="preserve"> et scripts: organigramme, architecture du programme, découpage modulaire, entrées-sorties des modules, pseudo-code</w:t>
       </w:r>
       <w:r>
         <w:rPr>
@@ -10174,7 +10351,7 @@
           <w:color w:val="BFBFBF" w:themeColor="background1" w:themeShade="BF"/>
           <w:sz w:val="24"/>
         </w:rPr>
-        <w:t>/</w:t>
+        <w:t xml:space="preserve"> </w:t>
       </w:r>
       <w:r>
         <w:rPr>
@@ -10183,7 +10360,7 @@
           <w:color w:val="BFBFBF" w:themeColor="background1" w:themeShade="BF"/>
           <w:sz w:val="24"/>
         </w:rPr>
-        <w:t xml:space="preserve"> </w:t>
+        <w:t>/</w:t>
       </w:r>
       <w:r>
         <w:rPr>
@@ -10192,7 +10369,27 @@
           <w:color w:val="BFBFBF" w:themeColor="background1" w:themeShade="BF"/>
           <w:sz w:val="24"/>
         </w:rPr>
-        <w:t>structogramme…</w:t>
+        <w:t xml:space="preserve"> </w:t>
+      </w:r>
+      <w:proofErr w:type="spellStart"/>
+      <w:r>
+        <w:rPr>
+          <w:rFonts w:ascii="Arial" w:hAnsi="Arial" w:cs="Arial"/>
+          <w:i/>
+          <w:color w:val="BFBFBF" w:themeColor="background1" w:themeShade="BF"/>
+          <w:sz w:val="24"/>
+        </w:rPr>
+        <w:t>structogramme</w:t>
+      </w:r>
+      <w:proofErr w:type="spellEnd"/>
+      <w:r>
+        <w:rPr>
+          <w:rFonts w:ascii="Arial" w:hAnsi="Arial" w:cs="Arial"/>
+          <w:i/>
+          <w:color w:val="BFBFBF" w:themeColor="background1" w:themeShade="BF"/>
+          <w:sz w:val="24"/>
+        </w:rPr>
+        <w:t>…</w:t>
       </w:r>
     </w:p>
     <w:p>
@@ -10287,18 +10484,18 @@
           <w:tab w:val="num" w:pos="360"/>
         </w:tabs>
       </w:pPr>
-      <w:bookmarkStart w:id="33" w:name="_Toc71703259"/>
-      <w:bookmarkStart w:id="34" w:name="_Toc499021842"/>
-      <w:bookmarkStart w:id="35" w:name="_Toc97036390"/>
+      <w:bookmarkStart w:id="32" w:name="_Toc71703259"/>
+      <w:bookmarkStart w:id="33" w:name="_Toc499021842"/>
+      <w:bookmarkStart w:id="34" w:name="_Toc97036390"/>
       <w:r>
         <w:t>R</w:t>
       </w:r>
+      <w:bookmarkEnd w:id="32"/>
+      <w:r>
+        <w:t>éalisation</w:t>
+      </w:r>
       <w:bookmarkEnd w:id="33"/>
-      <w:r>
-        <w:t>éalisation</w:t>
-      </w:r>
       <w:bookmarkEnd w:id="34"/>
-      <w:bookmarkEnd w:id="35"/>
     </w:p>
     <w:p>
       <w:pPr>
@@ -10308,10 +10505,10 @@
           <w:iCs/>
         </w:rPr>
       </w:pPr>
-      <w:bookmarkStart w:id="36" w:name="_Toc25553317"/>
-      <w:bookmarkStart w:id="37" w:name="_Toc71691022"/>
-      <w:bookmarkStart w:id="38" w:name="_Toc499021843"/>
-      <w:bookmarkStart w:id="39" w:name="_Toc97036391"/>
+      <w:bookmarkStart w:id="35" w:name="_Toc25553317"/>
+      <w:bookmarkStart w:id="36" w:name="_Toc71691022"/>
+      <w:bookmarkStart w:id="37" w:name="_Toc499021843"/>
+      <w:bookmarkStart w:id="38" w:name="_Toc97036391"/>
       <w:r>
         <w:rPr>
           <w:i w:val="0"/>
@@ -10319,13 +10516,13 @@
         </w:rPr>
         <w:t>Dossier de réalisation</w:t>
       </w:r>
-      <w:bookmarkStart w:id="40" w:name="_Toc25553318"/>
+      <w:bookmarkStart w:id="39" w:name="_Toc25553318"/>
+      <w:bookmarkEnd w:id="35"/>
       <w:bookmarkEnd w:id="36"/>
       <w:bookmarkEnd w:id="37"/>
       <w:bookmarkEnd w:id="38"/>
-      <w:bookmarkEnd w:id="39"/>
-    </w:p>
-    <w:bookmarkEnd w:id="40"/>
+    </w:p>
+    <w:bookmarkEnd w:id="39"/>
     <w:p>
       <w:pPr>
         <w:ind w:firstLine="360"/>
@@ -10380,13 +10577,23 @@
           <w:color w:val="A6A6A6" w:themeColor="background1" w:themeShade="A6"/>
         </w:rPr>
       </w:pPr>
+      <w:proofErr w:type="gramStart"/>
       <w:r>
         <w:rPr>
           <w:i/>
           <w:iCs/>
           <w:color w:val="A6A6A6" w:themeColor="background1" w:themeShade="A6"/>
         </w:rPr>
-        <w:t>les répertoires où le logiciel est installé</w:t>
+        <w:t>les</w:t>
+      </w:r>
+      <w:proofErr w:type="gramEnd"/>
+      <w:r>
+        <w:rPr>
+          <w:i/>
+          <w:iCs/>
+          <w:color w:val="A6A6A6" w:themeColor="background1" w:themeShade="A6"/>
+        </w:rPr>
+        <w:t xml:space="preserve"> répertoires où le logiciel est installé</w:t>
       </w:r>
     </w:p>
     <w:p>
@@ -10406,13 +10613,23 @@
           <w:color w:val="A6A6A6" w:themeColor="background1" w:themeShade="A6"/>
         </w:rPr>
       </w:pPr>
+      <w:proofErr w:type="gramStart"/>
       <w:r>
         <w:rPr>
           <w:i/>
           <w:iCs/>
           <w:color w:val="A6A6A6" w:themeColor="background1" w:themeShade="A6"/>
         </w:rPr>
-        <w:t>la liste de tous les fichiers et une rapide description de leur contenu (des noms qui parlent !)</w:t>
+        <w:t>la</w:t>
+      </w:r>
+      <w:proofErr w:type="gramEnd"/>
+      <w:r>
+        <w:rPr>
+          <w:i/>
+          <w:iCs/>
+          <w:color w:val="A6A6A6" w:themeColor="background1" w:themeShade="A6"/>
+        </w:rPr>
+        <w:t xml:space="preserve"> liste de tous les fichiers et une rapide description de leur contenu (des noms qui parlent !)</w:t>
       </w:r>
     </w:p>
     <w:p>
@@ -10432,13 +10649,23 @@
           <w:color w:val="A6A6A6" w:themeColor="background1" w:themeShade="A6"/>
         </w:rPr>
       </w:pPr>
+      <w:proofErr w:type="gramStart"/>
       <w:r>
         <w:rPr>
           <w:i/>
           <w:iCs/>
           <w:color w:val="A6A6A6" w:themeColor="background1" w:themeShade="A6"/>
         </w:rPr>
-        <w:t>les versions des systèmes d'exploitation et des outils logiciels</w:t>
+        <w:t>les</w:t>
+      </w:r>
+      <w:proofErr w:type="gramEnd"/>
+      <w:r>
+        <w:rPr>
+          <w:i/>
+          <w:iCs/>
+          <w:color w:val="A6A6A6" w:themeColor="background1" w:themeShade="A6"/>
+        </w:rPr>
+        <w:t xml:space="preserve"> versions des systèmes d'exploitation et des outils logiciels</w:t>
       </w:r>
     </w:p>
     <w:p>
@@ -10458,13 +10685,23 @@
           <w:color w:val="A6A6A6" w:themeColor="background1" w:themeShade="A6"/>
         </w:rPr>
       </w:pPr>
+      <w:proofErr w:type="gramStart"/>
       <w:r>
         <w:rPr>
           <w:i/>
           <w:iCs/>
           <w:color w:val="A6A6A6" w:themeColor="background1" w:themeShade="A6"/>
         </w:rPr>
-        <w:t>la description exacte du matériel</w:t>
+        <w:t>la</w:t>
+      </w:r>
+      <w:proofErr w:type="gramEnd"/>
+      <w:r>
+        <w:rPr>
+          <w:i/>
+          <w:iCs/>
+          <w:color w:val="A6A6A6" w:themeColor="background1" w:themeShade="A6"/>
+        </w:rPr>
+        <w:t xml:space="preserve"> description exacte du matériel</w:t>
       </w:r>
     </w:p>
     <w:p>
@@ -10484,13 +10721,23 @@
           <w:color w:val="A6A6A6" w:themeColor="background1" w:themeShade="A6"/>
         </w:rPr>
       </w:pPr>
+      <w:proofErr w:type="gramStart"/>
       <w:r>
         <w:rPr>
           <w:i/>
           <w:iCs/>
           <w:color w:val="A6A6A6" w:themeColor="background1" w:themeShade="A6"/>
         </w:rPr>
-        <w:t>le numé</w:t>
+        <w:t>le</w:t>
+      </w:r>
+      <w:proofErr w:type="gramEnd"/>
+      <w:r>
+        <w:rPr>
+          <w:i/>
+          <w:iCs/>
+          <w:color w:val="A6A6A6" w:themeColor="background1" w:themeShade="A6"/>
+        </w:rPr>
+        <w:t xml:space="preserve"> numé</w:t>
       </w:r>
       <w:r>
         <w:rPr>
@@ -10527,13 +10774,23 @@
           <w:u w:val="single"/>
         </w:rPr>
       </w:pPr>
+      <w:proofErr w:type="gramStart"/>
       <w:r>
         <w:rPr>
           <w:i/>
           <w:iCs/>
           <w:color w:val="A6A6A6" w:themeColor="background1" w:themeShade="A6"/>
         </w:rPr>
-        <w:t>programmation et scripts: librairies externes, dictionnaire des données, reconstruction du logiciel</w:t>
+        <w:t>programmation</w:t>
+      </w:r>
+      <w:proofErr w:type="gramEnd"/>
+      <w:r>
+        <w:rPr>
+          <w:i/>
+          <w:iCs/>
+          <w:color w:val="A6A6A6" w:themeColor="background1" w:themeShade="A6"/>
+        </w:rPr>
+        <w:t xml:space="preserve"> et scripts: librairies externes, dictionnaire des données, reconstruction du logiciel</w:t>
       </w:r>
       <w:r>
         <w:rPr>
@@ -10603,13 +10860,33 @@
           <w:color w:val="A6A6A6" w:themeColor="background1" w:themeShade="A6"/>
           <w:u w:val="single"/>
         </w:rPr>
-        <w:t>Evitez d’inclure les listings des sources</w:t>
-      </w:r>
+        <w:t xml:space="preserve">Evitez d’inclure les </w:t>
+      </w:r>
+      <w:proofErr w:type="gramStart"/>
       <w:r>
         <w:rPr>
           <w:i/>
           <w:iCs/>
           <w:color w:val="A6A6A6" w:themeColor="background1" w:themeShade="A6"/>
+          <w:u w:val="single"/>
+        </w:rPr>
+        <w:t>listings</w:t>
+      </w:r>
+      <w:proofErr w:type="gramEnd"/>
+      <w:r>
+        <w:rPr>
+          <w:i/>
+          <w:iCs/>
+          <w:color w:val="A6A6A6" w:themeColor="background1" w:themeShade="A6"/>
+          <w:u w:val="single"/>
+        </w:rPr>
+        <w:t xml:space="preserve"> des sources</w:t>
+      </w:r>
+      <w:r>
+        <w:rPr>
+          <w:i/>
+          <w:iCs/>
+          <w:color w:val="A6A6A6" w:themeColor="background1" w:themeShade="A6"/>
         </w:rPr>
         <w:t>, à moins que vous ne désiriez en expliquer une partie vous paraissant importante. Dans ce cas n’incluez que cette partie…</w:t>
       </w:r>
@@ -10630,10 +10907,10 @@
           <w:iCs/>
         </w:rPr>
       </w:pPr>
-      <w:bookmarkStart w:id="41" w:name="_Toc25553321"/>
-      <w:bookmarkStart w:id="42" w:name="_Toc71691025"/>
-      <w:bookmarkStart w:id="43" w:name="_Toc499021844"/>
-      <w:bookmarkStart w:id="44" w:name="_Toc97036392"/>
+      <w:bookmarkStart w:id="40" w:name="_Toc25553321"/>
+      <w:bookmarkStart w:id="41" w:name="_Toc71691025"/>
+      <w:bookmarkStart w:id="42" w:name="_Toc499021844"/>
+      <w:bookmarkStart w:id="43" w:name="_Toc97036392"/>
       <w:r>
         <w:rPr>
           <w:i w:val="0"/>
@@ -10641,7 +10918,7 @@
         </w:rPr>
         <w:t>Description des test</w:t>
       </w:r>
-      <w:bookmarkEnd w:id="41"/>
+      <w:bookmarkEnd w:id="40"/>
       <w:r>
         <w:rPr>
           <w:i w:val="0"/>
@@ -10649,9 +10926,9 @@
         </w:rPr>
         <w:t>s effectués</w:t>
       </w:r>
+      <w:bookmarkEnd w:id="41"/>
       <w:bookmarkEnd w:id="42"/>
       <w:bookmarkEnd w:id="43"/>
-      <w:bookmarkEnd w:id="44"/>
     </w:p>
     <w:p>
       <w:pPr>
@@ -10676,8 +10953,17 @@
           <w:i/>
           <w:color w:val="A6A6A6" w:themeColor="background1" w:themeShade="A6"/>
         </w:rPr>
-        <w:t>Pour chaque partie testée de votre projet, il faut décrire:</w:t>
-      </w:r>
+        <w:t xml:space="preserve">Pour chaque partie testée de votre projet, il faut </w:t>
+      </w:r>
+      <w:proofErr w:type="gramStart"/>
+      <w:r>
+        <w:rPr>
+          <w:i/>
+          <w:color w:val="A6A6A6" w:themeColor="background1" w:themeShade="A6"/>
+        </w:rPr>
+        <w:t>décrire:</w:t>
+      </w:r>
+      <w:proofErr w:type="gramEnd"/>
     </w:p>
     <w:p>
       <w:pPr>
@@ -10701,12 +10987,21 @@
           <w:color w:val="A6A6A6" w:themeColor="background1" w:themeShade="A6"/>
         </w:rPr>
       </w:pPr>
+      <w:proofErr w:type="gramStart"/>
       <w:r>
         <w:rPr>
           <w:i/>
           <w:color w:val="A6A6A6" w:themeColor="background1" w:themeShade="A6"/>
         </w:rPr>
-        <w:t>les conditions exactes de chaque test</w:t>
+        <w:t>les</w:t>
+      </w:r>
+      <w:proofErr w:type="gramEnd"/>
+      <w:r>
+        <w:rPr>
+          <w:i/>
+          <w:color w:val="A6A6A6" w:themeColor="background1" w:themeShade="A6"/>
+        </w:rPr>
+        <w:t xml:space="preserve"> conditions exactes de chaque test</w:t>
       </w:r>
     </w:p>
     <w:p>
@@ -10720,12 +11015,21 @@
           <w:color w:val="A6A6A6" w:themeColor="background1" w:themeShade="A6"/>
         </w:rPr>
       </w:pPr>
+      <w:proofErr w:type="gramStart"/>
       <w:r>
         <w:rPr>
           <w:i/>
           <w:color w:val="A6A6A6" w:themeColor="background1" w:themeShade="A6"/>
         </w:rPr>
-        <w:t>les preuves de test (papier ou fichier)</w:t>
+        <w:t>les</w:t>
+      </w:r>
+      <w:proofErr w:type="gramEnd"/>
+      <w:r>
+        <w:rPr>
+          <w:i/>
+          <w:color w:val="A6A6A6" w:themeColor="background1" w:themeShade="A6"/>
+        </w:rPr>
+        <w:t xml:space="preserve"> preuves de test (papier ou fichier)</w:t>
       </w:r>
     </w:p>
     <w:p>
@@ -10739,12 +11043,21 @@
           <w:color w:val="A6A6A6" w:themeColor="background1" w:themeShade="A6"/>
         </w:rPr>
       </w:pPr>
+      <w:proofErr w:type="gramStart"/>
       <w:r>
         <w:rPr>
           <w:i/>
           <w:color w:val="A6A6A6" w:themeColor="background1" w:themeShade="A6"/>
         </w:rPr>
-        <w:t xml:space="preserve">tests sans preuve: fournir au moins une description </w:t>
+        <w:t>tests</w:t>
+      </w:r>
+      <w:proofErr w:type="gramEnd"/>
+      <w:r>
+        <w:rPr>
+          <w:i/>
+          <w:color w:val="A6A6A6" w:themeColor="background1" w:themeShade="A6"/>
+        </w:rPr>
+        <w:t xml:space="preserve"> sans preuve: fournir au moins une description </w:t>
       </w:r>
     </w:p>
     <w:p>
@@ -10755,10 +11068,10 @@
           <w:iCs/>
         </w:rPr>
       </w:pPr>
-      <w:bookmarkStart w:id="45" w:name="_Toc25553322"/>
-      <w:bookmarkStart w:id="46" w:name="_Toc71691026"/>
-      <w:bookmarkStart w:id="47" w:name="_Toc499021845"/>
-      <w:bookmarkStart w:id="48" w:name="_Toc97036393"/>
+      <w:bookmarkStart w:id="44" w:name="_Toc25553322"/>
+      <w:bookmarkStart w:id="45" w:name="_Toc71691026"/>
+      <w:bookmarkStart w:id="46" w:name="_Toc499021845"/>
+      <w:bookmarkStart w:id="47" w:name="_Toc97036393"/>
       <w:r>
         <w:rPr>
           <w:i w:val="0"/>
@@ -10766,7 +11079,7 @@
         </w:rPr>
         <w:t xml:space="preserve">Erreurs </w:t>
       </w:r>
-      <w:bookmarkEnd w:id="45"/>
+      <w:bookmarkEnd w:id="44"/>
       <w:r>
         <w:rPr>
           <w:i w:val="0"/>
@@ -10774,9 +11087,9 @@
         </w:rPr>
         <w:t>restantes</w:t>
       </w:r>
+      <w:bookmarkEnd w:id="45"/>
       <w:bookmarkEnd w:id="46"/>
       <w:bookmarkEnd w:id="47"/>
-      <w:bookmarkEnd w:id="48"/>
       <w:r>
         <w:rPr>
           <w:i w:val="0"/>
@@ -10792,7 +11105,7 @@
           <w:i/>
         </w:rPr>
       </w:pPr>
-      <w:bookmarkStart w:id="49" w:name="_Toc25553323"/>
+      <w:bookmarkStart w:id="48" w:name="_Toc25553323"/>
     </w:p>
     <w:p>
       <w:pPr>
@@ -10807,7 +11120,23 @@
           <w:i/>
           <w:color w:val="A6A6A6" w:themeColor="background1" w:themeShade="A6"/>
         </w:rPr>
-        <w:t xml:space="preserve">S'il reste encore des erreurs: </w:t>
+        <w:t xml:space="preserve">S'il reste encore des </w:t>
+      </w:r>
+      <w:proofErr w:type="gramStart"/>
+      <w:r>
+        <w:rPr>
+          <w:i/>
+          <w:color w:val="A6A6A6" w:themeColor="background1" w:themeShade="A6"/>
+        </w:rPr>
+        <w:t>erreurs:</w:t>
+      </w:r>
+      <w:proofErr w:type="gramEnd"/>
+      <w:r>
+        <w:rPr>
+          <w:i/>
+          <w:color w:val="A6A6A6" w:themeColor="background1" w:themeShade="A6"/>
+        </w:rPr>
+        <w:t xml:space="preserve"> </w:t>
       </w:r>
     </w:p>
     <w:p>
@@ -10857,7 +11186,7 @@
         </w:rPr>
         <w:t>Conséquences sur l'utilisation du produit</w:t>
       </w:r>
-      <w:bookmarkEnd w:id="49"/>
+      <w:bookmarkEnd w:id="48"/>
     </w:p>
     <w:p>
       <w:pPr>
@@ -10895,10 +11224,10 @@
           <w:iCs/>
         </w:rPr>
       </w:pPr>
-      <w:bookmarkStart w:id="50" w:name="_Toc25553326"/>
-      <w:bookmarkStart w:id="51" w:name="_Toc71691029"/>
-      <w:bookmarkStart w:id="52" w:name="_Toc499021846"/>
-      <w:bookmarkStart w:id="53" w:name="_Toc97036394"/>
+      <w:bookmarkStart w:id="49" w:name="_Toc25553326"/>
+      <w:bookmarkStart w:id="50" w:name="_Toc71691029"/>
+      <w:bookmarkStart w:id="51" w:name="_Toc499021846"/>
+      <w:bookmarkStart w:id="52" w:name="_Toc97036394"/>
       <w:r>
         <w:rPr>
           <w:i w:val="0"/>
@@ -10906,7 +11235,7 @@
         </w:rPr>
         <w:t>Liste des documents</w:t>
       </w:r>
-      <w:bookmarkEnd w:id="50"/>
+      <w:bookmarkEnd w:id="49"/>
       <w:r>
         <w:rPr>
           <w:i w:val="0"/>
@@ -10914,9 +11243,9 @@
         </w:rPr>
         <w:t xml:space="preserve"> fournis</w:t>
       </w:r>
+      <w:bookmarkEnd w:id="50"/>
       <w:bookmarkEnd w:id="51"/>
       <w:bookmarkEnd w:id="52"/>
-      <w:bookmarkEnd w:id="53"/>
     </w:p>
     <w:p>
       <w:pPr>
@@ -10975,13 +11304,23 @@
           <w:color w:val="A6A6A6" w:themeColor="background1" w:themeShade="A6"/>
         </w:rPr>
       </w:pPr>
+      <w:proofErr w:type="gramStart"/>
       <w:r>
         <w:rPr>
           <w:rFonts w:cs="Arial"/>
           <w:i/>
           <w:color w:val="A6A6A6" w:themeColor="background1" w:themeShade="A6"/>
         </w:rPr>
-        <w:t>le rapport de projet</w:t>
+        <w:t>le</w:t>
+      </w:r>
+      <w:proofErr w:type="gramEnd"/>
+      <w:r>
+        <w:rPr>
+          <w:rFonts w:cs="Arial"/>
+          <w:i/>
+          <w:color w:val="A6A6A6" w:themeColor="background1" w:themeShade="A6"/>
+        </w:rPr>
+        <w:t xml:space="preserve"> rapport de projet</w:t>
       </w:r>
     </w:p>
     <w:p>
@@ -10996,13 +11335,23 @@
           <w:color w:val="A6A6A6" w:themeColor="background1" w:themeShade="A6"/>
         </w:rPr>
       </w:pPr>
+      <w:proofErr w:type="gramStart"/>
       <w:r>
         <w:rPr>
           <w:rFonts w:cs="Arial"/>
           <w:i/>
           <w:color w:val="A6A6A6" w:themeColor="background1" w:themeShade="A6"/>
         </w:rPr>
-        <w:t>le manuel d'Installation (en annexe)</w:t>
+        <w:t>le</w:t>
+      </w:r>
+      <w:proofErr w:type="gramEnd"/>
+      <w:r>
+        <w:rPr>
+          <w:rFonts w:cs="Arial"/>
+          <w:i/>
+          <w:color w:val="A6A6A6" w:themeColor="background1" w:themeShade="A6"/>
+        </w:rPr>
+        <w:t xml:space="preserve"> manuel d'Installation (en annexe)</w:t>
       </w:r>
     </w:p>
     <w:p>
@@ -11017,13 +11366,23 @@
           <w:color w:val="A6A6A6" w:themeColor="background1" w:themeShade="A6"/>
         </w:rPr>
       </w:pPr>
+      <w:proofErr w:type="gramStart"/>
       <w:r>
         <w:rPr>
           <w:rFonts w:cs="Arial"/>
           <w:i/>
           <w:color w:val="A6A6A6" w:themeColor="background1" w:themeShade="A6"/>
         </w:rPr>
-        <w:t>le manuel d'Utilisation avec des exemples graphiques (en annexe)</w:t>
+        <w:t>le</w:t>
+      </w:r>
+      <w:proofErr w:type="gramEnd"/>
+      <w:r>
+        <w:rPr>
+          <w:rFonts w:cs="Arial"/>
+          <w:i/>
+          <w:color w:val="A6A6A6" w:themeColor="background1" w:themeShade="A6"/>
+        </w:rPr>
+        <w:t xml:space="preserve"> manuel d'Utilisation avec des exemples graphiques (en annexe)</w:t>
       </w:r>
     </w:p>
     <w:p>
@@ -11038,13 +11397,23 @@
           <w:color w:val="A6A6A6" w:themeColor="background1" w:themeShade="A6"/>
         </w:rPr>
       </w:pPr>
+      <w:proofErr w:type="gramStart"/>
       <w:r>
         <w:rPr>
           <w:rFonts w:cs="Arial"/>
           <w:i/>
           <w:color w:val="A6A6A6" w:themeColor="background1" w:themeShade="A6"/>
         </w:rPr>
-        <w:t>autres…</w:t>
+        <w:t>autres</w:t>
+      </w:r>
+      <w:proofErr w:type="gramEnd"/>
+      <w:r>
+        <w:rPr>
+          <w:rFonts w:cs="Arial"/>
+          <w:i/>
+          <w:color w:val="A6A6A6" w:themeColor="background1" w:themeShade="A6"/>
+        </w:rPr>
+        <w:t>…</w:t>
       </w:r>
     </w:p>
     <w:p>
@@ -11075,20 +11444,20 @@
           <w:tab w:val="num" w:pos="360"/>
         </w:tabs>
       </w:pPr>
-      <w:bookmarkStart w:id="54" w:name="_Toc25553328"/>
-      <w:bookmarkStart w:id="55" w:name="_Toc71703263"/>
-      <w:bookmarkStart w:id="56" w:name="_Toc499021847"/>
-      <w:bookmarkStart w:id="57" w:name="_Toc97036395"/>
+      <w:bookmarkStart w:id="53" w:name="_Toc25553328"/>
+      <w:bookmarkStart w:id="54" w:name="_Toc71703263"/>
+      <w:bookmarkStart w:id="55" w:name="_Toc499021847"/>
+      <w:bookmarkStart w:id="56" w:name="_Toc97036395"/>
       <w:r>
         <w:t>C</w:t>
       </w:r>
+      <w:bookmarkEnd w:id="53"/>
       <w:bookmarkEnd w:id="54"/>
+      <w:r>
+        <w:t>onclusions</w:t>
+      </w:r>
       <w:bookmarkEnd w:id="55"/>
-      <w:r>
-        <w:t>onclusions</w:t>
-      </w:r>
       <w:bookmarkEnd w:id="56"/>
-      <w:bookmarkEnd w:id="57"/>
     </w:p>
     <w:p>
       <w:pPr>
@@ -11118,8 +11487,19 @@
           <w:color w:val="A6A6A6" w:themeColor="background1" w:themeShade="A6"/>
           <w:sz w:val="24"/>
         </w:rPr>
-        <w:t>Développez en tous cas les points suivants:</w:t>
-      </w:r>
+        <w:t xml:space="preserve">Développez en tous cas les points </w:t>
+      </w:r>
+      <w:proofErr w:type="gramStart"/>
+      <w:r>
+        <w:rPr>
+          <w:rFonts w:ascii="Arial" w:hAnsi="Arial" w:cs="Arial"/>
+          <w:i/>
+          <w:color w:val="A6A6A6" w:themeColor="background1" w:themeShade="A6"/>
+          <w:sz w:val="24"/>
+        </w:rPr>
+        <w:t>suivants:</w:t>
+      </w:r>
+      <w:proofErr w:type="gramEnd"/>
     </w:p>
     <w:p>
       <w:pPr>
@@ -11248,19 +11628,19 @@
           <w:tab w:val="num" w:pos="360"/>
         </w:tabs>
       </w:pPr>
-      <w:bookmarkStart w:id="58" w:name="_Toc71703264"/>
-      <w:bookmarkStart w:id="59" w:name="_Toc499021848"/>
-      <w:bookmarkStart w:id="60" w:name="_Toc97036396"/>
+      <w:bookmarkStart w:id="57" w:name="_Toc71703264"/>
+      <w:bookmarkStart w:id="58" w:name="_Toc499021848"/>
+      <w:bookmarkStart w:id="59" w:name="_Toc97036396"/>
       <w:r>
         <w:lastRenderedPageBreak/>
         <w:t>A</w:t>
       </w:r>
+      <w:bookmarkEnd w:id="57"/>
+      <w:r>
+        <w:t>nnexes</w:t>
+      </w:r>
       <w:bookmarkEnd w:id="58"/>
-      <w:r>
-        <w:t>nnexes</w:t>
-      </w:r>
       <w:bookmarkEnd w:id="59"/>
-      <w:bookmarkEnd w:id="60"/>
     </w:p>
     <w:p/>
     <w:p>
@@ -11271,8 +11651,8 @@
           <w:iCs/>
         </w:rPr>
       </w:pPr>
-      <w:bookmarkStart w:id="61" w:name="_Toc499021849"/>
-      <w:bookmarkStart w:id="62" w:name="_Toc97036397"/>
+      <w:bookmarkStart w:id="60" w:name="_Toc499021849"/>
+      <w:bookmarkStart w:id="61" w:name="_Toc97036397"/>
       <w:r>
         <w:rPr>
           <w:i w:val="0"/>
@@ -11280,8 +11660,8 @@
         </w:rPr>
         <w:t>Résumé du rapport du TPI / version succincte de la documentation</w:t>
       </w:r>
+      <w:bookmarkEnd w:id="60"/>
       <w:bookmarkEnd w:id="61"/>
-      <w:bookmarkEnd w:id="62"/>
     </w:p>
     <w:p/>
     <w:p>
@@ -11292,9 +11672,9 @@
           <w:iCs/>
         </w:rPr>
       </w:pPr>
-      <w:bookmarkStart w:id="63" w:name="_Toc71703265"/>
-      <w:bookmarkStart w:id="64" w:name="_Toc499021850"/>
-      <w:bookmarkStart w:id="65" w:name="_Toc97036398"/>
+      <w:bookmarkStart w:id="62" w:name="_Toc71703265"/>
+      <w:bookmarkStart w:id="63" w:name="_Toc499021850"/>
+      <w:bookmarkStart w:id="64" w:name="_Toc97036398"/>
       <w:r>
         <w:rPr>
           <w:i w:val="0"/>
@@ -11302,9 +11682,9 @@
         </w:rPr>
         <w:t>Sources – Bibliographie</w:t>
       </w:r>
+      <w:bookmarkEnd w:id="62"/>
       <w:bookmarkEnd w:id="63"/>
       <w:bookmarkEnd w:id="64"/>
-      <w:bookmarkEnd w:id="65"/>
     </w:p>
     <w:p>
       <w:pPr>
@@ -11341,7 +11721,23 @@
           <w:i/>
           <w:color w:val="A6A6A6" w:themeColor="background1" w:themeShade="A6"/>
         </w:rPr>
-        <w:t xml:space="preserve"> (Titre, auteur, date), des sites Internet (URL) consultés, des articles (Revue, date, titre, auteur)… Et de toutes les aides externes (noms)   </w:t>
+        <w:t xml:space="preserve"> (Titre, auteur, date), des sites Internet (URL) consultés, des articles (Revue, date, titre, </w:t>
+      </w:r>
+      <w:proofErr w:type="gramStart"/>
+      <w:r>
+        <w:rPr>
+          <w:i/>
+          <w:color w:val="A6A6A6" w:themeColor="background1" w:themeShade="A6"/>
+        </w:rPr>
+        <w:t>auteur)…</w:t>
+      </w:r>
+      <w:proofErr w:type="gramEnd"/>
+      <w:r>
+        <w:rPr>
+          <w:i/>
+          <w:color w:val="A6A6A6" w:themeColor="background1" w:themeShade="A6"/>
+        </w:rPr>
+        <w:t xml:space="preserve"> Et de toutes les aides externes (noms)   </w:t>
       </w:r>
     </w:p>
     <w:p>
@@ -11378,7 +11774,7 @@
           <w:lang w:val="fr-CH"/>
         </w:rPr>
       </w:pPr>
-      <w:hyperlink r:id="rId26" w:history="1">
+      <w:hyperlink r:id="rId28" w:history="1">
         <w:r>
           <w:rPr>
             <w:rStyle w:val="Lienhypertexte"/>
@@ -11429,7 +11825,7 @@
           <w:lang w:val="fr-CH"/>
         </w:rPr>
       </w:pPr>
-      <w:hyperlink r:id="rId27" w:history="1">
+      <w:hyperlink r:id="rId29" w:history="1">
         <w:r>
           <w:rPr>
             <w:rStyle w:val="Lienhypertexte"/>
@@ -11480,7 +11876,7 @@
           <w:lang w:val="fr-CH"/>
         </w:rPr>
       </w:pPr>
-      <w:hyperlink r:id="rId28" w:history="1">
+      <w:hyperlink r:id="rId30" w:history="1">
         <w:r>
           <w:rPr>
             <w:rStyle w:val="Lienhypertexte"/>
@@ -11531,7 +11927,7 @@
           <w:lang w:val="fr-CH"/>
         </w:rPr>
       </w:pPr>
-      <w:hyperlink r:id="rId29" w:history="1">
+      <w:hyperlink r:id="rId31" w:history="1">
         <w:r>
           <w:rPr>
             <w:rStyle w:val="Lienhypertexte"/>
@@ -11582,7 +11978,7 @@
           <w:lang w:val="fr-CH"/>
         </w:rPr>
       </w:pPr>
-      <w:hyperlink r:id="rId30" w:history="1">
+      <w:hyperlink r:id="rId32" w:history="1">
         <w:r>
           <w:rPr>
             <w:rStyle w:val="Lienhypertexte"/>
@@ -11633,7 +12029,7 @@
           <w:lang w:val="fr-CH"/>
         </w:rPr>
       </w:pPr>
-      <w:hyperlink r:id="rId31" w:history="1">
+      <w:hyperlink r:id="rId33" w:history="1">
         <w:r>
           <w:rPr>
             <w:rStyle w:val="Lienhypertexte"/>
@@ -11684,7 +12080,7 @@
           <w:lang w:val="fr-CH"/>
         </w:rPr>
       </w:pPr>
-      <w:hyperlink r:id="rId32" w:history="1">
+      <w:hyperlink r:id="rId34" w:history="1">
         <w:r>
           <w:rPr>
             <w:rStyle w:val="Lienhypertexte"/>
@@ -11731,10 +12127,10 @@
           <w:iCs/>
         </w:rPr>
       </w:pPr>
-      <w:bookmarkStart w:id="66" w:name="_Toc25553330"/>
-      <w:bookmarkStart w:id="67" w:name="_Toc71703266"/>
-      <w:bookmarkStart w:id="68" w:name="_Toc499021851"/>
-      <w:bookmarkStart w:id="69" w:name="_Toc97036399"/>
+      <w:bookmarkStart w:id="65" w:name="_Toc25553330"/>
+      <w:bookmarkStart w:id="66" w:name="_Toc71703266"/>
+      <w:bookmarkStart w:id="67" w:name="_Toc499021851"/>
+      <w:bookmarkStart w:id="68" w:name="_Toc97036399"/>
       <w:r>
         <w:rPr>
           <w:i w:val="0"/>
@@ -11742,8 +12138,8 @@
         </w:rPr>
         <w:t xml:space="preserve">Journal de </w:t>
       </w:r>
+      <w:bookmarkEnd w:id="65"/>
       <w:bookmarkEnd w:id="66"/>
-      <w:bookmarkEnd w:id="67"/>
       <w:r>
         <w:rPr>
           <w:i w:val="0"/>
@@ -11751,8 +12147,8 @@
         </w:rPr>
         <w:t>travail</w:t>
       </w:r>
+      <w:bookmarkEnd w:id="67"/>
       <w:bookmarkEnd w:id="68"/>
-      <w:bookmarkEnd w:id="69"/>
     </w:p>
     <w:p/>
     <w:tbl>
@@ -11920,7 +12316,7 @@
           <w:iCs/>
         </w:rPr>
       </w:pPr>
-      <w:bookmarkStart w:id="70" w:name="_Toc25553331"/>
+      <w:bookmarkStart w:id="69" w:name="_Toc25553331"/>
     </w:p>
     <w:p>
       <w:pPr>
@@ -11930,9 +12326,9 @@
           <w:iCs/>
         </w:rPr>
       </w:pPr>
-      <w:bookmarkStart w:id="71" w:name="_Toc71703267"/>
-      <w:bookmarkStart w:id="72" w:name="_Toc499021852"/>
-      <w:bookmarkStart w:id="73" w:name="_Toc97036400"/>
+      <w:bookmarkStart w:id="70" w:name="_Toc71703267"/>
+      <w:bookmarkStart w:id="71" w:name="_Toc499021852"/>
+      <w:bookmarkStart w:id="72" w:name="_Toc97036400"/>
       <w:r>
         <w:rPr>
           <w:i w:val="0"/>
@@ -11940,10 +12336,10 @@
         </w:rPr>
         <w:t>Manuel d'Installation</w:t>
       </w:r>
+      <w:bookmarkEnd w:id="69"/>
       <w:bookmarkEnd w:id="70"/>
       <w:bookmarkEnd w:id="71"/>
       <w:bookmarkEnd w:id="72"/>
-      <w:bookmarkEnd w:id="73"/>
     </w:p>
     <w:p/>
     <w:p>
@@ -11954,10 +12350,10 @@
           <w:iCs/>
         </w:rPr>
       </w:pPr>
-      <w:bookmarkStart w:id="74" w:name="_Toc25553332"/>
-      <w:bookmarkStart w:id="75" w:name="_Toc71703268"/>
-      <w:bookmarkStart w:id="76" w:name="_Toc499021853"/>
-      <w:bookmarkStart w:id="77" w:name="_Toc97036401"/>
+      <w:bookmarkStart w:id="73" w:name="_Toc25553332"/>
+      <w:bookmarkStart w:id="74" w:name="_Toc71703268"/>
+      <w:bookmarkStart w:id="75" w:name="_Toc499021853"/>
+      <w:bookmarkStart w:id="76" w:name="_Toc97036401"/>
       <w:r>
         <w:rPr>
           <w:i w:val="0"/>
@@ -11965,10 +12361,10 @@
         </w:rPr>
         <w:t>Manuel d'Utilisation</w:t>
       </w:r>
+      <w:bookmarkEnd w:id="73"/>
       <w:bookmarkEnd w:id="74"/>
       <w:bookmarkEnd w:id="75"/>
       <w:bookmarkEnd w:id="76"/>
-      <w:bookmarkEnd w:id="77"/>
     </w:p>
     <w:p/>
     <w:p>
@@ -11979,10 +12375,10 @@
           <w:iCs/>
         </w:rPr>
       </w:pPr>
-      <w:bookmarkStart w:id="78" w:name="_Toc71703270"/>
-      <w:bookmarkStart w:id="79" w:name="_Toc499021854"/>
-      <w:bookmarkStart w:id="80" w:name="_Toc97036402"/>
-      <w:bookmarkStart w:id="81" w:name="_Toc25553334"/>
+      <w:bookmarkStart w:id="77" w:name="_Toc71703270"/>
+      <w:bookmarkStart w:id="78" w:name="_Toc499021854"/>
+      <w:bookmarkStart w:id="79" w:name="_Toc97036402"/>
+      <w:bookmarkStart w:id="80" w:name="_Toc25553334"/>
       <w:r>
         <w:rPr>
           <w:i w:val="0"/>
@@ -11997,9 +12393,9 @@
         </w:rPr>
         <w:t>rchives du projet</w:t>
       </w:r>
+      <w:bookmarkEnd w:id="77"/>
       <w:bookmarkEnd w:id="78"/>
       <w:bookmarkEnd w:id="79"/>
-      <w:bookmarkEnd w:id="80"/>
       <w:r>
         <w:rPr>
           <w:i w:val="0"/>
@@ -12007,7 +12403,7 @@
         </w:rPr>
         <w:t xml:space="preserve"> </w:t>
       </w:r>
-      <w:bookmarkEnd w:id="81"/>
+      <w:bookmarkEnd w:id="80"/>
     </w:p>
     <w:p/>
     <w:p>
@@ -12049,7 +12445,7 @@
 </file>
 
 <file path=word/comments.xml><?xml version="1.0" encoding="utf-8"?>
-<w:comments xmlns:wpc="http://schemas.microsoft.com/office/word/2010/wordprocessingCanvas" xmlns:cx="http://schemas.microsoft.com/office/drawing/2014/chartex" xmlns:cx1="http://schemas.microsoft.com/office/drawing/2015/9/8/chartex" xmlns:mc="http://schemas.openxmlformats.org/markup-compatibility/2006" xmlns:o="urn:schemas-microsoft-com:office:office" xmlns:r="http://schemas.openxmlformats.org/officeDocument/2006/relationships" xmlns:m="http://schemas.openxmlformats.org/officeDocument/2006/math" xmlns:v="urn:schemas-microsoft-com:vml" xmlns:wp14="http://schemas.microsoft.com/office/word/2010/wordprocessingDrawing" xmlns:wp="http://schemas.openxmlformats.org/drawingml/2006/wordprocessingDrawing" xmlns:w10="urn:schemas-microsoft-com:office:word" xmlns:w="http://schemas.openxmlformats.org/wordprocessingml/2006/main" xmlns:w14="http://schemas.microsoft.com/office/word/2010/wordml" xmlns:w15="http://schemas.microsoft.com/office/word/2012/wordml" xmlns:w16se="http://schemas.microsoft.com/office/word/2015/wordml/symex" xmlns:wpg="http://schemas.microsoft.com/office/word/2010/wordprocessingGroup" xmlns:wpi="http://schemas.microsoft.com/office/word/2010/wordprocessingInk" xmlns:wne="http://schemas.microsoft.com/office/word/2006/wordml" xmlns:wps="http://schemas.microsoft.com/office/word/2010/wordprocessingShape" mc:Ignorable="w14 w15 w16se wp14">
+<w:comments xmlns:wpc="http://schemas.microsoft.com/office/word/2010/wordprocessingCanvas" xmlns:cx="http://schemas.microsoft.com/office/drawing/2014/chartex" xmlns:cx1="http://schemas.microsoft.com/office/drawing/2015/9/8/chartex" xmlns:cx2="http://schemas.microsoft.com/office/drawing/2015/10/21/chartex" xmlns:cx3="http://schemas.microsoft.com/office/drawing/2016/5/9/chartex" xmlns:cx4="http://schemas.microsoft.com/office/drawing/2016/5/10/chartex" xmlns:cx5="http://schemas.microsoft.com/office/drawing/2016/5/11/chartex" xmlns:cx6="http://schemas.microsoft.com/office/drawing/2016/5/12/chartex" xmlns:cx7="http://schemas.microsoft.com/office/drawing/2016/5/13/chartex" xmlns:cx8="http://schemas.microsoft.com/office/drawing/2016/5/14/chartex" xmlns:mc="http://schemas.openxmlformats.org/markup-compatibility/2006" xmlns:aink="http://schemas.microsoft.com/office/drawing/2016/ink" xmlns:am3d="http://schemas.microsoft.com/office/drawing/2017/model3d" xmlns:o="urn:schemas-microsoft-com:office:office" xmlns:r="http://schemas.openxmlformats.org/officeDocument/2006/relationships" xmlns:m="http://schemas.openxmlformats.org/officeDocument/2006/math" xmlns:v="urn:schemas-microsoft-com:vml" xmlns:wp14="http://schemas.microsoft.com/office/word/2010/wordprocessingDrawing" xmlns:wp="http://schemas.openxmlformats.org/drawingml/2006/wordprocessingDrawing" xmlns:w10="urn:schemas-microsoft-com:office:word" xmlns:w="http://schemas.openxmlformats.org/wordprocessingml/2006/main" xmlns:w14="http://schemas.microsoft.com/office/word/2010/wordml" xmlns:w15="http://schemas.microsoft.com/office/word/2012/wordml" xmlns:w16cex="http://schemas.microsoft.com/office/word/2018/wordml/cex" xmlns:w16cid="http://schemas.microsoft.com/office/word/2016/wordml/cid" xmlns:w16="http://schemas.microsoft.com/office/word/2018/wordml" xmlns:w16sdtdh="http://schemas.microsoft.com/office/word/2020/wordml/sdtdatahash" xmlns:w16se="http://schemas.microsoft.com/office/word/2015/wordml/symex" xmlns:wpg="http://schemas.microsoft.com/office/word/2010/wordprocessingGroup" xmlns:wpi="http://schemas.microsoft.com/office/word/2010/wordprocessingInk" xmlns:wne="http://schemas.microsoft.com/office/word/2006/wordml" xmlns:wps="http://schemas.microsoft.com/office/word/2010/wordprocessingShape" mc:Ignorable="w14 w15 w16se w16cid w16 w16cex w16sdtdh wp14">
   <w:comment w:id="13" w:author="JEGATHEESWARAN Nithujan" w:date="2022-03-02T08:40:00Z" w:initials="JN">
     <w:p>
       <w:pPr>
@@ -12116,7 +12512,7 @@
       </w:r>
     </w:p>
   </w:comment>
-  <w:comment w:id="19" w:author="JEGATHEESWARAN Nithujan" w:date="2022-03-02T08:34:00Z" w:initials="JN">
+  <w:comment w:id="18" w:author="JEGATHEESWARAN Nithujan" w:date="2022-03-02T08:34:00Z" w:initials="JN">
     <w:p>
       <w:pPr>
         <w:pStyle w:val="Commentaire"/>
@@ -12128,7 +12524,7 @@
         <w:annotationRef/>
       </w:r>
       <w:r>
-        <w:t>Ajouter la modification de tâche</w:t>
+        <w:t>Ajouter la modification de tâche et la lsite des tâches</w:t>
       </w:r>
     </w:p>
   </w:comment>
@@ -12136,16 +12532,34 @@
 </file>
 
 <file path=word/commentsExtended.xml><?xml version="1.0" encoding="utf-8"?>
-<w15:commentsEx xmlns:wpc="http://schemas.microsoft.com/office/word/2010/wordprocessingCanvas" xmlns:cx="http://schemas.microsoft.com/office/drawing/2014/chartex" xmlns:cx1="http://schemas.microsoft.com/office/drawing/2015/9/8/chartex" xmlns:mc="http://schemas.openxmlformats.org/markup-compatibility/2006" xmlns:o="urn:schemas-microsoft-com:office:office" xmlns:r="http://schemas.openxmlformats.org/officeDocument/2006/relationships" xmlns:m="http://schemas.openxmlformats.org/officeDocument/2006/math" xmlns:v="urn:schemas-microsoft-com:vml" xmlns:wp14="http://schemas.microsoft.com/office/word/2010/wordprocessingDrawing" xmlns:wp="http://schemas.openxmlformats.org/drawingml/2006/wordprocessingDrawing" xmlns:w10="urn:schemas-microsoft-com:office:word" xmlns:w="http://schemas.openxmlformats.org/wordprocessingml/2006/main" xmlns:w14="http://schemas.microsoft.com/office/word/2010/wordml" xmlns:w15="http://schemas.microsoft.com/office/word/2012/wordml" xmlns:w16se="http://schemas.microsoft.com/office/word/2015/wordml/symex" xmlns:wpg="http://schemas.microsoft.com/office/word/2010/wordprocessingGroup" xmlns:wpi="http://schemas.microsoft.com/office/word/2010/wordprocessingInk" xmlns:wne="http://schemas.microsoft.com/office/word/2006/wordml" xmlns:wps="http://schemas.microsoft.com/office/word/2010/wordprocessingShape" mc:Ignorable="w14 w15 w16se wp14">
+<w15:commentsEx xmlns:wpc="http://schemas.microsoft.com/office/word/2010/wordprocessingCanvas" xmlns:cx="http://schemas.microsoft.com/office/drawing/2014/chartex" xmlns:cx1="http://schemas.microsoft.com/office/drawing/2015/9/8/chartex" xmlns:cx2="http://schemas.microsoft.com/office/drawing/2015/10/21/chartex" xmlns:cx3="http://schemas.microsoft.com/office/drawing/2016/5/9/chartex" xmlns:cx4="http://schemas.microsoft.com/office/drawing/2016/5/10/chartex" xmlns:cx5="http://schemas.microsoft.com/office/drawing/2016/5/11/chartex" xmlns:cx6="http://schemas.microsoft.com/office/drawing/2016/5/12/chartex" xmlns:cx7="http://schemas.microsoft.com/office/drawing/2016/5/13/chartex" xmlns:cx8="http://schemas.microsoft.com/office/drawing/2016/5/14/chartex" xmlns:mc="http://schemas.openxmlformats.org/markup-compatibility/2006" xmlns:aink="http://schemas.microsoft.com/office/drawing/2016/ink" xmlns:am3d="http://schemas.microsoft.com/office/drawing/2017/model3d" xmlns:o="urn:schemas-microsoft-com:office:office" xmlns:r="http://schemas.openxmlformats.org/officeDocument/2006/relationships" xmlns:m="http://schemas.openxmlformats.org/officeDocument/2006/math" xmlns:v="urn:schemas-microsoft-com:vml" xmlns:wp14="http://schemas.microsoft.com/office/word/2010/wordprocessingDrawing" xmlns:wp="http://schemas.openxmlformats.org/drawingml/2006/wordprocessingDrawing" xmlns:w10="urn:schemas-microsoft-com:office:word" xmlns:w="http://schemas.openxmlformats.org/wordprocessingml/2006/main" xmlns:w14="http://schemas.microsoft.com/office/word/2010/wordml" xmlns:w15="http://schemas.microsoft.com/office/word/2012/wordml" xmlns:w16cex="http://schemas.microsoft.com/office/word/2018/wordml/cex" xmlns:w16cid="http://schemas.microsoft.com/office/word/2016/wordml/cid" xmlns:w16="http://schemas.microsoft.com/office/word/2018/wordml" xmlns:w16sdtdh="http://schemas.microsoft.com/office/word/2020/wordml/sdtdatahash" xmlns:w16se="http://schemas.microsoft.com/office/word/2015/wordml/symex" xmlns:wpg="http://schemas.microsoft.com/office/word/2010/wordprocessingGroup" xmlns:wpi="http://schemas.microsoft.com/office/word/2010/wordprocessingInk" xmlns:wne="http://schemas.microsoft.com/office/word/2006/wordml" xmlns:wps="http://schemas.microsoft.com/office/word/2010/wordprocessingShape" mc:Ignorable="w14 w15 w16se w16cid w16 w16cex w16sdtdh wp14">
   <w15:commentEx w15:paraId="052BB384" w15:done="0"/>
   <w15:commentEx w15:paraId="6DFF31BF" w15:done="0"/>
   <w15:commentEx w15:paraId="0ECA0C6B" w15:done="0"/>
-  <w15:commentEx w15:paraId="5E397E4F" w15:done="0"/>
+  <w15:commentEx w15:paraId="0098D9B0" w15:done="0"/>
 </w15:commentsEx>
 </file>
 
+<file path=word/commentsExtensible.xml><?xml version="1.0" encoding="utf-8"?>
+<w16cex:commentsExtensible xmlns:wpc="http://schemas.microsoft.com/office/word/2010/wordprocessingCanvas" xmlns:cx="http://schemas.microsoft.com/office/drawing/2014/chartex" xmlns:cx1="http://schemas.microsoft.com/office/drawing/2015/9/8/chartex" xmlns:cx2="http://schemas.microsoft.com/office/drawing/2015/10/21/chartex" xmlns:cx3="http://schemas.microsoft.com/office/drawing/2016/5/9/chartex" xmlns:cx4="http://schemas.microsoft.com/office/drawing/2016/5/10/chartex" xmlns:cx5="http://schemas.microsoft.com/office/drawing/2016/5/11/chartex" xmlns:cx6="http://schemas.microsoft.com/office/drawing/2016/5/12/chartex" xmlns:cx7="http://schemas.microsoft.com/office/drawing/2016/5/13/chartex" xmlns:cx8="http://schemas.microsoft.com/office/drawing/2016/5/14/chartex" xmlns:mc="http://schemas.openxmlformats.org/markup-compatibility/2006" xmlns:aink="http://schemas.microsoft.com/office/drawing/2016/ink" xmlns:am3d="http://schemas.microsoft.com/office/drawing/2017/model3d" xmlns:o="urn:schemas-microsoft-com:office:office" xmlns:r="http://schemas.openxmlformats.org/officeDocument/2006/relationships" xmlns:m="http://schemas.openxmlformats.org/officeDocument/2006/math" xmlns:v="urn:schemas-microsoft-com:vml" xmlns:wp14="http://schemas.microsoft.com/office/word/2010/wordprocessingDrawing" xmlns:wp="http://schemas.openxmlformats.org/drawingml/2006/wordprocessingDrawing" xmlns:w10="urn:schemas-microsoft-com:office:word" xmlns:w="http://schemas.openxmlformats.org/wordprocessingml/2006/main" xmlns:w14="http://schemas.microsoft.com/office/word/2010/wordml" xmlns:w15="http://schemas.microsoft.com/office/word/2012/wordml" xmlns:w16cex="http://schemas.microsoft.com/office/word/2018/wordml/cex" xmlns:w16cid="http://schemas.microsoft.com/office/word/2016/wordml/cid" xmlns:w16="http://schemas.microsoft.com/office/word/2018/wordml" xmlns:w16sdtdh="http://schemas.microsoft.com/office/word/2020/wordml/sdtdatahash" xmlns:w16se="http://schemas.microsoft.com/office/word/2015/wordml/symex" xmlns:wpg="http://schemas.microsoft.com/office/word/2010/wordprocessingGroup" xmlns:wpi="http://schemas.microsoft.com/office/word/2010/wordprocessingInk" xmlns:wne="http://schemas.microsoft.com/office/word/2006/wordml" xmlns:wps="http://schemas.microsoft.com/office/word/2010/wordprocessingShape" mc:Ignorable="w14 w15 w16se w16cid w16 w16cex w16sdtdh wp14">
+  <w16cex:commentExtensible w16cex:durableId="25E17E3C" w16cex:dateUtc="2022-03-02T07:40:00Z"/>
+  <w16cex:commentExtensible w16cex:durableId="25E17E3D" w16cex:dateUtc="2022-03-02T07:16:00Z"/>
+  <w16cex:commentExtensible w16cex:durableId="25E17E3E" w16cex:dateUtc="2022-03-02T07:50:00Z"/>
+  <w16cex:commentExtensible w16cex:durableId="25E17E3F" w16cex:dateUtc="2022-03-02T07:34:00Z"/>
+</w16cex:commentsExtensible>
+</file>
+
+<file path=word/commentsIds.xml><?xml version="1.0" encoding="utf-8"?>
+<w16cid:commentsIds xmlns:wpc="http://schemas.microsoft.com/office/word/2010/wordprocessingCanvas" xmlns:cx="http://schemas.microsoft.com/office/drawing/2014/chartex" xmlns:cx1="http://schemas.microsoft.com/office/drawing/2015/9/8/chartex" xmlns:cx2="http://schemas.microsoft.com/office/drawing/2015/10/21/chartex" xmlns:cx3="http://schemas.microsoft.com/office/drawing/2016/5/9/chartex" xmlns:cx4="http://schemas.microsoft.com/office/drawing/2016/5/10/chartex" xmlns:cx5="http://schemas.microsoft.com/office/drawing/2016/5/11/chartex" xmlns:cx6="http://schemas.microsoft.com/office/drawing/2016/5/12/chartex" xmlns:cx7="http://schemas.microsoft.com/office/drawing/2016/5/13/chartex" xmlns:cx8="http://schemas.microsoft.com/office/drawing/2016/5/14/chartex" xmlns:mc="http://schemas.openxmlformats.org/markup-compatibility/2006" xmlns:aink="http://schemas.microsoft.com/office/drawing/2016/ink" xmlns:am3d="http://schemas.microsoft.com/office/drawing/2017/model3d" xmlns:o="urn:schemas-microsoft-com:office:office" xmlns:r="http://schemas.openxmlformats.org/officeDocument/2006/relationships" xmlns:m="http://schemas.openxmlformats.org/officeDocument/2006/math" xmlns:v="urn:schemas-microsoft-com:vml" xmlns:wp14="http://schemas.microsoft.com/office/word/2010/wordprocessingDrawing" xmlns:wp="http://schemas.openxmlformats.org/drawingml/2006/wordprocessingDrawing" xmlns:w10="urn:schemas-microsoft-com:office:word" xmlns:w="http://schemas.openxmlformats.org/wordprocessingml/2006/main" xmlns:w14="http://schemas.microsoft.com/office/word/2010/wordml" xmlns:w15="http://schemas.microsoft.com/office/word/2012/wordml" xmlns:w16cex="http://schemas.microsoft.com/office/word/2018/wordml/cex" xmlns:w16cid="http://schemas.microsoft.com/office/word/2016/wordml/cid" xmlns:w16="http://schemas.microsoft.com/office/word/2018/wordml" xmlns:w16sdtdh="http://schemas.microsoft.com/office/word/2020/wordml/sdtdatahash" xmlns:w16se="http://schemas.microsoft.com/office/word/2015/wordml/symex" xmlns:wpg="http://schemas.microsoft.com/office/word/2010/wordprocessingGroup" xmlns:wpi="http://schemas.microsoft.com/office/word/2010/wordprocessingInk" xmlns:wne="http://schemas.microsoft.com/office/word/2006/wordml" xmlns:wps="http://schemas.microsoft.com/office/word/2010/wordprocessingShape" mc:Ignorable="w14 w15 w16se w16cid w16 w16cex w16sdtdh wp14">
+  <w16cid:commentId w16cid:paraId="052BB384" w16cid:durableId="25E17E3C"/>
+  <w16cid:commentId w16cid:paraId="6DFF31BF" w16cid:durableId="25E17E3D"/>
+  <w16cid:commentId w16cid:paraId="0ECA0C6B" w16cid:durableId="25E17E3E"/>
+  <w16cid:commentId w16cid:paraId="0098D9B0" w16cid:durableId="25E17E3F"/>
+</w16cid:commentsIds>
+</file>
+
 <file path=word/endnotes.xml><?xml version="1.0" encoding="utf-8"?>
-<w:endnotes xmlns:wpc="http://schemas.microsoft.com/office/word/2010/wordprocessingCanvas" xmlns:cx="http://schemas.microsoft.com/office/drawing/2014/chartex" xmlns:cx1="http://schemas.microsoft.com/office/drawing/2015/9/8/chartex" xmlns:mc="http://schemas.openxmlformats.org/markup-compatibility/2006" xmlns:o="urn:schemas-microsoft-com:office:office" xmlns:r="http://schemas.openxmlformats.org/officeDocument/2006/relationships" xmlns:m="http://schemas.openxmlformats.org/officeDocument/2006/math" xmlns:v="urn:schemas-microsoft-com:vml" xmlns:wp14="http://schemas.microsoft.com/office/word/2010/wordprocessingDrawing" xmlns:wp="http://schemas.openxmlformats.org/drawingml/2006/wordprocessingDrawing" xmlns:w10="urn:schemas-microsoft-com:office:word" xmlns:w="http://schemas.openxmlformats.org/wordprocessingml/2006/main" xmlns:w14="http://schemas.microsoft.com/office/word/2010/wordml" xmlns:w15="http://schemas.microsoft.com/office/word/2012/wordml" xmlns:w16se="http://schemas.microsoft.com/office/word/2015/wordml/symex" xmlns:wpg="http://schemas.microsoft.com/office/word/2010/wordprocessingGroup" xmlns:wpi="http://schemas.microsoft.com/office/word/2010/wordprocessingInk" xmlns:wne="http://schemas.microsoft.com/office/word/2006/wordml" xmlns:wps="http://schemas.microsoft.com/office/word/2010/wordprocessingShape" mc:Ignorable="w14 w15 w16se wp14">
+<w:endnotes xmlns:wpc="http://schemas.microsoft.com/office/word/2010/wordprocessingCanvas" xmlns:cx="http://schemas.microsoft.com/office/drawing/2014/chartex" xmlns:cx1="http://schemas.microsoft.com/office/drawing/2015/9/8/chartex" xmlns:cx2="http://schemas.microsoft.com/office/drawing/2015/10/21/chartex" xmlns:cx3="http://schemas.microsoft.com/office/drawing/2016/5/9/chartex" xmlns:cx4="http://schemas.microsoft.com/office/drawing/2016/5/10/chartex" xmlns:cx5="http://schemas.microsoft.com/office/drawing/2016/5/11/chartex" xmlns:cx6="http://schemas.microsoft.com/office/drawing/2016/5/12/chartex" xmlns:cx7="http://schemas.microsoft.com/office/drawing/2016/5/13/chartex" xmlns:cx8="http://schemas.microsoft.com/office/drawing/2016/5/14/chartex" xmlns:mc="http://schemas.openxmlformats.org/markup-compatibility/2006" xmlns:aink="http://schemas.microsoft.com/office/drawing/2016/ink" xmlns:am3d="http://schemas.microsoft.com/office/drawing/2017/model3d" xmlns:o="urn:schemas-microsoft-com:office:office" xmlns:r="http://schemas.openxmlformats.org/officeDocument/2006/relationships" xmlns:m="http://schemas.openxmlformats.org/officeDocument/2006/math" xmlns:v="urn:schemas-microsoft-com:vml" xmlns:wp14="http://schemas.microsoft.com/office/word/2010/wordprocessingDrawing" xmlns:wp="http://schemas.openxmlformats.org/drawingml/2006/wordprocessingDrawing" xmlns:w10="urn:schemas-microsoft-com:office:word" xmlns:w="http://schemas.openxmlformats.org/wordprocessingml/2006/main" xmlns:w14="http://schemas.microsoft.com/office/word/2010/wordml" xmlns:w15="http://schemas.microsoft.com/office/word/2012/wordml" xmlns:w16cex="http://schemas.microsoft.com/office/word/2018/wordml/cex" xmlns:w16cid="http://schemas.microsoft.com/office/word/2016/wordml/cid" xmlns:w16="http://schemas.microsoft.com/office/word/2018/wordml" xmlns:w16sdtdh="http://schemas.microsoft.com/office/word/2020/wordml/sdtdatahash" xmlns:w16se="http://schemas.microsoft.com/office/word/2015/wordml/symex" xmlns:wpg="http://schemas.microsoft.com/office/word/2010/wordprocessingGroup" xmlns:wpi="http://schemas.microsoft.com/office/word/2010/wordprocessingInk" xmlns:wne="http://schemas.microsoft.com/office/word/2006/wordml" xmlns:wps="http://schemas.microsoft.com/office/word/2010/wordprocessingShape" mc:Ignorable="w14 w15 w16se w16cid w16 w16cex w16sdtdh wp14">
   <w:endnote w:type="separator" w:id="-1">
     <w:p>
       <w:r>
@@ -12164,7 +12578,7 @@
 </file>
 
 <file path=word/footer1.xml><?xml version="1.0" encoding="utf-8"?>
-<w:ftr xmlns:wpc="http://schemas.microsoft.com/office/word/2010/wordprocessingCanvas" xmlns:cx="http://schemas.microsoft.com/office/drawing/2014/chartex" xmlns:cx1="http://schemas.microsoft.com/office/drawing/2015/9/8/chartex" xmlns:mc="http://schemas.openxmlformats.org/markup-compatibility/2006" xmlns:o="urn:schemas-microsoft-com:office:office" xmlns:r="http://schemas.openxmlformats.org/officeDocument/2006/relationships" xmlns:m="http://schemas.openxmlformats.org/officeDocument/2006/math" xmlns:v="urn:schemas-microsoft-com:vml" xmlns:wp14="http://schemas.microsoft.com/office/word/2010/wordprocessingDrawing" xmlns:wp="http://schemas.openxmlformats.org/drawingml/2006/wordprocessingDrawing" xmlns:w10="urn:schemas-microsoft-com:office:word" xmlns:w="http://schemas.openxmlformats.org/wordprocessingml/2006/main" xmlns:w14="http://schemas.microsoft.com/office/word/2010/wordml" xmlns:w15="http://schemas.microsoft.com/office/word/2012/wordml" xmlns:w16se="http://schemas.microsoft.com/office/word/2015/wordml/symex" xmlns:wpg="http://schemas.microsoft.com/office/word/2010/wordprocessingGroup" xmlns:wpi="http://schemas.microsoft.com/office/word/2010/wordprocessingInk" xmlns:wne="http://schemas.microsoft.com/office/word/2006/wordml" xmlns:wps="http://schemas.microsoft.com/office/word/2010/wordprocessingShape" mc:Ignorable="w14 w15 w16se wp14">
+<w:ftr xmlns:wpc="http://schemas.microsoft.com/office/word/2010/wordprocessingCanvas" xmlns:cx="http://schemas.microsoft.com/office/drawing/2014/chartex" xmlns:cx1="http://schemas.microsoft.com/office/drawing/2015/9/8/chartex" xmlns:cx2="http://schemas.microsoft.com/office/drawing/2015/10/21/chartex" xmlns:cx3="http://schemas.microsoft.com/office/drawing/2016/5/9/chartex" xmlns:cx4="http://schemas.microsoft.com/office/drawing/2016/5/10/chartex" xmlns:cx5="http://schemas.microsoft.com/office/drawing/2016/5/11/chartex" xmlns:cx6="http://schemas.microsoft.com/office/drawing/2016/5/12/chartex" xmlns:cx7="http://schemas.microsoft.com/office/drawing/2016/5/13/chartex" xmlns:cx8="http://schemas.microsoft.com/office/drawing/2016/5/14/chartex" xmlns:mc="http://schemas.openxmlformats.org/markup-compatibility/2006" xmlns:aink="http://schemas.microsoft.com/office/drawing/2016/ink" xmlns:am3d="http://schemas.microsoft.com/office/drawing/2017/model3d" xmlns:o="urn:schemas-microsoft-com:office:office" xmlns:r="http://schemas.openxmlformats.org/officeDocument/2006/relationships" xmlns:m="http://schemas.openxmlformats.org/officeDocument/2006/math" xmlns:v="urn:schemas-microsoft-com:vml" xmlns:wp14="http://schemas.microsoft.com/office/word/2010/wordprocessingDrawing" xmlns:wp="http://schemas.openxmlformats.org/drawingml/2006/wordprocessingDrawing" xmlns:w10="urn:schemas-microsoft-com:office:word" xmlns:w="http://schemas.openxmlformats.org/wordprocessingml/2006/main" xmlns:w14="http://schemas.microsoft.com/office/word/2010/wordml" xmlns:w15="http://schemas.microsoft.com/office/word/2012/wordml" xmlns:w16cex="http://schemas.microsoft.com/office/word/2018/wordml/cex" xmlns:w16cid="http://schemas.microsoft.com/office/word/2016/wordml/cid" xmlns:w16="http://schemas.microsoft.com/office/word/2018/wordml" xmlns:w16sdtdh="http://schemas.microsoft.com/office/word/2020/wordml/sdtdatahash" xmlns:w16se="http://schemas.microsoft.com/office/word/2015/wordml/symex" xmlns:wpg="http://schemas.microsoft.com/office/word/2010/wordprocessingGroup" xmlns:wpi="http://schemas.microsoft.com/office/word/2010/wordprocessingInk" xmlns:wne="http://schemas.microsoft.com/office/word/2006/wordml" xmlns:wps="http://schemas.microsoft.com/office/word/2010/wordprocessingShape" mc:Ignorable="w14 w15 w16se w16cid w16 w16cex w16sdtdh wp14">
   <w:p>
     <w:pPr>
       <w:pStyle w:val="Pieddepage"/>
@@ -12275,7 +12689,7 @@
 </file>
 
 <file path=word/footnotes.xml><?xml version="1.0" encoding="utf-8"?>
-<w:footnotes xmlns:wpc="http://schemas.microsoft.com/office/word/2010/wordprocessingCanvas" xmlns:cx="http://schemas.microsoft.com/office/drawing/2014/chartex" xmlns:cx1="http://schemas.microsoft.com/office/drawing/2015/9/8/chartex" xmlns:mc="http://schemas.openxmlformats.org/markup-compatibility/2006" xmlns:o="urn:schemas-microsoft-com:office:office" xmlns:r="http://schemas.openxmlformats.org/officeDocument/2006/relationships" xmlns:m="http://schemas.openxmlformats.org/officeDocument/2006/math" xmlns:v="urn:schemas-microsoft-com:vml" xmlns:wp14="http://schemas.microsoft.com/office/word/2010/wordprocessingDrawing" xmlns:wp="http://schemas.openxmlformats.org/drawingml/2006/wordprocessingDrawing" xmlns:w10="urn:schemas-microsoft-com:office:word" xmlns:w="http://schemas.openxmlformats.org/wordprocessingml/2006/main" xmlns:w14="http://schemas.microsoft.com/office/word/2010/wordml" xmlns:w15="http://schemas.microsoft.com/office/word/2012/wordml" xmlns:w16se="http://schemas.microsoft.com/office/word/2015/wordml/symex" xmlns:wpg="http://schemas.microsoft.com/office/word/2010/wordprocessingGroup" xmlns:wpi="http://schemas.microsoft.com/office/word/2010/wordprocessingInk" xmlns:wne="http://schemas.microsoft.com/office/word/2006/wordml" xmlns:wps="http://schemas.microsoft.com/office/word/2010/wordprocessingShape" mc:Ignorable="w14 w15 w16se wp14">
+<w:footnotes xmlns:wpc="http://schemas.microsoft.com/office/word/2010/wordprocessingCanvas" xmlns:cx="http://schemas.microsoft.com/office/drawing/2014/chartex" xmlns:cx1="http://schemas.microsoft.com/office/drawing/2015/9/8/chartex" xmlns:cx2="http://schemas.microsoft.com/office/drawing/2015/10/21/chartex" xmlns:cx3="http://schemas.microsoft.com/office/drawing/2016/5/9/chartex" xmlns:cx4="http://schemas.microsoft.com/office/drawing/2016/5/10/chartex" xmlns:cx5="http://schemas.microsoft.com/office/drawing/2016/5/11/chartex" xmlns:cx6="http://schemas.microsoft.com/office/drawing/2016/5/12/chartex" xmlns:cx7="http://schemas.microsoft.com/office/drawing/2016/5/13/chartex" xmlns:cx8="http://schemas.microsoft.com/office/drawing/2016/5/14/chartex" xmlns:mc="http://schemas.openxmlformats.org/markup-compatibility/2006" xmlns:aink="http://schemas.microsoft.com/office/drawing/2016/ink" xmlns:am3d="http://schemas.microsoft.com/office/drawing/2017/model3d" xmlns:o="urn:schemas-microsoft-com:office:office" xmlns:r="http://schemas.openxmlformats.org/officeDocument/2006/relationships" xmlns:m="http://schemas.openxmlformats.org/officeDocument/2006/math" xmlns:v="urn:schemas-microsoft-com:vml" xmlns:wp14="http://schemas.microsoft.com/office/word/2010/wordprocessingDrawing" xmlns:wp="http://schemas.openxmlformats.org/drawingml/2006/wordprocessingDrawing" xmlns:w10="urn:schemas-microsoft-com:office:word" xmlns:w="http://schemas.openxmlformats.org/wordprocessingml/2006/main" xmlns:w14="http://schemas.microsoft.com/office/word/2010/wordml" xmlns:w15="http://schemas.microsoft.com/office/word/2012/wordml" xmlns:w16cex="http://schemas.microsoft.com/office/word/2018/wordml/cex" xmlns:w16cid="http://schemas.microsoft.com/office/word/2016/wordml/cid" xmlns:w16="http://schemas.microsoft.com/office/word/2018/wordml" xmlns:w16sdtdh="http://schemas.microsoft.com/office/word/2020/wordml/sdtdatahash" xmlns:w16se="http://schemas.microsoft.com/office/word/2015/wordml/symex" xmlns:wpg="http://schemas.microsoft.com/office/word/2010/wordprocessingGroup" xmlns:wpi="http://schemas.microsoft.com/office/word/2010/wordprocessingInk" xmlns:wne="http://schemas.microsoft.com/office/word/2006/wordml" xmlns:wps="http://schemas.microsoft.com/office/word/2010/wordprocessingShape" mc:Ignorable="w14 w15 w16se w16cid w16 w16cex w16sdtdh wp14">
   <w:footnote w:type="separator" w:id="-1">
     <w:p>
       <w:r>
@@ -12319,7 +12733,7 @@
 </file>
 
 <file path=word/header1.xml><?xml version="1.0" encoding="utf-8"?>
-<w:hdr xmlns:wpc="http://schemas.microsoft.com/office/word/2010/wordprocessingCanvas" xmlns:cx="http://schemas.microsoft.com/office/drawing/2014/chartex" xmlns:cx1="http://schemas.microsoft.com/office/drawing/2015/9/8/chartex" xmlns:mc="http://schemas.openxmlformats.org/markup-compatibility/2006" xmlns:o="urn:schemas-microsoft-com:office:office" xmlns:r="http://schemas.openxmlformats.org/officeDocument/2006/relationships" xmlns:m="http://schemas.openxmlformats.org/officeDocument/2006/math" xmlns:v="urn:schemas-microsoft-com:vml" xmlns:wp14="http://schemas.microsoft.com/office/word/2010/wordprocessingDrawing" xmlns:wp="http://schemas.openxmlformats.org/drawingml/2006/wordprocessingDrawing" xmlns:w10="urn:schemas-microsoft-com:office:word" xmlns:w="http://schemas.openxmlformats.org/wordprocessingml/2006/main" xmlns:w14="http://schemas.microsoft.com/office/word/2010/wordml" xmlns:w15="http://schemas.microsoft.com/office/word/2012/wordml" xmlns:w16se="http://schemas.microsoft.com/office/word/2015/wordml/symex" xmlns:wpg="http://schemas.microsoft.com/office/word/2010/wordprocessingGroup" xmlns:wpi="http://schemas.microsoft.com/office/word/2010/wordprocessingInk" xmlns:wne="http://schemas.microsoft.com/office/word/2006/wordml" xmlns:wps="http://schemas.microsoft.com/office/word/2010/wordprocessingShape" mc:Ignorable="w14 w15 w16se wp14">
+<w:hdr xmlns:wpc="http://schemas.microsoft.com/office/word/2010/wordprocessingCanvas" xmlns:cx="http://schemas.microsoft.com/office/drawing/2014/chartex" xmlns:cx1="http://schemas.microsoft.com/office/drawing/2015/9/8/chartex" xmlns:cx2="http://schemas.microsoft.com/office/drawing/2015/10/21/chartex" xmlns:cx3="http://schemas.microsoft.com/office/drawing/2016/5/9/chartex" xmlns:cx4="http://schemas.microsoft.com/office/drawing/2016/5/10/chartex" xmlns:cx5="http://schemas.microsoft.com/office/drawing/2016/5/11/chartex" xmlns:cx6="http://schemas.microsoft.com/office/drawing/2016/5/12/chartex" xmlns:cx7="http://schemas.microsoft.com/office/drawing/2016/5/13/chartex" xmlns:cx8="http://schemas.microsoft.com/office/drawing/2016/5/14/chartex" xmlns:mc="http://schemas.openxmlformats.org/markup-compatibility/2006" xmlns:aink="http://schemas.microsoft.com/office/drawing/2016/ink" xmlns:am3d="http://schemas.microsoft.com/office/drawing/2017/model3d" xmlns:o="urn:schemas-microsoft-com:office:office" xmlns:r="http://schemas.openxmlformats.org/officeDocument/2006/relationships" xmlns:m="http://schemas.openxmlformats.org/officeDocument/2006/math" xmlns:v="urn:schemas-microsoft-com:vml" xmlns:wp14="http://schemas.microsoft.com/office/word/2010/wordprocessingDrawing" xmlns:wp="http://schemas.openxmlformats.org/drawingml/2006/wordprocessingDrawing" xmlns:w10="urn:schemas-microsoft-com:office:word" xmlns:w="http://schemas.openxmlformats.org/wordprocessingml/2006/main" xmlns:w14="http://schemas.microsoft.com/office/word/2010/wordml" xmlns:w15="http://schemas.microsoft.com/office/word/2012/wordml" xmlns:w16cex="http://schemas.microsoft.com/office/word/2018/wordml/cex" xmlns:w16cid="http://schemas.microsoft.com/office/word/2016/wordml/cid" xmlns:w16="http://schemas.microsoft.com/office/word/2018/wordml" xmlns:w16sdtdh="http://schemas.microsoft.com/office/word/2020/wordml/sdtdatahash" xmlns:w16se="http://schemas.microsoft.com/office/word/2015/wordml/symex" xmlns:wpg="http://schemas.microsoft.com/office/word/2010/wordprocessingGroup" xmlns:wpi="http://schemas.microsoft.com/office/word/2010/wordprocessingInk" xmlns:wne="http://schemas.microsoft.com/office/word/2006/wordml" xmlns:wps="http://schemas.microsoft.com/office/word/2010/wordprocessingShape" mc:Ignorable="w14 w15 w16se w16cid w16 w16cex w16sdtdh wp14">
   <w:p>
     <w:pPr>
       <w:pStyle w:val="En-tte"/>
@@ -12382,7 +12796,7 @@
 </file>
 
 <file path=word/numbering.xml><?xml version="1.0" encoding="utf-8"?>
-<w:numbering xmlns:wpc="http://schemas.microsoft.com/office/word/2010/wordprocessingCanvas" xmlns:cx="http://schemas.microsoft.com/office/drawing/2014/chartex" xmlns:cx1="http://schemas.microsoft.com/office/drawing/2015/9/8/chartex" xmlns:mc="http://schemas.openxmlformats.org/markup-compatibility/2006" xmlns:o="urn:schemas-microsoft-com:office:office" xmlns:r="http://schemas.openxmlformats.org/officeDocument/2006/relationships" xmlns:m="http://schemas.openxmlformats.org/officeDocument/2006/math" xmlns:v="urn:schemas-microsoft-com:vml" xmlns:wp14="http://schemas.microsoft.com/office/word/2010/wordprocessingDrawing" xmlns:wp="http://schemas.openxmlformats.org/drawingml/2006/wordprocessingDrawing" xmlns:w10="urn:schemas-microsoft-com:office:word" xmlns:w="http://schemas.openxmlformats.org/wordprocessingml/2006/main" xmlns:w14="http://schemas.microsoft.com/office/word/2010/wordml" xmlns:w15="http://schemas.microsoft.com/office/word/2012/wordml" xmlns:w16se="http://schemas.microsoft.com/office/word/2015/wordml/symex" xmlns:wpg="http://schemas.microsoft.com/office/word/2010/wordprocessingGroup" xmlns:wpi="http://schemas.microsoft.com/office/word/2010/wordprocessingInk" xmlns:wne="http://schemas.microsoft.com/office/word/2006/wordml" xmlns:wps="http://schemas.microsoft.com/office/word/2010/wordprocessingShape" mc:Ignorable="w14 w15 w16se wp14">
+<w:numbering xmlns:wpc="http://schemas.microsoft.com/office/word/2010/wordprocessingCanvas" xmlns:cx="http://schemas.microsoft.com/office/drawing/2014/chartex" xmlns:cx1="http://schemas.microsoft.com/office/drawing/2015/9/8/chartex" xmlns:cx2="http://schemas.microsoft.com/office/drawing/2015/10/21/chartex" xmlns:cx3="http://schemas.microsoft.com/office/drawing/2016/5/9/chartex" xmlns:cx4="http://schemas.microsoft.com/office/drawing/2016/5/10/chartex" xmlns:cx5="http://schemas.microsoft.com/office/drawing/2016/5/11/chartex" xmlns:cx6="http://schemas.microsoft.com/office/drawing/2016/5/12/chartex" xmlns:cx7="http://schemas.microsoft.com/office/drawing/2016/5/13/chartex" xmlns:cx8="http://schemas.microsoft.com/office/drawing/2016/5/14/chartex" xmlns:mc="http://schemas.openxmlformats.org/markup-compatibility/2006" xmlns:aink="http://schemas.microsoft.com/office/drawing/2016/ink" xmlns:am3d="http://schemas.microsoft.com/office/drawing/2017/model3d" xmlns:o="urn:schemas-microsoft-com:office:office" xmlns:r="http://schemas.openxmlformats.org/officeDocument/2006/relationships" xmlns:m="http://schemas.openxmlformats.org/officeDocument/2006/math" xmlns:v="urn:schemas-microsoft-com:vml" xmlns:wp14="http://schemas.microsoft.com/office/word/2010/wordprocessingDrawing" xmlns:wp="http://schemas.openxmlformats.org/drawingml/2006/wordprocessingDrawing" xmlns:w10="urn:schemas-microsoft-com:office:word" xmlns:w="http://schemas.openxmlformats.org/wordprocessingml/2006/main" xmlns:w14="http://schemas.microsoft.com/office/word/2010/wordml" xmlns:w15="http://schemas.microsoft.com/office/word/2012/wordml" xmlns:w16cex="http://schemas.microsoft.com/office/word/2018/wordml/cex" xmlns:w16cid="http://schemas.microsoft.com/office/word/2016/wordml/cid" xmlns:w16="http://schemas.microsoft.com/office/word/2018/wordml" xmlns:w16sdtdh="http://schemas.microsoft.com/office/word/2020/wordml/sdtdatahash" xmlns:w16se="http://schemas.microsoft.com/office/word/2015/wordml/symex" xmlns:wpg="http://schemas.microsoft.com/office/word/2010/wordprocessingGroup" xmlns:wpi="http://schemas.microsoft.com/office/word/2010/wordprocessingInk" xmlns:wne="http://schemas.microsoft.com/office/word/2006/wordml" xmlns:wps="http://schemas.microsoft.com/office/word/2010/wordprocessingShape" mc:Ignorable="w14 w15 w16se w16cid w16 w16cex w16sdtdh wp14">
   <w:abstractNum w:abstractNumId="0" w15:restartNumberingAfterBreak="0">
     <w:nsid w:val="0A7C7405"/>
     <w:multiLevelType w:val="singleLevel"/>
@@ -15121,7 +15535,7 @@
 </file>
 
 <file path=word/people.xml><?xml version="1.0" encoding="utf-8"?>
-<w15:people xmlns:wpc="http://schemas.microsoft.com/office/word/2010/wordprocessingCanvas" xmlns:cx="http://schemas.microsoft.com/office/drawing/2014/chartex" xmlns:cx1="http://schemas.microsoft.com/office/drawing/2015/9/8/chartex" xmlns:mc="http://schemas.openxmlformats.org/markup-compatibility/2006" xmlns:o="urn:schemas-microsoft-com:office:office" xmlns:r="http://schemas.openxmlformats.org/officeDocument/2006/relationships" xmlns:m="http://schemas.openxmlformats.org/officeDocument/2006/math" xmlns:v="urn:schemas-microsoft-com:vml" xmlns:wp14="http://schemas.microsoft.com/office/word/2010/wordprocessingDrawing" xmlns:wp="http://schemas.openxmlformats.org/drawingml/2006/wordprocessingDrawing" xmlns:w10="urn:schemas-microsoft-com:office:word" xmlns:w="http://schemas.openxmlformats.org/wordprocessingml/2006/main" xmlns:w14="http://schemas.microsoft.com/office/word/2010/wordml" xmlns:w15="http://schemas.microsoft.com/office/word/2012/wordml" xmlns:w16se="http://schemas.microsoft.com/office/word/2015/wordml/symex" xmlns:wpg="http://schemas.microsoft.com/office/word/2010/wordprocessingGroup" xmlns:wpi="http://schemas.microsoft.com/office/word/2010/wordprocessingInk" xmlns:wne="http://schemas.microsoft.com/office/word/2006/wordml" xmlns:wps="http://schemas.microsoft.com/office/word/2010/wordprocessingShape" mc:Ignorable="w14 w15 w16se wp14">
+<w15:people xmlns:wpc="http://schemas.microsoft.com/office/word/2010/wordprocessingCanvas" xmlns:cx="http://schemas.microsoft.com/office/drawing/2014/chartex" xmlns:cx1="http://schemas.microsoft.com/office/drawing/2015/9/8/chartex" xmlns:cx2="http://schemas.microsoft.com/office/drawing/2015/10/21/chartex" xmlns:cx3="http://schemas.microsoft.com/office/drawing/2016/5/9/chartex" xmlns:cx4="http://schemas.microsoft.com/office/drawing/2016/5/10/chartex" xmlns:cx5="http://schemas.microsoft.com/office/drawing/2016/5/11/chartex" xmlns:cx6="http://schemas.microsoft.com/office/drawing/2016/5/12/chartex" xmlns:cx7="http://schemas.microsoft.com/office/drawing/2016/5/13/chartex" xmlns:cx8="http://schemas.microsoft.com/office/drawing/2016/5/14/chartex" xmlns:mc="http://schemas.openxmlformats.org/markup-compatibility/2006" xmlns:aink="http://schemas.microsoft.com/office/drawing/2016/ink" xmlns:am3d="http://schemas.microsoft.com/office/drawing/2017/model3d" xmlns:o="urn:schemas-microsoft-com:office:office" xmlns:r="http://schemas.openxmlformats.org/officeDocument/2006/relationships" xmlns:m="http://schemas.openxmlformats.org/officeDocument/2006/math" xmlns:v="urn:schemas-microsoft-com:vml" xmlns:wp14="http://schemas.microsoft.com/office/word/2010/wordprocessingDrawing" xmlns:wp="http://schemas.openxmlformats.org/drawingml/2006/wordprocessingDrawing" xmlns:w10="urn:schemas-microsoft-com:office:word" xmlns:w="http://schemas.openxmlformats.org/wordprocessingml/2006/main" xmlns:w14="http://schemas.microsoft.com/office/word/2010/wordml" xmlns:w15="http://schemas.microsoft.com/office/word/2012/wordml" xmlns:w16cex="http://schemas.microsoft.com/office/word/2018/wordml/cex" xmlns:w16cid="http://schemas.microsoft.com/office/word/2016/wordml/cid" xmlns:w16="http://schemas.microsoft.com/office/word/2018/wordml" xmlns:w16sdtdh="http://schemas.microsoft.com/office/word/2020/wordml/sdtdatahash" xmlns:w16se="http://schemas.microsoft.com/office/word/2015/wordml/symex" xmlns:wpg="http://schemas.microsoft.com/office/word/2010/wordprocessingGroup" xmlns:wpi="http://schemas.microsoft.com/office/word/2010/wordprocessingInk" xmlns:wne="http://schemas.microsoft.com/office/word/2006/wordml" xmlns:wps="http://schemas.microsoft.com/office/word/2010/wordprocessingShape" mc:Ignorable="w14 w15 w16se w16cid w16 w16cex w16sdtdh wp14">
   <w15:person w15:author="JEGATHEESWARAN Nithujan">
     <w15:presenceInfo w15:providerId="AD" w15:userId="S-1-5-21-284480379-1463103499-3249272784-25219"/>
   </w15:person>
@@ -15129,7 +15543,7 @@
 </file>
 
 <file path=word/styles.xml><?xml version="1.0" encoding="utf-8"?>
-<w:styles xmlns:mc="http://schemas.openxmlformats.org/markup-compatibility/2006" xmlns:r="http://schemas.openxmlformats.org/officeDocument/2006/relationships" xmlns:w="http://schemas.openxmlformats.org/wordprocessingml/2006/main" xmlns:w14="http://schemas.microsoft.com/office/word/2010/wordml" xmlns:w15="http://schemas.microsoft.com/office/word/2012/wordml" xmlns:w16se="http://schemas.microsoft.com/office/word/2015/wordml/symex" mc:Ignorable="w14 w15 w16se">
+<w:styles xmlns:mc="http://schemas.openxmlformats.org/markup-compatibility/2006" xmlns:r="http://schemas.openxmlformats.org/officeDocument/2006/relationships" xmlns:w="http://schemas.openxmlformats.org/wordprocessingml/2006/main" xmlns:w14="http://schemas.microsoft.com/office/word/2010/wordml" xmlns:w15="http://schemas.microsoft.com/office/word/2012/wordml" xmlns:w16cex="http://schemas.microsoft.com/office/word/2018/wordml/cex" xmlns:w16cid="http://schemas.microsoft.com/office/word/2016/wordml/cid" xmlns:w16="http://schemas.microsoft.com/office/word/2018/wordml" xmlns:w16sdtdh="http://schemas.microsoft.com/office/word/2020/wordml/sdtdatahash" xmlns:w16se="http://schemas.microsoft.com/office/word/2015/wordml/symex" mc:Ignorable="w14 w15 w16se w16cid w16 w16cex w16sdtdh">
   <w:docDefaults>
     <w:rPrDefault>
       <w:rPr>
@@ -15139,7 +15553,7 @@
     </w:rPrDefault>
     <w:pPrDefault/>
   </w:docDefaults>
-  <w:latentStyles w:defLockedState="0" w:defUIPriority="0" w:defSemiHidden="0" w:defUnhideWhenUsed="0" w:defQFormat="0" w:count="371">
+  <w:latentStyles w:defLockedState="0" w:defUIPriority="0" w:defSemiHidden="0" w:defUnhideWhenUsed="0" w:defQFormat="0" w:count="376">
     <w:lsdException w:name="Normal" w:qFormat="1"/>
     <w:lsdException w:name="heading 1" w:qFormat="1"/>
     <w:lsdException w:name="heading 2" w:qFormat="1"/>
@@ -15161,7 +15575,6 @@
     <w:lsdException w:name="Emphasis" w:qFormat="1"/>
     <w:lsdException w:name="HTML Keyboard" w:semiHidden="1" w:unhideWhenUsed="1"/>
     <w:lsdException w:name="HTML Variable" w:semiHidden="1" w:unhideWhenUsed="1"/>
-    <w:lsdException w:name="Normal Table" w:semiHidden="1" w:unhideWhenUsed="1"/>
     <w:lsdException w:name="annotation subject" w:semiHidden="1" w:unhideWhenUsed="1"/>
     <w:lsdException w:name="No List" w:semiHidden="1" w:unhideWhenUsed="1"/>
     <w:lsdException w:name="Outline List 1" w:semiHidden="1" w:unhideWhenUsed="1"/>
@@ -15204,11 +15617,8 @@
     <w:lsdException w:name="Table Contemporary" w:semiHidden="1" w:unhideWhenUsed="1"/>
     <w:lsdException w:name="Table Elegant" w:semiHidden="1" w:unhideWhenUsed="1"/>
     <w:lsdException w:name="Table Professional" w:semiHidden="1" w:unhideWhenUsed="1"/>
-    <w:lsdException w:name="Table Subtle 1" w:semiHidden="1" w:unhideWhenUsed="1"/>
     <w:lsdException w:name="Table Subtle 2" w:semiHidden="1" w:unhideWhenUsed="1"/>
     <w:lsdException w:name="Table Web 1" w:semiHidden="1" w:unhideWhenUsed="1"/>
-    <w:lsdException w:name="Table Web 2" w:semiHidden="1" w:unhideWhenUsed="1"/>
-    <w:lsdException w:name="Table Web 3" w:semiHidden="1" w:unhideWhenUsed="1"/>
     <w:lsdException w:name="Balloon Text" w:semiHidden="1" w:unhideWhenUsed="1"/>
     <w:lsdException w:name="Table Grid" w:uiPriority="59"/>
     <w:lsdException w:name="Table Theme" w:semiHidden="1" w:unhideWhenUsed="1"/>
@@ -15427,6 +15837,11 @@
     <w:lsdException w:name="List Table 5 Dark Accent 6" w:uiPriority="50"/>
     <w:lsdException w:name="List Table 6 Colorful Accent 6" w:uiPriority="51"/>
     <w:lsdException w:name="List Table 7 Colorful Accent 6" w:uiPriority="52"/>
+    <w:lsdException w:name="Mention" w:semiHidden="1" w:uiPriority="99" w:unhideWhenUsed="1"/>
+    <w:lsdException w:name="Smart Hyperlink" w:semiHidden="1" w:uiPriority="99" w:unhideWhenUsed="1"/>
+    <w:lsdException w:name="Hashtag" w:semiHidden="1" w:uiPriority="99" w:unhideWhenUsed="1"/>
+    <w:lsdException w:name="Unresolved Mention" w:semiHidden="1" w:uiPriority="99" w:unhideWhenUsed="1"/>
+    <w:lsdException w:name="Smart Link" w:semiHidden="1" w:uiPriority="99" w:unhideWhenUsed="1"/>
   </w:latentStyles>
   <w:style w:type="paragraph" w:default="1" w:styleId="Normal">
     <w:name w:val="Normal"/>
@@ -15962,8 +16377,8 @@
       <w:contextualSpacing/>
     </w:pPr>
   </w:style>
-  <w:style w:type="character" w:customStyle="1" w:styleId="UnresolvedMention">
-    <w:name w:val="Unresolved Mention"/>
+  <w:style w:type="character" w:customStyle="1" w:styleId="Mentionnonrsolue1">
+    <w:name w:val="Mention non résolue1"/>
     <w:basedOn w:val="Policepardfaut"/>
     <w:uiPriority w:val="99"/>
     <w:semiHidden/>
@@ -16096,7 +16511,7 @@
 </file>
 
 <file path=word/glossary/document.xml><?xml version="1.0" encoding="utf-8"?>
-<w:glossaryDocument xmlns:wpc="http://schemas.microsoft.com/office/word/2010/wordprocessingCanvas" xmlns:cx="http://schemas.microsoft.com/office/drawing/2014/chartex" xmlns:cx1="http://schemas.microsoft.com/office/drawing/2015/9/8/chartex" xmlns:mc="http://schemas.openxmlformats.org/markup-compatibility/2006" xmlns:o="urn:schemas-microsoft-com:office:office" xmlns:r="http://schemas.openxmlformats.org/officeDocument/2006/relationships" xmlns:m="http://schemas.openxmlformats.org/officeDocument/2006/math" xmlns:v="urn:schemas-microsoft-com:vml" xmlns:wp14="http://schemas.microsoft.com/office/word/2010/wordprocessingDrawing" xmlns:wp="http://schemas.openxmlformats.org/drawingml/2006/wordprocessingDrawing" xmlns:w10="urn:schemas-microsoft-com:office:word" xmlns:w="http://schemas.openxmlformats.org/wordprocessingml/2006/main" xmlns:w14="http://schemas.microsoft.com/office/word/2010/wordml" xmlns:w15="http://schemas.microsoft.com/office/word/2012/wordml" xmlns:w16se="http://schemas.microsoft.com/office/word/2015/wordml/symex" xmlns:wpg="http://schemas.microsoft.com/office/word/2010/wordprocessingGroup" xmlns:wpi="http://schemas.microsoft.com/office/word/2010/wordprocessingInk" xmlns:wne="http://schemas.microsoft.com/office/word/2006/wordml" xmlns:wps="http://schemas.microsoft.com/office/word/2010/wordprocessingShape" mc:Ignorable="w14 w15 w16se wp14">
+<w:glossaryDocument xmlns:wpc="http://schemas.microsoft.com/office/word/2010/wordprocessingCanvas" xmlns:cx="http://schemas.microsoft.com/office/drawing/2014/chartex" xmlns:cx1="http://schemas.microsoft.com/office/drawing/2015/9/8/chartex" xmlns:cx2="http://schemas.microsoft.com/office/drawing/2015/10/21/chartex" xmlns:cx3="http://schemas.microsoft.com/office/drawing/2016/5/9/chartex" xmlns:cx4="http://schemas.microsoft.com/office/drawing/2016/5/10/chartex" xmlns:cx5="http://schemas.microsoft.com/office/drawing/2016/5/11/chartex" xmlns:cx6="http://schemas.microsoft.com/office/drawing/2016/5/12/chartex" xmlns:cx7="http://schemas.microsoft.com/office/drawing/2016/5/13/chartex" xmlns:cx8="http://schemas.microsoft.com/office/drawing/2016/5/14/chartex" xmlns:mc="http://schemas.openxmlformats.org/markup-compatibility/2006" xmlns:aink="http://schemas.microsoft.com/office/drawing/2016/ink" xmlns:am3d="http://schemas.microsoft.com/office/drawing/2017/model3d" xmlns:o="urn:schemas-microsoft-com:office:office" xmlns:r="http://schemas.openxmlformats.org/officeDocument/2006/relationships" xmlns:m="http://schemas.openxmlformats.org/officeDocument/2006/math" xmlns:v="urn:schemas-microsoft-com:vml" xmlns:wp14="http://schemas.microsoft.com/office/word/2010/wordprocessingDrawing" xmlns:wp="http://schemas.openxmlformats.org/drawingml/2006/wordprocessingDrawing" xmlns:w10="urn:schemas-microsoft-com:office:word" xmlns:w="http://schemas.openxmlformats.org/wordprocessingml/2006/main" xmlns:w14="http://schemas.microsoft.com/office/word/2010/wordml" xmlns:w15="http://schemas.microsoft.com/office/word/2012/wordml" xmlns:w16cex="http://schemas.microsoft.com/office/word/2018/wordml/cex" xmlns:w16cid="http://schemas.microsoft.com/office/word/2016/wordml/cid" xmlns:w16="http://schemas.microsoft.com/office/word/2018/wordml" xmlns:w16sdtdh="http://schemas.microsoft.com/office/word/2020/wordml/sdtdatahash" xmlns:w16se="http://schemas.microsoft.com/office/word/2015/wordml/symex" xmlns:wpg="http://schemas.microsoft.com/office/word/2010/wordprocessingGroup" xmlns:wpi="http://schemas.microsoft.com/office/word/2010/wordprocessingInk" xmlns:wne="http://schemas.microsoft.com/office/word/2006/wordml" xmlns:wps="http://schemas.microsoft.com/office/word/2010/wordprocessingShape" mc:Ignorable="w14 w15 w16se w16cid w16 w16cex w16sdtdh wp14">
   <w:docParts>
     <w:docPart>
       <w:docPartPr>
@@ -16129,7 +16544,7 @@
 </file>
 
 <file path=word/glossary/fontTable.xml><?xml version="1.0" encoding="utf-8"?>
-<w:fonts xmlns:mc="http://schemas.openxmlformats.org/markup-compatibility/2006" xmlns:r="http://schemas.openxmlformats.org/officeDocument/2006/relationships" xmlns:w="http://schemas.openxmlformats.org/wordprocessingml/2006/main" xmlns:w14="http://schemas.microsoft.com/office/word/2010/wordml" xmlns:w15="http://schemas.microsoft.com/office/word/2012/wordml" xmlns:w16se="http://schemas.microsoft.com/office/word/2015/wordml/symex" mc:Ignorable="w14 w15 w16se">
+<w:fonts xmlns:mc="http://schemas.openxmlformats.org/markup-compatibility/2006" xmlns:r="http://schemas.openxmlformats.org/officeDocument/2006/relationships" xmlns:w="http://schemas.openxmlformats.org/wordprocessingml/2006/main" xmlns:w14="http://schemas.microsoft.com/office/word/2010/wordml" xmlns:w15="http://schemas.microsoft.com/office/word/2012/wordml" xmlns:w16cex="http://schemas.microsoft.com/office/word/2018/wordml/cex" xmlns:w16cid="http://schemas.microsoft.com/office/word/2016/wordml/cid" xmlns:w16="http://schemas.microsoft.com/office/word/2018/wordml" xmlns:w16sdtdh="http://schemas.microsoft.com/office/word/2020/wordml/sdtdatahash" xmlns:w16se="http://schemas.microsoft.com/office/word/2015/wordml/symex" mc:Ignorable="w14 w15 w16se w16cid w16 w16cex w16sdtdh">
   <w:font w:name="Symbol">
     <w:panose1 w:val="05050102010706020507"/>
     <w:charset w:val="02"/>
@@ -16204,7 +16619,7 @@
 </file>
 
 <file path=word/glossary/settings.xml><?xml version="1.0" encoding="utf-8"?>
-<w:settings xmlns:mc="http://schemas.openxmlformats.org/markup-compatibility/2006" xmlns:o="urn:schemas-microsoft-com:office:office" xmlns:r="http://schemas.openxmlformats.org/officeDocument/2006/relationships" xmlns:m="http://schemas.openxmlformats.org/officeDocument/2006/math" xmlns:v="urn:schemas-microsoft-com:vml" xmlns:w10="urn:schemas-microsoft-com:office:word" xmlns:w="http://schemas.openxmlformats.org/wordprocessingml/2006/main" xmlns:w14="http://schemas.microsoft.com/office/word/2010/wordml" xmlns:w15="http://schemas.microsoft.com/office/word/2012/wordml" xmlns:w16se="http://schemas.microsoft.com/office/word/2015/wordml/symex" xmlns:sl="http://schemas.openxmlformats.org/schemaLibrary/2006/main" mc:Ignorable="w14 w15 w16se">
+<w:settings xmlns:mc="http://schemas.openxmlformats.org/markup-compatibility/2006" xmlns:o="urn:schemas-microsoft-com:office:office" xmlns:r="http://schemas.openxmlformats.org/officeDocument/2006/relationships" xmlns:m="http://schemas.openxmlformats.org/officeDocument/2006/math" xmlns:v="urn:schemas-microsoft-com:vml" xmlns:w10="urn:schemas-microsoft-com:office:word" xmlns:w="http://schemas.openxmlformats.org/wordprocessingml/2006/main" xmlns:w14="http://schemas.microsoft.com/office/word/2010/wordml" xmlns:w15="http://schemas.microsoft.com/office/word/2012/wordml" xmlns:w16cex="http://schemas.microsoft.com/office/word/2018/wordml/cex" xmlns:w16cid="http://schemas.microsoft.com/office/word/2016/wordml/cid" xmlns:w16="http://schemas.microsoft.com/office/word/2018/wordml" xmlns:w16sdtdh="http://schemas.microsoft.com/office/word/2020/wordml/sdtdatahash" xmlns:w16se="http://schemas.microsoft.com/office/word/2015/wordml/symex" xmlns:sl="http://schemas.openxmlformats.org/schemaLibrary/2006/main" mc:Ignorable="w14 w15 w16se w16cid w16 w16cex w16sdtdh">
   <w:view w:val="normal"/>
   <w:defaultTabStop w:val="708"/>
   <w:hyphenationZone w:val="425"/>
@@ -16216,6 +16631,7 @@
     <w:compatSetting w:name="enableOpenTypeFeatures" w:uri="http://schemas.microsoft.com/office/word" w:val="1"/>
     <w:compatSetting w:name="doNotFlipMirrorIndents" w:uri="http://schemas.microsoft.com/office/word" w:val="1"/>
     <w:compatSetting w:name="differentiateMultirowTableHeaders" w:uri="http://schemas.microsoft.com/office/word" w:val="1"/>
+    <w:compatSetting w:name="useWord2013TrackBottomHyphenation" w:uri="http://schemas.microsoft.com/office/word" w:val="1"/>
   </w:compat>
   <w:rsids>
     <w:rsidRoot w:val="00AF466E"/>
@@ -16228,6 +16644,7 @@
     <w:rsid w:val="00634A4E"/>
     <w:rsid w:val="00843E58"/>
     <w:rsid w:val="00951D33"/>
+    <w:rsid w:val="009B52D8"/>
     <w:rsid w:val="00A42192"/>
     <w:rsid w:val="00AF466E"/>
     <w:rsid w:val="00B5386A"/>
@@ -16254,7 +16671,7 @@
 </file>
 
 <file path=word/glossary/styles.xml><?xml version="1.0" encoding="utf-8"?>
-<w:styles xmlns:mc="http://schemas.openxmlformats.org/markup-compatibility/2006" xmlns:r="http://schemas.openxmlformats.org/officeDocument/2006/relationships" xmlns:w="http://schemas.openxmlformats.org/wordprocessingml/2006/main" xmlns:w14="http://schemas.microsoft.com/office/word/2010/wordml" xmlns:w15="http://schemas.microsoft.com/office/word/2012/wordml" xmlns:w16se="http://schemas.microsoft.com/office/word/2015/wordml/symex" mc:Ignorable="w14 w15 w16se">
+<w:styles xmlns:mc="http://schemas.openxmlformats.org/markup-compatibility/2006" xmlns:r="http://schemas.openxmlformats.org/officeDocument/2006/relationships" xmlns:w="http://schemas.openxmlformats.org/wordprocessingml/2006/main" xmlns:w14="http://schemas.microsoft.com/office/word/2010/wordml" xmlns:w15="http://schemas.microsoft.com/office/word/2012/wordml" xmlns:w16cex="http://schemas.microsoft.com/office/word/2018/wordml/cex" xmlns:w16cid="http://schemas.microsoft.com/office/word/2016/wordml/cid" xmlns:w16="http://schemas.microsoft.com/office/word/2018/wordml" xmlns:w16sdtdh="http://schemas.microsoft.com/office/word/2020/wordml/sdtdatahash" xmlns:w16se="http://schemas.microsoft.com/office/word/2015/wordml/symex" mc:Ignorable="w14 w15 w16se w16cid w16 w16cex w16sdtdh">
   <w:docDefaults>
     <w:rPrDefault>
       <w:rPr>
@@ -16270,7 +16687,7 @@
       </w:pPr>
     </w:pPrDefault>
   </w:docDefaults>
-  <w:latentStyles w:defLockedState="0" w:defUIPriority="99" w:defSemiHidden="0" w:defUnhideWhenUsed="0" w:defQFormat="0" w:count="371">
+  <w:latentStyles w:defLockedState="0" w:defUIPriority="99" w:defSemiHidden="0" w:defUnhideWhenUsed="0" w:defQFormat="0" w:count="376">
     <w:lsdException w:name="Normal" w:uiPriority="0" w:qFormat="1"/>
     <w:lsdException w:name="heading 1" w:uiPriority="9" w:qFormat="1"/>
     <w:lsdException w:name="heading 2" w:semiHidden="1" w:uiPriority="9" w:unhideWhenUsed="1" w:qFormat="1"/>
@@ -16376,7 +16793,6 @@
     <w:lsdException w:name="HTML Sample" w:semiHidden="1" w:unhideWhenUsed="1"/>
     <w:lsdException w:name="HTML Typewriter" w:semiHidden="1" w:unhideWhenUsed="1"/>
     <w:lsdException w:name="HTML Variable" w:semiHidden="1" w:unhideWhenUsed="1"/>
-    <w:lsdException w:name="Normal Table" w:semiHidden="1" w:unhideWhenUsed="1"/>
     <w:lsdException w:name="annotation subject" w:semiHidden="1" w:unhideWhenUsed="1"/>
     <w:lsdException w:name="No List" w:semiHidden="1" w:unhideWhenUsed="1"/>
     <w:lsdException w:name="Outline List 1" w:semiHidden="1" w:unhideWhenUsed="1"/>
@@ -16419,11 +16835,8 @@
     <w:lsdException w:name="Table Contemporary" w:semiHidden="1" w:unhideWhenUsed="1"/>
     <w:lsdException w:name="Table Elegant" w:semiHidden="1" w:unhideWhenUsed="1"/>
     <w:lsdException w:name="Table Professional" w:semiHidden="1" w:unhideWhenUsed="1"/>
-    <w:lsdException w:name="Table Subtle 1" w:semiHidden="1" w:unhideWhenUsed="1"/>
     <w:lsdException w:name="Table Subtle 2" w:semiHidden="1" w:unhideWhenUsed="1"/>
     <w:lsdException w:name="Table Web 1" w:semiHidden="1" w:unhideWhenUsed="1"/>
-    <w:lsdException w:name="Table Web 2" w:semiHidden="1" w:unhideWhenUsed="1"/>
-    <w:lsdException w:name="Table Web 3" w:semiHidden="1" w:unhideWhenUsed="1"/>
     <w:lsdException w:name="Balloon Text" w:semiHidden="1" w:unhideWhenUsed="1"/>
     <w:lsdException w:name="Table Grid" w:uiPriority="39"/>
     <w:lsdException w:name="Table Theme" w:semiHidden="1" w:unhideWhenUsed="1"/>
@@ -16642,6 +17055,11 @@
     <w:lsdException w:name="List Table 5 Dark Accent 6" w:uiPriority="50"/>
     <w:lsdException w:name="List Table 6 Colorful Accent 6" w:uiPriority="51"/>
     <w:lsdException w:name="List Table 7 Colorful Accent 6" w:uiPriority="52"/>
+    <w:lsdException w:name="Mention" w:semiHidden="1" w:unhideWhenUsed="1"/>
+    <w:lsdException w:name="Smart Hyperlink" w:semiHidden="1" w:unhideWhenUsed="1"/>
+    <w:lsdException w:name="Hashtag" w:semiHidden="1" w:unhideWhenUsed="1"/>
+    <w:lsdException w:name="Unresolved Mention" w:semiHidden="1" w:unhideWhenUsed="1"/>
+    <w:lsdException w:name="Smart Link" w:semiHidden="1" w:unhideWhenUsed="1"/>
   </w:latentStyles>
   <w:style w:type="paragraph" w:default="1" w:styleId="Normal">
     <w:name w:val="Normal"/>
@@ -16694,7 +17112,7 @@
 </file>
 
 <file path=word/glossary/webSettings.xml><?xml version="1.0" encoding="utf-8"?>
-<w:webSettings xmlns:mc="http://schemas.openxmlformats.org/markup-compatibility/2006" xmlns:r="http://schemas.openxmlformats.org/officeDocument/2006/relationships" xmlns:w="http://schemas.openxmlformats.org/wordprocessingml/2006/main" xmlns:w14="http://schemas.microsoft.com/office/word/2010/wordml" xmlns:w15="http://schemas.microsoft.com/office/word/2012/wordml" xmlns:w16se="http://schemas.microsoft.com/office/word/2015/wordml/symex" mc:Ignorable="w14 w15 w16se">
+<w:webSettings xmlns:mc="http://schemas.openxmlformats.org/markup-compatibility/2006" xmlns:r="http://schemas.openxmlformats.org/officeDocument/2006/relationships" xmlns:w="http://schemas.openxmlformats.org/wordprocessingml/2006/main" xmlns:w14="http://schemas.microsoft.com/office/word/2010/wordml" xmlns:w15="http://schemas.microsoft.com/office/word/2012/wordml" xmlns:w16cex="http://schemas.microsoft.com/office/word/2018/wordml/cex" xmlns:w16cid="http://schemas.microsoft.com/office/word/2016/wordml/cid" xmlns:w16="http://schemas.microsoft.com/office/word/2018/wordml" xmlns:w16sdtdh="http://schemas.microsoft.com/office/word/2020/wordml/sdtdatahash" xmlns:w16se="http://schemas.microsoft.com/office/word/2015/wordml/symex" mc:Ignorable="w14 w15 w16se w16cid w16 w16cex w16sdtdh">
   <w:optimizeForBrowser/>
   <w:allowPNG/>
 </w:webSettings>
@@ -17128,12 +17546,7 @@
 </file>
 
 <file path=customXml/item2.xml><?xml version="1.0" encoding="utf-8"?>
-<?mso-contentType ?>
-<FormTemplates xmlns="http://schemas.microsoft.com/sharepoint/v3/contenttype/forms">
-  <Display>DocumentLibraryForm</Display>
-  <Edit>DocumentLibraryForm</Edit>
-  <New>DocumentLibraryForm</New>
-</FormTemplates>
+<b:Sources xmlns:b="http://schemas.openxmlformats.org/officeDocument/2006/bibliography" xmlns="http://schemas.openxmlformats.org/officeDocument/2006/bibliography" SelectedStyle="\APASixthEditionOfficeOnline.xsl" StyleName="APA" Version="6"/>
 </file>
 
 <file path=customXml/item3.xml><?xml version="1.0" encoding="utf-8"?>
@@ -17143,7 +17556,12 @@
 </file>
 
 <file path=customXml/item4.xml><?xml version="1.0" encoding="utf-8"?>
-<b:Sources xmlns:b="http://schemas.openxmlformats.org/officeDocument/2006/bibliography" xmlns="http://schemas.openxmlformats.org/officeDocument/2006/bibliography" SelectedStyle="\APASixthEditionOfficeOnline.xsl" StyleName="APA" Version="6"/>
+<?mso-contentType ?>
+<FormTemplates xmlns="http://schemas.microsoft.com/sharepoint/v3/contenttype/forms">
+  <Display>DocumentLibraryForm</Display>
+  <Edit>DocumentLibraryForm</Edit>
+  <New>DocumentLibraryForm</New>
+</FormTemplates>
 </file>
 
 <file path=customXml/itemProps1.xml><?xml version="1.0" encoding="utf-8"?>
@@ -17165,9 +17583,9 @@
 </file>
 
 <file path=customXml/itemProps2.xml><?xml version="1.0" encoding="utf-8"?>
-<ds:datastoreItem xmlns:ds="http://schemas.openxmlformats.org/officeDocument/2006/customXml" ds:itemID="{C3C0D82A-5D77-4930-8043-FB93232D4EC3}">
+<ds:datastoreItem xmlns:ds="http://schemas.openxmlformats.org/officeDocument/2006/customXml" ds:itemID="{809B9050-F28A-4395-8F94-8F9A7BC0F4F0}">
   <ds:schemaRefs>
-    <ds:schemaRef ds:uri="http://schemas.microsoft.com/sharepoint/v3/contenttype/forms"/>
+    <ds:schemaRef ds:uri="http://schemas.openxmlformats.org/officeDocument/2006/bibliography"/>
   </ds:schemaRefs>
 </ds:datastoreItem>
 </file>
@@ -17182,9 +17600,9 @@
 </file>
 
 <file path=customXml/itemProps4.xml><?xml version="1.0" encoding="utf-8"?>
-<ds:datastoreItem xmlns:ds="http://schemas.openxmlformats.org/officeDocument/2006/customXml" ds:itemID="{809B9050-F28A-4395-8F94-8F9A7BC0F4F0}">
+<ds:datastoreItem xmlns:ds="http://schemas.openxmlformats.org/officeDocument/2006/customXml" ds:itemID="{C3C0D82A-5D77-4930-8043-FB93232D4EC3}">
   <ds:schemaRefs>
-    <ds:schemaRef ds:uri="http://schemas.openxmlformats.org/officeDocument/2006/bibliography"/>
+    <ds:schemaRef ds:uri="http://schemas.microsoft.com/sharepoint/v3/contenttype/forms"/>
   </ds:schemaRefs>
 </ds:datastoreItem>
 </file>
</xml_diff>